<commit_message>
Improvements on "03.1. Conditional Statements - Basics" exercises
</commit_message>
<xml_diff>
--- a/Courses/Software-Sciences/Module-1-OOP-New/03.1-Conditional-Statements-Basics/03.1-Conditional-Statements-Basics-Exercises.docx
+++ b/Courses/Software-Sciences/Module-1-OOP-New/03.1-Conditional-Statements-Basics/03.1-Conditional-Statements-Basics-Exercises.docx
@@ -772,7 +772,7 @@
         <w:rPr>
           <w:lang w:val="bg-BG"/>
         </w:rPr>
-        <w:t>Проверка за отлична оценка</w:t>
+        <w:t>Отлична оценка</w:t>
       </w:r>
     </w:p>
     <w:p>
@@ -1638,14 +1638,12 @@
       <w:r>
         <w:t>"</w:t>
       </w:r>
-      <w:proofErr w:type="spellStart"/>
       <w:r>
         <w:rPr>
           <w:rStyle w:val="CodeChar"/>
         </w:rPr>
         <w:t>ExcellentResult</w:t>
       </w:r>
-      <w:proofErr w:type="spellEnd"/>
       <w:r>
         <w:t xml:space="preserve">" </w:t>
       </w:r>
@@ -2523,7 +2521,13 @@
         <w:rPr>
           <w:lang w:val="bg-BG"/>
         </w:rPr>
-        <w:t>Намиране на по</w:t>
+        <w:t>П</w:t>
+      </w:r>
+      <w:r>
+        <w:rPr>
+          <w:lang w:val="bg-BG"/>
+        </w:rPr>
+        <w:t>о</w:t>
       </w:r>
       <w:r>
         <w:t>-</w:t>
@@ -7616,14 +7620,12 @@
       <w:r>
         <w:t>"</w:t>
       </w:r>
-      <w:proofErr w:type="spellStart"/>
       <w:r>
         <w:rPr>
           <w:rStyle w:val="CodeChar"/>
         </w:rPr>
         <w:t>DayOfWeek</w:t>
       </w:r>
-      <w:proofErr w:type="spellEnd"/>
       <w:r>
         <w:t>":</w:t>
       </w:r>
@@ -9899,21 +9901,12 @@
                             </w:rPr>
                             <w:t xml:space="preserve">© </w:t>
                           </w:r>
-                          <w:proofErr w:type="spellStart"/>
                           <w:r>
                             <w:rPr>
                               <w:sz w:val="17"/>
                               <w:szCs w:val="17"/>
                             </w:rPr>
-                            <w:t>SoftUni</w:t>
-                          </w:r>
-                          <w:proofErr w:type="spellEnd"/>
-                          <w:r>
-                            <w:rPr>
-                              <w:sz w:val="17"/>
-                              <w:szCs w:val="17"/>
-                            </w:rPr>
-                            <w:t xml:space="preserve"> – </w:t>
+                            <w:t xml:space="preserve">SoftUni – </w:t>
                           </w:r>
                           <w:hyperlink r:id="rId1" w:history="1">
                             <w:r>

</xml_diff>

<commit_message>
Minor fixes for "03.1. Conditional Statements - Basics"
</commit_message>
<xml_diff>
--- a/Courses/Software-Sciences/Module-1-OOP-New/03.1-Conditional-Statements-Basics/03.1-Conditional-Statements-Basics-Exercises.docx
+++ b/Courses/Software-Sciences/Module-1-OOP-New/03.1-Conditional-Statements-Basics/03.1-Conditional-Statements-Basics-Exercises.docx
@@ -881,9 +881,6 @@
     <w:p>
       <w:pPr>
         <w:pStyle w:val="Heading3"/>
-        <w:rPr>
-          <w:lang w:val="bg-BG"/>
-        </w:rPr>
       </w:pPr>
       <w:r>
         <w:rPr>
@@ -7393,353 +7390,6 @@
         <w:pStyle w:val="ListParagraph"/>
         <w:numPr>
           <w:ilvl w:val="0"/>
-          <w:numId w:val="23"/>
-        </w:numPr>
-        <w:spacing w:before="120"/>
-        <w:ind w:left="357" w:hanging="357"/>
-        <w:rPr>
-          <w:lang w:val="bg-BG"/>
-        </w:rPr>
-      </w:pPr>
-      <w:r>
-        <w:rPr>
-          <w:lang w:val="bg-BG"/>
-        </w:rPr>
-        <w:t xml:space="preserve">Създайте </w:t>
-      </w:r>
-      <w:r>
-        <w:rPr>
-          <w:b/>
-          <w:lang w:val="bg-BG"/>
-        </w:rPr>
-        <w:t>нов проект</w:t>
-      </w:r>
-      <w:r>
-        <w:rPr>
-          <w:lang w:val="bg-BG"/>
-        </w:rPr>
-        <w:t xml:space="preserve"> в съществуващото </w:t>
-      </w:r>
-      <w:r>
-        <w:t xml:space="preserve">Visual Studio </w:t>
-      </w:r>
-      <w:r>
-        <w:rPr>
-          <w:lang w:val="bg-BG"/>
-        </w:rPr>
-        <w:t>решение</w:t>
-      </w:r>
-      <w:r>
-        <w:t xml:space="preserve">. </w:t>
-      </w:r>
-      <w:r>
-        <w:rPr>
-          <w:lang w:val="bg-BG"/>
-        </w:rPr>
-        <w:t xml:space="preserve">В </w:t>
-      </w:r>
-      <w:r>
-        <w:t xml:space="preserve">Solution Explorer </w:t>
-      </w:r>
-      <w:r>
-        <w:rPr>
-          <w:lang w:val="bg-BG"/>
-        </w:rPr>
-        <w:t xml:space="preserve">кликнете с десен бутон на мишката върху </w:t>
-      </w:r>
-      <w:r>
-        <w:rPr>
-          <w:b/>
-        </w:rPr>
-        <w:t>Solution</w:t>
-      </w:r>
-      <w:r>
-        <w:t xml:space="preserve"> </w:t>
-      </w:r>
-      <w:r>
-        <w:rPr>
-          <w:lang w:val="bg-BG"/>
-        </w:rPr>
-        <w:t xml:space="preserve">реда и изберете </w:t>
-      </w:r>
-      <w:r>
-        <w:t xml:space="preserve">[Add] </w:t>
-      </w:r>
-      <w:r>
-        <w:rPr>
-          <w:noProof/>
-        </w:rPr>
-        <w:sym w:font="Wingdings" w:char="F0E0"/>
-      </w:r>
-      <w:r>
-        <w:rPr>
-          <w:noProof/>
-        </w:rPr>
-        <w:t xml:space="preserve"> </w:t>
-      </w:r>
-      <w:r>
-        <w:t>[New Project…]:</w:t>
-      </w:r>
-    </w:p>
-    <w:p>
-      <w:pPr>
-        <w:rPr>
-          <w:lang w:val="bg-BG"/>
-        </w:rPr>
-      </w:pPr>
-      <w:r>
-        <w:rPr>
-          <w:noProof/>
-          <w:lang w:eastAsia="bg-BG"/>
-        </w:rPr>
-        <w:lastRenderedPageBreak/>
-        <w:drawing>
-          <wp:inline distT="0" distB="0" distL="0" distR="0" wp14:anchorId="4ADE0840" wp14:editId="42EF52A5">
-            <wp:extent cx="4788649" cy="2785110"/>
-            <wp:effectExtent l="19050" t="19050" r="12065" b="15240"/>
-            <wp:docPr id="52" name="Picture 8" descr="Graphical user interface, text, application&#10;&#10;Description automatically generated"/>
-            <wp:cNvGraphicFramePr>
-              <a:graphicFrameLocks xmlns:a="http://schemas.openxmlformats.org/drawingml/2006/main" noChangeAspect="1"/>
-            </wp:cNvGraphicFramePr>
-            <a:graphic xmlns:a="http://schemas.openxmlformats.org/drawingml/2006/main">
-              <a:graphicData uri="http://schemas.openxmlformats.org/drawingml/2006/picture">
-                <pic:pic xmlns:pic="http://schemas.openxmlformats.org/drawingml/2006/picture">
-                  <pic:nvPicPr>
-                    <pic:cNvPr id="52" name="Picture 8" descr="Graphical user interface, text, application&#10;&#10;Description automatically generated"/>
-                    <pic:cNvPicPr/>
-                  </pic:nvPicPr>
-                  <pic:blipFill rotWithShape="1">
-                    <a:blip r:embed="rId28"/>
-                    <a:srcRect b="28787"/>
-                    <a:stretch/>
-                  </pic:blipFill>
-                  <pic:spPr bwMode="auto">
-                    <a:xfrm>
-                      <a:off x="0" y="0"/>
-                      <a:ext cx="4894326" cy="2846572"/>
-                    </a:xfrm>
-                    <a:prstGeom prst="rect">
-                      <a:avLst/>
-                    </a:prstGeom>
-                    <a:ln w="9525" cap="flat" cmpd="sng" algn="ctr">
-                      <a:solidFill>
-                        <a:sysClr val="window" lastClr="FFFFFF">
-                          <a:lumMod val="85000"/>
-                        </a:sysClr>
-                      </a:solidFill>
-                      <a:prstDash val="solid"/>
-                      <a:round/>
-                      <a:headEnd type="none" w="med" len="med"/>
-                      <a:tailEnd type="none" w="med" len="med"/>
-                      <a:extLst>
-                        <a:ext uri="{C807C97D-BFC1-408E-A445-0C87EB9F89A2}">
-                          <ask:lineSketchStyleProps xmlns:ask="http://schemas.microsoft.com/office/drawing/2018/sketchyshapes" sd="0">
-                            <a:custGeom>
-                              <a:avLst/>
-                              <a:gdLst/>
-                              <a:ahLst/>
-                              <a:cxnLst/>
-                              <a:rect l="0" t="0" r="0" b="0"/>
-                              <a:pathLst/>
-                            </a:custGeom>
-                            <ask:type/>
-                          </ask:lineSketchStyleProps>
-                        </a:ext>
-                      </a:extLst>
-                    </a:ln>
-                    <a:extLst>
-                      <a:ext uri="{53640926-AAD7-44D8-BBD7-CCE9431645EC}">
-                        <a14:shadowObscured xmlns:a14="http://schemas.microsoft.com/office/drawing/2010/main"/>
-                      </a:ext>
-                    </a:extLst>
-                  </pic:spPr>
-                </pic:pic>
-              </a:graphicData>
-            </a:graphic>
-          </wp:inline>
-        </w:drawing>
-      </w:r>
-    </w:p>
-    <w:p>
-      <w:pPr>
-        <w:pStyle w:val="ListParagraph"/>
-        <w:numPr>
-          <w:ilvl w:val="0"/>
-          <w:numId w:val="23"/>
-        </w:numPr>
-        <w:rPr>
-          <w:lang w:val="bg-BG"/>
-        </w:rPr>
-      </w:pPr>
-      <w:r>
-        <w:rPr>
-          <w:lang w:val="bg-BG"/>
-        </w:rPr>
-        <w:t>Ще се отвори диалогов прозорец за избор на тип проект за създаване</w:t>
-      </w:r>
-      <w:r>
-        <w:t xml:space="preserve">. </w:t>
-      </w:r>
-      <w:r>
-        <w:rPr>
-          <w:lang w:val="bg-BG"/>
-        </w:rPr>
-        <w:t xml:space="preserve">Изберете </w:t>
-      </w:r>
-      <w:r>
-        <w:rPr>
-          <w:b/>
-        </w:rPr>
-        <w:t>C#</w:t>
-      </w:r>
-      <w:r>
-        <w:t xml:space="preserve"> </w:t>
-      </w:r>
-      <w:r>
-        <w:rPr>
-          <w:b/>
-          <w:lang w:val="bg-BG"/>
-        </w:rPr>
-        <w:t>конзолно приложение</w:t>
-      </w:r>
-      <w:r>
-        <w:rPr>
-          <w:lang w:val="bg-BG"/>
-        </w:rPr>
-        <w:t xml:space="preserve"> и задайте подходящо име</w:t>
-      </w:r>
-      <w:r>
-        <w:t xml:space="preserve">, </w:t>
-      </w:r>
-      <w:r>
-        <w:rPr>
-          <w:lang w:val="bg-BG"/>
-        </w:rPr>
-        <w:t xml:space="preserve">например </w:t>
-      </w:r>
-      <w:r>
-        <w:t>"</w:t>
-      </w:r>
-      <w:r>
-        <w:rPr>
-          <w:rStyle w:val="CodeChar"/>
-        </w:rPr>
-        <w:t>DayOfWeek</w:t>
-      </w:r>
-      <w:r>
-        <w:t>":</w:t>
-      </w:r>
-    </w:p>
-    <w:p>
-      <w:pPr>
-        <w:pStyle w:val="ListParagraph"/>
-        <w:ind w:left="360"/>
-        <w:jc w:val="both"/>
-        <w:rPr>
-          <w:lang w:val="bg-BG"/>
-        </w:rPr>
-      </w:pPr>
-      <w:r>
-        <w:rPr>
-          <w:noProof/>
-          <w:lang w:val="bg-BG"/>
-        </w:rPr>
-        <w:t xml:space="preserve"> </w:t>
-      </w:r>
-      <w:r>
-        <w:rPr>
-          <w:noProof/>
-          <w:lang w:eastAsia="bg-BG"/>
-        </w:rPr>
-        <w:drawing>
-          <wp:inline distT="0" distB="0" distL="0" distR="0" wp14:anchorId="72426426" wp14:editId="7808E855">
-            <wp:extent cx="4781550" cy="2515182"/>
-            <wp:effectExtent l="19050" t="19050" r="19050" b="19050"/>
-            <wp:docPr id="53" name="Картина 20" descr="Graphical user interface, text, application, email&#10;&#10;Description automatically generated"/>
-            <wp:cNvGraphicFramePr>
-              <a:graphicFrameLocks xmlns:a="http://schemas.openxmlformats.org/drawingml/2006/main" noChangeAspect="1"/>
-            </wp:cNvGraphicFramePr>
-            <a:graphic xmlns:a="http://schemas.openxmlformats.org/drawingml/2006/main">
-              <a:graphicData uri="http://schemas.openxmlformats.org/drawingml/2006/picture">
-                <pic:pic xmlns:pic="http://schemas.openxmlformats.org/drawingml/2006/picture">
-                  <pic:nvPicPr>
-                    <pic:cNvPr id="53" name="Картина 20" descr="Graphical user interface, text, application, email&#10;&#10;Description automatically generated"/>
-                    <pic:cNvPicPr/>
-                  </pic:nvPicPr>
-                  <pic:blipFill rotWithShape="1">
-                    <a:blip r:embed="rId29"/>
-                    <a:srcRect t="652"/>
-                    <a:stretch/>
-                  </pic:blipFill>
-                  <pic:spPr bwMode="auto">
-                    <a:xfrm>
-                      <a:off x="0" y="0"/>
-                      <a:ext cx="4838730" cy="2545260"/>
-                    </a:xfrm>
-                    <a:prstGeom prst="rect">
-                      <a:avLst/>
-                    </a:prstGeom>
-                    <a:ln>
-                      <a:solidFill>
-                        <a:schemeClr val="bg1">
-                          <a:lumMod val="85000"/>
-                        </a:schemeClr>
-                      </a:solidFill>
-                    </a:ln>
-                    <a:extLst>
-                      <a:ext uri="{53640926-AAD7-44D8-BBD7-CCE9431645EC}">
-                        <a14:shadowObscured xmlns:a14="http://schemas.microsoft.com/office/drawing/2010/main"/>
-                      </a:ext>
-                    </a:extLst>
-                  </pic:spPr>
-                </pic:pic>
-              </a:graphicData>
-            </a:graphic>
-          </wp:inline>
-        </w:drawing>
-      </w:r>
-    </w:p>
-    <w:p>
-      <w:pPr>
-        <w:spacing w:before="40" w:after="40"/>
-        <w:ind w:firstLine="360"/>
-        <w:rPr>
-          <w:lang w:val="bg-BG"/>
-        </w:rPr>
-      </w:pPr>
-      <w:r>
-        <w:rPr>
-          <w:lang w:val="bg-BG"/>
-        </w:rPr>
-        <w:t xml:space="preserve">Вече имате </w:t>
-      </w:r>
-      <w:r>
-        <w:t xml:space="preserve">solution </w:t>
-      </w:r>
-      <w:r>
-        <w:rPr>
-          <w:lang w:val="bg-BG"/>
-        </w:rPr>
-        <w:t>с едно конзолно приложение в него</w:t>
-      </w:r>
-      <w:r>
-        <w:t xml:space="preserve">. </w:t>
-      </w:r>
-      <w:r>
-        <w:rPr>
-          <w:lang w:val="bg-BG"/>
-        </w:rPr>
-        <w:t>Остава да напишете кода за решаване на задачата</w:t>
-      </w:r>
-      <w:r>
-        <w:t>.</w:t>
-      </w:r>
-    </w:p>
-    <w:p>
-      <w:pPr>
-        <w:pStyle w:val="ListParagraph"/>
-        <w:numPr>
-          <w:ilvl w:val="0"/>
           <w:numId w:val="32"/>
         </w:numPr>
         <w:spacing w:before="40" w:after="40"/>
@@ -7793,7 +7443,7 @@
                     <pic:cNvPicPr/>
                   </pic:nvPicPr>
                   <pic:blipFill>
-                    <a:blip r:embed="rId30"/>
+                    <a:blip r:embed="rId28"/>
                     <a:stretch>
                       <a:fillRect/>
                     </a:stretch>
@@ -7840,6 +7490,7 @@
         <w:rPr>
           <w:lang w:val="bg-BG"/>
         </w:rPr>
+        <w:lastRenderedPageBreak/>
         <w:t>Отпечатайте денят от седмицата според въведеното число</w:t>
       </w:r>
       <w:r>
@@ -7888,7 +7539,6 @@
         <w:rPr>
           <w:lang w:val="bg-BG"/>
         </w:rPr>
-        <w:lastRenderedPageBreak/>
         <w:t xml:space="preserve"> </w:t>
       </w:r>
       <w:r>
@@ -7912,7 +7562,7 @@
                     <pic:cNvPicPr/>
                   </pic:nvPicPr>
                   <pic:blipFill>
-                    <a:blip r:embed="rId31"/>
+                    <a:blip r:embed="rId29"/>
                     <a:stretch>
                       <a:fillRect/>
                     </a:stretch>
@@ -8646,7 +8296,7 @@
                     <pic:cNvPicPr/>
                   </pic:nvPicPr>
                   <pic:blipFill>
-                    <a:blip r:embed="rId32"/>
+                    <a:blip r:embed="rId30"/>
                     <a:stretch>
                       <a:fillRect/>
                     </a:stretch>
@@ -8737,6 +8387,7 @@
           <w:noProof/>
           <w:lang w:eastAsia="bg-BG"/>
         </w:rPr>
+        <w:lastRenderedPageBreak/>
         <w:drawing>
           <wp:inline distT="0" distB="0" distL="0" distR="0" wp14:anchorId="2B93C323" wp14:editId="5EB1E3CA">
             <wp:extent cx="2945363" cy="2893462"/>
@@ -8753,7 +8404,7 @@
                     <pic:cNvPicPr/>
                   </pic:nvPicPr>
                   <pic:blipFill>
-                    <a:blip r:embed="rId33"/>
+                    <a:blip r:embed="rId31"/>
                     <a:stretch>
                       <a:fillRect/>
                     </a:stretch>
@@ -8792,7 +8443,6 @@
         <w:rPr>
           <w:lang w:val="bg-BG"/>
         </w:rPr>
-        <w:lastRenderedPageBreak/>
         <w:t>Плод или зеленчук</w:t>
       </w:r>
     </w:p>
@@ -9675,8 +9325,8 @@
       </w:pPr>
     </w:p>
     <w:sectPr>
-      <w:headerReference w:type="default" r:id="rId34"/>
-      <w:footerReference w:type="default" r:id="rId35"/>
+      <w:headerReference w:type="default" r:id="rId32"/>
+      <w:footerReference w:type="default" r:id="rId33"/>
       <w:pgSz w:w="11909" w:h="16834" w:code="9"/>
       <w:pgMar w:top="567" w:right="737" w:bottom="1077" w:left="737" w:header="567" w:footer="794" w:gutter="0"/>
       <w:cols w:space="720"/>
@@ -9901,12 +9551,21 @@
                             </w:rPr>
                             <w:t xml:space="preserve">© </w:t>
                           </w:r>
+                          <w:proofErr w:type="spellStart"/>
                           <w:r>
                             <w:rPr>
                               <w:sz w:val="17"/>
                               <w:szCs w:val="17"/>
                             </w:rPr>
-                            <w:t xml:space="preserve">SoftUni – </w:t>
+                            <w:t>SoftUni</w:t>
+                          </w:r>
+                          <w:proofErr w:type="spellEnd"/>
+                          <w:r>
+                            <w:rPr>
+                              <w:sz w:val="17"/>
+                              <w:szCs w:val="17"/>
+                            </w:rPr>
+                            <w:t xml:space="preserve"> – </w:t>
                           </w:r>
                           <w:hyperlink r:id="rId1" w:history="1">
                             <w:r>

</xml_diff>

<commit_message>
Minor fix for "03.1. Conditional Statements - Basics"
</commit_message>
<xml_diff>
--- a/Courses/Software-Sciences/Module-1-OOP-New/03.1-Conditional-Statements-Basics/03.1-Conditional-Statements-Basics-Exercises.docx
+++ b/Courses/Software-Sciences/Module-1-OOP-New/03.1-Conditional-Statements-Basics/03.1-Conditional-Statements-Basics-Exercises.docx
@@ -6735,14 +6735,6 @@
         </w:tc>
       </w:tr>
     </w:tbl>
-    <w:p>
-      <w:pPr>
-        <w:pStyle w:val="Heading3"/>
-        <w:rPr>
-          <w:lang w:val="bg-BG"/>
-        </w:rPr>
-      </w:pPr>
-    </w:p>
     <w:p>
       <w:pPr>
         <w:spacing w:before="0" w:after="200"/>

</xml_diff>

<commit_message>
Added another problem to "03.1. Conditional Statements - Basics" exercises
</commit_message>
<xml_diff>
--- a/Courses/Software-Sciences/Module-1-OOP-New/03.1-Conditional-Statements-Basics/03.1-Conditional-Statements-Basics-Exercises.docx
+++ b/Courses/Software-Sciences/Module-1-OOP-New/03.1-Conditional-Statements-Basics/03.1-Conditional-Statements-Basics-Exercises.docx
@@ -13395,6 +13395,1092 @@
                 <w:noProof/>
               </w:rPr>
               <w:t>unknown</w:t>
+            </w:r>
+          </w:p>
+        </w:tc>
+      </w:tr>
+    </w:tbl>
+    <w:p>
+      <w:pPr>
+        <w:pStyle w:val="Heading2"/>
+        <w:rPr>
+          <w:lang w:val="bg-BG"/>
+        </w:rPr>
+      </w:pPr>
+      <w:r>
+        <w:rPr>
+          <w:lang w:val="bg-BG"/>
+        </w:rPr>
+        <w:t xml:space="preserve">Конвертор за мерни </w:t>
+      </w:r>
+      <w:r>
+        <w:rPr>
+          <w:lang w:val="bg-BG"/>
+        </w:rPr>
+        <w:t>единици</w:t>
+      </w:r>
+    </w:p>
+    <w:p>
+      <w:pPr>
+        <w:rPr>
+          <w:lang w:val="bg-BG"/>
+        </w:rPr>
+      </w:pPr>
+      <w:r>
+        <w:rPr>
+          <w:lang w:val="bg-BG"/>
+        </w:rPr>
+        <w:t>Да се напише програма</w:t>
+      </w:r>
+      <w:r>
+        <w:t xml:space="preserve">, </w:t>
+      </w:r>
+      <w:r>
+        <w:rPr>
+          <w:lang w:val="bg-BG"/>
+        </w:rPr>
+        <w:t xml:space="preserve">която </w:t>
+      </w:r>
+      <w:r>
+        <w:rPr>
+          <w:b/>
+          <w:lang w:val="bg-BG"/>
+        </w:rPr>
+        <w:t>преобразува разстояние</w:t>
+      </w:r>
+      <w:r>
+        <w:rPr>
+          <w:lang w:val="bg-BG"/>
+        </w:rPr>
+        <w:t xml:space="preserve"> между следните </w:t>
+      </w:r>
+      <w:r>
+        <w:rPr>
+          <w:b/>
+        </w:rPr>
+        <w:t xml:space="preserve">3 </w:t>
+      </w:r>
+      <w:r>
+        <w:rPr>
+          <w:b/>
+          <w:lang w:val="bg-BG"/>
+        </w:rPr>
+        <w:t>мерни единици</w:t>
+      </w:r>
+      <w:r>
+        <w:t xml:space="preserve">: </w:t>
+      </w:r>
+      <w:r>
+        <w:rPr>
+          <w:rStyle w:val="CodeChar"/>
+        </w:rPr>
+        <w:t>mm</w:t>
+      </w:r>
+      <w:r>
+        <w:t xml:space="preserve">, </w:t>
+      </w:r>
+      <w:r>
+        <w:rPr>
+          <w:rStyle w:val="CodeChar"/>
+        </w:rPr>
+        <w:t>cm</w:t>
+      </w:r>
+      <w:r>
+        <w:rPr>
+          <w:rStyle w:val="CodeChar"/>
+          <w:rFonts w:asciiTheme="minorHAnsi" w:hAnsiTheme="minorHAnsi" w:cstheme="minorHAnsi"/>
+          <w:b w:val="0"/>
+        </w:rPr>
+        <w:t xml:space="preserve">, </w:t>
+      </w:r>
+      <w:r>
+        <w:rPr>
+          <w:rStyle w:val="CodeChar"/>
+          <w:b w:val="0"/>
+        </w:rPr>
+        <w:t>m</w:t>
+      </w:r>
+      <w:r>
+        <w:t xml:space="preserve">. </w:t>
+      </w:r>
+      <w:r>
+        <w:rPr>
+          <w:lang w:val="bg-BG"/>
+        </w:rPr>
+        <w:t>Използвайте съответствията от таблицата по</w:t>
+      </w:r>
+      <w:r>
+        <w:t>-</w:t>
+      </w:r>
+      <w:r>
+        <w:rPr>
+          <w:lang w:val="bg-BG"/>
+        </w:rPr>
+        <w:t>долу</w:t>
+      </w:r>
+      <w:r>
+        <w:t>:</w:t>
+      </w:r>
+    </w:p>
+    <w:tbl>
+      <w:tblPr>
+        <w:tblStyle w:val="TableGrid"/>
+        <w:tblW w:w="4689" w:type="dxa"/>
+        <w:jc w:val="center"/>
+        <w:tblCellMar>
+          <w:top w:w="57" w:type="dxa"/>
+          <w:left w:w="113" w:type="dxa"/>
+          <w:bottom w:w="57" w:type="dxa"/>
+          <w:right w:w="113" w:type="dxa"/>
+        </w:tblCellMar>
+        <w:tblLook w:val="04A0" w:firstRow="1" w:lastRow="0" w:firstColumn="1" w:lastColumn="0" w:noHBand="0" w:noVBand="1"/>
+      </w:tblPr>
+      <w:tblGrid>
+        <w:gridCol w:w="1907"/>
+        <w:gridCol w:w="2782"/>
+      </w:tblGrid>
+      <w:tr>
+        <w:trPr>
+          <w:jc w:val="center"/>
+        </w:trPr>
+        <w:tc>
+          <w:tcPr>
+            <w:tcW w:w="1907" w:type="dxa"/>
+            <w:shd w:val="clear" w:color="auto" w:fill="D9D9D9" w:themeFill="background1" w:themeFillShade="D9"/>
+          </w:tcPr>
+          <w:p>
+            <w:pPr>
+              <w:spacing w:before="20" w:after="20"/>
+              <w:jc w:val="center"/>
+              <w:rPr>
+                <w:b/>
+              </w:rPr>
+            </w:pPr>
+            <w:r>
+              <w:rPr>
+                <w:b/>
+                <w:bCs/>
+                <w:lang w:val="bg-BG"/>
+              </w:rPr>
+              <w:t>Входна единица</w:t>
+            </w:r>
+          </w:p>
+        </w:tc>
+        <w:tc>
+          <w:tcPr>
+            <w:tcW w:w="2782" w:type="dxa"/>
+            <w:shd w:val="clear" w:color="auto" w:fill="D9D9D9" w:themeFill="background1" w:themeFillShade="D9"/>
+          </w:tcPr>
+          <w:p>
+            <w:pPr>
+              <w:spacing w:before="20" w:after="20"/>
+              <w:jc w:val="center"/>
+              <w:rPr>
+                <w:b/>
+              </w:rPr>
+            </w:pPr>
+            <w:r>
+              <w:rPr>
+                <w:b/>
+                <w:bCs/>
+                <w:lang w:val="bg-BG"/>
+              </w:rPr>
+              <w:t>Изходна единица</w:t>
+            </w:r>
+          </w:p>
+        </w:tc>
+      </w:tr>
+      <w:tr>
+        <w:trPr>
+          <w:trHeight w:val="56"/>
+          <w:jc w:val="center"/>
+        </w:trPr>
+        <w:tc>
+          <w:tcPr>
+            <w:tcW w:w="1907" w:type="dxa"/>
+            <w:hideMark/>
+          </w:tcPr>
+          <w:p>
+            <w:pPr>
+              <w:spacing w:before="20" w:after="20"/>
+              <w:rPr>
+                <w:noProof/>
+              </w:rPr>
+            </w:pPr>
+            <w:r>
+              <w:rPr>
+                <w:b/>
+                <w:noProof/>
+              </w:rPr>
+              <w:t>1</w:t>
+            </w:r>
+            <w:r>
+              <w:rPr>
+                <w:noProof/>
+              </w:rPr>
+              <w:t xml:space="preserve"> meter (</w:t>
+            </w:r>
+            <w:r>
+              <w:rPr>
+                <w:b/>
+                <w:noProof/>
+              </w:rPr>
+              <w:t>m</w:t>
+            </w:r>
+            <w:r>
+              <w:rPr>
+                <w:noProof/>
+              </w:rPr>
+              <w:t>)</w:t>
+            </w:r>
+          </w:p>
+        </w:tc>
+        <w:tc>
+          <w:tcPr>
+            <w:tcW w:w="2782" w:type="dxa"/>
+            <w:hideMark/>
+          </w:tcPr>
+          <w:p>
+            <w:pPr>
+              <w:spacing w:before="20" w:after="20"/>
+              <w:rPr>
+                <w:noProof/>
+              </w:rPr>
+            </w:pPr>
+            <w:r>
+              <w:rPr>
+                <w:b/>
+                <w:noProof/>
+              </w:rPr>
+              <w:t>1000</w:t>
+            </w:r>
+            <w:r>
+              <w:rPr>
+                <w:noProof/>
+              </w:rPr>
+              <w:t xml:space="preserve"> millimeters (</w:t>
+            </w:r>
+            <w:r>
+              <w:rPr>
+                <w:b/>
+                <w:noProof/>
+              </w:rPr>
+              <w:t>mm</w:t>
+            </w:r>
+            <w:r>
+              <w:rPr>
+                <w:noProof/>
+              </w:rPr>
+              <w:t>)</w:t>
+            </w:r>
+          </w:p>
+        </w:tc>
+      </w:tr>
+      <w:tr>
+        <w:trPr>
+          <w:trHeight w:val="56"/>
+          <w:jc w:val="center"/>
+        </w:trPr>
+        <w:tc>
+          <w:tcPr>
+            <w:tcW w:w="1907" w:type="dxa"/>
+            <w:hideMark/>
+          </w:tcPr>
+          <w:p>
+            <w:pPr>
+              <w:spacing w:before="20" w:after="20"/>
+              <w:rPr>
+                <w:noProof/>
+              </w:rPr>
+            </w:pPr>
+            <w:r>
+              <w:rPr>
+                <w:b/>
+                <w:noProof/>
+              </w:rPr>
+              <w:t>1</w:t>
+            </w:r>
+            <w:r>
+              <w:rPr>
+                <w:noProof/>
+              </w:rPr>
+              <w:t xml:space="preserve"> meter (</w:t>
+            </w:r>
+            <w:r>
+              <w:rPr>
+                <w:b/>
+                <w:noProof/>
+              </w:rPr>
+              <w:t>m</w:t>
+            </w:r>
+            <w:r>
+              <w:rPr>
+                <w:noProof/>
+              </w:rPr>
+              <w:t>)</w:t>
+            </w:r>
+          </w:p>
+        </w:tc>
+        <w:tc>
+          <w:tcPr>
+            <w:tcW w:w="2782" w:type="dxa"/>
+            <w:hideMark/>
+          </w:tcPr>
+          <w:p>
+            <w:pPr>
+              <w:spacing w:before="20" w:after="20"/>
+              <w:rPr>
+                <w:noProof/>
+              </w:rPr>
+            </w:pPr>
+            <w:r>
+              <w:rPr>
+                <w:b/>
+                <w:noProof/>
+              </w:rPr>
+              <w:t>100</w:t>
+            </w:r>
+            <w:r>
+              <w:rPr>
+                <w:noProof/>
+              </w:rPr>
+              <w:t xml:space="preserve"> centimeters (</w:t>
+            </w:r>
+            <w:r>
+              <w:rPr>
+                <w:b/>
+                <w:noProof/>
+              </w:rPr>
+              <w:t>cm</w:t>
+            </w:r>
+            <w:r>
+              <w:rPr>
+                <w:noProof/>
+              </w:rPr>
+              <w:t>)</w:t>
+            </w:r>
+          </w:p>
+        </w:tc>
+      </w:tr>
+    </w:tbl>
+    <w:p>
+      <w:pPr>
+        <w:rPr>
+          <w:lang w:val="bg-BG"/>
+        </w:rPr>
+      </w:pPr>
+      <w:r>
+        <w:rPr>
+          <w:lang w:val="bg-BG"/>
+        </w:rPr>
+        <w:t>Входните данни се състоят от три реда</w:t>
+      </w:r>
+      <w:r>
+        <w:t xml:space="preserve">, </w:t>
+      </w:r>
+      <w:r>
+        <w:rPr>
+          <w:lang w:val="bg-BG"/>
+        </w:rPr>
+        <w:t>въведени от потребителя</w:t>
+      </w:r>
+      <w:r>
+        <w:t>:</w:t>
+      </w:r>
+    </w:p>
+    <w:p>
+      <w:pPr>
+        <w:pStyle w:val="ListParagraph"/>
+        <w:numPr>
+          <w:ilvl w:val="0"/>
+          <w:numId w:val="8"/>
+        </w:numPr>
+        <w:rPr>
+          <w:lang w:val="bg-BG"/>
+        </w:rPr>
+      </w:pPr>
+      <w:r>
+        <w:rPr>
+          <w:b/>
+          <w:lang w:val="bg-BG"/>
+        </w:rPr>
+        <w:t>Първи ред</w:t>
+      </w:r>
+      <w:r>
+        <w:rPr>
+          <w:b/>
+        </w:rPr>
+        <w:t>:</w:t>
+      </w:r>
+      <w:r>
+        <w:t xml:space="preserve"> </w:t>
+      </w:r>
+      <w:r>
+        <w:rPr>
+          <w:lang w:val="bg-BG"/>
+        </w:rPr>
+        <w:t xml:space="preserve">число за преобразуване </w:t>
+      </w:r>
+      <w:r>
+        <w:t xml:space="preserve">- </w:t>
+      </w:r>
+      <w:r>
+        <w:rPr>
+          <w:b/>
+          <w:lang w:val="bg-BG"/>
+        </w:rPr>
+        <w:t>реално число</w:t>
+      </w:r>
+      <w:r>
+        <w:rPr>
+          <w:lang w:val="bg-BG"/>
+        </w:rPr>
+        <w:t xml:space="preserve"> </w:t>
+      </w:r>
+    </w:p>
+    <w:p>
+      <w:pPr>
+        <w:pStyle w:val="ListParagraph"/>
+        <w:numPr>
+          <w:ilvl w:val="0"/>
+          <w:numId w:val="8"/>
+        </w:numPr>
+        <w:rPr>
+          <w:lang w:val="bg-BG"/>
+        </w:rPr>
+      </w:pPr>
+      <w:r>
+        <w:rPr>
+          <w:b/>
+          <w:lang w:val="bg-BG"/>
+        </w:rPr>
+        <w:lastRenderedPageBreak/>
+        <w:t>Втори ред</w:t>
+      </w:r>
+      <w:r>
+        <w:rPr>
+          <w:b/>
+        </w:rPr>
+        <w:t>:</w:t>
+      </w:r>
+      <w:r>
+        <w:t xml:space="preserve"> </w:t>
+      </w:r>
+      <w:r>
+        <w:rPr>
+          <w:lang w:val="bg-BG"/>
+        </w:rPr>
+        <w:t xml:space="preserve">входна мерна единица </w:t>
+      </w:r>
+      <w:r>
+        <w:t xml:space="preserve">- </w:t>
+      </w:r>
+      <w:r>
+        <w:rPr>
+          <w:b/>
+          <w:lang w:val="bg-BG"/>
+        </w:rPr>
+        <w:t>текст</w:t>
+      </w:r>
+    </w:p>
+    <w:p>
+      <w:pPr>
+        <w:pStyle w:val="ListParagraph"/>
+        <w:numPr>
+          <w:ilvl w:val="0"/>
+          <w:numId w:val="8"/>
+        </w:numPr>
+        <w:rPr>
+          <w:lang w:val="bg-BG"/>
+        </w:rPr>
+      </w:pPr>
+      <w:r>
+        <w:rPr>
+          <w:b/>
+          <w:lang w:val="bg-BG"/>
+        </w:rPr>
+        <w:t>Трети ред</w:t>
+      </w:r>
+      <w:r>
+        <w:rPr>
+          <w:b/>
+        </w:rPr>
+        <w:t>:</w:t>
+      </w:r>
+      <w:r>
+        <w:t xml:space="preserve"> </w:t>
+      </w:r>
+      <w:r>
+        <w:rPr>
+          <w:lang w:val="bg-BG"/>
+        </w:rPr>
+        <w:t xml:space="preserve">изходна мерна единица </w:t>
+      </w:r>
+      <w:r>
+        <w:rPr>
+          <w:noProof/>
+        </w:rPr>
+        <w:t>(</w:t>
+      </w:r>
+      <w:r>
+        <w:rPr>
+          <w:lang w:val="bg-BG"/>
+        </w:rPr>
+        <w:t>за резултата</w:t>
+      </w:r>
+      <w:r>
+        <w:rPr>
+          <w:noProof/>
+        </w:rPr>
+        <w:t xml:space="preserve">) </w:t>
+      </w:r>
+      <w:r>
+        <w:t>-</w:t>
+      </w:r>
+      <w:r>
+        <w:rPr>
+          <w:b/>
+        </w:rPr>
+        <w:t xml:space="preserve"> </w:t>
+      </w:r>
+      <w:r>
+        <w:rPr>
+          <w:b/>
+          <w:lang w:val="bg-BG"/>
+        </w:rPr>
+        <w:t>текст</w:t>
+      </w:r>
+    </w:p>
+    <w:p>
+      <w:r>
+        <w:rPr>
+          <w:lang w:val="bg-BG"/>
+        </w:rPr>
+        <w:t xml:space="preserve">На конзолата да се отпечата </w:t>
+      </w:r>
+      <w:r>
+        <w:rPr>
+          <w:b/>
+          <w:lang w:val="bg-BG"/>
+        </w:rPr>
+        <w:t>резултатът от преобразуването</w:t>
+      </w:r>
+      <w:r>
+        <w:rPr>
+          <w:lang w:val="bg-BG"/>
+        </w:rPr>
+        <w:t xml:space="preserve"> на мерните единици </w:t>
+      </w:r>
+      <w:r>
+        <w:rPr>
+          <w:b/>
+          <w:lang w:val="bg-BG"/>
+        </w:rPr>
+        <w:t>форматиран</w:t>
+      </w:r>
+      <w:r>
+        <w:rPr>
+          <w:lang w:val="bg-BG"/>
+        </w:rPr>
+        <w:t xml:space="preserve"> до </w:t>
+      </w:r>
+      <w:r>
+        <w:rPr>
+          <w:b/>
+          <w:lang w:val="bg-BG"/>
+        </w:rPr>
+        <w:t>третия знак след десетичната запетая</w:t>
+      </w:r>
+      <w:r>
+        <w:t>.</w:t>
+      </w:r>
+    </w:p>
+    <w:p>
+      <w:pPr>
+        <w:pStyle w:val="Heading3"/>
+        <w:rPr>
+          <w:lang w:val="bg-BG"/>
+        </w:rPr>
+      </w:pPr>
+      <w:r>
+        <w:rPr>
+          <w:lang w:val="bg-BG"/>
+        </w:rPr>
+        <w:t>Пример</w:t>
+      </w:r>
+      <w:r>
+        <w:rPr>
+          <w:lang w:val="bg-BG"/>
+        </w:rPr>
+        <w:t>и</w:t>
+      </w:r>
+    </w:p>
+    <w:tbl>
+      <w:tblPr>
+        <w:tblStyle w:val="TableGrid"/>
+        <w:tblW w:w="9729" w:type="dxa"/>
+        <w:tblLayout w:type="fixed"/>
+        <w:tblCellMar>
+          <w:top w:w="57" w:type="dxa"/>
+          <w:left w:w="85" w:type="dxa"/>
+          <w:bottom w:w="57" w:type="dxa"/>
+          <w:right w:w="85" w:type="dxa"/>
+        </w:tblCellMar>
+        <w:tblLook w:val="04A0" w:firstRow="1" w:lastRow="0" w:firstColumn="1" w:lastColumn="0" w:noHBand="0" w:noVBand="1"/>
+      </w:tblPr>
+      <w:tblGrid>
+        <w:gridCol w:w="850"/>
+        <w:gridCol w:w="1650"/>
+        <w:gridCol w:w="1185"/>
+        <w:gridCol w:w="799"/>
+        <w:gridCol w:w="1701"/>
+        <w:gridCol w:w="1044"/>
+        <w:gridCol w:w="941"/>
+        <w:gridCol w:w="1559"/>
+      </w:tblGrid>
+      <w:tr>
+        <w:tc>
+          <w:tcPr>
+            <w:tcW w:w="850" w:type="dxa"/>
+            <w:shd w:val="clear" w:color="auto" w:fill="D9D9D9" w:themeFill="background1" w:themeFillShade="D9"/>
+            <w:vAlign w:val="center"/>
+          </w:tcPr>
+          <w:p>
+            <w:pPr>
+              <w:spacing w:before="20" w:after="20"/>
+              <w:jc w:val="center"/>
+              <w:rPr>
+                <w:b/>
+              </w:rPr>
+            </w:pPr>
+            <w:r>
+              <w:rPr>
+                <w:b/>
+                <w:lang w:val="bg-BG"/>
+              </w:rPr>
+              <w:t>Вход</w:t>
+            </w:r>
+          </w:p>
+        </w:tc>
+        <w:tc>
+          <w:tcPr>
+            <w:tcW w:w="1650" w:type="dxa"/>
+            <w:shd w:val="clear" w:color="auto" w:fill="D9D9D9" w:themeFill="background1" w:themeFillShade="D9"/>
+            <w:vAlign w:val="center"/>
+          </w:tcPr>
+          <w:p>
+            <w:pPr>
+              <w:spacing w:before="20" w:after="20"/>
+              <w:jc w:val="center"/>
+              <w:rPr>
+                <w:b/>
+              </w:rPr>
+            </w:pPr>
+            <w:r>
+              <w:rPr>
+                <w:b/>
+                <w:lang w:val="bg-BG"/>
+              </w:rPr>
+              <w:t>Изход</w:t>
+            </w:r>
+          </w:p>
+        </w:tc>
+        <w:tc>
+          <w:tcPr>
+            <w:tcW w:w="1185" w:type="dxa"/>
+            <w:vMerge w:val="restart"/>
+            <w:tcBorders>
+              <w:top w:val="nil"/>
+              <w:bottom w:val="nil"/>
+            </w:tcBorders>
+            <w:shd w:val="clear" w:color="auto" w:fill="auto"/>
+          </w:tcPr>
+          <w:p>
+            <w:pPr>
+              <w:spacing w:before="20" w:after="20"/>
+              <w:rPr>
+                <w:b/>
+              </w:rPr>
+            </w:pPr>
+          </w:p>
+        </w:tc>
+        <w:tc>
+          <w:tcPr>
+            <w:tcW w:w="799" w:type="dxa"/>
+            <w:shd w:val="clear" w:color="auto" w:fill="D9D9D9" w:themeFill="background1" w:themeFillShade="D9"/>
+            <w:vAlign w:val="center"/>
+          </w:tcPr>
+          <w:p>
+            <w:pPr>
+              <w:spacing w:before="20" w:after="20"/>
+              <w:jc w:val="center"/>
+              <w:rPr>
+                <w:b/>
+              </w:rPr>
+            </w:pPr>
+            <w:r>
+              <w:rPr>
+                <w:b/>
+                <w:lang w:val="bg-BG"/>
+              </w:rPr>
+              <w:t>Вход</w:t>
+            </w:r>
+          </w:p>
+        </w:tc>
+        <w:tc>
+          <w:tcPr>
+            <w:tcW w:w="1701" w:type="dxa"/>
+            <w:shd w:val="clear" w:color="auto" w:fill="D9D9D9" w:themeFill="background1" w:themeFillShade="D9"/>
+            <w:vAlign w:val="center"/>
+          </w:tcPr>
+          <w:p>
+            <w:pPr>
+              <w:spacing w:before="20" w:after="20"/>
+              <w:jc w:val="center"/>
+              <w:rPr>
+                <w:b/>
+              </w:rPr>
+            </w:pPr>
+            <w:r>
+              <w:rPr>
+                <w:b/>
+                <w:lang w:val="bg-BG"/>
+              </w:rPr>
+              <w:t>Изход</w:t>
+            </w:r>
+          </w:p>
+        </w:tc>
+        <w:tc>
+          <w:tcPr>
+            <w:tcW w:w="1044" w:type="dxa"/>
+            <w:vMerge w:val="restart"/>
+            <w:tcBorders>
+              <w:top w:val="nil"/>
+              <w:bottom w:val="nil"/>
+            </w:tcBorders>
+            <w:shd w:val="clear" w:color="auto" w:fill="auto"/>
+          </w:tcPr>
+          <w:p>
+            <w:pPr>
+              <w:spacing w:before="20" w:after="20"/>
+              <w:jc w:val="center"/>
+              <w:rPr>
+                <w:b/>
+              </w:rPr>
+            </w:pPr>
+          </w:p>
+        </w:tc>
+        <w:tc>
+          <w:tcPr>
+            <w:tcW w:w="941" w:type="dxa"/>
+            <w:shd w:val="clear" w:color="auto" w:fill="D9D9D9" w:themeFill="background1" w:themeFillShade="D9"/>
+            <w:vAlign w:val="center"/>
+          </w:tcPr>
+          <w:p>
+            <w:pPr>
+              <w:spacing w:before="20" w:after="20"/>
+              <w:jc w:val="center"/>
+              <w:rPr>
+                <w:b/>
+              </w:rPr>
+            </w:pPr>
+            <w:r>
+              <w:rPr>
+                <w:b/>
+                <w:lang w:val="bg-BG"/>
+              </w:rPr>
+              <w:t>Вход</w:t>
+            </w:r>
+          </w:p>
+        </w:tc>
+        <w:tc>
+          <w:tcPr>
+            <w:tcW w:w="1559" w:type="dxa"/>
+            <w:shd w:val="clear" w:color="auto" w:fill="D9D9D9" w:themeFill="background1" w:themeFillShade="D9"/>
+            <w:vAlign w:val="center"/>
+          </w:tcPr>
+          <w:p>
+            <w:pPr>
+              <w:spacing w:before="20" w:after="20"/>
+              <w:jc w:val="center"/>
+              <w:rPr>
+                <w:b/>
+              </w:rPr>
+            </w:pPr>
+            <w:r>
+              <w:rPr>
+                <w:b/>
+                <w:lang w:val="bg-BG"/>
+              </w:rPr>
+              <w:t>Изход</w:t>
+            </w:r>
+          </w:p>
+        </w:tc>
+      </w:tr>
+      <w:tr>
+        <w:tc>
+          <w:tcPr>
+            <w:tcW w:w="850" w:type="dxa"/>
+          </w:tcPr>
+          <w:p>
+            <w:pPr>
+              <w:spacing w:before="20" w:after="20"/>
+              <w:rPr>
+                <w:rFonts w:ascii="Consolas" w:hAnsi="Consolas"/>
+                <w:noProof/>
+                <w:lang w:val="bg-BG"/>
+              </w:rPr>
+            </w:pPr>
+            <w:r>
+              <w:rPr>
+                <w:rFonts w:ascii="Consolas" w:hAnsi="Consolas"/>
+                <w:noProof/>
+              </w:rPr>
+              <w:t>12</w:t>
+            </w:r>
+          </w:p>
+          <w:p>
+            <w:pPr>
+              <w:spacing w:before="20" w:after="20"/>
+              <w:rPr>
+                <w:rFonts w:ascii="Consolas" w:hAnsi="Consolas"/>
+                <w:noProof/>
+                <w:lang w:val="bg-BG"/>
+              </w:rPr>
+            </w:pPr>
+            <w:r>
+              <w:rPr>
+                <w:rFonts w:ascii="Consolas" w:hAnsi="Consolas"/>
+                <w:noProof/>
+              </w:rPr>
+              <w:t>mm</w:t>
+            </w:r>
+          </w:p>
+          <w:p>
+            <w:pPr>
+              <w:spacing w:before="20" w:after="20"/>
+              <w:rPr>
+                <w:rFonts w:ascii="Consolas" w:hAnsi="Consolas"/>
+                <w:noProof/>
+              </w:rPr>
+            </w:pPr>
+            <w:r>
+              <w:rPr>
+                <w:rFonts w:ascii="Consolas" w:hAnsi="Consolas"/>
+                <w:noProof/>
+              </w:rPr>
+              <w:t>m</w:t>
+            </w:r>
+          </w:p>
+        </w:tc>
+        <w:tc>
+          <w:tcPr>
+            <w:tcW w:w="1650" w:type="dxa"/>
+          </w:tcPr>
+          <w:p>
+            <w:pPr>
+              <w:spacing w:before="20" w:after="20"/>
+              <w:rPr>
+                <w:rFonts w:ascii="Consolas" w:hAnsi="Consolas"/>
+                <w:noProof/>
+              </w:rPr>
+            </w:pPr>
+            <w:r>
+              <w:rPr>
+                <w:rFonts w:ascii="Consolas" w:hAnsi="Consolas"/>
+                <w:noProof/>
+              </w:rPr>
+              <w:t>0.012</w:t>
+            </w:r>
+          </w:p>
+        </w:tc>
+        <w:tc>
+          <w:tcPr>
+            <w:tcW w:w="1185" w:type="dxa"/>
+            <w:vMerge/>
+            <w:tcBorders>
+              <w:bottom w:val="nil"/>
+            </w:tcBorders>
+            <w:shd w:val="clear" w:color="auto" w:fill="auto"/>
+          </w:tcPr>
+          <w:p>
+            <w:pPr>
+              <w:spacing w:before="20" w:after="20"/>
+              <w:rPr>
+                <w:rFonts w:ascii="Consolas" w:hAnsi="Consolas"/>
+                <w:noProof/>
+              </w:rPr>
+            </w:pPr>
+          </w:p>
+        </w:tc>
+        <w:tc>
+          <w:tcPr>
+            <w:tcW w:w="799" w:type="dxa"/>
+          </w:tcPr>
+          <w:p>
+            <w:pPr>
+              <w:spacing w:before="20" w:after="20"/>
+              <w:rPr>
+                <w:rFonts w:ascii="Consolas" w:hAnsi="Consolas"/>
+                <w:noProof/>
+                <w:lang w:val="bg-BG"/>
+              </w:rPr>
+            </w:pPr>
+            <w:r>
+              <w:rPr>
+                <w:rFonts w:ascii="Consolas" w:hAnsi="Consolas"/>
+                <w:noProof/>
+              </w:rPr>
+              <w:t>150</w:t>
+            </w:r>
+          </w:p>
+          <w:p>
+            <w:pPr>
+              <w:spacing w:before="20" w:after="20"/>
+              <w:rPr>
+                <w:rFonts w:ascii="Consolas" w:hAnsi="Consolas"/>
+                <w:noProof/>
+                <w:lang w:val="bg-BG"/>
+              </w:rPr>
+            </w:pPr>
+            <w:r>
+              <w:rPr>
+                <w:rFonts w:ascii="Consolas" w:hAnsi="Consolas"/>
+                <w:noProof/>
+              </w:rPr>
+              <w:t>m</w:t>
+            </w:r>
+          </w:p>
+          <w:p>
+            <w:pPr>
+              <w:spacing w:before="20" w:after="20"/>
+              <w:rPr>
+                <w:rFonts w:ascii="Consolas" w:hAnsi="Consolas"/>
+                <w:noProof/>
+              </w:rPr>
+            </w:pPr>
+            <w:r>
+              <w:rPr>
+                <w:rFonts w:ascii="Consolas" w:hAnsi="Consolas"/>
+                <w:noProof/>
+              </w:rPr>
+              <w:t>cm</w:t>
+            </w:r>
+          </w:p>
+        </w:tc>
+        <w:tc>
+          <w:tcPr>
+            <w:tcW w:w="1701" w:type="dxa"/>
+          </w:tcPr>
+          <w:p>
+            <w:pPr>
+              <w:spacing w:before="20" w:after="20"/>
+              <w:rPr>
+                <w:rFonts w:ascii="Consolas" w:hAnsi="Consolas"/>
+                <w:noProof/>
+              </w:rPr>
+            </w:pPr>
+            <w:r>
+              <w:rPr>
+                <w:rFonts w:ascii="Consolas" w:hAnsi="Consolas"/>
+                <w:noProof/>
+              </w:rPr>
+              <w:t>15000.000</w:t>
+            </w:r>
+          </w:p>
+        </w:tc>
+        <w:tc>
+          <w:tcPr>
+            <w:tcW w:w="1044" w:type="dxa"/>
+            <w:vMerge/>
+            <w:tcBorders>
+              <w:bottom w:val="nil"/>
+            </w:tcBorders>
+            <w:shd w:val="clear" w:color="auto" w:fill="auto"/>
+          </w:tcPr>
+          <w:p>
+            <w:pPr>
+              <w:spacing w:before="20" w:after="20"/>
+              <w:rPr>
+                <w:rFonts w:ascii="Consolas" w:hAnsi="Consolas"/>
+                <w:noProof/>
+              </w:rPr>
+            </w:pPr>
+          </w:p>
+        </w:tc>
+        <w:tc>
+          <w:tcPr>
+            <w:tcW w:w="941" w:type="dxa"/>
+          </w:tcPr>
+          <w:p>
+            <w:pPr>
+              <w:spacing w:before="20" w:after="20"/>
+              <w:rPr>
+                <w:rFonts w:ascii="Consolas" w:hAnsi="Consolas"/>
+                <w:noProof/>
+                <w:lang w:val="bg-BG"/>
+              </w:rPr>
+            </w:pPr>
+            <w:r>
+              <w:rPr>
+                <w:rFonts w:ascii="Consolas" w:hAnsi="Consolas"/>
+                <w:noProof/>
+              </w:rPr>
+              <w:t>45</w:t>
+            </w:r>
+          </w:p>
+          <w:p>
+            <w:pPr>
+              <w:spacing w:before="20" w:after="20"/>
+              <w:rPr>
+                <w:rFonts w:ascii="Consolas" w:hAnsi="Consolas"/>
+                <w:noProof/>
+                <w:lang w:val="bg-BG"/>
+              </w:rPr>
+            </w:pPr>
+            <w:r>
+              <w:rPr>
+                <w:rFonts w:ascii="Consolas" w:hAnsi="Consolas"/>
+                <w:noProof/>
+              </w:rPr>
+              <w:t>cm</w:t>
+            </w:r>
+          </w:p>
+          <w:p>
+            <w:pPr>
+              <w:spacing w:before="20" w:after="20"/>
+              <w:rPr>
+                <w:rFonts w:ascii="Consolas" w:hAnsi="Consolas"/>
+                <w:noProof/>
+              </w:rPr>
+            </w:pPr>
+            <w:r>
+              <w:rPr>
+                <w:rFonts w:ascii="Consolas" w:hAnsi="Consolas"/>
+                <w:noProof/>
+              </w:rPr>
+              <w:t>mm</w:t>
+            </w:r>
+          </w:p>
+        </w:tc>
+        <w:tc>
+          <w:tcPr>
+            <w:tcW w:w="1559" w:type="dxa"/>
+          </w:tcPr>
+          <w:p>
+            <w:pPr>
+              <w:spacing w:before="20" w:after="20"/>
+              <w:rPr>
+                <w:rFonts w:ascii="Consolas" w:hAnsi="Consolas"/>
+                <w:noProof/>
+              </w:rPr>
+            </w:pPr>
+            <w:r>
+              <w:rPr>
+                <w:rFonts w:ascii="Consolas" w:hAnsi="Consolas"/>
+                <w:noProof/>
+              </w:rPr>
+              <w:t>450.000</w:t>
             </w:r>
           </w:p>
         </w:tc>

</xml_diff>

<commit_message>
Fixed Judge link for "03.1. Conditional Statements - Basics" exercises
</commit_message>
<xml_diff>
--- a/Courses/Software-Sciences/Module-1-OOP-New/03.1-Conditional-Statements-Basics/03.1-Conditional-Statements-Basics-Exercises.docx
+++ b/Courses/Software-Sciences/Module-1-OOP-New/03.1-Conditional-Statements-Basics/03.1-Conditional-Statements-Basics-Exercises.docx
@@ -75,7 +75,7 @@
           <w:rPr>
             <w:rStyle w:val="Hyperlink"/>
           </w:rPr>
-          <w:t>https://judge.softuni.bg/Contests/3155/Conditional-Statements</w:t>
+          <w:t>https://judge.softuni.org/Contests/Practice/Index/3895</w:t>
         </w:r>
       </w:hyperlink>
     </w:p>
@@ -16130,7 +16130,7 @@
               <pic:pic xmlns:pic="http://schemas.openxmlformats.org/drawingml/2006/picture">
                 <pic:nvPicPr>
                   <pic:cNvPr id="1" name="Picture 1">
-                    <a:hlinkClick r:id="rId20"/>
+                    <a:hlinkClick r:id="rId1"/>
                   </pic:cNvPr>
                   <pic:cNvPicPr>
                     <a:picLocks noChangeAspect="1" noChangeArrowheads="1"/>

</xml_diff>

<commit_message>
Fixed screenshot sizes for "03.1. Conditional Statements - Basics"
</commit_message>
<xml_diff>
--- a/Courses/Software-Sciences/Module-1-OOP-New/03.1-Conditional-Statements-Basics/03.1-Conditional-Statements-Basics-Exercises.docx
+++ b/Courses/Software-Sciences/Module-1-OOP-New/03.1-Conditional-Statements-Basics/03.1-Conditional-Statements-Basics-Exercises.docx
@@ -700,6 +700,7 @@
       </w:pPr>
       <w:r>
         <w:rPr>
+          <w:noProof/>
           <w:lang w:val="bg-BG"/>
         </w:rPr>
         <w:drawing>
@@ -5456,9 +5457,9 @@
           <w:lang w:val="bg-BG"/>
         </w:rPr>
         <w:drawing>
-          <wp:inline distT="0" distB="0" distL="0" distR="0" wp14:anchorId="35020670" wp14:editId="7262DF43">
-            <wp:extent cx="3551174" cy="807396"/>
-            <wp:effectExtent l="12700" t="12700" r="17780" b="18415"/>
+          <wp:inline distT="0" distB="0" distL="0" distR="0" wp14:anchorId="35020670" wp14:editId="204C6D2D">
+            <wp:extent cx="3286800" cy="748800"/>
+            <wp:effectExtent l="12700" t="12700" r="15240" b="13335"/>
             <wp:docPr id="12" name="Picture 12" descr="Text&#10;&#10;Description automatically generated with low confidence"/>
             <wp:cNvGraphicFramePr>
               <a:graphicFrameLocks xmlns:a="http://schemas.openxmlformats.org/drawingml/2006/main" noChangeAspect="1"/>
@@ -5479,7 +5480,7 @@
                   <pic:spPr>
                     <a:xfrm>
                       <a:off x="0" y="0"/>
-                      <a:ext cx="3599477" cy="818378"/>
+                      <a:ext cx="3286800" cy="748800"/>
                     </a:xfrm>
                     <a:prstGeom prst="rect">
                       <a:avLst/>
@@ -5604,9 +5605,9 @@
           <w:lang w:val="bg-BG"/>
         </w:rPr>
         <w:drawing>
-          <wp:inline distT="0" distB="0" distL="0" distR="0" wp14:anchorId="7A5D8124" wp14:editId="2B3C8096">
-            <wp:extent cx="4191984" cy="1313234"/>
-            <wp:effectExtent l="12700" t="12700" r="12065" b="7620"/>
+          <wp:inline distT="0" distB="0" distL="0" distR="0" wp14:anchorId="7A5D8124" wp14:editId="0D982191">
+            <wp:extent cx="3884400" cy="975600"/>
+            <wp:effectExtent l="12700" t="12700" r="14605" b="15240"/>
             <wp:docPr id="31" name="Picture 31" descr="Graphical user interface, text, application&#10;&#10;Description automatically generated"/>
             <wp:cNvGraphicFramePr>
               <a:graphicFrameLocks xmlns:a="http://schemas.openxmlformats.org/drawingml/2006/main" noChangeAspect="1"/>
@@ -5618,2187 +5619,15 @@
                     <pic:cNvPr id="31" name="Picture 31" descr="Graphical user interface, text, application&#10;&#10;Description automatically generated"/>
                     <pic:cNvPicPr/>
                   </pic:nvPicPr>
-                  <pic:blipFill>
+                  <pic:blipFill rotWithShape="1">
                     <a:blip r:embed="rId26"/>
-                    <a:stretch>
-                      <a:fillRect/>
-                    </a:stretch>
-                  </pic:blipFill>
-                  <pic:spPr>
-                    <a:xfrm>
-                      <a:off x="0" y="0"/>
-                      <a:ext cx="4229771" cy="1325072"/>
-                    </a:xfrm>
-                    <a:prstGeom prst="rect">
-                      <a:avLst/>
-                    </a:prstGeom>
-                    <a:ln>
-                      <a:solidFill>
-                        <a:schemeClr val="bg1">
-                          <a:lumMod val="75000"/>
-                        </a:schemeClr>
-                      </a:solidFill>
-                    </a:ln>
-                  </pic:spPr>
-                </pic:pic>
-              </a:graphicData>
-            </a:graphic>
-          </wp:inline>
-        </w:drawing>
-      </w:r>
-    </w:p>
-    <w:p>
-      <w:pPr>
-        <w:pStyle w:val="Heading2"/>
-        <w:rPr>
-          <w:lang w:val="bg-BG"/>
-        </w:rPr>
-      </w:pPr>
-      <w:r>
-        <w:rPr>
-          <w:lang w:val="bg-BG"/>
-        </w:rPr>
-        <w:t xml:space="preserve">Информация за </w:t>
-      </w:r>
-      <w:r>
-        <w:rPr>
-          <w:lang w:val="bg-BG"/>
-        </w:rPr>
-        <w:t>скоростта</w:t>
-      </w:r>
-    </w:p>
-    <w:p>
-      <w:r>
-        <w:rPr>
-          <w:lang w:val="bg-BG"/>
-        </w:rPr>
-        <w:t>Да се напише програма</w:t>
-      </w:r>
-      <w:r>
-        <w:t xml:space="preserve">, </w:t>
-      </w:r>
-      <w:r>
-        <w:rPr>
-          <w:lang w:val="bg-BG"/>
-        </w:rPr>
-        <w:t xml:space="preserve">която </w:t>
-      </w:r>
-      <w:r>
-        <w:rPr>
-          <w:b/>
-          <w:lang w:val="bg-BG"/>
-        </w:rPr>
-        <w:t>чете скорост</w:t>
-      </w:r>
-      <w:r>
-        <w:rPr>
-          <w:lang w:val="bg-BG"/>
-        </w:rPr>
-        <w:t xml:space="preserve"> </w:t>
-      </w:r>
-      <w:r>
-        <w:rPr>
-          <w:b/>
-          <w:noProof/>
-        </w:rPr>
-        <w:t>(</w:t>
-      </w:r>
-      <w:r>
-        <w:rPr>
-          <w:b/>
-          <w:lang w:val="bg-BG"/>
-        </w:rPr>
-        <w:t>реално число</w:t>
-      </w:r>
-      <w:r>
-        <w:rPr>
-          <w:b/>
-        </w:rPr>
-        <w:t>)</w:t>
-      </w:r>
-      <w:r>
-        <w:t xml:space="preserve">, </w:t>
-      </w:r>
-      <w:r>
-        <w:rPr>
-          <w:lang w:val="bg-BG"/>
-        </w:rPr>
-        <w:t>въведена от потребителя</w:t>
-      </w:r>
-      <w:r>
-        <w:rPr>
-          <w:b/>
-          <w:lang w:val="bg-BG"/>
-        </w:rPr>
-        <w:t xml:space="preserve"> </w:t>
-      </w:r>
-      <w:r>
-        <w:rPr>
-          <w:lang w:val="bg-BG"/>
-        </w:rPr>
-        <w:t xml:space="preserve">и отпечатва </w:t>
-      </w:r>
-      <w:r>
-        <w:rPr>
-          <w:b/>
-          <w:lang w:val="bg-BG"/>
-        </w:rPr>
-        <w:t>информация за скоростта</w:t>
-      </w:r>
-      <w:r>
-        <w:t xml:space="preserve">. </w:t>
-      </w:r>
-      <w:r>
-        <w:rPr>
-          <w:lang w:val="bg-BG"/>
-        </w:rPr>
-        <w:t xml:space="preserve">При скорост </w:t>
-      </w:r>
-      <w:r>
-        <w:rPr>
-          <w:b/>
-          <w:lang w:val="bg-BG"/>
-        </w:rPr>
-        <w:t xml:space="preserve">до </w:t>
-      </w:r>
-      <w:r>
-        <w:rPr>
-          <w:b/>
-        </w:rPr>
-        <w:t>10</w:t>
-      </w:r>
-      <w:r>
-        <w:t xml:space="preserve"> </w:t>
-      </w:r>
-      <w:r>
-        <w:rPr>
-          <w:noProof/>
-        </w:rPr>
-        <w:t>(</w:t>
-      </w:r>
-      <w:r>
-        <w:rPr>
-          <w:lang w:val="bg-BG"/>
-        </w:rPr>
-        <w:t>включително</w:t>
-      </w:r>
-      <w:r>
-        <w:rPr>
-          <w:noProof/>
-        </w:rPr>
-        <w:t xml:space="preserve">) </w:t>
-      </w:r>
-      <w:r>
-        <w:rPr>
-          <w:lang w:val="bg-BG"/>
-        </w:rPr>
-        <w:t xml:space="preserve">отпечатайте </w:t>
-      </w:r>
-      <w:r>
-        <w:t>“</w:t>
-      </w:r>
-      <w:r>
-        <w:rPr>
-          <w:b/>
-        </w:rPr>
-        <w:t>slow</w:t>
-      </w:r>
-      <w:r>
-        <w:t xml:space="preserve">”. </w:t>
-      </w:r>
-      <w:r>
-        <w:rPr>
-          <w:lang w:val="bg-BG"/>
-        </w:rPr>
-        <w:t xml:space="preserve">При скорост </w:t>
-      </w:r>
-      <w:r>
-        <w:rPr>
-          <w:b/>
-          <w:lang w:val="bg-BG"/>
-        </w:rPr>
-        <w:t xml:space="preserve">над </w:t>
-      </w:r>
-      <w:r>
-        <w:rPr>
-          <w:b/>
-        </w:rPr>
-        <w:t>10</w:t>
-      </w:r>
-      <w:r>
-        <w:t xml:space="preserve"> </w:t>
-      </w:r>
-      <w:r>
-        <w:rPr>
-          <w:lang w:val="bg-BG"/>
-        </w:rPr>
-        <w:t xml:space="preserve">и </w:t>
-      </w:r>
-      <w:r>
-        <w:rPr>
-          <w:b/>
-          <w:lang w:val="bg-BG"/>
-        </w:rPr>
-        <w:t xml:space="preserve">до </w:t>
-      </w:r>
-      <w:r>
-        <w:rPr>
-          <w:b/>
-        </w:rPr>
-        <w:t>50</w:t>
-      </w:r>
-      <w:r>
-        <w:t xml:space="preserve"> </w:t>
-      </w:r>
-      <w:r>
-        <w:rPr>
-          <w:lang w:val="bg-BG"/>
-        </w:rPr>
-        <w:t xml:space="preserve">отпечатайте </w:t>
-      </w:r>
-      <w:r>
-        <w:t>“</w:t>
-      </w:r>
-      <w:r>
-        <w:rPr>
-          <w:b/>
-        </w:rPr>
-        <w:t>average</w:t>
-      </w:r>
-      <w:r>
-        <w:t xml:space="preserve">”. </w:t>
-      </w:r>
-      <w:r>
-        <w:rPr>
-          <w:lang w:val="bg-BG"/>
-        </w:rPr>
-        <w:t xml:space="preserve">При скорост </w:t>
-      </w:r>
-      <w:r>
-        <w:rPr>
-          <w:b/>
-          <w:lang w:val="bg-BG"/>
-        </w:rPr>
-        <w:t xml:space="preserve">над </w:t>
-      </w:r>
-      <w:r>
-        <w:rPr>
-          <w:b/>
-        </w:rPr>
-        <w:t>50</w:t>
-      </w:r>
-      <w:r>
-        <w:t xml:space="preserve"> </w:t>
-      </w:r>
-      <w:r>
-        <w:rPr>
-          <w:lang w:val="bg-BG"/>
-        </w:rPr>
-        <w:t xml:space="preserve">и </w:t>
-      </w:r>
-      <w:r>
-        <w:rPr>
-          <w:b/>
-          <w:lang w:val="bg-BG"/>
-        </w:rPr>
-        <w:t xml:space="preserve">до </w:t>
-      </w:r>
-      <w:r>
-        <w:rPr>
-          <w:b/>
-        </w:rPr>
-        <w:t>150</w:t>
-      </w:r>
-      <w:r>
-        <w:t xml:space="preserve"> </w:t>
-      </w:r>
-      <w:r>
-        <w:rPr>
-          <w:lang w:val="bg-BG"/>
-        </w:rPr>
-        <w:t xml:space="preserve">отпечатайте </w:t>
-      </w:r>
-      <w:r>
-        <w:t>“</w:t>
-      </w:r>
-      <w:r>
-        <w:rPr>
-          <w:b/>
-        </w:rPr>
-        <w:t>fast</w:t>
-      </w:r>
-      <w:r>
-        <w:t xml:space="preserve">”. </w:t>
-      </w:r>
-      <w:r>
-        <w:rPr>
-          <w:lang w:val="bg-BG"/>
-        </w:rPr>
-        <w:t xml:space="preserve">При скорост </w:t>
-      </w:r>
-      <w:r>
-        <w:rPr>
-          <w:b/>
-          <w:lang w:val="bg-BG"/>
-        </w:rPr>
-        <w:t xml:space="preserve">над </w:t>
-      </w:r>
-      <w:r>
-        <w:rPr>
-          <w:b/>
-        </w:rPr>
-        <w:t>150</w:t>
-      </w:r>
-      <w:r>
-        <w:t xml:space="preserve"> </w:t>
-      </w:r>
-      <w:r>
-        <w:rPr>
-          <w:lang w:val="bg-BG"/>
-        </w:rPr>
-        <w:t xml:space="preserve">и </w:t>
-      </w:r>
-      <w:r>
-        <w:rPr>
-          <w:b/>
-          <w:lang w:val="bg-BG"/>
-        </w:rPr>
-        <w:t xml:space="preserve">до </w:t>
-      </w:r>
-      <w:r>
-        <w:rPr>
-          <w:b/>
-        </w:rPr>
-        <w:t>1000</w:t>
-      </w:r>
-      <w:r>
-        <w:t xml:space="preserve"> </w:t>
-      </w:r>
-      <w:r>
-        <w:rPr>
-          <w:lang w:val="bg-BG"/>
-        </w:rPr>
-        <w:t xml:space="preserve">отпечатайте </w:t>
-      </w:r>
-      <w:r>
-        <w:rPr>
-          <w:noProof/>
-        </w:rPr>
-        <w:t>“</w:t>
-      </w:r>
-      <w:r>
-        <w:rPr>
-          <w:b/>
-          <w:noProof/>
-        </w:rPr>
-        <w:t>ultra fast</w:t>
-      </w:r>
-      <w:r>
-        <w:rPr>
-          <w:noProof/>
-        </w:rPr>
-        <w:t>”.</w:t>
-      </w:r>
-      <w:r>
-        <w:t xml:space="preserve"> </w:t>
-      </w:r>
-      <w:r>
-        <w:rPr>
-          <w:lang w:val="bg-BG"/>
-        </w:rPr>
-        <w:t>При по</w:t>
-      </w:r>
-      <w:r>
-        <w:t>-</w:t>
-      </w:r>
-      <w:r>
-        <w:rPr>
-          <w:lang w:val="bg-BG"/>
-        </w:rPr>
-        <w:t xml:space="preserve">висока скорост отпечатайте </w:t>
-      </w:r>
-      <w:r>
-        <w:t>“</w:t>
-      </w:r>
-      <w:r>
-        <w:rPr>
-          <w:b/>
-        </w:rPr>
-        <w:t>extremely fast</w:t>
-      </w:r>
-      <w:r>
-        <w:t xml:space="preserve">”. </w:t>
-      </w:r>
-      <w:r>
-        <w:rPr>
-          <w:lang w:val="bg-BG"/>
-        </w:rPr>
-        <w:t>Примери</w:t>
-      </w:r>
-      <w:r>
-        <w:t>:</w:t>
-      </w:r>
-    </w:p>
-    <w:p>
-      <w:pPr>
-        <w:pStyle w:val="Heading3"/>
-        <w:rPr>
-          <w:lang w:val="bg-BG"/>
-        </w:rPr>
-      </w:pPr>
-      <w:r>
-        <w:rPr>
-          <w:lang w:val="bg-BG"/>
-        </w:rPr>
-        <w:lastRenderedPageBreak/>
-        <w:t>Пример</w:t>
-      </w:r>
-      <w:r>
-        <w:rPr>
-          <w:lang w:val="bg-BG"/>
-        </w:rPr>
-        <w:t>и</w:t>
-      </w:r>
-    </w:p>
-    <w:tbl>
-      <w:tblPr>
-        <w:tblStyle w:val="TableGrid"/>
-        <w:tblW w:w="10401" w:type="dxa"/>
-        <w:tblInd w:w="9" w:type="dxa"/>
-        <w:tblLayout w:type="fixed"/>
-        <w:tblCellMar>
-          <w:top w:w="57" w:type="dxa"/>
-          <w:left w:w="85" w:type="dxa"/>
-          <w:bottom w:w="57" w:type="dxa"/>
-          <w:right w:w="85" w:type="dxa"/>
-        </w:tblCellMar>
-        <w:tblLook w:val="04A0" w:firstRow="1" w:lastRow="0" w:firstColumn="1" w:lastColumn="0" w:noHBand="0" w:noVBand="1"/>
-      </w:tblPr>
-      <w:tblGrid>
-        <w:gridCol w:w="736"/>
-        <w:gridCol w:w="844"/>
-        <w:gridCol w:w="360"/>
-        <w:gridCol w:w="736"/>
-        <w:gridCol w:w="1138"/>
-        <w:gridCol w:w="360"/>
-        <w:gridCol w:w="736"/>
-        <w:gridCol w:w="844"/>
-        <w:gridCol w:w="360"/>
-        <w:gridCol w:w="736"/>
-        <w:gridCol w:w="933"/>
-        <w:gridCol w:w="364"/>
-        <w:gridCol w:w="911"/>
-        <w:gridCol w:w="1343"/>
-      </w:tblGrid>
-      <w:tr>
-        <w:tc>
-          <w:tcPr>
-            <w:tcW w:w="736" w:type="dxa"/>
-            <w:shd w:val="clear" w:color="auto" w:fill="D9D9D9" w:themeFill="background1" w:themeFillShade="D9"/>
-            <w:vAlign w:val="center"/>
-          </w:tcPr>
-          <w:p>
-            <w:pPr>
-              <w:spacing w:before="20" w:after="20"/>
-              <w:jc w:val="center"/>
-              <w:rPr>
-                <w:b/>
-              </w:rPr>
-            </w:pPr>
-            <w:r>
-              <w:rPr>
-                <w:b/>
-                <w:lang w:val="bg-BG"/>
-              </w:rPr>
-              <w:t>Вход</w:t>
-            </w:r>
-          </w:p>
-        </w:tc>
-        <w:tc>
-          <w:tcPr>
-            <w:tcW w:w="844" w:type="dxa"/>
-            <w:shd w:val="clear" w:color="auto" w:fill="D9D9D9" w:themeFill="background1" w:themeFillShade="D9"/>
-            <w:vAlign w:val="center"/>
-          </w:tcPr>
-          <w:p>
-            <w:pPr>
-              <w:spacing w:before="20" w:after="20"/>
-              <w:jc w:val="center"/>
-              <w:rPr>
-                <w:b/>
-              </w:rPr>
-            </w:pPr>
-            <w:r>
-              <w:rPr>
-                <w:b/>
-                <w:lang w:val="bg-BG"/>
-              </w:rPr>
-              <w:t>Изход</w:t>
-            </w:r>
-          </w:p>
-        </w:tc>
-        <w:tc>
-          <w:tcPr>
-            <w:tcW w:w="360" w:type="dxa"/>
-            <w:vMerge w:val="restart"/>
-            <w:tcBorders>
-              <w:top w:val="nil"/>
-              <w:bottom w:val="nil"/>
-            </w:tcBorders>
-            <w:shd w:val="clear" w:color="auto" w:fill="auto"/>
-          </w:tcPr>
-          <w:p>
-            <w:pPr>
-              <w:spacing w:before="20" w:after="20"/>
-              <w:jc w:val="center"/>
-              <w:rPr>
-                <w:b/>
-              </w:rPr>
-            </w:pPr>
-          </w:p>
-        </w:tc>
-        <w:tc>
-          <w:tcPr>
-            <w:tcW w:w="736" w:type="dxa"/>
-            <w:shd w:val="clear" w:color="auto" w:fill="D9D9D9" w:themeFill="background1" w:themeFillShade="D9"/>
-            <w:vAlign w:val="center"/>
-          </w:tcPr>
-          <w:p>
-            <w:pPr>
-              <w:spacing w:before="20" w:after="20"/>
-              <w:jc w:val="center"/>
-              <w:rPr>
-                <w:b/>
-              </w:rPr>
-            </w:pPr>
-            <w:r>
-              <w:rPr>
-                <w:b/>
-                <w:lang w:val="bg-BG"/>
-              </w:rPr>
-              <w:t>Вход</w:t>
-            </w:r>
-          </w:p>
-        </w:tc>
-        <w:tc>
-          <w:tcPr>
-            <w:tcW w:w="1138" w:type="dxa"/>
-            <w:shd w:val="clear" w:color="auto" w:fill="D9D9D9" w:themeFill="background1" w:themeFillShade="D9"/>
-            <w:vAlign w:val="center"/>
-          </w:tcPr>
-          <w:p>
-            <w:pPr>
-              <w:spacing w:before="20" w:after="20"/>
-              <w:jc w:val="center"/>
-              <w:rPr>
-                <w:b/>
-              </w:rPr>
-            </w:pPr>
-            <w:r>
-              <w:rPr>
-                <w:b/>
-                <w:lang w:val="bg-BG"/>
-              </w:rPr>
-              <w:t>Изход</w:t>
-            </w:r>
-          </w:p>
-        </w:tc>
-        <w:tc>
-          <w:tcPr>
-            <w:tcW w:w="360" w:type="dxa"/>
-            <w:vMerge w:val="restart"/>
-            <w:tcBorders>
-              <w:top w:val="nil"/>
-              <w:bottom w:val="nil"/>
-            </w:tcBorders>
-            <w:shd w:val="clear" w:color="auto" w:fill="auto"/>
-          </w:tcPr>
-          <w:p>
-            <w:pPr>
-              <w:spacing w:before="20" w:after="20"/>
-              <w:jc w:val="center"/>
-              <w:rPr>
-                <w:b/>
-              </w:rPr>
-            </w:pPr>
-          </w:p>
-        </w:tc>
-        <w:tc>
-          <w:tcPr>
-            <w:tcW w:w="736" w:type="dxa"/>
-            <w:shd w:val="clear" w:color="auto" w:fill="D9D9D9" w:themeFill="background1" w:themeFillShade="D9"/>
-            <w:vAlign w:val="center"/>
-          </w:tcPr>
-          <w:p>
-            <w:pPr>
-              <w:spacing w:before="20" w:after="20"/>
-              <w:jc w:val="center"/>
-              <w:rPr>
-                <w:b/>
-              </w:rPr>
-            </w:pPr>
-            <w:r>
-              <w:rPr>
-                <w:b/>
-                <w:lang w:val="bg-BG"/>
-              </w:rPr>
-              <w:t>Вход</w:t>
-            </w:r>
-          </w:p>
-        </w:tc>
-        <w:tc>
-          <w:tcPr>
-            <w:tcW w:w="844" w:type="dxa"/>
-            <w:shd w:val="clear" w:color="auto" w:fill="D9D9D9" w:themeFill="background1" w:themeFillShade="D9"/>
-            <w:vAlign w:val="center"/>
-          </w:tcPr>
-          <w:p>
-            <w:pPr>
-              <w:spacing w:before="20" w:after="20"/>
-              <w:jc w:val="center"/>
-              <w:rPr>
-                <w:b/>
-              </w:rPr>
-            </w:pPr>
-            <w:r>
-              <w:rPr>
-                <w:b/>
-                <w:lang w:val="bg-BG"/>
-              </w:rPr>
-              <w:t>Изход</w:t>
-            </w:r>
-          </w:p>
-        </w:tc>
-        <w:tc>
-          <w:tcPr>
-            <w:tcW w:w="360" w:type="dxa"/>
-            <w:vMerge w:val="restart"/>
-            <w:tcBorders>
-              <w:top w:val="nil"/>
-              <w:bottom w:val="nil"/>
-            </w:tcBorders>
-            <w:shd w:val="clear" w:color="auto" w:fill="auto"/>
-          </w:tcPr>
-          <w:p>
-            <w:pPr>
-              <w:spacing w:before="20" w:after="20"/>
-              <w:jc w:val="center"/>
-              <w:rPr>
-                <w:b/>
-              </w:rPr>
-            </w:pPr>
-          </w:p>
-        </w:tc>
-        <w:tc>
-          <w:tcPr>
-            <w:tcW w:w="736" w:type="dxa"/>
-            <w:shd w:val="clear" w:color="auto" w:fill="D9D9D9" w:themeFill="background1" w:themeFillShade="D9"/>
-            <w:vAlign w:val="center"/>
-          </w:tcPr>
-          <w:p>
-            <w:pPr>
-              <w:spacing w:before="20" w:after="20"/>
-              <w:jc w:val="center"/>
-              <w:rPr>
-                <w:b/>
-              </w:rPr>
-            </w:pPr>
-            <w:r>
-              <w:rPr>
-                <w:b/>
-                <w:lang w:val="bg-BG"/>
-              </w:rPr>
-              <w:t>Вход</w:t>
-            </w:r>
-          </w:p>
-        </w:tc>
-        <w:tc>
-          <w:tcPr>
-            <w:tcW w:w="933" w:type="dxa"/>
-            <w:shd w:val="clear" w:color="auto" w:fill="D9D9D9" w:themeFill="background1" w:themeFillShade="D9"/>
-            <w:vAlign w:val="center"/>
-          </w:tcPr>
-          <w:p>
-            <w:pPr>
-              <w:spacing w:before="20" w:after="20"/>
-              <w:jc w:val="center"/>
-              <w:rPr>
-                <w:b/>
-              </w:rPr>
-            </w:pPr>
-            <w:r>
-              <w:rPr>
-                <w:b/>
-                <w:lang w:val="bg-BG"/>
-              </w:rPr>
-              <w:t>Изход</w:t>
-            </w:r>
-          </w:p>
-        </w:tc>
-        <w:tc>
-          <w:tcPr>
-            <w:tcW w:w="364" w:type="dxa"/>
-            <w:vMerge w:val="restart"/>
-            <w:tcBorders>
-              <w:top w:val="nil"/>
-              <w:bottom w:val="nil"/>
-            </w:tcBorders>
-            <w:shd w:val="clear" w:color="auto" w:fill="auto"/>
-          </w:tcPr>
-          <w:p>
-            <w:pPr>
-              <w:spacing w:before="20" w:after="20"/>
-              <w:jc w:val="center"/>
-              <w:rPr>
-                <w:b/>
-              </w:rPr>
-            </w:pPr>
-          </w:p>
-        </w:tc>
-        <w:tc>
-          <w:tcPr>
-            <w:tcW w:w="911" w:type="dxa"/>
-            <w:tcBorders>
-              <w:top w:val="single" w:sz="4" w:space="0" w:color="auto"/>
-              <w:bottom w:val="single" w:sz="4" w:space="0" w:color="auto"/>
-            </w:tcBorders>
-            <w:shd w:val="clear" w:color="auto" w:fill="D9D9D9" w:themeFill="background1" w:themeFillShade="D9"/>
-            <w:vAlign w:val="center"/>
-          </w:tcPr>
-          <w:p>
-            <w:pPr>
-              <w:spacing w:before="20" w:after="20"/>
-              <w:jc w:val="center"/>
-              <w:rPr>
-                <w:b/>
-              </w:rPr>
-            </w:pPr>
-            <w:r>
-              <w:rPr>
-                <w:b/>
-                <w:lang w:val="bg-BG"/>
-              </w:rPr>
-              <w:t>Вход</w:t>
-            </w:r>
-          </w:p>
-        </w:tc>
-        <w:tc>
-          <w:tcPr>
-            <w:tcW w:w="1343" w:type="dxa"/>
-            <w:tcBorders>
-              <w:top w:val="single" w:sz="4" w:space="0" w:color="auto"/>
-              <w:bottom w:val="single" w:sz="4" w:space="0" w:color="auto"/>
-            </w:tcBorders>
-            <w:shd w:val="clear" w:color="auto" w:fill="D9D9D9" w:themeFill="background1" w:themeFillShade="D9"/>
-            <w:vAlign w:val="center"/>
-          </w:tcPr>
-          <w:p>
-            <w:pPr>
-              <w:spacing w:before="20" w:after="20"/>
-              <w:jc w:val="center"/>
-              <w:rPr>
-                <w:b/>
-              </w:rPr>
-            </w:pPr>
-            <w:r>
-              <w:rPr>
-                <w:b/>
-                <w:lang w:val="bg-BG"/>
-              </w:rPr>
-              <w:t>Изход</w:t>
-            </w:r>
-          </w:p>
-        </w:tc>
-      </w:tr>
-      <w:tr>
-        <w:tc>
-          <w:tcPr>
-            <w:tcW w:w="736" w:type="dxa"/>
-          </w:tcPr>
-          <w:p>
-            <w:pPr>
-              <w:spacing w:before="20" w:after="20"/>
-              <w:rPr>
-                <w:rFonts w:ascii="Consolas" w:hAnsi="Consolas"/>
-                <w:noProof/>
-              </w:rPr>
-            </w:pPr>
-            <w:r>
-              <w:rPr>
-                <w:rFonts w:ascii="Consolas" w:hAnsi="Consolas"/>
-                <w:noProof/>
-              </w:rPr>
-              <w:t>8</w:t>
-            </w:r>
-          </w:p>
-        </w:tc>
-        <w:tc>
-          <w:tcPr>
-            <w:tcW w:w="844" w:type="dxa"/>
-          </w:tcPr>
-          <w:p>
-            <w:pPr>
-              <w:spacing w:before="20" w:after="20"/>
-              <w:rPr>
-                <w:rFonts w:ascii="Consolas" w:hAnsi="Consolas"/>
-                <w:noProof/>
-              </w:rPr>
-            </w:pPr>
-            <w:r>
-              <w:rPr>
-                <w:rFonts w:ascii="Consolas" w:hAnsi="Consolas"/>
-                <w:noProof/>
-              </w:rPr>
-              <w:t>slow</w:t>
-            </w:r>
-          </w:p>
-        </w:tc>
-        <w:tc>
-          <w:tcPr>
-            <w:tcW w:w="360" w:type="dxa"/>
-            <w:vMerge/>
-            <w:tcBorders>
-              <w:bottom w:val="nil"/>
-            </w:tcBorders>
-            <w:shd w:val="clear" w:color="auto" w:fill="auto"/>
-          </w:tcPr>
-          <w:p>
-            <w:pPr>
-              <w:spacing w:before="20" w:after="20"/>
-              <w:rPr>
-                <w:rFonts w:ascii="Consolas" w:hAnsi="Consolas"/>
-                <w:noProof/>
-              </w:rPr>
-            </w:pPr>
-          </w:p>
-        </w:tc>
-        <w:tc>
-          <w:tcPr>
-            <w:tcW w:w="736" w:type="dxa"/>
-          </w:tcPr>
-          <w:p>
-            <w:pPr>
-              <w:spacing w:before="20" w:after="20"/>
-              <w:rPr>
-                <w:rFonts w:ascii="Consolas" w:hAnsi="Consolas"/>
-                <w:noProof/>
-              </w:rPr>
-            </w:pPr>
-            <w:r>
-              <w:rPr>
-                <w:rFonts w:ascii="Consolas" w:hAnsi="Consolas"/>
-                <w:noProof/>
-              </w:rPr>
-              <w:t>49.5</w:t>
-            </w:r>
-          </w:p>
-        </w:tc>
-        <w:tc>
-          <w:tcPr>
-            <w:tcW w:w="1138" w:type="dxa"/>
-          </w:tcPr>
-          <w:p>
-            <w:pPr>
-              <w:spacing w:before="20" w:after="20"/>
-              <w:rPr>
-                <w:rFonts w:ascii="Consolas" w:hAnsi="Consolas"/>
-                <w:noProof/>
-              </w:rPr>
-            </w:pPr>
-            <w:r>
-              <w:rPr>
-                <w:rFonts w:ascii="Consolas" w:hAnsi="Consolas"/>
-                <w:noProof/>
-              </w:rPr>
-              <w:t>average</w:t>
-            </w:r>
-          </w:p>
-        </w:tc>
-        <w:tc>
-          <w:tcPr>
-            <w:tcW w:w="360" w:type="dxa"/>
-            <w:vMerge/>
-            <w:tcBorders>
-              <w:bottom w:val="nil"/>
-            </w:tcBorders>
-            <w:shd w:val="clear" w:color="auto" w:fill="auto"/>
-          </w:tcPr>
-          <w:p>
-            <w:pPr>
-              <w:spacing w:before="20" w:after="20"/>
-              <w:rPr>
-                <w:rFonts w:ascii="Consolas" w:hAnsi="Consolas"/>
-                <w:noProof/>
-              </w:rPr>
-            </w:pPr>
-          </w:p>
-        </w:tc>
-        <w:tc>
-          <w:tcPr>
-            <w:tcW w:w="736" w:type="dxa"/>
-          </w:tcPr>
-          <w:p>
-            <w:pPr>
-              <w:spacing w:before="20" w:after="20"/>
-              <w:rPr>
-                <w:rFonts w:ascii="Consolas" w:hAnsi="Consolas"/>
-                <w:noProof/>
-              </w:rPr>
-            </w:pPr>
-            <w:r>
-              <w:rPr>
-                <w:rFonts w:ascii="Consolas" w:hAnsi="Consolas"/>
-                <w:noProof/>
-              </w:rPr>
-              <w:t>126</w:t>
-            </w:r>
-          </w:p>
-        </w:tc>
-        <w:tc>
-          <w:tcPr>
-            <w:tcW w:w="844" w:type="dxa"/>
-          </w:tcPr>
-          <w:p>
-            <w:pPr>
-              <w:spacing w:before="20" w:after="20"/>
-              <w:rPr>
-                <w:rFonts w:ascii="Consolas" w:hAnsi="Consolas"/>
-                <w:noProof/>
-              </w:rPr>
-            </w:pPr>
-            <w:r>
-              <w:rPr>
-                <w:rFonts w:ascii="Consolas" w:hAnsi="Consolas"/>
-                <w:noProof/>
-              </w:rPr>
-              <w:t>fast</w:t>
-            </w:r>
-          </w:p>
-        </w:tc>
-        <w:tc>
-          <w:tcPr>
-            <w:tcW w:w="360" w:type="dxa"/>
-            <w:vMerge/>
-            <w:tcBorders>
-              <w:bottom w:val="nil"/>
-            </w:tcBorders>
-            <w:shd w:val="clear" w:color="auto" w:fill="auto"/>
-          </w:tcPr>
-          <w:p>
-            <w:pPr>
-              <w:spacing w:before="20" w:after="20"/>
-              <w:rPr>
-                <w:rFonts w:ascii="Consolas" w:hAnsi="Consolas"/>
-                <w:noProof/>
-              </w:rPr>
-            </w:pPr>
-          </w:p>
-        </w:tc>
-        <w:tc>
-          <w:tcPr>
-            <w:tcW w:w="736" w:type="dxa"/>
-          </w:tcPr>
-          <w:p>
-            <w:pPr>
-              <w:spacing w:before="20" w:after="20"/>
-              <w:rPr>
-                <w:rFonts w:ascii="Consolas" w:hAnsi="Consolas"/>
-                <w:noProof/>
-              </w:rPr>
-            </w:pPr>
-            <w:r>
-              <w:rPr>
-                <w:rFonts w:ascii="Consolas" w:hAnsi="Consolas"/>
-                <w:noProof/>
-              </w:rPr>
-              <w:t>160</w:t>
-            </w:r>
-          </w:p>
-        </w:tc>
-        <w:tc>
-          <w:tcPr>
-            <w:tcW w:w="933" w:type="dxa"/>
-          </w:tcPr>
-          <w:p>
-            <w:pPr>
-              <w:spacing w:before="20" w:after="20"/>
-              <w:rPr>
-                <w:rFonts w:ascii="Consolas" w:hAnsi="Consolas"/>
-                <w:noProof/>
-              </w:rPr>
-            </w:pPr>
-            <w:r>
-              <w:rPr>
-                <w:rFonts w:ascii="Consolas" w:hAnsi="Consolas"/>
-                <w:noProof/>
-              </w:rPr>
-              <w:t>ultra fast</w:t>
-            </w:r>
-          </w:p>
-        </w:tc>
-        <w:tc>
-          <w:tcPr>
-            <w:tcW w:w="364" w:type="dxa"/>
-            <w:vMerge/>
-            <w:tcBorders>
-              <w:bottom w:val="nil"/>
-            </w:tcBorders>
-            <w:shd w:val="clear" w:color="auto" w:fill="auto"/>
-          </w:tcPr>
-          <w:p>
-            <w:pPr>
-              <w:spacing w:before="20" w:after="20"/>
-              <w:rPr>
-                <w:rFonts w:ascii="Consolas" w:hAnsi="Consolas"/>
-                <w:noProof/>
-              </w:rPr>
-            </w:pPr>
-          </w:p>
-        </w:tc>
-        <w:tc>
-          <w:tcPr>
-            <w:tcW w:w="911" w:type="dxa"/>
-            <w:tcBorders>
-              <w:bottom w:val="single" w:sz="4" w:space="0" w:color="auto"/>
-            </w:tcBorders>
-          </w:tcPr>
-          <w:p>
-            <w:pPr>
-              <w:spacing w:before="20" w:after="20"/>
-              <w:rPr>
-                <w:rFonts w:ascii="Consolas" w:hAnsi="Consolas"/>
-                <w:noProof/>
-              </w:rPr>
-            </w:pPr>
-            <w:r>
-              <w:rPr>
-                <w:rFonts w:ascii="Consolas" w:hAnsi="Consolas"/>
-                <w:noProof/>
-              </w:rPr>
-              <w:t>3500</w:t>
-            </w:r>
-          </w:p>
-        </w:tc>
-        <w:tc>
-          <w:tcPr>
-            <w:tcW w:w="1343" w:type="dxa"/>
-            <w:tcBorders>
-              <w:bottom w:val="single" w:sz="4" w:space="0" w:color="auto"/>
-            </w:tcBorders>
-          </w:tcPr>
-          <w:p>
-            <w:pPr>
-              <w:spacing w:before="20" w:after="20"/>
-              <w:rPr>
-                <w:rFonts w:ascii="Consolas" w:hAnsi="Consolas"/>
-                <w:noProof/>
-              </w:rPr>
-            </w:pPr>
-            <w:r>
-              <w:rPr>
-                <w:rFonts w:ascii="Consolas" w:hAnsi="Consolas"/>
-                <w:noProof/>
-              </w:rPr>
-              <w:t>extremely fast</w:t>
-            </w:r>
-          </w:p>
-        </w:tc>
-      </w:tr>
-    </w:tbl>
-    <w:p>
-      <w:pPr>
-        <w:pStyle w:val="Heading3"/>
-        <w:rPr>
-          <w:lang w:val="bg-BG"/>
-        </w:rPr>
-      </w:pPr>
-      <w:r>
-        <w:rPr>
-          <w:lang w:val="bg-BG"/>
-        </w:rPr>
-        <w:t>Насоки</w:t>
-      </w:r>
-    </w:p>
-    <w:p>
-      <w:pPr>
-        <w:pStyle w:val="ListParagraph"/>
-        <w:numPr>
-          <w:ilvl w:val="0"/>
-          <w:numId w:val="11"/>
-        </w:numPr>
-        <w:spacing w:before="120" w:after="60"/>
-        <w:rPr>
-          <w:sz w:val="21"/>
-          <w:szCs w:val="21"/>
-          <w:lang w:val="bg-BG"/>
-        </w:rPr>
-      </w:pPr>
-      <w:r>
-        <w:rPr>
-          <w:lang w:val="bg-BG"/>
-        </w:rPr>
-        <w:t>Д</w:t>
-      </w:r>
-      <w:r>
-        <w:rPr>
-          <w:lang w:val="bg-BG"/>
-        </w:rPr>
-        <w:t xml:space="preserve">обавете </w:t>
-      </w:r>
-      <w:r>
-        <w:rPr>
-          <w:b/>
-          <w:lang w:val="bg-BG"/>
-        </w:rPr>
-        <w:t>нов конзолен проект</w:t>
-      </w:r>
-      <w:r>
-        <w:rPr>
-          <w:lang w:val="bg-BG"/>
-        </w:rPr>
-        <w:t xml:space="preserve"> към съществуващия проект</w:t>
-      </w:r>
-    </w:p>
-    <w:p>
-      <w:pPr>
-        <w:pStyle w:val="ListParagraph"/>
-        <w:numPr>
-          <w:ilvl w:val="0"/>
-          <w:numId w:val="11"/>
-        </w:numPr>
-        <w:rPr>
-          <w:lang w:val="bg-BG"/>
-        </w:rPr>
-      </w:pPr>
-      <w:r>
-        <w:rPr>
-          <w:lang w:val="bg-BG"/>
-        </w:rPr>
-        <w:t xml:space="preserve">Прочетете входните данни </w:t>
-      </w:r>
-      <w:r>
-        <w:rPr>
-          <w:noProof/>
-        </w:rPr>
-        <w:t>(</w:t>
-      </w:r>
-      <w:r>
-        <w:rPr>
-          <w:b/>
-          <w:lang w:val="bg-BG"/>
-        </w:rPr>
-        <w:t>скоростта</w:t>
-      </w:r>
-      <w:r>
-        <w:t>):</w:t>
-      </w:r>
-      <w:r>
-        <w:rPr>
-          <w:noProof/>
-        </w:rPr>
-        <w:t xml:space="preserve"> </w:t>
-      </w:r>
-    </w:p>
-    <w:p>
-      <w:pPr>
-        <w:ind w:left="360"/>
-        <w:rPr>
-          <w:lang w:val="bg-BG"/>
-        </w:rPr>
-      </w:pPr>
-      <w:r>
-        <w:rPr>
-          <w:noProof/>
-          <w:lang w:eastAsia="bg-BG"/>
-        </w:rPr>
-        <w:drawing>
-          <wp:inline distT="0" distB="0" distL="0" distR="0" wp14:anchorId="17E1B676" wp14:editId="49217FAB">
-            <wp:extent cx="3924777" cy="732790"/>
-            <wp:effectExtent l="12700" t="12700" r="12700" b="16510"/>
-            <wp:docPr id="24" name="Picture 24" descr="Text&#10;&#10;Description automatically generated with low confidence"/>
-            <wp:cNvGraphicFramePr>
-              <a:graphicFrameLocks xmlns:a="http://schemas.openxmlformats.org/drawingml/2006/main" noChangeAspect="1"/>
-            </wp:cNvGraphicFramePr>
-            <a:graphic xmlns:a="http://schemas.openxmlformats.org/drawingml/2006/main">
-              <a:graphicData uri="http://schemas.openxmlformats.org/drawingml/2006/picture">
-                <pic:pic xmlns:pic="http://schemas.openxmlformats.org/drawingml/2006/picture">
-                  <pic:nvPicPr>
-                    <pic:cNvPr id="24" name="Picture 24" descr="Text&#10;&#10;Description automatically generated with low confidence"/>
-                    <pic:cNvPicPr/>
-                  </pic:nvPicPr>
-                  <pic:blipFill>
-                    <a:blip r:embed="rId27"/>
-                    <a:stretch>
-                      <a:fillRect/>
-                    </a:stretch>
-                  </pic:blipFill>
-                  <pic:spPr>
-                    <a:xfrm>
-                      <a:off x="0" y="0"/>
-                      <a:ext cx="4063475" cy="758686"/>
-                    </a:xfrm>
-                    <a:prstGeom prst="rect">
-                      <a:avLst/>
-                    </a:prstGeom>
-                    <a:ln>
-                      <a:solidFill>
-                        <a:schemeClr val="bg1">
-                          <a:lumMod val="85000"/>
-                        </a:schemeClr>
-                      </a:solidFill>
-                    </a:ln>
-                  </pic:spPr>
-                </pic:pic>
-              </a:graphicData>
-            </a:graphic>
-          </wp:inline>
-        </w:drawing>
-      </w:r>
-    </w:p>
-    <w:p>
-      <w:pPr>
-        <w:pStyle w:val="ListParagraph"/>
-        <w:numPr>
-          <w:ilvl w:val="0"/>
-          <w:numId w:val="11"/>
-        </w:numPr>
-        <w:rPr>
-          <w:lang w:val="bg-BG"/>
-        </w:rPr>
-      </w:pPr>
-      <w:r>
-        <w:rPr>
-          <w:lang w:val="bg-BG"/>
-        </w:rPr>
-        <w:t xml:space="preserve">Използвайте </w:t>
-      </w:r>
-      <w:r>
-        <w:rPr>
-          <w:rStyle w:val="CodeChar"/>
-          <w:rFonts w:asciiTheme="minorHAnsi" w:hAnsiTheme="minorHAnsi"/>
-          <w:noProof w:val="0"/>
-        </w:rPr>
-        <w:t>if</w:t>
-      </w:r>
-      <w:r>
-        <w:t>-</w:t>
-      </w:r>
-      <w:r>
-        <w:rPr>
-          <w:rStyle w:val="CodeChar"/>
-          <w:rFonts w:asciiTheme="minorHAnsi" w:hAnsiTheme="minorHAnsi"/>
-          <w:noProof w:val="0"/>
-        </w:rPr>
-        <w:t>else</w:t>
-      </w:r>
-      <w:r>
-        <w:t>-</w:t>
-      </w:r>
-      <w:r>
-        <w:rPr>
-          <w:rStyle w:val="CodeChar"/>
-          <w:rFonts w:asciiTheme="minorHAnsi" w:hAnsiTheme="minorHAnsi"/>
-          <w:noProof w:val="0"/>
-        </w:rPr>
-        <w:t>if</w:t>
-      </w:r>
-      <w:r>
-        <w:t xml:space="preserve"> </w:t>
-      </w:r>
-      <w:r>
-        <w:rPr>
-          <w:lang w:val="bg-BG"/>
-        </w:rPr>
-        <w:t>конструкция</w:t>
-      </w:r>
-      <w:r>
-        <w:t xml:space="preserve">, </w:t>
-      </w:r>
-      <w:r>
-        <w:rPr>
-          <w:lang w:val="bg-BG"/>
-        </w:rPr>
-        <w:t xml:space="preserve">за да проверите </w:t>
-      </w:r>
-      <w:r>
-        <w:rPr>
-          <w:b/>
-          <w:lang w:val="bg-BG"/>
-        </w:rPr>
-        <w:t>стойностите за скоростта</w:t>
-      </w:r>
-      <w:r>
-        <w:t>.</w:t>
-      </w:r>
-    </w:p>
-    <w:p>
-      <w:pPr>
-        <w:ind w:left="357"/>
-        <w:jc w:val="both"/>
-        <w:rPr>
-          <w:lang w:val="bg-BG"/>
-        </w:rPr>
-      </w:pPr>
-      <w:r>
-        <w:rPr>
-          <w:noProof/>
-          <w:lang w:val="bg-BG"/>
-        </w:rPr>
-        <w:drawing>
-          <wp:inline distT="0" distB="0" distL="0" distR="0" wp14:anchorId="50BDC851" wp14:editId="1BBAA798">
-            <wp:extent cx="4454272" cy="1611819"/>
-            <wp:effectExtent l="12700" t="12700" r="16510" b="13970"/>
-            <wp:docPr id="33" name="Picture 33" descr="Graphical user interface, text, application&#10;&#10;Description automatically generated"/>
-            <wp:cNvGraphicFramePr>
-              <a:graphicFrameLocks xmlns:a="http://schemas.openxmlformats.org/drawingml/2006/main" noChangeAspect="1"/>
-            </wp:cNvGraphicFramePr>
-            <a:graphic xmlns:a="http://schemas.openxmlformats.org/drawingml/2006/main">
-              <a:graphicData uri="http://schemas.openxmlformats.org/drawingml/2006/picture">
-                <pic:pic xmlns:pic="http://schemas.openxmlformats.org/drawingml/2006/picture">
-                  <pic:nvPicPr>
-                    <pic:cNvPr id="33" name="Picture 33" descr="Graphical user interface, text, application&#10;&#10;Description automatically generated"/>
-                    <pic:cNvPicPr/>
-                  </pic:nvPicPr>
-                  <pic:blipFill>
-                    <a:blip r:embed="rId28"/>
-                    <a:stretch>
-                      <a:fillRect/>
-                    </a:stretch>
-                  </pic:blipFill>
-                  <pic:spPr>
-                    <a:xfrm>
-                      <a:off x="0" y="0"/>
-                      <a:ext cx="4495660" cy="1626796"/>
-                    </a:xfrm>
-                    <a:prstGeom prst="rect">
-                      <a:avLst/>
-                    </a:prstGeom>
-                    <a:ln>
-                      <a:solidFill>
-                        <a:schemeClr val="bg1">
-                          <a:lumMod val="75000"/>
-                        </a:schemeClr>
-                      </a:solidFill>
-                    </a:ln>
-                  </pic:spPr>
-                </pic:pic>
-              </a:graphicData>
-            </a:graphic>
-          </wp:inline>
-        </w:drawing>
-      </w:r>
-    </w:p>
-    <w:p>
-      <w:pPr>
-        <w:pStyle w:val="Heading2"/>
-        <w:rPr>
-          <w:lang w:val="bg-BG"/>
-        </w:rPr>
-      </w:pPr>
-      <w:r>
-        <w:rPr>
-          <w:lang w:val="bg-BG"/>
-        </w:rPr>
-        <w:t>Число в интервала</w:t>
-      </w:r>
-    </w:p>
-    <w:p>
-      <w:pPr>
-        <w:rPr>
-          <w:lang w:val="bg-BG"/>
-        </w:rPr>
-      </w:pPr>
-      <w:r>
-        <w:rPr>
-          <w:lang w:val="bg-BG"/>
-        </w:rPr>
-        <w:t>Да се напише програма</w:t>
-      </w:r>
-      <w:r>
-        <w:t xml:space="preserve">, </w:t>
-      </w:r>
-      <w:r>
-        <w:rPr>
-          <w:lang w:val="bg-BG"/>
-        </w:rPr>
-        <w:t xml:space="preserve">която проверява дали въведеното от потребителя число е в интервала </w:t>
-      </w:r>
-      <w:r>
-        <w:t xml:space="preserve">[-100, 100] </w:t>
-      </w:r>
-      <w:r>
-        <w:rPr>
-          <w:lang w:val="bg-BG"/>
-        </w:rPr>
-        <w:t xml:space="preserve">и е различно от </w:t>
-      </w:r>
-      <w:r>
-        <w:t xml:space="preserve">0 </w:t>
-      </w:r>
-      <w:r>
-        <w:rPr>
-          <w:lang w:val="bg-BG"/>
-        </w:rPr>
-        <w:t xml:space="preserve">и извежда </w:t>
-      </w:r>
-      <w:r>
-        <w:t>"</w:t>
-      </w:r>
-      <w:r>
-        <w:rPr>
-          <w:rFonts w:ascii="Consolas" w:hAnsi="Consolas"/>
-          <w:b/>
-          <w:bCs/>
-          <w:noProof/>
-        </w:rPr>
-        <w:t>Yes</w:t>
-      </w:r>
-      <w:r>
-        <w:t xml:space="preserve">", </w:t>
-      </w:r>
-      <w:r>
-        <w:rPr>
-          <w:lang w:val="bg-BG"/>
-        </w:rPr>
-        <w:t>ако отговаря на условията</w:t>
-      </w:r>
-      <w:r>
-        <w:t xml:space="preserve">, </w:t>
-      </w:r>
-      <w:r>
-        <w:rPr>
-          <w:lang w:val="bg-BG"/>
-        </w:rPr>
-        <w:t xml:space="preserve">или </w:t>
-      </w:r>
-      <w:r>
-        <w:t>"</w:t>
-      </w:r>
-      <w:r>
-        <w:rPr>
-          <w:rFonts w:ascii="Consolas" w:hAnsi="Consolas"/>
-          <w:b/>
-          <w:bCs/>
-          <w:noProof/>
-        </w:rPr>
-        <w:t>No</w:t>
-      </w:r>
-      <w:r>
-        <w:t xml:space="preserve">" </w:t>
-      </w:r>
-      <w:r>
-        <w:rPr>
-          <w:lang w:val="bg-BG"/>
-        </w:rPr>
-        <w:t>ако е извън тях</w:t>
-      </w:r>
-      <w:r>
-        <w:t>.</w:t>
-      </w:r>
-    </w:p>
-    <w:p>
-      <w:pPr>
-        <w:pStyle w:val="Heading3"/>
-        <w:rPr>
-          <w:lang w:val="bg-BG"/>
-        </w:rPr>
-      </w:pPr>
-      <w:r>
-        <w:rPr>
-          <w:lang w:val="bg-BG"/>
-        </w:rPr>
-        <w:t>Пример</w:t>
-      </w:r>
-      <w:r>
-        <w:rPr>
-          <w:lang w:val="bg-BG"/>
-        </w:rPr>
-        <w:t>и</w:t>
-      </w:r>
-    </w:p>
-    <w:tbl>
-      <w:tblPr>
-        <w:tblStyle w:val="TableGrid"/>
-        <w:tblW w:w="5460" w:type="dxa"/>
-        <w:tblInd w:w="23" w:type="dxa"/>
-        <w:tblCellMar>
-          <w:top w:w="57" w:type="dxa"/>
-          <w:left w:w="85" w:type="dxa"/>
-          <w:bottom w:w="57" w:type="dxa"/>
-          <w:right w:w="85" w:type="dxa"/>
-        </w:tblCellMar>
-        <w:tblLook w:val="04A0" w:firstRow="1" w:lastRow="0" w:firstColumn="1" w:lastColumn="0" w:noHBand="0" w:noVBand="1"/>
-      </w:tblPr>
-      <w:tblGrid>
-        <w:gridCol w:w="736"/>
-        <w:gridCol w:w="844"/>
-        <w:gridCol w:w="360"/>
-        <w:gridCol w:w="736"/>
-        <w:gridCol w:w="844"/>
-        <w:gridCol w:w="360"/>
-        <w:gridCol w:w="736"/>
-        <w:gridCol w:w="844"/>
-      </w:tblGrid>
-      <w:tr>
-        <w:tc>
-          <w:tcPr>
-            <w:tcW w:w="736" w:type="dxa"/>
-            <w:shd w:val="clear" w:color="auto" w:fill="D9D9D9" w:themeFill="background1" w:themeFillShade="D9"/>
-            <w:vAlign w:val="center"/>
-          </w:tcPr>
-          <w:p>
-            <w:pPr>
-              <w:spacing w:before="20" w:after="20"/>
-              <w:jc w:val="center"/>
-              <w:rPr>
-                <w:b/>
-              </w:rPr>
-            </w:pPr>
-            <w:r>
-              <w:rPr>
-                <w:b/>
-                <w:lang w:val="bg-BG"/>
-              </w:rPr>
-              <w:t>Вход</w:t>
-            </w:r>
-          </w:p>
-        </w:tc>
-        <w:tc>
-          <w:tcPr>
-            <w:tcW w:w="844" w:type="dxa"/>
-            <w:shd w:val="clear" w:color="auto" w:fill="D9D9D9" w:themeFill="background1" w:themeFillShade="D9"/>
-            <w:vAlign w:val="center"/>
-          </w:tcPr>
-          <w:p>
-            <w:pPr>
-              <w:spacing w:before="20" w:after="20"/>
-              <w:jc w:val="center"/>
-              <w:rPr>
-                <w:b/>
-              </w:rPr>
-            </w:pPr>
-            <w:r>
-              <w:rPr>
-                <w:b/>
-                <w:lang w:val="bg-BG"/>
-              </w:rPr>
-              <w:t>Изход</w:t>
-            </w:r>
-          </w:p>
-        </w:tc>
-        <w:tc>
-          <w:tcPr>
-            <w:tcW w:w="360" w:type="dxa"/>
-            <w:vMerge w:val="restart"/>
-            <w:tcBorders>
-              <w:top w:val="nil"/>
-              <w:bottom w:val="nil"/>
-            </w:tcBorders>
-            <w:shd w:val="clear" w:color="auto" w:fill="auto"/>
-          </w:tcPr>
-          <w:p>
-            <w:pPr>
-              <w:spacing w:before="20" w:after="20"/>
-              <w:jc w:val="center"/>
-              <w:rPr>
-                <w:b/>
-              </w:rPr>
-            </w:pPr>
-          </w:p>
-        </w:tc>
-        <w:tc>
-          <w:tcPr>
-            <w:tcW w:w="736" w:type="dxa"/>
-            <w:shd w:val="clear" w:color="auto" w:fill="D9D9D9" w:themeFill="background1" w:themeFillShade="D9"/>
-            <w:vAlign w:val="center"/>
-          </w:tcPr>
-          <w:p>
-            <w:pPr>
-              <w:spacing w:before="20" w:after="20"/>
-              <w:jc w:val="center"/>
-              <w:rPr>
-                <w:b/>
-              </w:rPr>
-            </w:pPr>
-            <w:r>
-              <w:rPr>
-                <w:b/>
-                <w:lang w:val="bg-BG"/>
-              </w:rPr>
-              <w:t>Вход</w:t>
-            </w:r>
-          </w:p>
-        </w:tc>
-        <w:tc>
-          <w:tcPr>
-            <w:tcW w:w="844" w:type="dxa"/>
-            <w:shd w:val="clear" w:color="auto" w:fill="D9D9D9" w:themeFill="background1" w:themeFillShade="D9"/>
-            <w:vAlign w:val="center"/>
-          </w:tcPr>
-          <w:p>
-            <w:pPr>
-              <w:spacing w:before="20" w:after="20"/>
-              <w:jc w:val="center"/>
-              <w:rPr>
-                <w:b/>
-              </w:rPr>
-            </w:pPr>
-            <w:r>
-              <w:rPr>
-                <w:b/>
-                <w:lang w:val="bg-BG"/>
-              </w:rPr>
-              <w:t>Изход</w:t>
-            </w:r>
-          </w:p>
-        </w:tc>
-        <w:tc>
-          <w:tcPr>
-            <w:tcW w:w="360" w:type="dxa"/>
-            <w:vMerge w:val="restart"/>
-            <w:tcBorders>
-              <w:top w:val="nil"/>
-              <w:bottom w:val="nil"/>
-            </w:tcBorders>
-            <w:shd w:val="clear" w:color="auto" w:fill="auto"/>
-          </w:tcPr>
-          <w:p>
-            <w:pPr>
-              <w:spacing w:before="20" w:after="20"/>
-              <w:jc w:val="center"/>
-              <w:rPr>
-                <w:b/>
-              </w:rPr>
-            </w:pPr>
-          </w:p>
-        </w:tc>
-        <w:tc>
-          <w:tcPr>
-            <w:tcW w:w="736" w:type="dxa"/>
-            <w:shd w:val="clear" w:color="auto" w:fill="D9D9D9" w:themeFill="background1" w:themeFillShade="D9"/>
-            <w:vAlign w:val="center"/>
-          </w:tcPr>
-          <w:p>
-            <w:pPr>
-              <w:spacing w:before="20" w:after="20"/>
-              <w:jc w:val="center"/>
-              <w:rPr>
-                <w:b/>
-              </w:rPr>
-            </w:pPr>
-            <w:r>
-              <w:rPr>
-                <w:b/>
-                <w:lang w:val="bg-BG"/>
-              </w:rPr>
-              <w:t>Вход</w:t>
-            </w:r>
-          </w:p>
-        </w:tc>
-        <w:tc>
-          <w:tcPr>
-            <w:tcW w:w="844" w:type="dxa"/>
-            <w:shd w:val="clear" w:color="auto" w:fill="D9D9D9" w:themeFill="background1" w:themeFillShade="D9"/>
-            <w:vAlign w:val="center"/>
-          </w:tcPr>
-          <w:p>
-            <w:pPr>
-              <w:spacing w:before="20" w:after="20"/>
-              <w:jc w:val="center"/>
-              <w:rPr>
-                <w:b/>
-              </w:rPr>
-            </w:pPr>
-            <w:r>
-              <w:rPr>
-                <w:b/>
-                <w:lang w:val="bg-BG"/>
-              </w:rPr>
-              <w:t>Изход</w:t>
-            </w:r>
-          </w:p>
-        </w:tc>
-      </w:tr>
-      <w:tr>
-        <w:tc>
-          <w:tcPr>
-            <w:tcW w:w="736" w:type="dxa"/>
-          </w:tcPr>
-          <w:p>
-            <w:pPr>
-              <w:spacing w:before="20" w:after="20"/>
-              <w:rPr>
-                <w:rFonts w:ascii="Consolas" w:hAnsi="Consolas"/>
-                <w:noProof/>
-              </w:rPr>
-            </w:pPr>
-            <w:r>
-              <w:rPr>
-                <w:rFonts w:ascii="Consolas" w:hAnsi="Consolas"/>
-                <w:noProof/>
-              </w:rPr>
-              <w:t>-25</w:t>
-            </w:r>
-          </w:p>
-        </w:tc>
-        <w:tc>
-          <w:tcPr>
-            <w:tcW w:w="844" w:type="dxa"/>
-          </w:tcPr>
-          <w:p>
-            <w:pPr>
-              <w:spacing w:before="20" w:after="20"/>
-              <w:rPr>
-                <w:rFonts w:ascii="Consolas" w:hAnsi="Consolas"/>
-                <w:noProof/>
-              </w:rPr>
-            </w:pPr>
-            <w:r>
-              <w:rPr>
-                <w:rFonts w:ascii="Consolas" w:hAnsi="Consolas"/>
-                <w:noProof/>
-              </w:rPr>
-              <w:t>Yes</w:t>
-            </w:r>
-          </w:p>
-        </w:tc>
-        <w:tc>
-          <w:tcPr>
-            <w:tcW w:w="360" w:type="dxa"/>
-            <w:vMerge/>
-            <w:tcBorders>
-              <w:bottom w:val="nil"/>
-            </w:tcBorders>
-            <w:shd w:val="clear" w:color="auto" w:fill="auto"/>
-          </w:tcPr>
-          <w:p>
-            <w:pPr>
-              <w:spacing w:before="20" w:after="20"/>
-              <w:rPr>
-                <w:rFonts w:ascii="Consolas" w:hAnsi="Consolas"/>
-                <w:noProof/>
-              </w:rPr>
-            </w:pPr>
-          </w:p>
-        </w:tc>
-        <w:tc>
-          <w:tcPr>
-            <w:tcW w:w="736" w:type="dxa"/>
-          </w:tcPr>
-          <w:p>
-            <w:pPr>
-              <w:spacing w:before="20" w:after="20"/>
-              <w:rPr>
-                <w:rFonts w:ascii="Consolas" w:hAnsi="Consolas"/>
-                <w:noProof/>
-              </w:rPr>
-            </w:pPr>
-            <w:r>
-              <w:rPr>
-                <w:rFonts w:ascii="Consolas" w:hAnsi="Consolas"/>
-                <w:noProof/>
-              </w:rPr>
-              <w:t>0</w:t>
-            </w:r>
-          </w:p>
-        </w:tc>
-        <w:tc>
-          <w:tcPr>
-            <w:tcW w:w="844" w:type="dxa"/>
-          </w:tcPr>
-          <w:p>
-            <w:pPr>
-              <w:spacing w:before="20" w:after="20"/>
-              <w:rPr>
-                <w:rFonts w:ascii="Consolas" w:hAnsi="Consolas"/>
-                <w:noProof/>
-              </w:rPr>
-            </w:pPr>
-            <w:r>
-              <w:rPr>
-                <w:rFonts w:ascii="Consolas" w:hAnsi="Consolas"/>
-                <w:noProof/>
-              </w:rPr>
-              <w:t>No</w:t>
-            </w:r>
-          </w:p>
-        </w:tc>
-        <w:tc>
-          <w:tcPr>
-            <w:tcW w:w="360" w:type="dxa"/>
-            <w:vMerge/>
-            <w:tcBorders>
-              <w:bottom w:val="nil"/>
-            </w:tcBorders>
-            <w:shd w:val="clear" w:color="auto" w:fill="auto"/>
-          </w:tcPr>
-          <w:p>
-            <w:pPr>
-              <w:spacing w:before="20" w:after="20"/>
-              <w:rPr>
-                <w:rFonts w:ascii="Consolas" w:hAnsi="Consolas"/>
-                <w:noProof/>
-              </w:rPr>
-            </w:pPr>
-          </w:p>
-        </w:tc>
-        <w:tc>
-          <w:tcPr>
-            <w:tcW w:w="736" w:type="dxa"/>
-          </w:tcPr>
-          <w:p>
-            <w:pPr>
-              <w:spacing w:before="20" w:after="20"/>
-              <w:rPr>
-                <w:rFonts w:ascii="Consolas" w:hAnsi="Consolas"/>
-                <w:noProof/>
-              </w:rPr>
-            </w:pPr>
-            <w:r>
-              <w:rPr>
-                <w:rFonts w:ascii="Consolas" w:hAnsi="Consolas"/>
-                <w:noProof/>
-              </w:rPr>
-              <w:t>25</w:t>
-            </w:r>
-          </w:p>
-        </w:tc>
-        <w:tc>
-          <w:tcPr>
-            <w:tcW w:w="844" w:type="dxa"/>
-          </w:tcPr>
-          <w:p>
-            <w:pPr>
-              <w:spacing w:before="20" w:after="20"/>
-              <w:rPr>
-                <w:rFonts w:ascii="Consolas" w:hAnsi="Consolas"/>
-                <w:noProof/>
-              </w:rPr>
-            </w:pPr>
-            <w:r>
-              <w:rPr>
-                <w:rFonts w:ascii="Consolas" w:hAnsi="Consolas"/>
-                <w:noProof/>
-              </w:rPr>
-              <w:t>Yes</w:t>
-            </w:r>
-          </w:p>
-        </w:tc>
-      </w:tr>
-    </w:tbl>
-    <w:p>
-      <w:pPr>
-        <w:pStyle w:val="Heading3"/>
-        <w:rPr>
-          <w:lang w:val="bg-BG"/>
-        </w:rPr>
-      </w:pPr>
-      <w:r>
-        <w:rPr>
-          <w:lang w:val="bg-BG"/>
-        </w:rPr>
-        <w:t>Насоки</w:t>
-      </w:r>
-    </w:p>
-    <w:p>
-      <w:pPr>
-        <w:pStyle w:val="ListParagraph"/>
-        <w:numPr>
-          <w:ilvl w:val="0"/>
-          <w:numId w:val="52"/>
-        </w:numPr>
-        <w:spacing w:before="120" w:after="60"/>
-        <w:rPr>
-          <w:sz w:val="21"/>
-          <w:szCs w:val="21"/>
-          <w:lang w:val="bg-BG"/>
-        </w:rPr>
-      </w:pPr>
-      <w:r>
-        <w:rPr>
-          <w:lang w:val="bg-BG"/>
-        </w:rPr>
-        <w:t>Д</w:t>
-      </w:r>
-      <w:r>
-        <w:rPr>
-          <w:lang w:val="bg-BG"/>
-        </w:rPr>
-        <w:t xml:space="preserve">обавете </w:t>
-      </w:r>
-      <w:r>
-        <w:rPr>
-          <w:b/>
-          <w:lang w:val="bg-BG"/>
-        </w:rPr>
-        <w:t>нов конзолен проект</w:t>
-      </w:r>
-      <w:r>
-        <w:rPr>
-          <w:lang w:val="bg-BG"/>
-        </w:rPr>
-        <w:t xml:space="preserve"> към съществуващия проект</w:t>
-      </w:r>
-    </w:p>
-    <w:p>
-      <w:pPr>
-        <w:pStyle w:val="ListParagraph"/>
-        <w:numPr>
-          <w:ilvl w:val="0"/>
-          <w:numId w:val="52"/>
-        </w:numPr>
-        <w:spacing w:before="120" w:after="60"/>
-        <w:rPr>
-          <w:sz w:val="21"/>
-          <w:szCs w:val="21"/>
-          <w:lang w:val="bg-BG"/>
-        </w:rPr>
-      </w:pPr>
-      <w:r>
-        <w:rPr>
-          <w:lang w:val="bg-BG"/>
-        </w:rPr>
-        <w:t xml:space="preserve">Прочетете </w:t>
-      </w:r>
-      <w:r>
-        <w:rPr>
-          <w:b/>
-          <w:bCs/>
-          <w:lang w:val="bg-BG"/>
-        </w:rPr>
-        <w:t>едно цяло число</w:t>
-      </w:r>
-      <w:r>
-        <w:rPr>
-          <w:lang w:val="bg-BG"/>
-        </w:rPr>
-        <w:t xml:space="preserve"> от конзолата</w:t>
-      </w:r>
-    </w:p>
-    <w:p>
-      <w:pPr>
-        <w:pStyle w:val="ListParagraph"/>
-        <w:numPr>
-          <w:ilvl w:val="0"/>
-          <w:numId w:val="52"/>
-        </w:numPr>
-        <w:spacing w:before="120" w:after="60"/>
-        <w:rPr>
-          <w:b/>
-          <w:bCs/>
-          <w:sz w:val="21"/>
-          <w:szCs w:val="21"/>
-          <w:lang w:val="bg-BG"/>
-        </w:rPr>
-      </w:pPr>
-      <w:r>
-        <w:rPr>
-          <w:lang w:val="bg-BG"/>
-        </w:rPr>
-        <w:t>Добавете</w:t>
-      </w:r>
-      <w:r>
-        <w:rPr>
-          <w:lang w:val="bg-BG"/>
-        </w:rPr>
-        <w:t xml:space="preserve"> </w:t>
-      </w:r>
-      <w:r>
-        <w:rPr>
-          <w:b/>
-          <w:bCs/>
-        </w:rPr>
-        <w:t>if-</w:t>
-      </w:r>
-      <w:r>
-        <w:rPr>
-          <w:b/>
-          <w:bCs/>
-          <w:lang w:val="bg-BG"/>
-        </w:rPr>
-        <w:t>конструкция</w:t>
-      </w:r>
-      <w:r>
-        <w:rPr>
-          <w:lang w:val="bg-BG"/>
-        </w:rPr>
-        <w:t xml:space="preserve">, която проверява дали числото е </w:t>
-      </w:r>
-      <w:r>
-        <w:rPr>
-          <w:b/>
-          <w:bCs/>
-          <w:lang w:val="bg-BG"/>
-        </w:rPr>
-        <w:t>по-голямо или равно на -100</w:t>
-      </w:r>
-      <w:r>
-        <w:rPr>
-          <w:b/>
-          <w:bCs/>
-          <w:lang w:val="bg-BG"/>
-        </w:rPr>
-        <w:t xml:space="preserve"> </w:t>
-      </w:r>
-    </w:p>
-    <w:p>
-      <w:pPr>
-        <w:ind w:left="357"/>
-        <w:rPr>
-          <w:lang w:val="bg-BG"/>
-        </w:rPr>
-      </w:pPr>
-      <w:r>
-        <w:rPr>
-          <w:noProof/>
-          <w:lang w:val="bg-BG"/>
-        </w:rPr>
-        <w:lastRenderedPageBreak/>
-        <w:drawing>
-          <wp:inline distT="0" distB="0" distL="0" distR="0" wp14:anchorId="021E3214" wp14:editId="33F0F82C">
-            <wp:extent cx="3327400" cy="1428853"/>
-            <wp:effectExtent l="19050" t="19050" r="25400" b="19050"/>
-            <wp:docPr id="8" name="Picture 8" descr="Graphical user interface, text, application&#10;&#10;Description automatically generated"/>
-            <wp:cNvGraphicFramePr>
-              <a:graphicFrameLocks xmlns:a="http://schemas.openxmlformats.org/drawingml/2006/main" noChangeAspect="1"/>
-            </wp:cNvGraphicFramePr>
-            <a:graphic xmlns:a="http://schemas.openxmlformats.org/drawingml/2006/main">
-              <a:graphicData uri="http://schemas.openxmlformats.org/drawingml/2006/picture">
-                <pic:pic xmlns:pic="http://schemas.openxmlformats.org/drawingml/2006/picture">
-                  <pic:nvPicPr>
-                    <pic:cNvPr id="8" name="Picture 8" descr="Graphical user interface, text, application&#10;&#10;Description automatically generated"/>
-                    <pic:cNvPicPr/>
-                  </pic:nvPicPr>
-                  <pic:blipFill>
-                    <a:blip r:embed="rId29"/>
-                    <a:stretch>
-                      <a:fillRect/>
-                    </a:stretch>
-                  </pic:blipFill>
-                  <pic:spPr>
-                    <a:xfrm>
-                      <a:off x="0" y="0"/>
-                      <a:ext cx="3404258" cy="1461857"/>
-                    </a:xfrm>
-                    <a:prstGeom prst="rect">
-                      <a:avLst/>
-                    </a:prstGeom>
-                    <a:ln>
-                      <a:solidFill>
-                        <a:schemeClr val="bg1">
-                          <a:lumMod val="75000"/>
-                        </a:schemeClr>
-                      </a:solidFill>
-                    </a:ln>
-                  </pic:spPr>
-                </pic:pic>
-              </a:graphicData>
-            </a:graphic>
-          </wp:inline>
-        </w:drawing>
-      </w:r>
-    </w:p>
-    <w:p>
-      <w:pPr>
-        <w:pStyle w:val="ListParagraph"/>
-        <w:numPr>
-          <w:ilvl w:val="0"/>
-          <w:numId w:val="52"/>
-        </w:numPr>
-        <w:rPr>
-          <w:b/>
-          <w:bCs/>
-        </w:rPr>
-      </w:pPr>
-      <w:r>
-        <w:rPr>
-          <w:lang w:val="bg-BG"/>
-        </w:rPr>
-        <w:t xml:space="preserve">Добавете </w:t>
-      </w:r>
-      <w:r>
-        <w:rPr>
-          <w:b/>
-          <w:bCs/>
-          <w:lang w:val="bg-BG"/>
-        </w:rPr>
-        <w:t>вложена</w:t>
-      </w:r>
-      <w:r>
-        <w:rPr>
-          <w:lang w:val="bg-BG"/>
-        </w:rPr>
-        <w:t xml:space="preserve"> </w:t>
-      </w:r>
-      <w:r>
-        <w:rPr>
-          <w:b/>
-          <w:bCs/>
-        </w:rPr>
-        <w:t>if-</w:t>
-      </w:r>
-      <w:r>
-        <w:rPr>
-          <w:b/>
-          <w:bCs/>
-          <w:lang w:val="bg-BG"/>
-        </w:rPr>
-        <w:t>конструкция</w:t>
-      </w:r>
-      <w:r>
-        <w:rPr>
-          <w:lang w:val="bg-BG"/>
-        </w:rPr>
-        <w:t xml:space="preserve">, която проверява дали числото е </w:t>
-      </w:r>
-      <w:r>
-        <w:rPr>
-          <w:b/>
-          <w:bCs/>
-          <w:lang w:val="bg-BG"/>
-        </w:rPr>
-        <w:t>по-малко или равно на 100</w:t>
-      </w:r>
-    </w:p>
-    <w:p>
-      <w:pPr>
-        <w:pStyle w:val="ListParagraph"/>
-        <w:spacing w:before="240"/>
-        <w:ind w:left="357"/>
-        <w:contextualSpacing w:val="0"/>
-        <w:rPr>
-          <w:lang w:val="bg-BG"/>
-        </w:rPr>
-      </w:pPr>
-      <w:r>
-        <w:rPr>
-          <w:noProof/>
-          <w:lang w:val="bg-BG"/>
-        </w:rPr>
-        <w:drawing>
-          <wp:inline distT="0" distB="0" distL="0" distR="0" wp14:anchorId="3057F9AB" wp14:editId="76AC3EB9">
-            <wp:extent cx="5144135" cy="1441450"/>
-            <wp:effectExtent l="19050" t="19050" r="18415" b="25400"/>
-            <wp:docPr id="10" name="Picture 10" descr="Graphical user interface, text, application, email&#10;&#10;Description automatically generated"/>
-            <wp:cNvGraphicFramePr>
-              <a:graphicFrameLocks xmlns:a="http://schemas.openxmlformats.org/drawingml/2006/main" noChangeAspect="1"/>
-            </wp:cNvGraphicFramePr>
-            <a:graphic xmlns:a="http://schemas.openxmlformats.org/drawingml/2006/main">
-              <a:graphicData uri="http://schemas.openxmlformats.org/drawingml/2006/picture">
-                <pic:pic xmlns:pic="http://schemas.openxmlformats.org/drawingml/2006/picture">
-                  <pic:nvPicPr>
-                    <pic:cNvPr id="10" name="Picture 10" descr="Graphical user interface, text, application, email&#10;&#10;Description automatically generated"/>
-                    <pic:cNvPicPr/>
-                  </pic:nvPicPr>
-                  <pic:blipFill rotWithShape="1">
-                    <a:blip r:embed="rId30"/>
-                    <a:srcRect l="1699" t="8016" b="16164"/>
+                    <a:srcRect t="7530" b="12296"/>
                     <a:stretch/>
                   </pic:blipFill>
                   <pic:spPr bwMode="auto">
                     <a:xfrm>
                       <a:off x="0" y="0"/>
-                      <a:ext cx="5194252" cy="1455493"/>
+                      <a:ext cx="3884400" cy="975600"/>
                     </a:xfrm>
                     <a:prstGeom prst="rect">
                       <a:avLst/>
@@ -7853,6 +5682,2200 @@
         <w:rPr>
           <w:lang w:val="bg-BG"/>
         </w:rPr>
+        <w:t xml:space="preserve">Информация за </w:t>
+      </w:r>
+      <w:r>
+        <w:rPr>
+          <w:lang w:val="bg-BG"/>
+        </w:rPr>
+        <w:t>скоростта</w:t>
+      </w:r>
+    </w:p>
+    <w:p>
+      <w:r>
+        <w:rPr>
+          <w:lang w:val="bg-BG"/>
+        </w:rPr>
+        <w:t>Да се напише програма</w:t>
+      </w:r>
+      <w:r>
+        <w:t xml:space="preserve">, </w:t>
+      </w:r>
+      <w:r>
+        <w:rPr>
+          <w:lang w:val="bg-BG"/>
+        </w:rPr>
+        <w:t xml:space="preserve">която </w:t>
+      </w:r>
+      <w:r>
+        <w:rPr>
+          <w:b/>
+          <w:lang w:val="bg-BG"/>
+        </w:rPr>
+        <w:t>чете скорост</w:t>
+      </w:r>
+      <w:r>
+        <w:rPr>
+          <w:lang w:val="bg-BG"/>
+        </w:rPr>
+        <w:t xml:space="preserve"> </w:t>
+      </w:r>
+      <w:r>
+        <w:rPr>
+          <w:b/>
+          <w:noProof/>
+        </w:rPr>
+        <w:t>(</w:t>
+      </w:r>
+      <w:r>
+        <w:rPr>
+          <w:b/>
+          <w:lang w:val="bg-BG"/>
+        </w:rPr>
+        <w:t>реално число</w:t>
+      </w:r>
+      <w:r>
+        <w:rPr>
+          <w:b/>
+        </w:rPr>
+        <w:t>)</w:t>
+      </w:r>
+      <w:r>
+        <w:t xml:space="preserve">, </w:t>
+      </w:r>
+      <w:r>
+        <w:rPr>
+          <w:lang w:val="bg-BG"/>
+        </w:rPr>
+        <w:t>въведена от потребителя</w:t>
+      </w:r>
+      <w:r>
+        <w:rPr>
+          <w:b/>
+          <w:lang w:val="bg-BG"/>
+        </w:rPr>
+        <w:t xml:space="preserve"> </w:t>
+      </w:r>
+      <w:r>
+        <w:rPr>
+          <w:lang w:val="bg-BG"/>
+        </w:rPr>
+        <w:t xml:space="preserve">и отпечатва </w:t>
+      </w:r>
+      <w:r>
+        <w:rPr>
+          <w:b/>
+          <w:lang w:val="bg-BG"/>
+        </w:rPr>
+        <w:t>информация за скоростта</w:t>
+      </w:r>
+      <w:r>
+        <w:t xml:space="preserve">. </w:t>
+      </w:r>
+      <w:r>
+        <w:rPr>
+          <w:lang w:val="bg-BG"/>
+        </w:rPr>
+        <w:t xml:space="preserve">При скорост </w:t>
+      </w:r>
+      <w:r>
+        <w:rPr>
+          <w:b/>
+          <w:lang w:val="bg-BG"/>
+        </w:rPr>
+        <w:t xml:space="preserve">до </w:t>
+      </w:r>
+      <w:r>
+        <w:rPr>
+          <w:b/>
+        </w:rPr>
+        <w:t>10</w:t>
+      </w:r>
+      <w:r>
+        <w:t xml:space="preserve"> </w:t>
+      </w:r>
+      <w:r>
+        <w:rPr>
+          <w:noProof/>
+        </w:rPr>
+        <w:t>(</w:t>
+      </w:r>
+      <w:r>
+        <w:rPr>
+          <w:lang w:val="bg-BG"/>
+        </w:rPr>
+        <w:t>включително</w:t>
+      </w:r>
+      <w:r>
+        <w:rPr>
+          <w:noProof/>
+        </w:rPr>
+        <w:t xml:space="preserve">) </w:t>
+      </w:r>
+      <w:r>
+        <w:rPr>
+          <w:lang w:val="bg-BG"/>
+        </w:rPr>
+        <w:t xml:space="preserve">отпечатайте </w:t>
+      </w:r>
+      <w:r>
+        <w:t>“</w:t>
+      </w:r>
+      <w:r>
+        <w:rPr>
+          <w:b/>
+        </w:rPr>
+        <w:t>slow</w:t>
+      </w:r>
+      <w:r>
+        <w:t xml:space="preserve">”. </w:t>
+      </w:r>
+      <w:r>
+        <w:rPr>
+          <w:lang w:val="bg-BG"/>
+        </w:rPr>
+        <w:t xml:space="preserve">При скорост </w:t>
+      </w:r>
+      <w:r>
+        <w:rPr>
+          <w:b/>
+          <w:lang w:val="bg-BG"/>
+        </w:rPr>
+        <w:t xml:space="preserve">над </w:t>
+      </w:r>
+      <w:r>
+        <w:rPr>
+          <w:b/>
+        </w:rPr>
+        <w:t>10</w:t>
+      </w:r>
+      <w:r>
+        <w:t xml:space="preserve"> </w:t>
+      </w:r>
+      <w:r>
+        <w:rPr>
+          <w:lang w:val="bg-BG"/>
+        </w:rPr>
+        <w:t xml:space="preserve">и </w:t>
+      </w:r>
+      <w:r>
+        <w:rPr>
+          <w:b/>
+          <w:lang w:val="bg-BG"/>
+        </w:rPr>
+        <w:t xml:space="preserve">до </w:t>
+      </w:r>
+      <w:r>
+        <w:rPr>
+          <w:b/>
+        </w:rPr>
+        <w:t>50</w:t>
+      </w:r>
+      <w:r>
+        <w:t xml:space="preserve"> </w:t>
+      </w:r>
+      <w:r>
+        <w:rPr>
+          <w:lang w:val="bg-BG"/>
+        </w:rPr>
+        <w:t xml:space="preserve">отпечатайте </w:t>
+      </w:r>
+      <w:r>
+        <w:t>“</w:t>
+      </w:r>
+      <w:r>
+        <w:rPr>
+          <w:b/>
+        </w:rPr>
+        <w:t>average</w:t>
+      </w:r>
+      <w:r>
+        <w:t xml:space="preserve">”. </w:t>
+      </w:r>
+      <w:r>
+        <w:rPr>
+          <w:lang w:val="bg-BG"/>
+        </w:rPr>
+        <w:t xml:space="preserve">При скорост </w:t>
+      </w:r>
+      <w:r>
+        <w:rPr>
+          <w:b/>
+          <w:lang w:val="bg-BG"/>
+        </w:rPr>
+        <w:t xml:space="preserve">над </w:t>
+      </w:r>
+      <w:r>
+        <w:rPr>
+          <w:b/>
+        </w:rPr>
+        <w:t>50</w:t>
+      </w:r>
+      <w:r>
+        <w:t xml:space="preserve"> </w:t>
+      </w:r>
+      <w:r>
+        <w:rPr>
+          <w:lang w:val="bg-BG"/>
+        </w:rPr>
+        <w:t xml:space="preserve">и </w:t>
+      </w:r>
+      <w:r>
+        <w:rPr>
+          <w:b/>
+          <w:lang w:val="bg-BG"/>
+        </w:rPr>
+        <w:t xml:space="preserve">до </w:t>
+      </w:r>
+      <w:r>
+        <w:rPr>
+          <w:b/>
+        </w:rPr>
+        <w:t>150</w:t>
+      </w:r>
+      <w:r>
+        <w:t xml:space="preserve"> </w:t>
+      </w:r>
+      <w:r>
+        <w:rPr>
+          <w:lang w:val="bg-BG"/>
+        </w:rPr>
+        <w:t xml:space="preserve">отпечатайте </w:t>
+      </w:r>
+      <w:r>
+        <w:t>“</w:t>
+      </w:r>
+      <w:r>
+        <w:rPr>
+          <w:b/>
+        </w:rPr>
+        <w:t>fast</w:t>
+      </w:r>
+      <w:r>
+        <w:t xml:space="preserve">”. </w:t>
+      </w:r>
+      <w:r>
+        <w:rPr>
+          <w:lang w:val="bg-BG"/>
+        </w:rPr>
+        <w:t xml:space="preserve">При скорост </w:t>
+      </w:r>
+      <w:r>
+        <w:rPr>
+          <w:b/>
+          <w:lang w:val="bg-BG"/>
+        </w:rPr>
+        <w:t xml:space="preserve">над </w:t>
+      </w:r>
+      <w:r>
+        <w:rPr>
+          <w:b/>
+        </w:rPr>
+        <w:t>150</w:t>
+      </w:r>
+      <w:r>
+        <w:t xml:space="preserve"> </w:t>
+      </w:r>
+      <w:r>
+        <w:rPr>
+          <w:lang w:val="bg-BG"/>
+        </w:rPr>
+        <w:t xml:space="preserve">и </w:t>
+      </w:r>
+      <w:r>
+        <w:rPr>
+          <w:b/>
+          <w:lang w:val="bg-BG"/>
+        </w:rPr>
+        <w:t xml:space="preserve">до </w:t>
+      </w:r>
+      <w:r>
+        <w:rPr>
+          <w:b/>
+        </w:rPr>
+        <w:t>1000</w:t>
+      </w:r>
+      <w:r>
+        <w:t xml:space="preserve"> </w:t>
+      </w:r>
+      <w:r>
+        <w:rPr>
+          <w:lang w:val="bg-BG"/>
+        </w:rPr>
+        <w:t xml:space="preserve">отпечатайте </w:t>
+      </w:r>
+      <w:r>
+        <w:rPr>
+          <w:noProof/>
+        </w:rPr>
+        <w:t>“</w:t>
+      </w:r>
+      <w:r>
+        <w:rPr>
+          <w:b/>
+          <w:noProof/>
+        </w:rPr>
+        <w:t>ultra fast</w:t>
+      </w:r>
+      <w:r>
+        <w:rPr>
+          <w:noProof/>
+        </w:rPr>
+        <w:t>”.</w:t>
+      </w:r>
+      <w:r>
+        <w:t xml:space="preserve"> </w:t>
+      </w:r>
+      <w:r>
+        <w:rPr>
+          <w:lang w:val="bg-BG"/>
+        </w:rPr>
+        <w:t>При по</w:t>
+      </w:r>
+      <w:r>
+        <w:t>-</w:t>
+      </w:r>
+      <w:r>
+        <w:rPr>
+          <w:lang w:val="bg-BG"/>
+        </w:rPr>
+        <w:t xml:space="preserve">висока скорост отпечатайте </w:t>
+      </w:r>
+      <w:r>
+        <w:t>“</w:t>
+      </w:r>
+      <w:r>
+        <w:rPr>
+          <w:b/>
+        </w:rPr>
+        <w:t>extremely fast</w:t>
+      </w:r>
+      <w:r>
+        <w:t xml:space="preserve">”. </w:t>
+      </w:r>
+      <w:r>
+        <w:rPr>
+          <w:lang w:val="bg-BG"/>
+        </w:rPr>
+        <w:t>Примери</w:t>
+      </w:r>
+      <w:r>
+        <w:t>:</w:t>
+      </w:r>
+    </w:p>
+    <w:p>
+      <w:pPr>
+        <w:pStyle w:val="Heading3"/>
+        <w:rPr>
+          <w:lang w:val="bg-BG"/>
+        </w:rPr>
+      </w:pPr>
+      <w:r>
+        <w:rPr>
+          <w:lang w:val="bg-BG"/>
+        </w:rPr>
+        <w:lastRenderedPageBreak/>
+        <w:t>Пример</w:t>
+      </w:r>
+      <w:r>
+        <w:rPr>
+          <w:lang w:val="bg-BG"/>
+        </w:rPr>
+        <w:t>и</w:t>
+      </w:r>
+    </w:p>
+    <w:tbl>
+      <w:tblPr>
+        <w:tblStyle w:val="TableGrid"/>
+        <w:tblW w:w="10401" w:type="dxa"/>
+        <w:tblInd w:w="9" w:type="dxa"/>
+        <w:tblLayout w:type="fixed"/>
+        <w:tblCellMar>
+          <w:top w:w="57" w:type="dxa"/>
+          <w:left w:w="85" w:type="dxa"/>
+          <w:bottom w:w="57" w:type="dxa"/>
+          <w:right w:w="85" w:type="dxa"/>
+        </w:tblCellMar>
+        <w:tblLook w:val="04A0" w:firstRow="1" w:lastRow="0" w:firstColumn="1" w:lastColumn="0" w:noHBand="0" w:noVBand="1"/>
+      </w:tblPr>
+      <w:tblGrid>
+        <w:gridCol w:w="736"/>
+        <w:gridCol w:w="844"/>
+        <w:gridCol w:w="360"/>
+        <w:gridCol w:w="736"/>
+        <w:gridCol w:w="1138"/>
+        <w:gridCol w:w="360"/>
+        <w:gridCol w:w="736"/>
+        <w:gridCol w:w="844"/>
+        <w:gridCol w:w="360"/>
+        <w:gridCol w:w="736"/>
+        <w:gridCol w:w="933"/>
+        <w:gridCol w:w="364"/>
+        <w:gridCol w:w="911"/>
+        <w:gridCol w:w="1343"/>
+      </w:tblGrid>
+      <w:tr>
+        <w:tc>
+          <w:tcPr>
+            <w:tcW w:w="736" w:type="dxa"/>
+            <w:shd w:val="clear" w:color="auto" w:fill="D9D9D9" w:themeFill="background1" w:themeFillShade="D9"/>
+            <w:vAlign w:val="center"/>
+          </w:tcPr>
+          <w:p>
+            <w:pPr>
+              <w:spacing w:before="20" w:after="20"/>
+              <w:jc w:val="center"/>
+              <w:rPr>
+                <w:b/>
+              </w:rPr>
+            </w:pPr>
+            <w:r>
+              <w:rPr>
+                <w:b/>
+                <w:lang w:val="bg-BG"/>
+              </w:rPr>
+              <w:t>Вход</w:t>
+            </w:r>
+          </w:p>
+        </w:tc>
+        <w:tc>
+          <w:tcPr>
+            <w:tcW w:w="844" w:type="dxa"/>
+            <w:shd w:val="clear" w:color="auto" w:fill="D9D9D9" w:themeFill="background1" w:themeFillShade="D9"/>
+            <w:vAlign w:val="center"/>
+          </w:tcPr>
+          <w:p>
+            <w:pPr>
+              <w:spacing w:before="20" w:after="20"/>
+              <w:jc w:val="center"/>
+              <w:rPr>
+                <w:b/>
+              </w:rPr>
+            </w:pPr>
+            <w:r>
+              <w:rPr>
+                <w:b/>
+                <w:lang w:val="bg-BG"/>
+              </w:rPr>
+              <w:t>Изход</w:t>
+            </w:r>
+          </w:p>
+        </w:tc>
+        <w:tc>
+          <w:tcPr>
+            <w:tcW w:w="360" w:type="dxa"/>
+            <w:vMerge w:val="restart"/>
+            <w:tcBorders>
+              <w:top w:val="nil"/>
+              <w:bottom w:val="nil"/>
+            </w:tcBorders>
+            <w:shd w:val="clear" w:color="auto" w:fill="auto"/>
+          </w:tcPr>
+          <w:p>
+            <w:pPr>
+              <w:spacing w:before="20" w:after="20"/>
+              <w:jc w:val="center"/>
+              <w:rPr>
+                <w:b/>
+              </w:rPr>
+            </w:pPr>
+          </w:p>
+        </w:tc>
+        <w:tc>
+          <w:tcPr>
+            <w:tcW w:w="736" w:type="dxa"/>
+            <w:shd w:val="clear" w:color="auto" w:fill="D9D9D9" w:themeFill="background1" w:themeFillShade="D9"/>
+            <w:vAlign w:val="center"/>
+          </w:tcPr>
+          <w:p>
+            <w:pPr>
+              <w:spacing w:before="20" w:after="20"/>
+              <w:jc w:val="center"/>
+              <w:rPr>
+                <w:b/>
+              </w:rPr>
+            </w:pPr>
+            <w:r>
+              <w:rPr>
+                <w:b/>
+                <w:lang w:val="bg-BG"/>
+              </w:rPr>
+              <w:t>Вход</w:t>
+            </w:r>
+          </w:p>
+        </w:tc>
+        <w:tc>
+          <w:tcPr>
+            <w:tcW w:w="1138" w:type="dxa"/>
+            <w:shd w:val="clear" w:color="auto" w:fill="D9D9D9" w:themeFill="background1" w:themeFillShade="D9"/>
+            <w:vAlign w:val="center"/>
+          </w:tcPr>
+          <w:p>
+            <w:pPr>
+              <w:spacing w:before="20" w:after="20"/>
+              <w:jc w:val="center"/>
+              <w:rPr>
+                <w:b/>
+              </w:rPr>
+            </w:pPr>
+            <w:r>
+              <w:rPr>
+                <w:b/>
+                <w:lang w:val="bg-BG"/>
+              </w:rPr>
+              <w:t>Изход</w:t>
+            </w:r>
+          </w:p>
+        </w:tc>
+        <w:tc>
+          <w:tcPr>
+            <w:tcW w:w="360" w:type="dxa"/>
+            <w:vMerge w:val="restart"/>
+            <w:tcBorders>
+              <w:top w:val="nil"/>
+              <w:bottom w:val="nil"/>
+            </w:tcBorders>
+            <w:shd w:val="clear" w:color="auto" w:fill="auto"/>
+          </w:tcPr>
+          <w:p>
+            <w:pPr>
+              <w:spacing w:before="20" w:after="20"/>
+              <w:jc w:val="center"/>
+              <w:rPr>
+                <w:b/>
+              </w:rPr>
+            </w:pPr>
+          </w:p>
+        </w:tc>
+        <w:tc>
+          <w:tcPr>
+            <w:tcW w:w="736" w:type="dxa"/>
+            <w:shd w:val="clear" w:color="auto" w:fill="D9D9D9" w:themeFill="background1" w:themeFillShade="D9"/>
+            <w:vAlign w:val="center"/>
+          </w:tcPr>
+          <w:p>
+            <w:pPr>
+              <w:spacing w:before="20" w:after="20"/>
+              <w:jc w:val="center"/>
+              <w:rPr>
+                <w:b/>
+              </w:rPr>
+            </w:pPr>
+            <w:r>
+              <w:rPr>
+                <w:b/>
+                <w:lang w:val="bg-BG"/>
+              </w:rPr>
+              <w:t>Вход</w:t>
+            </w:r>
+          </w:p>
+        </w:tc>
+        <w:tc>
+          <w:tcPr>
+            <w:tcW w:w="844" w:type="dxa"/>
+            <w:shd w:val="clear" w:color="auto" w:fill="D9D9D9" w:themeFill="background1" w:themeFillShade="D9"/>
+            <w:vAlign w:val="center"/>
+          </w:tcPr>
+          <w:p>
+            <w:pPr>
+              <w:spacing w:before="20" w:after="20"/>
+              <w:jc w:val="center"/>
+              <w:rPr>
+                <w:b/>
+              </w:rPr>
+            </w:pPr>
+            <w:r>
+              <w:rPr>
+                <w:b/>
+                <w:lang w:val="bg-BG"/>
+              </w:rPr>
+              <w:t>Изход</w:t>
+            </w:r>
+          </w:p>
+        </w:tc>
+        <w:tc>
+          <w:tcPr>
+            <w:tcW w:w="360" w:type="dxa"/>
+            <w:vMerge w:val="restart"/>
+            <w:tcBorders>
+              <w:top w:val="nil"/>
+              <w:bottom w:val="nil"/>
+            </w:tcBorders>
+            <w:shd w:val="clear" w:color="auto" w:fill="auto"/>
+          </w:tcPr>
+          <w:p>
+            <w:pPr>
+              <w:spacing w:before="20" w:after="20"/>
+              <w:jc w:val="center"/>
+              <w:rPr>
+                <w:b/>
+              </w:rPr>
+            </w:pPr>
+          </w:p>
+        </w:tc>
+        <w:tc>
+          <w:tcPr>
+            <w:tcW w:w="736" w:type="dxa"/>
+            <w:shd w:val="clear" w:color="auto" w:fill="D9D9D9" w:themeFill="background1" w:themeFillShade="D9"/>
+            <w:vAlign w:val="center"/>
+          </w:tcPr>
+          <w:p>
+            <w:pPr>
+              <w:spacing w:before="20" w:after="20"/>
+              <w:jc w:val="center"/>
+              <w:rPr>
+                <w:b/>
+              </w:rPr>
+            </w:pPr>
+            <w:r>
+              <w:rPr>
+                <w:b/>
+                <w:lang w:val="bg-BG"/>
+              </w:rPr>
+              <w:t>Вход</w:t>
+            </w:r>
+          </w:p>
+        </w:tc>
+        <w:tc>
+          <w:tcPr>
+            <w:tcW w:w="933" w:type="dxa"/>
+            <w:shd w:val="clear" w:color="auto" w:fill="D9D9D9" w:themeFill="background1" w:themeFillShade="D9"/>
+            <w:vAlign w:val="center"/>
+          </w:tcPr>
+          <w:p>
+            <w:pPr>
+              <w:spacing w:before="20" w:after="20"/>
+              <w:jc w:val="center"/>
+              <w:rPr>
+                <w:b/>
+              </w:rPr>
+            </w:pPr>
+            <w:r>
+              <w:rPr>
+                <w:b/>
+                <w:lang w:val="bg-BG"/>
+              </w:rPr>
+              <w:t>Изход</w:t>
+            </w:r>
+          </w:p>
+        </w:tc>
+        <w:tc>
+          <w:tcPr>
+            <w:tcW w:w="364" w:type="dxa"/>
+            <w:vMerge w:val="restart"/>
+            <w:tcBorders>
+              <w:top w:val="nil"/>
+              <w:bottom w:val="nil"/>
+            </w:tcBorders>
+            <w:shd w:val="clear" w:color="auto" w:fill="auto"/>
+          </w:tcPr>
+          <w:p>
+            <w:pPr>
+              <w:spacing w:before="20" w:after="20"/>
+              <w:jc w:val="center"/>
+              <w:rPr>
+                <w:b/>
+              </w:rPr>
+            </w:pPr>
+          </w:p>
+        </w:tc>
+        <w:tc>
+          <w:tcPr>
+            <w:tcW w:w="911" w:type="dxa"/>
+            <w:tcBorders>
+              <w:top w:val="single" w:sz="4" w:space="0" w:color="auto"/>
+              <w:bottom w:val="single" w:sz="4" w:space="0" w:color="auto"/>
+            </w:tcBorders>
+            <w:shd w:val="clear" w:color="auto" w:fill="D9D9D9" w:themeFill="background1" w:themeFillShade="D9"/>
+            <w:vAlign w:val="center"/>
+          </w:tcPr>
+          <w:p>
+            <w:pPr>
+              <w:spacing w:before="20" w:after="20"/>
+              <w:jc w:val="center"/>
+              <w:rPr>
+                <w:b/>
+              </w:rPr>
+            </w:pPr>
+            <w:r>
+              <w:rPr>
+                <w:b/>
+                <w:lang w:val="bg-BG"/>
+              </w:rPr>
+              <w:t>Вход</w:t>
+            </w:r>
+          </w:p>
+        </w:tc>
+        <w:tc>
+          <w:tcPr>
+            <w:tcW w:w="1343" w:type="dxa"/>
+            <w:tcBorders>
+              <w:top w:val="single" w:sz="4" w:space="0" w:color="auto"/>
+              <w:bottom w:val="single" w:sz="4" w:space="0" w:color="auto"/>
+            </w:tcBorders>
+            <w:shd w:val="clear" w:color="auto" w:fill="D9D9D9" w:themeFill="background1" w:themeFillShade="D9"/>
+            <w:vAlign w:val="center"/>
+          </w:tcPr>
+          <w:p>
+            <w:pPr>
+              <w:spacing w:before="20" w:after="20"/>
+              <w:jc w:val="center"/>
+              <w:rPr>
+                <w:b/>
+              </w:rPr>
+            </w:pPr>
+            <w:r>
+              <w:rPr>
+                <w:b/>
+                <w:lang w:val="bg-BG"/>
+              </w:rPr>
+              <w:t>Изход</w:t>
+            </w:r>
+          </w:p>
+        </w:tc>
+      </w:tr>
+      <w:tr>
+        <w:tc>
+          <w:tcPr>
+            <w:tcW w:w="736" w:type="dxa"/>
+          </w:tcPr>
+          <w:p>
+            <w:pPr>
+              <w:spacing w:before="20" w:after="20"/>
+              <w:rPr>
+                <w:rFonts w:ascii="Consolas" w:hAnsi="Consolas"/>
+                <w:noProof/>
+              </w:rPr>
+            </w:pPr>
+            <w:r>
+              <w:rPr>
+                <w:rFonts w:ascii="Consolas" w:hAnsi="Consolas"/>
+                <w:noProof/>
+              </w:rPr>
+              <w:t>8</w:t>
+            </w:r>
+          </w:p>
+        </w:tc>
+        <w:tc>
+          <w:tcPr>
+            <w:tcW w:w="844" w:type="dxa"/>
+          </w:tcPr>
+          <w:p>
+            <w:pPr>
+              <w:spacing w:before="20" w:after="20"/>
+              <w:rPr>
+                <w:rFonts w:ascii="Consolas" w:hAnsi="Consolas"/>
+                <w:noProof/>
+              </w:rPr>
+            </w:pPr>
+            <w:r>
+              <w:rPr>
+                <w:rFonts w:ascii="Consolas" w:hAnsi="Consolas"/>
+                <w:noProof/>
+              </w:rPr>
+              <w:t>slow</w:t>
+            </w:r>
+          </w:p>
+        </w:tc>
+        <w:tc>
+          <w:tcPr>
+            <w:tcW w:w="360" w:type="dxa"/>
+            <w:vMerge/>
+            <w:tcBorders>
+              <w:bottom w:val="nil"/>
+            </w:tcBorders>
+            <w:shd w:val="clear" w:color="auto" w:fill="auto"/>
+          </w:tcPr>
+          <w:p>
+            <w:pPr>
+              <w:spacing w:before="20" w:after="20"/>
+              <w:rPr>
+                <w:rFonts w:ascii="Consolas" w:hAnsi="Consolas"/>
+                <w:noProof/>
+              </w:rPr>
+            </w:pPr>
+          </w:p>
+        </w:tc>
+        <w:tc>
+          <w:tcPr>
+            <w:tcW w:w="736" w:type="dxa"/>
+          </w:tcPr>
+          <w:p>
+            <w:pPr>
+              <w:spacing w:before="20" w:after="20"/>
+              <w:rPr>
+                <w:rFonts w:ascii="Consolas" w:hAnsi="Consolas"/>
+                <w:noProof/>
+              </w:rPr>
+            </w:pPr>
+            <w:r>
+              <w:rPr>
+                <w:rFonts w:ascii="Consolas" w:hAnsi="Consolas"/>
+                <w:noProof/>
+              </w:rPr>
+              <w:t>49.5</w:t>
+            </w:r>
+          </w:p>
+        </w:tc>
+        <w:tc>
+          <w:tcPr>
+            <w:tcW w:w="1138" w:type="dxa"/>
+          </w:tcPr>
+          <w:p>
+            <w:pPr>
+              <w:spacing w:before="20" w:after="20"/>
+              <w:rPr>
+                <w:rFonts w:ascii="Consolas" w:hAnsi="Consolas"/>
+                <w:noProof/>
+              </w:rPr>
+            </w:pPr>
+            <w:r>
+              <w:rPr>
+                <w:rFonts w:ascii="Consolas" w:hAnsi="Consolas"/>
+                <w:noProof/>
+              </w:rPr>
+              <w:t>average</w:t>
+            </w:r>
+          </w:p>
+        </w:tc>
+        <w:tc>
+          <w:tcPr>
+            <w:tcW w:w="360" w:type="dxa"/>
+            <w:vMerge/>
+            <w:tcBorders>
+              <w:bottom w:val="nil"/>
+            </w:tcBorders>
+            <w:shd w:val="clear" w:color="auto" w:fill="auto"/>
+          </w:tcPr>
+          <w:p>
+            <w:pPr>
+              <w:spacing w:before="20" w:after="20"/>
+              <w:rPr>
+                <w:rFonts w:ascii="Consolas" w:hAnsi="Consolas"/>
+                <w:noProof/>
+              </w:rPr>
+            </w:pPr>
+          </w:p>
+        </w:tc>
+        <w:tc>
+          <w:tcPr>
+            <w:tcW w:w="736" w:type="dxa"/>
+          </w:tcPr>
+          <w:p>
+            <w:pPr>
+              <w:spacing w:before="20" w:after="20"/>
+              <w:rPr>
+                <w:rFonts w:ascii="Consolas" w:hAnsi="Consolas"/>
+                <w:noProof/>
+              </w:rPr>
+            </w:pPr>
+            <w:r>
+              <w:rPr>
+                <w:rFonts w:ascii="Consolas" w:hAnsi="Consolas"/>
+                <w:noProof/>
+              </w:rPr>
+              <w:t>126</w:t>
+            </w:r>
+          </w:p>
+        </w:tc>
+        <w:tc>
+          <w:tcPr>
+            <w:tcW w:w="844" w:type="dxa"/>
+          </w:tcPr>
+          <w:p>
+            <w:pPr>
+              <w:spacing w:before="20" w:after="20"/>
+              <w:rPr>
+                <w:rFonts w:ascii="Consolas" w:hAnsi="Consolas"/>
+                <w:noProof/>
+              </w:rPr>
+            </w:pPr>
+            <w:r>
+              <w:rPr>
+                <w:rFonts w:ascii="Consolas" w:hAnsi="Consolas"/>
+                <w:noProof/>
+              </w:rPr>
+              <w:t>fast</w:t>
+            </w:r>
+          </w:p>
+        </w:tc>
+        <w:tc>
+          <w:tcPr>
+            <w:tcW w:w="360" w:type="dxa"/>
+            <w:vMerge/>
+            <w:tcBorders>
+              <w:bottom w:val="nil"/>
+            </w:tcBorders>
+            <w:shd w:val="clear" w:color="auto" w:fill="auto"/>
+          </w:tcPr>
+          <w:p>
+            <w:pPr>
+              <w:spacing w:before="20" w:after="20"/>
+              <w:rPr>
+                <w:rFonts w:ascii="Consolas" w:hAnsi="Consolas"/>
+                <w:noProof/>
+              </w:rPr>
+            </w:pPr>
+          </w:p>
+        </w:tc>
+        <w:tc>
+          <w:tcPr>
+            <w:tcW w:w="736" w:type="dxa"/>
+          </w:tcPr>
+          <w:p>
+            <w:pPr>
+              <w:spacing w:before="20" w:after="20"/>
+              <w:rPr>
+                <w:rFonts w:ascii="Consolas" w:hAnsi="Consolas"/>
+                <w:noProof/>
+              </w:rPr>
+            </w:pPr>
+            <w:r>
+              <w:rPr>
+                <w:rFonts w:ascii="Consolas" w:hAnsi="Consolas"/>
+                <w:noProof/>
+              </w:rPr>
+              <w:t>160</w:t>
+            </w:r>
+          </w:p>
+        </w:tc>
+        <w:tc>
+          <w:tcPr>
+            <w:tcW w:w="933" w:type="dxa"/>
+          </w:tcPr>
+          <w:p>
+            <w:pPr>
+              <w:spacing w:before="20" w:after="20"/>
+              <w:rPr>
+                <w:rFonts w:ascii="Consolas" w:hAnsi="Consolas"/>
+                <w:noProof/>
+              </w:rPr>
+            </w:pPr>
+            <w:r>
+              <w:rPr>
+                <w:rFonts w:ascii="Consolas" w:hAnsi="Consolas"/>
+                <w:noProof/>
+              </w:rPr>
+              <w:t>ultra fast</w:t>
+            </w:r>
+          </w:p>
+        </w:tc>
+        <w:tc>
+          <w:tcPr>
+            <w:tcW w:w="364" w:type="dxa"/>
+            <w:vMerge/>
+            <w:tcBorders>
+              <w:bottom w:val="nil"/>
+            </w:tcBorders>
+            <w:shd w:val="clear" w:color="auto" w:fill="auto"/>
+          </w:tcPr>
+          <w:p>
+            <w:pPr>
+              <w:spacing w:before="20" w:after="20"/>
+              <w:rPr>
+                <w:rFonts w:ascii="Consolas" w:hAnsi="Consolas"/>
+                <w:noProof/>
+              </w:rPr>
+            </w:pPr>
+          </w:p>
+        </w:tc>
+        <w:tc>
+          <w:tcPr>
+            <w:tcW w:w="911" w:type="dxa"/>
+            <w:tcBorders>
+              <w:bottom w:val="single" w:sz="4" w:space="0" w:color="auto"/>
+            </w:tcBorders>
+          </w:tcPr>
+          <w:p>
+            <w:pPr>
+              <w:spacing w:before="20" w:after="20"/>
+              <w:rPr>
+                <w:rFonts w:ascii="Consolas" w:hAnsi="Consolas"/>
+                <w:noProof/>
+              </w:rPr>
+            </w:pPr>
+            <w:r>
+              <w:rPr>
+                <w:rFonts w:ascii="Consolas" w:hAnsi="Consolas"/>
+                <w:noProof/>
+              </w:rPr>
+              <w:t>3500</w:t>
+            </w:r>
+          </w:p>
+        </w:tc>
+        <w:tc>
+          <w:tcPr>
+            <w:tcW w:w="1343" w:type="dxa"/>
+            <w:tcBorders>
+              <w:bottom w:val="single" w:sz="4" w:space="0" w:color="auto"/>
+            </w:tcBorders>
+          </w:tcPr>
+          <w:p>
+            <w:pPr>
+              <w:spacing w:before="20" w:after="20"/>
+              <w:rPr>
+                <w:rFonts w:ascii="Consolas" w:hAnsi="Consolas"/>
+                <w:noProof/>
+              </w:rPr>
+            </w:pPr>
+            <w:r>
+              <w:rPr>
+                <w:rFonts w:ascii="Consolas" w:hAnsi="Consolas"/>
+                <w:noProof/>
+              </w:rPr>
+              <w:t>extremely fast</w:t>
+            </w:r>
+          </w:p>
+        </w:tc>
+      </w:tr>
+    </w:tbl>
+    <w:p>
+      <w:pPr>
+        <w:pStyle w:val="Heading3"/>
+        <w:rPr>
+          <w:lang w:val="bg-BG"/>
+        </w:rPr>
+      </w:pPr>
+      <w:r>
+        <w:rPr>
+          <w:lang w:val="bg-BG"/>
+        </w:rPr>
+        <w:t>Насоки</w:t>
+      </w:r>
+    </w:p>
+    <w:p>
+      <w:pPr>
+        <w:pStyle w:val="ListParagraph"/>
+        <w:numPr>
+          <w:ilvl w:val="0"/>
+          <w:numId w:val="11"/>
+        </w:numPr>
+        <w:spacing w:before="120" w:after="60"/>
+        <w:rPr>
+          <w:sz w:val="21"/>
+          <w:szCs w:val="21"/>
+          <w:lang w:val="bg-BG"/>
+        </w:rPr>
+      </w:pPr>
+      <w:r>
+        <w:rPr>
+          <w:lang w:val="bg-BG"/>
+        </w:rPr>
+        <w:t>Д</w:t>
+      </w:r>
+      <w:r>
+        <w:rPr>
+          <w:lang w:val="bg-BG"/>
+        </w:rPr>
+        <w:t xml:space="preserve">обавете </w:t>
+      </w:r>
+      <w:r>
+        <w:rPr>
+          <w:b/>
+          <w:lang w:val="bg-BG"/>
+        </w:rPr>
+        <w:t>нов конзолен проект</w:t>
+      </w:r>
+      <w:r>
+        <w:rPr>
+          <w:lang w:val="bg-BG"/>
+        </w:rPr>
+        <w:t xml:space="preserve"> към съществуващия проект</w:t>
+      </w:r>
+    </w:p>
+    <w:p>
+      <w:pPr>
+        <w:pStyle w:val="ListParagraph"/>
+        <w:numPr>
+          <w:ilvl w:val="0"/>
+          <w:numId w:val="11"/>
+        </w:numPr>
+        <w:rPr>
+          <w:lang w:val="bg-BG"/>
+        </w:rPr>
+      </w:pPr>
+      <w:r>
+        <w:rPr>
+          <w:lang w:val="bg-BG"/>
+        </w:rPr>
+        <w:t xml:space="preserve">Прочетете входните данни </w:t>
+      </w:r>
+      <w:r>
+        <w:rPr>
+          <w:noProof/>
+        </w:rPr>
+        <w:t>(</w:t>
+      </w:r>
+      <w:r>
+        <w:rPr>
+          <w:b/>
+          <w:lang w:val="bg-BG"/>
+        </w:rPr>
+        <w:t>скоростта</w:t>
+      </w:r>
+      <w:r>
+        <w:t>):</w:t>
+      </w:r>
+      <w:r>
+        <w:rPr>
+          <w:noProof/>
+        </w:rPr>
+        <w:t xml:space="preserve"> </w:t>
+      </w:r>
+    </w:p>
+    <w:p>
+      <w:pPr>
+        <w:ind w:left="360"/>
+        <w:rPr>
+          <w:lang w:val="bg-BG"/>
+        </w:rPr>
+      </w:pPr>
+      <w:r>
+        <w:rPr>
+          <w:noProof/>
+          <w:lang w:eastAsia="bg-BG"/>
+        </w:rPr>
+        <w:drawing>
+          <wp:inline distT="0" distB="0" distL="0" distR="0" wp14:anchorId="17E1B676" wp14:editId="1E9D5162">
+            <wp:extent cx="3924777" cy="732790"/>
+            <wp:effectExtent l="12700" t="12700" r="12700" b="16510"/>
+            <wp:docPr id="24" name="Picture 24" descr="Text&#10;&#10;Description automatically generated with low confidence"/>
+            <wp:cNvGraphicFramePr>
+              <a:graphicFrameLocks xmlns:a="http://schemas.openxmlformats.org/drawingml/2006/main" noChangeAspect="1"/>
+            </wp:cNvGraphicFramePr>
+            <a:graphic xmlns:a="http://schemas.openxmlformats.org/drawingml/2006/main">
+              <a:graphicData uri="http://schemas.openxmlformats.org/drawingml/2006/picture">
+                <pic:pic xmlns:pic="http://schemas.openxmlformats.org/drawingml/2006/picture">
+                  <pic:nvPicPr>
+                    <pic:cNvPr id="24" name="Picture 24" descr="Text&#10;&#10;Description automatically generated with low confidence"/>
+                    <pic:cNvPicPr/>
+                  </pic:nvPicPr>
+                  <pic:blipFill>
+                    <a:blip r:embed="rId27"/>
+                    <a:stretch>
+                      <a:fillRect/>
+                    </a:stretch>
+                  </pic:blipFill>
+                  <pic:spPr>
+                    <a:xfrm>
+                      <a:off x="0" y="0"/>
+                      <a:ext cx="4063475" cy="758686"/>
+                    </a:xfrm>
+                    <a:prstGeom prst="rect">
+                      <a:avLst/>
+                    </a:prstGeom>
+                    <a:ln>
+                      <a:solidFill>
+                        <a:schemeClr val="bg1">
+                          <a:lumMod val="85000"/>
+                        </a:schemeClr>
+                      </a:solidFill>
+                    </a:ln>
+                  </pic:spPr>
+                </pic:pic>
+              </a:graphicData>
+            </a:graphic>
+          </wp:inline>
+        </w:drawing>
+      </w:r>
+    </w:p>
+    <w:p>
+      <w:pPr>
+        <w:pStyle w:val="ListParagraph"/>
+        <w:numPr>
+          <w:ilvl w:val="0"/>
+          <w:numId w:val="11"/>
+        </w:numPr>
+        <w:rPr>
+          <w:lang w:val="bg-BG"/>
+        </w:rPr>
+      </w:pPr>
+      <w:r>
+        <w:rPr>
+          <w:lang w:val="bg-BG"/>
+        </w:rPr>
+        <w:t xml:space="preserve">Използвайте </w:t>
+      </w:r>
+      <w:r>
+        <w:rPr>
+          <w:rStyle w:val="CodeChar"/>
+          <w:rFonts w:asciiTheme="minorHAnsi" w:hAnsiTheme="minorHAnsi"/>
+          <w:noProof w:val="0"/>
+        </w:rPr>
+        <w:t>if</w:t>
+      </w:r>
+      <w:r>
+        <w:t>-</w:t>
+      </w:r>
+      <w:r>
+        <w:rPr>
+          <w:rStyle w:val="CodeChar"/>
+          <w:rFonts w:asciiTheme="minorHAnsi" w:hAnsiTheme="minorHAnsi"/>
+          <w:noProof w:val="0"/>
+        </w:rPr>
+        <w:t>else</w:t>
+      </w:r>
+      <w:r>
+        <w:t>-</w:t>
+      </w:r>
+      <w:r>
+        <w:rPr>
+          <w:rStyle w:val="CodeChar"/>
+          <w:rFonts w:asciiTheme="minorHAnsi" w:hAnsiTheme="minorHAnsi"/>
+          <w:noProof w:val="0"/>
+        </w:rPr>
+        <w:t>if</w:t>
+      </w:r>
+      <w:r>
+        <w:t xml:space="preserve"> </w:t>
+      </w:r>
+      <w:r>
+        <w:rPr>
+          <w:lang w:val="bg-BG"/>
+        </w:rPr>
+        <w:t>конструкция</w:t>
+      </w:r>
+      <w:r>
+        <w:t xml:space="preserve">, </w:t>
+      </w:r>
+      <w:r>
+        <w:rPr>
+          <w:lang w:val="bg-BG"/>
+        </w:rPr>
+        <w:t xml:space="preserve">за да проверите </w:t>
+      </w:r>
+      <w:r>
+        <w:rPr>
+          <w:b/>
+          <w:lang w:val="bg-BG"/>
+        </w:rPr>
+        <w:t>стойностите за скоростта</w:t>
+      </w:r>
+      <w:r>
+        <w:t>.</w:t>
+      </w:r>
+    </w:p>
+    <w:p>
+      <w:pPr>
+        <w:ind w:left="357"/>
+        <w:jc w:val="both"/>
+        <w:rPr>
+          <w:lang w:val="bg-BG"/>
+        </w:rPr>
+      </w:pPr>
+      <w:r>
+        <w:rPr>
+          <w:noProof/>
+          <w:lang w:val="bg-BG"/>
+        </w:rPr>
+        <w:drawing>
+          <wp:inline distT="0" distB="0" distL="0" distR="0" wp14:anchorId="50BDC851" wp14:editId="1447DA6C">
+            <wp:extent cx="4546800" cy="1645200"/>
+            <wp:effectExtent l="12700" t="12700" r="12700" b="19050"/>
+            <wp:docPr id="33" name="Picture 33" descr="Graphical user interface, text, application&#10;&#10;Description automatically generated"/>
+            <wp:cNvGraphicFramePr>
+              <a:graphicFrameLocks xmlns:a="http://schemas.openxmlformats.org/drawingml/2006/main" noChangeAspect="1"/>
+            </wp:cNvGraphicFramePr>
+            <a:graphic xmlns:a="http://schemas.openxmlformats.org/drawingml/2006/main">
+              <a:graphicData uri="http://schemas.openxmlformats.org/drawingml/2006/picture">
+                <pic:pic xmlns:pic="http://schemas.openxmlformats.org/drawingml/2006/picture">
+                  <pic:nvPicPr>
+                    <pic:cNvPr id="33" name="Picture 33" descr="Graphical user interface, text, application&#10;&#10;Description automatically generated"/>
+                    <pic:cNvPicPr/>
+                  </pic:nvPicPr>
+                  <pic:blipFill>
+                    <a:blip r:embed="rId28"/>
+                    <a:stretch>
+                      <a:fillRect/>
+                    </a:stretch>
+                  </pic:blipFill>
+                  <pic:spPr>
+                    <a:xfrm>
+                      <a:off x="0" y="0"/>
+                      <a:ext cx="4546800" cy="1645200"/>
+                    </a:xfrm>
+                    <a:prstGeom prst="rect">
+                      <a:avLst/>
+                    </a:prstGeom>
+                    <a:ln>
+                      <a:solidFill>
+                        <a:schemeClr val="bg1">
+                          <a:lumMod val="75000"/>
+                        </a:schemeClr>
+                      </a:solidFill>
+                    </a:ln>
+                  </pic:spPr>
+                </pic:pic>
+              </a:graphicData>
+            </a:graphic>
+          </wp:inline>
+        </w:drawing>
+      </w:r>
+    </w:p>
+    <w:p>
+      <w:pPr>
+        <w:pStyle w:val="Heading2"/>
+        <w:rPr>
+          <w:lang w:val="bg-BG"/>
+        </w:rPr>
+      </w:pPr>
+      <w:r>
+        <w:rPr>
+          <w:lang w:val="bg-BG"/>
+        </w:rPr>
+        <w:t>Число в интервала</w:t>
+      </w:r>
+    </w:p>
+    <w:p>
+      <w:pPr>
+        <w:rPr>
+          <w:lang w:val="bg-BG"/>
+        </w:rPr>
+      </w:pPr>
+      <w:r>
+        <w:rPr>
+          <w:lang w:val="bg-BG"/>
+        </w:rPr>
+        <w:t>Да се напише програма</w:t>
+      </w:r>
+      <w:r>
+        <w:t xml:space="preserve">, </w:t>
+      </w:r>
+      <w:r>
+        <w:rPr>
+          <w:lang w:val="bg-BG"/>
+        </w:rPr>
+        <w:t xml:space="preserve">която проверява дали въведеното от потребителя число е в интервала </w:t>
+      </w:r>
+      <w:r>
+        <w:t xml:space="preserve">[-100, 100] </w:t>
+      </w:r>
+      <w:r>
+        <w:rPr>
+          <w:lang w:val="bg-BG"/>
+        </w:rPr>
+        <w:t xml:space="preserve">и е различно от </w:t>
+      </w:r>
+      <w:r>
+        <w:t xml:space="preserve">0 </w:t>
+      </w:r>
+      <w:r>
+        <w:rPr>
+          <w:lang w:val="bg-BG"/>
+        </w:rPr>
+        <w:t xml:space="preserve">и извежда </w:t>
+      </w:r>
+      <w:r>
+        <w:t>"</w:t>
+      </w:r>
+      <w:r>
+        <w:rPr>
+          <w:rFonts w:ascii="Consolas" w:hAnsi="Consolas"/>
+          <w:b/>
+          <w:bCs/>
+          <w:noProof/>
+        </w:rPr>
+        <w:t>Yes</w:t>
+      </w:r>
+      <w:r>
+        <w:t xml:space="preserve">", </w:t>
+      </w:r>
+      <w:r>
+        <w:rPr>
+          <w:lang w:val="bg-BG"/>
+        </w:rPr>
+        <w:t>ако отговаря на условията</w:t>
+      </w:r>
+      <w:r>
+        <w:t xml:space="preserve">, </w:t>
+      </w:r>
+      <w:r>
+        <w:rPr>
+          <w:lang w:val="bg-BG"/>
+        </w:rPr>
+        <w:t xml:space="preserve">или </w:t>
+      </w:r>
+      <w:r>
+        <w:t>"</w:t>
+      </w:r>
+      <w:r>
+        <w:rPr>
+          <w:rFonts w:ascii="Consolas" w:hAnsi="Consolas"/>
+          <w:b/>
+          <w:bCs/>
+          <w:noProof/>
+        </w:rPr>
+        <w:t>No</w:t>
+      </w:r>
+      <w:r>
+        <w:t xml:space="preserve">" </w:t>
+      </w:r>
+      <w:r>
+        <w:rPr>
+          <w:lang w:val="bg-BG"/>
+        </w:rPr>
+        <w:t>ако е извън тях</w:t>
+      </w:r>
+      <w:r>
+        <w:t>.</w:t>
+      </w:r>
+    </w:p>
+    <w:p>
+      <w:pPr>
+        <w:pStyle w:val="Heading3"/>
+        <w:rPr>
+          <w:lang w:val="bg-BG"/>
+        </w:rPr>
+      </w:pPr>
+      <w:r>
+        <w:rPr>
+          <w:lang w:val="bg-BG"/>
+        </w:rPr>
+        <w:t>Пример</w:t>
+      </w:r>
+      <w:r>
+        <w:rPr>
+          <w:lang w:val="bg-BG"/>
+        </w:rPr>
+        <w:t>и</w:t>
+      </w:r>
+    </w:p>
+    <w:tbl>
+      <w:tblPr>
+        <w:tblStyle w:val="TableGrid"/>
+        <w:tblW w:w="5460" w:type="dxa"/>
+        <w:tblInd w:w="23" w:type="dxa"/>
+        <w:tblCellMar>
+          <w:top w:w="57" w:type="dxa"/>
+          <w:left w:w="85" w:type="dxa"/>
+          <w:bottom w:w="57" w:type="dxa"/>
+          <w:right w:w="85" w:type="dxa"/>
+        </w:tblCellMar>
+        <w:tblLook w:val="04A0" w:firstRow="1" w:lastRow="0" w:firstColumn="1" w:lastColumn="0" w:noHBand="0" w:noVBand="1"/>
+      </w:tblPr>
+      <w:tblGrid>
+        <w:gridCol w:w="736"/>
+        <w:gridCol w:w="844"/>
+        <w:gridCol w:w="360"/>
+        <w:gridCol w:w="736"/>
+        <w:gridCol w:w="844"/>
+        <w:gridCol w:w="360"/>
+        <w:gridCol w:w="736"/>
+        <w:gridCol w:w="844"/>
+      </w:tblGrid>
+      <w:tr>
+        <w:tc>
+          <w:tcPr>
+            <w:tcW w:w="736" w:type="dxa"/>
+            <w:shd w:val="clear" w:color="auto" w:fill="D9D9D9" w:themeFill="background1" w:themeFillShade="D9"/>
+            <w:vAlign w:val="center"/>
+          </w:tcPr>
+          <w:p>
+            <w:pPr>
+              <w:spacing w:before="20" w:after="20"/>
+              <w:jc w:val="center"/>
+              <w:rPr>
+                <w:b/>
+              </w:rPr>
+            </w:pPr>
+            <w:r>
+              <w:rPr>
+                <w:b/>
+                <w:lang w:val="bg-BG"/>
+              </w:rPr>
+              <w:t>Вход</w:t>
+            </w:r>
+          </w:p>
+        </w:tc>
+        <w:tc>
+          <w:tcPr>
+            <w:tcW w:w="844" w:type="dxa"/>
+            <w:shd w:val="clear" w:color="auto" w:fill="D9D9D9" w:themeFill="background1" w:themeFillShade="D9"/>
+            <w:vAlign w:val="center"/>
+          </w:tcPr>
+          <w:p>
+            <w:pPr>
+              <w:spacing w:before="20" w:after="20"/>
+              <w:jc w:val="center"/>
+              <w:rPr>
+                <w:b/>
+              </w:rPr>
+            </w:pPr>
+            <w:r>
+              <w:rPr>
+                <w:b/>
+                <w:lang w:val="bg-BG"/>
+              </w:rPr>
+              <w:t>Изход</w:t>
+            </w:r>
+          </w:p>
+        </w:tc>
+        <w:tc>
+          <w:tcPr>
+            <w:tcW w:w="360" w:type="dxa"/>
+            <w:vMerge w:val="restart"/>
+            <w:tcBorders>
+              <w:top w:val="nil"/>
+              <w:bottom w:val="nil"/>
+            </w:tcBorders>
+            <w:shd w:val="clear" w:color="auto" w:fill="auto"/>
+          </w:tcPr>
+          <w:p>
+            <w:pPr>
+              <w:spacing w:before="20" w:after="20"/>
+              <w:jc w:val="center"/>
+              <w:rPr>
+                <w:b/>
+              </w:rPr>
+            </w:pPr>
+          </w:p>
+        </w:tc>
+        <w:tc>
+          <w:tcPr>
+            <w:tcW w:w="736" w:type="dxa"/>
+            <w:shd w:val="clear" w:color="auto" w:fill="D9D9D9" w:themeFill="background1" w:themeFillShade="D9"/>
+            <w:vAlign w:val="center"/>
+          </w:tcPr>
+          <w:p>
+            <w:pPr>
+              <w:spacing w:before="20" w:after="20"/>
+              <w:jc w:val="center"/>
+              <w:rPr>
+                <w:b/>
+              </w:rPr>
+            </w:pPr>
+            <w:r>
+              <w:rPr>
+                <w:b/>
+                <w:lang w:val="bg-BG"/>
+              </w:rPr>
+              <w:t>Вход</w:t>
+            </w:r>
+          </w:p>
+        </w:tc>
+        <w:tc>
+          <w:tcPr>
+            <w:tcW w:w="844" w:type="dxa"/>
+            <w:shd w:val="clear" w:color="auto" w:fill="D9D9D9" w:themeFill="background1" w:themeFillShade="D9"/>
+            <w:vAlign w:val="center"/>
+          </w:tcPr>
+          <w:p>
+            <w:pPr>
+              <w:spacing w:before="20" w:after="20"/>
+              <w:jc w:val="center"/>
+              <w:rPr>
+                <w:b/>
+              </w:rPr>
+            </w:pPr>
+            <w:r>
+              <w:rPr>
+                <w:b/>
+                <w:lang w:val="bg-BG"/>
+              </w:rPr>
+              <w:t>Изход</w:t>
+            </w:r>
+          </w:p>
+        </w:tc>
+        <w:tc>
+          <w:tcPr>
+            <w:tcW w:w="360" w:type="dxa"/>
+            <w:vMerge w:val="restart"/>
+            <w:tcBorders>
+              <w:top w:val="nil"/>
+              <w:bottom w:val="nil"/>
+            </w:tcBorders>
+            <w:shd w:val="clear" w:color="auto" w:fill="auto"/>
+          </w:tcPr>
+          <w:p>
+            <w:pPr>
+              <w:spacing w:before="20" w:after="20"/>
+              <w:jc w:val="center"/>
+              <w:rPr>
+                <w:b/>
+              </w:rPr>
+            </w:pPr>
+          </w:p>
+        </w:tc>
+        <w:tc>
+          <w:tcPr>
+            <w:tcW w:w="736" w:type="dxa"/>
+            <w:shd w:val="clear" w:color="auto" w:fill="D9D9D9" w:themeFill="background1" w:themeFillShade="D9"/>
+            <w:vAlign w:val="center"/>
+          </w:tcPr>
+          <w:p>
+            <w:pPr>
+              <w:spacing w:before="20" w:after="20"/>
+              <w:jc w:val="center"/>
+              <w:rPr>
+                <w:b/>
+              </w:rPr>
+            </w:pPr>
+            <w:r>
+              <w:rPr>
+                <w:b/>
+                <w:lang w:val="bg-BG"/>
+              </w:rPr>
+              <w:t>Вход</w:t>
+            </w:r>
+          </w:p>
+        </w:tc>
+        <w:tc>
+          <w:tcPr>
+            <w:tcW w:w="844" w:type="dxa"/>
+            <w:shd w:val="clear" w:color="auto" w:fill="D9D9D9" w:themeFill="background1" w:themeFillShade="D9"/>
+            <w:vAlign w:val="center"/>
+          </w:tcPr>
+          <w:p>
+            <w:pPr>
+              <w:spacing w:before="20" w:after="20"/>
+              <w:jc w:val="center"/>
+              <w:rPr>
+                <w:b/>
+              </w:rPr>
+            </w:pPr>
+            <w:r>
+              <w:rPr>
+                <w:b/>
+                <w:lang w:val="bg-BG"/>
+              </w:rPr>
+              <w:t>Изход</w:t>
+            </w:r>
+          </w:p>
+        </w:tc>
+      </w:tr>
+      <w:tr>
+        <w:tc>
+          <w:tcPr>
+            <w:tcW w:w="736" w:type="dxa"/>
+          </w:tcPr>
+          <w:p>
+            <w:pPr>
+              <w:spacing w:before="20" w:after="20"/>
+              <w:rPr>
+                <w:rFonts w:ascii="Consolas" w:hAnsi="Consolas"/>
+                <w:noProof/>
+              </w:rPr>
+            </w:pPr>
+            <w:r>
+              <w:rPr>
+                <w:rFonts w:ascii="Consolas" w:hAnsi="Consolas"/>
+                <w:noProof/>
+              </w:rPr>
+              <w:t>-25</w:t>
+            </w:r>
+          </w:p>
+        </w:tc>
+        <w:tc>
+          <w:tcPr>
+            <w:tcW w:w="844" w:type="dxa"/>
+          </w:tcPr>
+          <w:p>
+            <w:pPr>
+              <w:spacing w:before="20" w:after="20"/>
+              <w:rPr>
+                <w:rFonts w:ascii="Consolas" w:hAnsi="Consolas"/>
+                <w:noProof/>
+              </w:rPr>
+            </w:pPr>
+            <w:r>
+              <w:rPr>
+                <w:rFonts w:ascii="Consolas" w:hAnsi="Consolas"/>
+                <w:noProof/>
+              </w:rPr>
+              <w:t>Yes</w:t>
+            </w:r>
+          </w:p>
+        </w:tc>
+        <w:tc>
+          <w:tcPr>
+            <w:tcW w:w="360" w:type="dxa"/>
+            <w:vMerge/>
+            <w:tcBorders>
+              <w:bottom w:val="nil"/>
+            </w:tcBorders>
+            <w:shd w:val="clear" w:color="auto" w:fill="auto"/>
+          </w:tcPr>
+          <w:p>
+            <w:pPr>
+              <w:spacing w:before="20" w:after="20"/>
+              <w:rPr>
+                <w:rFonts w:ascii="Consolas" w:hAnsi="Consolas"/>
+                <w:noProof/>
+              </w:rPr>
+            </w:pPr>
+          </w:p>
+        </w:tc>
+        <w:tc>
+          <w:tcPr>
+            <w:tcW w:w="736" w:type="dxa"/>
+          </w:tcPr>
+          <w:p>
+            <w:pPr>
+              <w:spacing w:before="20" w:after="20"/>
+              <w:rPr>
+                <w:rFonts w:ascii="Consolas" w:hAnsi="Consolas"/>
+                <w:noProof/>
+              </w:rPr>
+            </w:pPr>
+            <w:r>
+              <w:rPr>
+                <w:rFonts w:ascii="Consolas" w:hAnsi="Consolas"/>
+                <w:noProof/>
+              </w:rPr>
+              <w:t>0</w:t>
+            </w:r>
+          </w:p>
+        </w:tc>
+        <w:tc>
+          <w:tcPr>
+            <w:tcW w:w="844" w:type="dxa"/>
+          </w:tcPr>
+          <w:p>
+            <w:pPr>
+              <w:spacing w:before="20" w:after="20"/>
+              <w:rPr>
+                <w:rFonts w:ascii="Consolas" w:hAnsi="Consolas"/>
+                <w:noProof/>
+              </w:rPr>
+            </w:pPr>
+            <w:r>
+              <w:rPr>
+                <w:rFonts w:ascii="Consolas" w:hAnsi="Consolas"/>
+                <w:noProof/>
+              </w:rPr>
+              <w:t>No</w:t>
+            </w:r>
+          </w:p>
+        </w:tc>
+        <w:tc>
+          <w:tcPr>
+            <w:tcW w:w="360" w:type="dxa"/>
+            <w:vMerge/>
+            <w:tcBorders>
+              <w:bottom w:val="nil"/>
+            </w:tcBorders>
+            <w:shd w:val="clear" w:color="auto" w:fill="auto"/>
+          </w:tcPr>
+          <w:p>
+            <w:pPr>
+              <w:spacing w:before="20" w:after="20"/>
+              <w:rPr>
+                <w:rFonts w:ascii="Consolas" w:hAnsi="Consolas"/>
+                <w:noProof/>
+              </w:rPr>
+            </w:pPr>
+          </w:p>
+        </w:tc>
+        <w:tc>
+          <w:tcPr>
+            <w:tcW w:w="736" w:type="dxa"/>
+          </w:tcPr>
+          <w:p>
+            <w:pPr>
+              <w:spacing w:before="20" w:after="20"/>
+              <w:rPr>
+                <w:rFonts w:ascii="Consolas" w:hAnsi="Consolas"/>
+                <w:noProof/>
+              </w:rPr>
+            </w:pPr>
+            <w:r>
+              <w:rPr>
+                <w:rFonts w:ascii="Consolas" w:hAnsi="Consolas"/>
+                <w:noProof/>
+              </w:rPr>
+              <w:t>25</w:t>
+            </w:r>
+          </w:p>
+        </w:tc>
+        <w:tc>
+          <w:tcPr>
+            <w:tcW w:w="844" w:type="dxa"/>
+          </w:tcPr>
+          <w:p>
+            <w:pPr>
+              <w:spacing w:before="20" w:after="20"/>
+              <w:rPr>
+                <w:rFonts w:ascii="Consolas" w:hAnsi="Consolas"/>
+                <w:noProof/>
+              </w:rPr>
+            </w:pPr>
+            <w:r>
+              <w:rPr>
+                <w:rFonts w:ascii="Consolas" w:hAnsi="Consolas"/>
+                <w:noProof/>
+              </w:rPr>
+              <w:t>Yes</w:t>
+            </w:r>
+          </w:p>
+        </w:tc>
+      </w:tr>
+    </w:tbl>
+    <w:p>
+      <w:pPr>
+        <w:pStyle w:val="Heading3"/>
+        <w:rPr>
+          <w:lang w:val="bg-BG"/>
+        </w:rPr>
+      </w:pPr>
+      <w:r>
+        <w:rPr>
+          <w:lang w:val="bg-BG"/>
+        </w:rPr>
+        <w:t>Насоки</w:t>
+      </w:r>
+    </w:p>
+    <w:p>
+      <w:pPr>
+        <w:pStyle w:val="ListParagraph"/>
+        <w:numPr>
+          <w:ilvl w:val="0"/>
+          <w:numId w:val="52"/>
+        </w:numPr>
+        <w:spacing w:before="120" w:after="60"/>
+        <w:rPr>
+          <w:sz w:val="21"/>
+          <w:szCs w:val="21"/>
+          <w:lang w:val="bg-BG"/>
+        </w:rPr>
+      </w:pPr>
+      <w:r>
+        <w:rPr>
+          <w:lang w:val="bg-BG"/>
+        </w:rPr>
+        <w:t>Д</w:t>
+      </w:r>
+      <w:r>
+        <w:rPr>
+          <w:lang w:val="bg-BG"/>
+        </w:rPr>
+        <w:t xml:space="preserve">обавете </w:t>
+      </w:r>
+      <w:r>
+        <w:rPr>
+          <w:b/>
+          <w:lang w:val="bg-BG"/>
+        </w:rPr>
+        <w:t>нов конзолен проект</w:t>
+      </w:r>
+      <w:r>
+        <w:rPr>
+          <w:lang w:val="bg-BG"/>
+        </w:rPr>
+        <w:t xml:space="preserve"> към съществуващия проект</w:t>
+      </w:r>
+    </w:p>
+    <w:p>
+      <w:pPr>
+        <w:pStyle w:val="ListParagraph"/>
+        <w:numPr>
+          <w:ilvl w:val="0"/>
+          <w:numId w:val="52"/>
+        </w:numPr>
+        <w:spacing w:before="120" w:after="60"/>
+        <w:rPr>
+          <w:sz w:val="21"/>
+          <w:szCs w:val="21"/>
+          <w:lang w:val="bg-BG"/>
+        </w:rPr>
+      </w:pPr>
+      <w:r>
+        <w:rPr>
+          <w:lang w:val="bg-BG"/>
+        </w:rPr>
+        <w:t xml:space="preserve">Прочетете </w:t>
+      </w:r>
+      <w:r>
+        <w:rPr>
+          <w:b/>
+          <w:bCs/>
+          <w:lang w:val="bg-BG"/>
+        </w:rPr>
+        <w:t>едно цяло число</w:t>
+      </w:r>
+      <w:r>
+        <w:rPr>
+          <w:lang w:val="bg-BG"/>
+        </w:rPr>
+        <w:t xml:space="preserve"> от конзолата</w:t>
+      </w:r>
+    </w:p>
+    <w:p>
+      <w:pPr>
+        <w:pStyle w:val="ListParagraph"/>
+        <w:numPr>
+          <w:ilvl w:val="0"/>
+          <w:numId w:val="52"/>
+        </w:numPr>
+        <w:spacing w:before="120" w:after="60"/>
+        <w:rPr>
+          <w:b/>
+          <w:bCs/>
+          <w:sz w:val="21"/>
+          <w:szCs w:val="21"/>
+          <w:lang w:val="bg-BG"/>
+        </w:rPr>
+      </w:pPr>
+      <w:r>
+        <w:rPr>
+          <w:lang w:val="bg-BG"/>
+        </w:rPr>
+        <w:t>Добавете</w:t>
+      </w:r>
+      <w:r>
+        <w:rPr>
+          <w:lang w:val="bg-BG"/>
+        </w:rPr>
+        <w:t xml:space="preserve"> </w:t>
+      </w:r>
+      <w:r>
+        <w:rPr>
+          <w:b/>
+          <w:bCs/>
+        </w:rPr>
+        <w:t>if-</w:t>
+      </w:r>
+      <w:r>
+        <w:rPr>
+          <w:b/>
+          <w:bCs/>
+          <w:lang w:val="bg-BG"/>
+        </w:rPr>
+        <w:t>конструкция</w:t>
+      </w:r>
+      <w:r>
+        <w:rPr>
+          <w:lang w:val="bg-BG"/>
+        </w:rPr>
+        <w:t xml:space="preserve">, която проверява дали числото е </w:t>
+      </w:r>
+      <w:r>
+        <w:rPr>
+          <w:b/>
+          <w:bCs/>
+          <w:lang w:val="bg-BG"/>
+        </w:rPr>
+        <w:t>по-голямо или равно на -100</w:t>
+      </w:r>
+      <w:r>
+        <w:rPr>
+          <w:b/>
+          <w:bCs/>
+          <w:lang w:val="bg-BG"/>
+        </w:rPr>
+        <w:t xml:space="preserve"> </w:t>
+      </w:r>
+    </w:p>
+    <w:p>
+      <w:pPr>
+        <w:ind w:left="357"/>
+        <w:rPr>
+          <w:lang w:val="bg-BG"/>
+        </w:rPr>
+      </w:pPr>
+      <w:r>
+        <w:rPr>
+          <w:lang w:val="bg-BG"/>
+        </w:rPr>
+        <w:lastRenderedPageBreak/>
+        <w:drawing>
+          <wp:inline distT="0" distB="0" distL="0" distR="0" wp14:anchorId="0113080D" wp14:editId="3C518697">
+            <wp:extent cx="3222000" cy="1404000"/>
+            <wp:effectExtent l="12700" t="12700" r="16510" b="18415"/>
+            <wp:docPr id="11" name="Picture 11" descr="Graphical user interface, text, application&#10;&#10;Description automatically generated"/>
+            <wp:cNvGraphicFramePr>
+              <a:graphicFrameLocks xmlns:a="http://schemas.openxmlformats.org/drawingml/2006/main" noChangeAspect="1"/>
+            </wp:cNvGraphicFramePr>
+            <a:graphic xmlns:a="http://schemas.openxmlformats.org/drawingml/2006/main">
+              <a:graphicData uri="http://schemas.openxmlformats.org/drawingml/2006/picture">
+                <pic:pic xmlns:pic="http://schemas.openxmlformats.org/drawingml/2006/picture">
+                  <pic:nvPicPr>
+                    <pic:cNvPr id="11" name="Picture 11" descr="Graphical user interface, text, application&#10;&#10;Description automatically generated"/>
+                    <pic:cNvPicPr/>
+                  </pic:nvPicPr>
+                  <pic:blipFill>
+                    <a:blip r:embed="rId29"/>
+                    <a:stretch>
+                      <a:fillRect/>
+                    </a:stretch>
+                  </pic:blipFill>
+                  <pic:spPr>
+                    <a:xfrm>
+                      <a:off x="0" y="0"/>
+                      <a:ext cx="3222000" cy="1404000"/>
+                    </a:xfrm>
+                    <a:prstGeom prst="rect">
+                      <a:avLst/>
+                    </a:prstGeom>
+                    <a:ln>
+                      <a:solidFill>
+                        <a:schemeClr val="bg1">
+                          <a:lumMod val="75000"/>
+                        </a:schemeClr>
+                      </a:solidFill>
+                    </a:ln>
+                  </pic:spPr>
+                </pic:pic>
+              </a:graphicData>
+            </a:graphic>
+          </wp:inline>
+        </w:drawing>
+      </w:r>
+    </w:p>
+    <w:p>
+      <w:pPr>
+        <w:pStyle w:val="ListParagraph"/>
+        <w:numPr>
+          <w:ilvl w:val="0"/>
+          <w:numId w:val="52"/>
+        </w:numPr>
+        <w:rPr>
+          <w:b/>
+          <w:bCs/>
+        </w:rPr>
+      </w:pPr>
+      <w:r>
+        <w:rPr>
+          <w:lang w:val="bg-BG"/>
+        </w:rPr>
+        <w:t xml:space="preserve">Добавете </w:t>
+      </w:r>
+      <w:r>
+        <w:rPr>
+          <w:b/>
+          <w:bCs/>
+          <w:lang w:val="bg-BG"/>
+        </w:rPr>
+        <w:t>вложена</w:t>
+      </w:r>
+      <w:r>
+        <w:rPr>
+          <w:lang w:val="bg-BG"/>
+        </w:rPr>
+        <w:t xml:space="preserve"> </w:t>
+      </w:r>
+      <w:r>
+        <w:rPr>
+          <w:b/>
+          <w:bCs/>
+        </w:rPr>
+        <w:t>if-</w:t>
+      </w:r>
+      <w:r>
+        <w:rPr>
+          <w:b/>
+          <w:bCs/>
+          <w:lang w:val="bg-BG"/>
+        </w:rPr>
+        <w:t>конструкция</w:t>
+      </w:r>
+      <w:r>
+        <w:rPr>
+          <w:lang w:val="bg-BG"/>
+        </w:rPr>
+        <w:t xml:space="preserve">, която проверява дали числото е </w:t>
+      </w:r>
+      <w:r>
+        <w:rPr>
+          <w:b/>
+          <w:bCs/>
+          <w:lang w:val="bg-BG"/>
+        </w:rPr>
+        <w:t>по-малко или равно на 100</w:t>
+      </w:r>
+    </w:p>
+    <w:p>
+      <w:pPr>
+        <w:pStyle w:val="ListParagraph"/>
+        <w:spacing w:before="240"/>
+        <w:ind w:left="357"/>
+        <w:contextualSpacing w:val="0"/>
+        <w:rPr>
+          <w:lang w:val="bg-BG"/>
+        </w:rPr>
+      </w:pPr>
+      <w:r>
+        <w:rPr>
+          <w:noProof/>
+          <w:lang w:val="bg-BG"/>
+        </w:rPr>
+        <w:drawing>
+          <wp:inline distT="0" distB="0" distL="0" distR="0" wp14:anchorId="3057F9AB" wp14:editId="1E6CA16B">
+            <wp:extent cx="4946400" cy="1386000"/>
+            <wp:effectExtent l="12700" t="12700" r="6985" b="11430"/>
+            <wp:docPr id="10" name="Picture 10" descr="Graphical user interface, text, application, email&#10;&#10;Description automatically generated"/>
+            <wp:cNvGraphicFramePr>
+              <a:graphicFrameLocks xmlns:a="http://schemas.openxmlformats.org/drawingml/2006/main" noChangeAspect="1"/>
+            </wp:cNvGraphicFramePr>
+            <a:graphic xmlns:a="http://schemas.openxmlformats.org/drawingml/2006/main">
+              <a:graphicData uri="http://schemas.openxmlformats.org/drawingml/2006/picture">
+                <pic:pic xmlns:pic="http://schemas.openxmlformats.org/drawingml/2006/picture">
+                  <pic:nvPicPr>
+                    <pic:cNvPr id="10" name="Picture 10" descr="Graphical user interface, text, application, email&#10;&#10;Description automatically generated"/>
+                    <pic:cNvPicPr/>
+                  </pic:nvPicPr>
+                  <pic:blipFill rotWithShape="1">
+                    <a:blip r:embed="rId30"/>
+                    <a:srcRect l="1699" t="8016" b="16164"/>
+                    <a:stretch/>
+                  </pic:blipFill>
+                  <pic:spPr bwMode="auto">
+                    <a:xfrm>
+                      <a:off x="0" y="0"/>
+                      <a:ext cx="4946400" cy="1386000"/>
+                    </a:xfrm>
+                    <a:prstGeom prst="rect">
+                      <a:avLst/>
+                    </a:prstGeom>
+                    <a:ln w="9525" cap="flat" cmpd="sng" algn="ctr">
+                      <a:solidFill>
+                        <a:sysClr val="window" lastClr="FFFFFF">
+                          <a:lumMod val="75000"/>
+                        </a:sysClr>
+                      </a:solidFill>
+                      <a:prstDash val="solid"/>
+                      <a:round/>
+                      <a:headEnd type="none" w="med" len="med"/>
+                      <a:tailEnd type="none" w="med" len="med"/>
+                      <a:extLst>
+                        <a:ext uri="{C807C97D-BFC1-408E-A445-0C87EB9F89A2}">
+                          <ask:lineSketchStyleProps xmlns:ask="http://schemas.microsoft.com/office/drawing/2018/sketchyshapes" sd="0">
+                            <a:custGeom>
+                              <a:avLst/>
+                              <a:gdLst/>
+                              <a:ahLst/>
+                              <a:cxnLst/>
+                              <a:rect l="0" t="0" r="0" b="0"/>
+                              <a:pathLst/>
+                            </a:custGeom>
+                            <ask:type/>
+                          </ask:lineSketchStyleProps>
+                        </a:ext>
+                      </a:extLst>
+                    </a:ln>
+                    <a:extLst>
+                      <a:ext uri="{53640926-AAD7-44D8-BBD7-CCE9431645EC}">
+                        <a14:shadowObscured xmlns:a14="http://schemas.microsoft.com/office/drawing/2010/main"/>
+                      </a:ext>
+                    </a:extLst>
+                  </pic:spPr>
+                </pic:pic>
+              </a:graphicData>
+            </a:graphic>
+          </wp:inline>
+        </w:drawing>
+      </w:r>
+    </w:p>
+    <w:p>
+      <w:pPr>
+        <w:pStyle w:val="Heading2"/>
+        <w:rPr>
+          <w:lang w:val="bg-BG"/>
+        </w:rPr>
+      </w:pPr>
+      <w:r>
+        <w:rPr>
+          <w:lang w:val="bg-BG"/>
+        </w:rPr>
         <w:t>Билет за кино</w:t>
       </w:r>
     </w:p>
@@ -8253,10 +8276,10 @@
         <w:tblStyle w:val="TableGrid"/>
         <w:tblW w:w="8365" w:type="dxa"/>
         <w:tblCellMar>
-          <w:top w:w="57" w:type="dxa"/>
-          <w:left w:w="85" w:type="dxa"/>
-          <w:bottom w:w="57" w:type="dxa"/>
-          <w:right w:w="85" w:type="dxa"/>
+          <w:top w:w="85" w:type="dxa"/>
+          <w:left w:w="142" w:type="dxa"/>
+          <w:bottom w:w="85" w:type="dxa"/>
+          <w:right w:w="142" w:type="dxa"/>
         </w:tblCellMar>
         <w:tblLook w:val="04A0" w:firstRow="1" w:lastRow="0" w:firstColumn="1" w:lastColumn="0" w:noHBand="0" w:noVBand="1"/>
       </w:tblPr>
@@ -8791,9 +8814,9 @@
           <w:lang w:val="bg-BG"/>
         </w:rPr>
         <w:drawing>
-          <wp:inline distT="0" distB="0" distL="0" distR="0" wp14:anchorId="7388FC2B" wp14:editId="5BCE2C36">
-            <wp:extent cx="3881336" cy="1906634"/>
-            <wp:effectExtent l="12700" t="12700" r="17780" b="11430"/>
+          <wp:inline distT="0" distB="0" distL="0" distR="0" wp14:anchorId="7388FC2B" wp14:editId="1212A58A">
+            <wp:extent cx="3592800" cy="1764000"/>
+            <wp:effectExtent l="12700" t="12700" r="14605" b="14605"/>
             <wp:docPr id="13" name="Picture 13" descr="Graphical user interface, text, application&#10;&#10;Description automatically generated"/>
             <wp:cNvGraphicFramePr>
               <a:graphicFrameLocks xmlns:a="http://schemas.openxmlformats.org/drawingml/2006/main" noChangeAspect="1"/>
@@ -8814,7 +8837,7 @@
                   <pic:spPr>
                     <a:xfrm>
                       <a:off x="0" y="0"/>
-                      <a:ext cx="3933201" cy="1932112"/>
+                      <a:ext cx="3592800" cy="1764000"/>
                     </a:xfrm>
                     <a:prstGeom prst="rect">
                       <a:avLst/>
@@ -8853,56 +8876,6 @@
           <w:lang w:val="bg-BG"/>
         </w:rPr>
         <w:t>число</w:t>
-      </w:r>
-    </w:p>
-    <w:p>
-      <w:pPr>
-        <w:rPr>
-          <w:sz w:val="24"/>
-          <w:szCs w:val="24"/>
-        </w:rPr>
-      </w:pPr>
-      <w:r>
-        <w:rPr>
-          <w:sz w:val="24"/>
-          <w:szCs w:val="24"/>
-          <w:highlight w:val="yellow"/>
-        </w:rPr>
-        <w:t xml:space="preserve">TODO: </w:t>
-      </w:r>
-      <w:r>
-        <w:rPr>
-          <w:sz w:val="24"/>
-          <w:szCs w:val="24"/>
-          <w:highlight w:val="yellow"/>
-          <w:lang w:val="bg-BG"/>
-        </w:rPr>
-        <w:t xml:space="preserve">Да се променят тестовете в </w:t>
-      </w:r>
-      <w:r>
-        <w:rPr>
-          <w:sz w:val="24"/>
-          <w:szCs w:val="24"/>
-          <w:highlight w:val="yellow"/>
-        </w:rPr>
-        <w:t xml:space="preserve">Judge </w:t>
-      </w:r>
-      <w:r>
-        <w:rPr>
-          <w:sz w:val="24"/>
-          <w:szCs w:val="24"/>
-          <w:highlight w:val="yellow"/>
-          <w:lang w:val="bg-BG"/>
-        </w:rPr>
-        <w:t xml:space="preserve">така че при вход 0 да се отпечатва </w:t>
-      </w:r>
-      <w:r>
-        <w:rPr>
-          <w:sz w:val="24"/>
-          <w:szCs w:val="24"/>
-          <w:highlight w:val="yellow"/>
-        </w:rPr>
-        <w:t>invalid.</w:t>
       </w:r>
     </w:p>
     <w:p>
@@ -11306,7 +11279,6 @@
         <w:rPr>
           <w:lang w:val="bg-BG"/>
         </w:rPr>
-        <w:lastRenderedPageBreak/>
         <w:t>Пример</w:t>
       </w:r>
       <w:r>
@@ -11416,6 +11388,7 @@
               <w:rPr>
                 <w:bCs/>
               </w:rPr>
+              <w:lastRenderedPageBreak/>
               <w:t>1</w:t>
             </w:r>
           </w:p>
@@ -13526,7 +13499,6 @@
                 <w:bCs/>
                 <w:lang w:val="bg-BG"/>
               </w:rPr>
-              <w:lastRenderedPageBreak/>
               <w:t>Входна единица</w:t>
             </w:r>
           </w:p>
@@ -13663,6 +13635,7 @@
                 <w:b/>
                 <w:noProof/>
               </w:rPr>
+              <w:lastRenderedPageBreak/>
               <w:t>1</w:t>
             </w:r>
             <w:r>
@@ -14596,7 +14569,7 @@
               <v:stroke joinstyle="miter"/>
               <v:path gradientshapeok="t" o:connecttype="rect"/>
             </v:shapetype>
-            <v:shape id="Text Box 6" o:spid="_x0000_s1026" type="#_x0000_t202" style="position:absolute;margin-left:109.85pt;margin-top:28.05pt;width:40.15pt;height:13pt;z-index:251660288;visibility:visible;mso-wrap-style:square;mso-width-percent:0;mso-height-percent:0;mso-wrap-distance-left:9pt;mso-wrap-distance-top:0;mso-wrap-distance-right:9pt;mso-wrap-distance-bottom:0;mso-position-horizontal:absolute;mso-position-horizontal-relative:text;mso-position-vertical:absolute;mso-position-vertical-relative:text;mso-width-percent:0;mso-height-percent:0;mso-width-relative:page;mso-height-relative:page;v-text-anchor:middle" o:gfxdata="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" filled="f" stroked="f" strokeweight=".5pt">
+            <v:shape id="Text Box 6" o:spid="_x0000_s1026" type="#_x0000_t202" style="position:absolute;margin-left:109.85pt;margin-top:28.05pt;width:40.15pt;height:13pt;z-index:251660288;visibility:visible;mso-wrap-style:square;mso-width-percent:0;mso-height-percent:0;mso-wrap-distance-left:9pt;mso-wrap-distance-top:0;mso-wrap-distance-right:9pt;mso-wrap-distance-bottom:0;mso-position-horizontal:absolute;mso-position-horizontal-relative:text;mso-position-vertical:absolute;mso-position-vertical-relative:text;mso-width-percent:0;mso-height-percent:0;mso-width-relative:page;mso-height-relative:page;v-text-anchor:middle" o:gfxdata="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" filled="f" stroked="f" strokeweight=".5pt">
               <v:textbox inset=".5mm,0,0,0">
                 <w:txbxContent>
                   <w:p>
@@ -15365,7 +15338,7 @@
         </mc:Choice>
         <mc:Fallback>
           <w:pict>
-            <v:shape w14:anchorId="2074F399" id="Text Box 16" o:spid="_x0000_s1027" type="#_x0000_t202" style="position:absolute;margin-left:109pt;margin-top:7pt;width:411.4pt;height:40.45pt;z-index:251657216;visibility:visible;mso-wrap-style:square;mso-width-percent:0;mso-height-percent:0;mso-wrap-distance-left:9pt;mso-wrap-distance-top:0;mso-wrap-distance-right:9pt;mso-wrap-distance-bottom:0;mso-position-horizontal:absolute;mso-position-horizontal-relative:text;mso-position-vertical:absolute;mso-position-vertical-relative:text;mso-width-percent:0;mso-height-percent:0;mso-width-relative:page;mso-height-relative:page;v-text-anchor:top" o:gfxdata="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" filled="f" stroked="f">
+            <v:shape w14:anchorId="2074F399" id="Text Box 16" o:spid="_x0000_s1027" type="#_x0000_t202" style="position:absolute;margin-left:109pt;margin-top:7pt;width:411.4pt;height:40.45pt;z-index:251657216;visibility:visible;mso-wrap-style:square;mso-width-percent:0;mso-height-percent:0;mso-wrap-distance-left:9pt;mso-wrap-distance-top:0;mso-wrap-distance-right:9pt;mso-wrap-distance-bottom:0;mso-position-horizontal:absolute;mso-position-horizontal-relative:text;mso-position-vertical:absolute;mso-position-vertical-relative:text;mso-width-percent:0;mso-height-percent:0;mso-width-relative:page;mso-height-relative:page;v-text-anchor:top" o:gfxdata="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" filled="f" stroked="f">
               <v:textbox inset=".5mm,1.2mm,.5mm,.5mm">
                 <w:txbxContent>
                   <w:p>
@@ -16372,7 +16345,7 @@
         </mc:Choice>
         <mc:Fallback>
           <w:pict>
-            <v:shape w14:anchorId="60DB5C39" id="Text Box 4" o:spid="_x0000_s1028" type="#_x0000_t202" style="position:absolute;margin-left:444.65pt;margin-top:26.95pt;width:70.9pt;height:15.9pt;z-index:251663360;visibility:visible;mso-wrap-style:square;mso-width-percent:0;mso-height-percent:0;mso-wrap-distance-left:9pt;mso-wrap-distance-top:0;mso-wrap-distance-right:9pt;mso-wrap-distance-bottom:0;mso-position-horizontal:absolute;mso-position-horizontal-relative:text;mso-position-vertical:absolute;mso-position-vertical-relative:text;mso-width-percent:0;mso-height-percent:0;mso-width-relative:page;mso-height-relative:page;v-text-anchor:middle" o:gfxdata="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" filled="f" stroked="f" strokeweight=".5pt">
+            <v:shape w14:anchorId="60DB5C39" id="Text Box 4" o:spid="_x0000_s1028" type="#_x0000_t202" style="position:absolute;margin-left:444.65pt;margin-top:26.95pt;width:70.9pt;height:15.9pt;z-index:251663360;visibility:visible;mso-wrap-style:square;mso-width-percent:0;mso-height-percent:0;mso-wrap-distance-left:9pt;mso-wrap-distance-top:0;mso-wrap-distance-right:9pt;mso-wrap-distance-bottom:0;mso-position-horizontal:absolute;mso-position-horizontal-relative:text;mso-position-vertical:absolute;mso-position-vertical-relative:text;mso-width-percent:0;mso-height-percent:0;mso-width-relative:page;mso-height-relative:page;v-text-anchor:middle" o:gfxdata="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" filled="f" stroked="f" strokeweight=".5pt">
               <v:textbox inset="0,0,0,0">
                 <w:txbxContent>
                   <w:p>
@@ -19860,8 +19833,8 @@
   <w:abstractNum w:abstractNumId="31" w15:restartNumberingAfterBreak="0">
     <w:nsid w:val="4A107BD5"/>
     <w:multiLevelType w:val="hybridMultilevel"/>
-    <w:tmpl w:val="F1108CD2"/>
-    <w:lvl w:ilvl="0" w:tplc="FFFFFFFF">
+    <w:tmpl w:val="075E2412"/>
+    <w:lvl w:ilvl="0" w:tplc="26B07D5A">
       <w:start w:val="1"/>
       <w:numFmt w:val="decimal"/>
       <w:lvlText w:val="%1."/>
@@ -19874,6 +19847,8 @@
       </w:pPr>
       <w:rPr>
         <w:rFonts w:hint="default"/>
+        <w:b w:val="0"/>
+        <w:bCs w:val="0"/>
       </w:rPr>
     </w:lvl>
     <w:lvl w:ilvl="1" w:tplc="FFFFFFFF">

</xml_diff>

<commit_message>
Improved formatting for "03.1. Conditional Statements - Basics"
</commit_message>
<xml_diff>
--- a/Courses/Software-Sciences/Module-1-OOP-New/03.1-Conditional-Statements-Basics/03.1-Conditional-Statements-Basics-Exercises.docx
+++ b/Courses/Software-Sciences/Module-1-OOP-New/03.1-Conditional-Statements-Basics/03.1-Conditional-Statements-Basics-Exercises.docx
@@ -2653,34 +2653,37 @@
     <w:tbl>
       <w:tblPr>
         <w:tblStyle w:val="TableGrid"/>
-        <w:tblW w:w="7395" w:type="dxa"/>
-        <w:tblInd w:w="9" w:type="dxa"/>
+        <w:tblW w:w="9890" w:type="dxa"/>
+        <w:tblInd w:w="-48" w:type="dxa"/>
         <w:tblLayout w:type="fixed"/>
         <w:tblCellMar>
-          <w:top w:w="57" w:type="dxa"/>
-          <w:left w:w="85" w:type="dxa"/>
-          <w:bottom w:w="57" w:type="dxa"/>
-          <w:right w:w="85" w:type="dxa"/>
+          <w:top w:w="85" w:type="dxa"/>
+          <w:left w:w="142" w:type="dxa"/>
+          <w:bottom w:w="85" w:type="dxa"/>
+          <w:right w:w="142" w:type="dxa"/>
         </w:tblCellMar>
         <w:tblLook w:val="04A0" w:firstRow="1" w:lastRow="0" w:firstColumn="1" w:lastColumn="0" w:noHBand="0" w:noVBand="1"/>
       </w:tblPr>
       <w:tblGrid>
-        <w:gridCol w:w="736"/>
-        <w:gridCol w:w="844"/>
-        <w:gridCol w:w="361"/>
-        <w:gridCol w:w="735"/>
-        <w:gridCol w:w="843"/>
-        <w:gridCol w:w="360"/>
-        <w:gridCol w:w="735"/>
-        <w:gridCol w:w="843"/>
-        <w:gridCol w:w="360"/>
-        <w:gridCol w:w="735"/>
-        <w:gridCol w:w="843"/>
+        <w:gridCol w:w="984"/>
+        <w:gridCol w:w="1129"/>
+        <w:gridCol w:w="482"/>
+        <w:gridCol w:w="983"/>
+        <w:gridCol w:w="1128"/>
+        <w:gridCol w:w="481"/>
+        <w:gridCol w:w="983"/>
+        <w:gridCol w:w="1128"/>
+        <w:gridCol w:w="481"/>
+        <w:gridCol w:w="983"/>
+        <w:gridCol w:w="1128"/>
       </w:tblGrid>
       <w:tr>
-        <w:tc>
-          <w:tcPr>
-            <w:tcW w:w="736" w:type="dxa"/>
+        <w:trPr>
+          <w:trHeight w:val="327"/>
+        </w:trPr>
+        <w:tc>
+          <w:tcPr>
+            <w:tcW w:w="984" w:type="dxa"/>
             <w:tcBorders>
               <w:top w:val="single" w:sz="4" w:space="0" w:color="auto"/>
               <w:left w:val="single" w:sz="4" w:space="0" w:color="auto"/>
@@ -2710,7 +2713,7 @@
         </w:tc>
         <w:tc>
           <w:tcPr>
-            <w:tcW w:w="844" w:type="dxa"/>
+            <w:tcW w:w="1129" w:type="dxa"/>
             <w:tcBorders>
               <w:top w:val="single" w:sz="4" w:space="0" w:color="auto"/>
               <w:left w:val="single" w:sz="4" w:space="0" w:color="auto"/>
@@ -2740,7 +2743,7 @@
         </w:tc>
         <w:tc>
           <w:tcPr>
-            <w:tcW w:w="360" w:type="dxa"/>
+            <w:tcW w:w="482" w:type="dxa"/>
             <w:vMerge w:val="restart"/>
             <w:tcBorders>
               <w:top w:val="nil"/>
@@ -2761,7 +2764,7 @@
         </w:tc>
         <w:tc>
           <w:tcPr>
-            <w:tcW w:w="736" w:type="dxa"/>
+            <w:tcW w:w="983" w:type="dxa"/>
             <w:tcBorders>
               <w:top w:val="single" w:sz="4" w:space="0" w:color="auto"/>
               <w:left w:val="single" w:sz="4" w:space="0" w:color="auto"/>
@@ -2791,7 +2794,7 @@
         </w:tc>
         <w:tc>
           <w:tcPr>
-            <w:tcW w:w="844" w:type="dxa"/>
+            <w:tcW w:w="1128" w:type="dxa"/>
             <w:tcBorders>
               <w:top w:val="single" w:sz="4" w:space="0" w:color="auto"/>
               <w:left w:val="single" w:sz="4" w:space="0" w:color="auto"/>
@@ -2821,7 +2824,7 @@
         </w:tc>
         <w:tc>
           <w:tcPr>
-            <w:tcW w:w="360" w:type="dxa"/>
+            <w:tcW w:w="481" w:type="dxa"/>
             <w:vMerge w:val="restart"/>
             <w:tcBorders>
               <w:top w:val="nil"/>
@@ -2842,7 +2845,7 @@
         </w:tc>
         <w:tc>
           <w:tcPr>
-            <w:tcW w:w="736" w:type="dxa"/>
+            <w:tcW w:w="983" w:type="dxa"/>
             <w:tcBorders>
               <w:top w:val="single" w:sz="4" w:space="0" w:color="auto"/>
               <w:left w:val="single" w:sz="4" w:space="0" w:color="auto"/>
@@ -2872,7 +2875,7 @@
         </w:tc>
         <w:tc>
           <w:tcPr>
-            <w:tcW w:w="844" w:type="dxa"/>
+            <w:tcW w:w="1128" w:type="dxa"/>
             <w:tcBorders>
               <w:top w:val="single" w:sz="4" w:space="0" w:color="auto"/>
               <w:left w:val="single" w:sz="4" w:space="0" w:color="auto"/>
@@ -2902,7 +2905,7 @@
         </w:tc>
         <w:tc>
           <w:tcPr>
-            <w:tcW w:w="360" w:type="dxa"/>
+            <w:tcW w:w="481" w:type="dxa"/>
             <w:vMerge w:val="restart"/>
             <w:tcBorders>
               <w:top w:val="nil"/>
@@ -2923,7 +2926,7 @@
         </w:tc>
         <w:tc>
           <w:tcPr>
-            <w:tcW w:w="736" w:type="dxa"/>
+            <w:tcW w:w="983" w:type="dxa"/>
             <w:tcBorders>
               <w:top w:val="single" w:sz="4" w:space="0" w:color="auto"/>
               <w:left w:val="single" w:sz="4" w:space="0" w:color="auto"/>
@@ -2953,7 +2956,7 @@
         </w:tc>
         <w:tc>
           <w:tcPr>
-            <w:tcW w:w="844" w:type="dxa"/>
+            <w:tcW w:w="1128" w:type="dxa"/>
             <w:tcBorders>
               <w:top w:val="single" w:sz="4" w:space="0" w:color="auto"/>
               <w:left w:val="single" w:sz="4" w:space="0" w:color="auto"/>
@@ -2983,9 +2986,12 @@
         </w:tc>
       </w:tr>
       <w:tr>
-        <w:tc>
-          <w:tcPr>
-            <w:tcW w:w="736" w:type="dxa"/>
+        <w:trPr>
+          <w:trHeight w:val="327"/>
+        </w:trPr>
+        <w:tc>
+          <w:tcPr>
+            <w:tcW w:w="984" w:type="dxa"/>
             <w:tcBorders>
               <w:top w:val="single" w:sz="4" w:space="0" w:color="auto"/>
               <w:left w:val="single" w:sz="4" w:space="0" w:color="auto"/>
@@ -3029,7 +3035,7 @@
         </w:tc>
         <w:tc>
           <w:tcPr>
-            <w:tcW w:w="844" w:type="dxa"/>
+            <w:tcW w:w="1129" w:type="dxa"/>
             <w:tcBorders>
               <w:top w:val="single" w:sz="4" w:space="0" w:color="auto"/>
               <w:left w:val="single" w:sz="4" w:space="0" w:color="auto"/>
@@ -3057,7 +3063,7 @@
         </w:tc>
         <w:tc>
           <w:tcPr>
-            <w:tcW w:w="360" w:type="dxa"/>
+            <w:tcW w:w="482" w:type="dxa"/>
             <w:vMerge/>
             <w:tcBorders>
               <w:top w:val="nil"/>
@@ -3082,7 +3088,7 @@
         </w:tc>
         <w:tc>
           <w:tcPr>
-            <w:tcW w:w="736" w:type="dxa"/>
+            <w:tcW w:w="983" w:type="dxa"/>
             <w:tcBorders>
               <w:top w:val="single" w:sz="4" w:space="0" w:color="auto"/>
               <w:left w:val="single" w:sz="4" w:space="0" w:color="auto"/>
@@ -3126,7 +3132,7 @@
         </w:tc>
         <w:tc>
           <w:tcPr>
-            <w:tcW w:w="844" w:type="dxa"/>
+            <w:tcW w:w="1128" w:type="dxa"/>
             <w:tcBorders>
               <w:top w:val="single" w:sz="4" w:space="0" w:color="auto"/>
               <w:left w:val="single" w:sz="4" w:space="0" w:color="auto"/>
@@ -3154,7 +3160,7 @@
         </w:tc>
         <w:tc>
           <w:tcPr>
-            <w:tcW w:w="360" w:type="dxa"/>
+            <w:tcW w:w="481" w:type="dxa"/>
             <w:vMerge/>
             <w:tcBorders>
               <w:top w:val="nil"/>
@@ -3179,7 +3185,7 @@
         </w:tc>
         <w:tc>
           <w:tcPr>
-            <w:tcW w:w="736" w:type="dxa"/>
+            <w:tcW w:w="983" w:type="dxa"/>
             <w:tcBorders>
               <w:top w:val="single" w:sz="4" w:space="0" w:color="auto"/>
               <w:left w:val="single" w:sz="4" w:space="0" w:color="auto"/>
@@ -3223,7 +3229,7 @@
         </w:tc>
         <w:tc>
           <w:tcPr>
-            <w:tcW w:w="844" w:type="dxa"/>
+            <w:tcW w:w="1128" w:type="dxa"/>
             <w:tcBorders>
               <w:top w:val="single" w:sz="4" w:space="0" w:color="auto"/>
               <w:left w:val="single" w:sz="4" w:space="0" w:color="auto"/>
@@ -3251,7 +3257,7 @@
         </w:tc>
         <w:tc>
           <w:tcPr>
-            <w:tcW w:w="360" w:type="dxa"/>
+            <w:tcW w:w="481" w:type="dxa"/>
             <w:vMerge/>
             <w:tcBorders>
               <w:top w:val="nil"/>
@@ -3276,7 +3282,7 @@
         </w:tc>
         <w:tc>
           <w:tcPr>
-            <w:tcW w:w="736" w:type="dxa"/>
+            <w:tcW w:w="983" w:type="dxa"/>
             <w:tcBorders>
               <w:top w:val="single" w:sz="4" w:space="0" w:color="auto"/>
               <w:left w:val="single" w:sz="4" w:space="0" w:color="auto"/>
@@ -3320,7 +3326,7 @@
         </w:tc>
         <w:tc>
           <w:tcPr>
-            <w:tcW w:w="844" w:type="dxa"/>
+            <w:tcW w:w="1128" w:type="dxa"/>
             <w:tcBorders>
               <w:top w:val="single" w:sz="4" w:space="0" w:color="auto"/>
               <w:left w:val="single" w:sz="4" w:space="0" w:color="auto"/>
@@ -3735,34 +3741,37 @@
     <w:tbl>
       <w:tblPr>
         <w:tblStyle w:val="TableGrid"/>
-        <w:tblW w:w="7440" w:type="dxa"/>
-        <w:tblInd w:w="9" w:type="dxa"/>
+        <w:tblW w:w="10219" w:type="dxa"/>
+        <w:tblInd w:w="-48" w:type="dxa"/>
         <w:tblLayout w:type="fixed"/>
         <w:tblCellMar>
-          <w:top w:w="57" w:type="dxa"/>
-          <w:left w:w="85" w:type="dxa"/>
-          <w:bottom w:w="57" w:type="dxa"/>
-          <w:right w:w="85" w:type="dxa"/>
+          <w:top w:w="85" w:type="dxa"/>
+          <w:left w:w="142" w:type="dxa"/>
+          <w:bottom w:w="85" w:type="dxa"/>
+          <w:right w:w="142" w:type="dxa"/>
         </w:tblCellMar>
         <w:tblLook w:val="04A0" w:firstRow="1" w:lastRow="0" w:firstColumn="1" w:lastColumn="0" w:noHBand="0" w:noVBand="1"/>
       </w:tblPr>
       <w:tblGrid>
-        <w:gridCol w:w="737"/>
-        <w:gridCol w:w="844"/>
-        <w:gridCol w:w="360"/>
-        <w:gridCol w:w="736"/>
-        <w:gridCol w:w="844"/>
-        <w:gridCol w:w="360"/>
-        <w:gridCol w:w="736"/>
-        <w:gridCol w:w="844"/>
-        <w:gridCol w:w="360"/>
-        <w:gridCol w:w="775"/>
-        <w:gridCol w:w="844"/>
+        <w:gridCol w:w="1012"/>
+        <w:gridCol w:w="1160"/>
+        <w:gridCol w:w="494"/>
+        <w:gridCol w:w="1011"/>
+        <w:gridCol w:w="1160"/>
+        <w:gridCol w:w="494"/>
+        <w:gridCol w:w="1011"/>
+        <w:gridCol w:w="1160"/>
+        <w:gridCol w:w="494"/>
+        <w:gridCol w:w="1063"/>
+        <w:gridCol w:w="1160"/>
       </w:tblGrid>
       <w:tr>
-        <w:tc>
-          <w:tcPr>
-            <w:tcW w:w="736" w:type="dxa"/>
+        <w:trPr>
+          <w:trHeight w:val="344"/>
+        </w:trPr>
+        <w:tc>
+          <w:tcPr>
+            <w:tcW w:w="1012" w:type="dxa"/>
             <w:tcBorders>
               <w:top w:val="single" w:sz="4" w:space="0" w:color="auto"/>
               <w:left w:val="single" w:sz="4" w:space="0" w:color="auto"/>
@@ -3792,7 +3801,7 @@
         </w:tc>
         <w:tc>
           <w:tcPr>
-            <w:tcW w:w="844" w:type="dxa"/>
+            <w:tcW w:w="1160" w:type="dxa"/>
             <w:tcBorders>
               <w:top w:val="single" w:sz="4" w:space="0" w:color="auto"/>
               <w:left w:val="single" w:sz="4" w:space="0" w:color="auto"/>
@@ -3822,7 +3831,7 @@
         </w:tc>
         <w:tc>
           <w:tcPr>
-            <w:tcW w:w="360" w:type="dxa"/>
+            <w:tcW w:w="494" w:type="dxa"/>
             <w:vMerge w:val="restart"/>
             <w:tcBorders>
               <w:top w:val="nil"/>
@@ -3843,7 +3852,7 @@
         </w:tc>
         <w:tc>
           <w:tcPr>
-            <w:tcW w:w="736" w:type="dxa"/>
+            <w:tcW w:w="1011" w:type="dxa"/>
             <w:tcBorders>
               <w:top w:val="single" w:sz="4" w:space="0" w:color="auto"/>
               <w:left w:val="single" w:sz="4" w:space="0" w:color="auto"/>
@@ -3873,7 +3882,7 @@
         </w:tc>
         <w:tc>
           <w:tcPr>
-            <w:tcW w:w="844" w:type="dxa"/>
+            <w:tcW w:w="1160" w:type="dxa"/>
             <w:tcBorders>
               <w:top w:val="single" w:sz="4" w:space="0" w:color="auto"/>
               <w:left w:val="single" w:sz="4" w:space="0" w:color="auto"/>
@@ -3903,7 +3912,7 @@
         </w:tc>
         <w:tc>
           <w:tcPr>
-            <w:tcW w:w="360" w:type="dxa"/>
+            <w:tcW w:w="494" w:type="dxa"/>
             <w:vMerge w:val="restart"/>
             <w:tcBorders>
               <w:top w:val="nil"/>
@@ -3924,7 +3933,7 @@
         </w:tc>
         <w:tc>
           <w:tcPr>
-            <w:tcW w:w="736" w:type="dxa"/>
+            <w:tcW w:w="1011" w:type="dxa"/>
             <w:tcBorders>
               <w:top w:val="single" w:sz="4" w:space="0" w:color="auto"/>
               <w:left w:val="single" w:sz="4" w:space="0" w:color="auto"/>
@@ -3954,7 +3963,7 @@
         </w:tc>
         <w:tc>
           <w:tcPr>
-            <w:tcW w:w="844" w:type="dxa"/>
+            <w:tcW w:w="1160" w:type="dxa"/>
             <w:tcBorders>
               <w:top w:val="single" w:sz="4" w:space="0" w:color="auto"/>
               <w:left w:val="single" w:sz="4" w:space="0" w:color="auto"/>
@@ -3984,7 +3993,7 @@
         </w:tc>
         <w:tc>
           <w:tcPr>
-            <w:tcW w:w="360" w:type="dxa"/>
+            <w:tcW w:w="494" w:type="dxa"/>
             <w:vMerge w:val="restart"/>
             <w:tcBorders>
               <w:top w:val="nil"/>
@@ -4005,7 +4014,7 @@
         </w:tc>
         <w:tc>
           <w:tcPr>
-            <w:tcW w:w="775" w:type="dxa"/>
+            <w:tcW w:w="1063" w:type="dxa"/>
             <w:tcBorders>
               <w:top w:val="single" w:sz="4" w:space="0" w:color="auto"/>
               <w:left w:val="single" w:sz="4" w:space="0" w:color="auto"/>
@@ -4035,7 +4044,7 @@
         </w:tc>
         <w:tc>
           <w:tcPr>
-            <w:tcW w:w="844" w:type="dxa"/>
+            <w:tcW w:w="1160" w:type="dxa"/>
             <w:tcBorders>
               <w:top w:val="single" w:sz="4" w:space="0" w:color="auto"/>
               <w:left w:val="single" w:sz="4" w:space="0" w:color="auto"/>
@@ -4065,9 +4074,12 @@
         </w:tc>
       </w:tr>
       <w:tr>
-        <w:tc>
-          <w:tcPr>
-            <w:tcW w:w="736" w:type="dxa"/>
+        <w:trPr>
+          <w:trHeight w:val="175"/>
+        </w:trPr>
+        <w:tc>
+          <w:tcPr>
+            <w:tcW w:w="1012" w:type="dxa"/>
             <w:tcBorders>
               <w:top w:val="single" w:sz="4" w:space="0" w:color="auto"/>
               <w:left w:val="single" w:sz="4" w:space="0" w:color="auto"/>
@@ -4096,7 +4108,7 @@
         </w:tc>
         <w:tc>
           <w:tcPr>
-            <w:tcW w:w="844" w:type="dxa"/>
+            <w:tcW w:w="1160" w:type="dxa"/>
             <w:tcBorders>
               <w:top w:val="single" w:sz="4" w:space="0" w:color="auto"/>
               <w:left w:val="single" w:sz="4" w:space="0" w:color="auto"/>
@@ -4125,7 +4137,7 @@
         </w:tc>
         <w:tc>
           <w:tcPr>
-            <w:tcW w:w="360" w:type="dxa"/>
+            <w:tcW w:w="494" w:type="dxa"/>
             <w:vMerge/>
             <w:tcBorders>
               <w:top w:val="nil"/>
@@ -4150,7 +4162,7 @@
         </w:tc>
         <w:tc>
           <w:tcPr>
-            <w:tcW w:w="736" w:type="dxa"/>
+            <w:tcW w:w="1011" w:type="dxa"/>
             <w:tcBorders>
               <w:top w:val="single" w:sz="4" w:space="0" w:color="auto"/>
               <w:left w:val="single" w:sz="4" w:space="0" w:color="auto"/>
@@ -4179,7 +4191,7 @@
         </w:tc>
         <w:tc>
           <w:tcPr>
-            <w:tcW w:w="844" w:type="dxa"/>
+            <w:tcW w:w="1160" w:type="dxa"/>
             <w:tcBorders>
               <w:top w:val="single" w:sz="4" w:space="0" w:color="auto"/>
               <w:left w:val="single" w:sz="4" w:space="0" w:color="auto"/>
@@ -4208,7 +4220,7 @@
         </w:tc>
         <w:tc>
           <w:tcPr>
-            <w:tcW w:w="360" w:type="dxa"/>
+            <w:tcW w:w="494" w:type="dxa"/>
             <w:vMerge/>
             <w:tcBorders>
               <w:top w:val="nil"/>
@@ -4233,7 +4245,7 @@
         </w:tc>
         <w:tc>
           <w:tcPr>
-            <w:tcW w:w="736" w:type="dxa"/>
+            <w:tcW w:w="1011" w:type="dxa"/>
             <w:tcBorders>
               <w:top w:val="single" w:sz="4" w:space="0" w:color="auto"/>
               <w:left w:val="single" w:sz="4" w:space="0" w:color="auto"/>
@@ -4262,7 +4274,7 @@
         </w:tc>
         <w:tc>
           <w:tcPr>
-            <w:tcW w:w="844" w:type="dxa"/>
+            <w:tcW w:w="1160" w:type="dxa"/>
             <w:tcBorders>
               <w:top w:val="single" w:sz="4" w:space="0" w:color="auto"/>
               <w:left w:val="single" w:sz="4" w:space="0" w:color="auto"/>
@@ -4291,7 +4303,7 @@
         </w:tc>
         <w:tc>
           <w:tcPr>
-            <w:tcW w:w="360" w:type="dxa"/>
+            <w:tcW w:w="494" w:type="dxa"/>
             <w:vMerge/>
             <w:tcBorders>
               <w:top w:val="nil"/>
@@ -4316,7 +4328,7 @@
         </w:tc>
         <w:tc>
           <w:tcPr>
-            <w:tcW w:w="775" w:type="dxa"/>
+            <w:tcW w:w="1063" w:type="dxa"/>
             <w:tcBorders>
               <w:top w:val="single" w:sz="4" w:space="0" w:color="auto"/>
               <w:left w:val="single" w:sz="4" w:space="0" w:color="auto"/>
@@ -4345,7 +4357,7 @@
         </w:tc>
         <w:tc>
           <w:tcPr>
-            <w:tcW w:w="844" w:type="dxa"/>
+            <w:tcW w:w="1160" w:type="dxa"/>
             <w:tcBorders>
               <w:top w:val="single" w:sz="4" w:space="0" w:color="auto"/>
               <w:left w:val="single" w:sz="4" w:space="0" w:color="auto"/>
@@ -4886,31 +4898,113 @@
     <w:tbl>
       <w:tblPr>
         <w:tblStyle w:val="TableGrid"/>
-        <w:tblW w:w="9615" w:type="dxa"/>
-        <w:tblInd w:w="9" w:type="dxa"/>
+        <w:tblW w:w="10401" w:type="dxa"/>
+        <w:tblInd w:w="-48" w:type="dxa"/>
         <w:tblLayout w:type="fixed"/>
         <w:tblCellMar>
-          <w:top w:w="57" w:type="dxa"/>
-          <w:left w:w="85" w:type="dxa"/>
-          <w:bottom w:w="57" w:type="dxa"/>
-          <w:right w:w="85" w:type="dxa"/>
+          <w:top w:w="85" w:type="dxa"/>
+          <w:left w:w="142" w:type="dxa"/>
+          <w:bottom w:w="85" w:type="dxa"/>
+          <w:right w:w="142" w:type="dxa"/>
         </w:tblCellMar>
         <w:tblLook w:val="04A0" w:firstRow="1" w:lastRow="0" w:firstColumn="1" w:lastColumn="0" w:noHBand="0" w:noVBand="1"/>
       </w:tblPr>
       <w:tblGrid>
-        <w:gridCol w:w="737"/>
-        <w:gridCol w:w="1866"/>
-        <w:gridCol w:w="360"/>
-        <w:gridCol w:w="736"/>
-        <w:gridCol w:w="2592"/>
-        <w:gridCol w:w="360"/>
-        <w:gridCol w:w="736"/>
-        <w:gridCol w:w="2228"/>
+        <w:gridCol w:w="797"/>
+        <w:gridCol w:w="2018"/>
+        <w:gridCol w:w="389"/>
+        <w:gridCol w:w="796"/>
+        <w:gridCol w:w="2806"/>
+        <w:gridCol w:w="389"/>
+        <w:gridCol w:w="796"/>
+        <w:gridCol w:w="2410"/>
       </w:tblGrid>
       <w:tr>
-        <w:tc>
-          <w:tcPr>
-            <w:tcW w:w="737" w:type="dxa"/>
+        <w:trPr>
+          <w:trHeight w:val="337"/>
+        </w:trPr>
+        <w:tc>
+          <w:tcPr>
+            <w:tcW w:w="797" w:type="dxa"/>
+            <w:tcBorders>
+              <w:top w:val="single" w:sz="4" w:space="0" w:color="auto"/>
+              <w:left w:val="single" w:sz="4" w:space="0" w:color="auto"/>
+              <w:bottom w:val="single" w:sz="4" w:space="0" w:color="auto"/>
+              <w:right w:val="single" w:sz="4" w:space="0" w:color="auto"/>
+            </w:tcBorders>
+            <w:shd w:val="clear" w:color="auto" w:fill="D9D9D9" w:themeFill="background1" w:themeFillShade="D9"/>
+            <w:hideMark/>
+          </w:tcPr>
+          <w:p>
+            <w:pPr>
+              <w:spacing w:before="20" w:after="20"/>
+              <w:jc w:val="center"/>
+              <w:rPr>
+                <w:b/>
+              </w:rPr>
+            </w:pPr>
+            <w:r>
+              <w:rPr>
+                <w:b/>
+                <w:lang w:val="bg-BG"/>
+              </w:rPr>
+              <w:t>Вход</w:t>
+            </w:r>
+          </w:p>
+        </w:tc>
+        <w:tc>
+          <w:tcPr>
+            <w:tcW w:w="2018" w:type="dxa"/>
+            <w:tcBorders>
+              <w:top w:val="single" w:sz="4" w:space="0" w:color="auto"/>
+              <w:left w:val="single" w:sz="4" w:space="0" w:color="auto"/>
+              <w:bottom w:val="single" w:sz="4" w:space="0" w:color="auto"/>
+              <w:right w:val="single" w:sz="4" w:space="0" w:color="auto"/>
+            </w:tcBorders>
+            <w:shd w:val="clear" w:color="auto" w:fill="D9D9D9" w:themeFill="background1" w:themeFillShade="D9"/>
+            <w:hideMark/>
+          </w:tcPr>
+          <w:p>
+            <w:pPr>
+              <w:spacing w:before="20" w:after="20"/>
+              <w:jc w:val="center"/>
+              <w:rPr>
+                <w:b/>
+              </w:rPr>
+            </w:pPr>
+            <w:r>
+              <w:rPr>
+                <w:b/>
+                <w:lang w:val="bg-BG"/>
+              </w:rPr>
+              <w:t>Изход</w:t>
+            </w:r>
+          </w:p>
+        </w:tc>
+        <w:tc>
+          <w:tcPr>
+            <w:tcW w:w="389" w:type="dxa"/>
+            <w:vMerge w:val="restart"/>
+            <w:tcBorders>
+              <w:top w:val="nil"/>
+              <w:left w:val="single" w:sz="4" w:space="0" w:color="auto"/>
+              <w:bottom w:val="nil"/>
+              <w:right w:val="single" w:sz="4" w:space="0" w:color="auto"/>
+            </w:tcBorders>
+          </w:tcPr>
+          <w:p>
+            <w:pPr>
+              <w:spacing w:before="20" w:after="20"/>
+              <w:jc w:val="center"/>
+              <w:rPr>
+                <w:b/>
+              </w:rPr>
+            </w:pPr>
+          </w:p>
+        </w:tc>
+        <w:tc>
+          <w:tcPr>
+            <w:tcW w:w="796" w:type="dxa"/>
             <w:tcBorders>
               <w:top w:val="single" w:sz="4" w:space="0" w:color="auto"/>
               <w:left w:val="single" w:sz="4" w:space="0" w:color="auto"/>
@@ -4940,7 +5034,7 @@
         </w:tc>
         <w:tc>
           <w:tcPr>
-            <w:tcW w:w="1866" w:type="dxa"/>
+            <w:tcW w:w="2806" w:type="dxa"/>
             <w:tcBorders>
               <w:top w:val="single" w:sz="4" w:space="0" w:color="auto"/>
               <w:left w:val="single" w:sz="4" w:space="0" w:color="auto"/>
@@ -4970,7 +5064,7 @@
         </w:tc>
         <w:tc>
           <w:tcPr>
-            <w:tcW w:w="360" w:type="dxa"/>
+            <w:tcW w:w="389" w:type="dxa"/>
             <w:vMerge w:val="restart"/>
             <w:tcBorders>
               <w:top w:val="nil"/>
@@ -4991,7 +5085,7 @@
         </w:tc>
         <w:tc>
           <w:tcPr>
-            <w:tcW w:w="736" w:type="dxa"/>
+            <w:tcW w:w="796" w:type="dxa"/>
             <w:tcBorders>
               <w:top w:val="single" w:sz="4" w:space="0" w:color="auto"/>
               <w:left w:val="single" w:sz="4" w:space="0" w:color="auto"/>
@@ -5021,7 +5115,7 @@
         </w:tc>
         <w:tc>
           <w:tcPr>
-            <w:tcW w:w="2592" w:type="dxa"/>
+            <w:tcW w:w="2410" w:type="dxa"/>
             <w:tcBorders>
               <w:top w:val="single" w:sz="4" w:space="0" w:color="auto"/>
               <w:left w:val="single" w:sz="4" w:space="0" w:color="auto"/>
@@ -5049,92 +5143,14 @@
             </w:r>
           </w:p>
         </w:tc>
-        <w:tc>
-          <w:tcPr>
-            <w:tcW w:w="360" w:type="dxa"/>
-            <w:vMerge w:val="restart"/>
-            <w:tcBorders>
-              <w:top w:val="nil"/>
-              <w:left w:val="single" w:sz="4" w:space="0" w:color="auto"/>
-              <w:bottom w:val="nil"/>
-              <w:right w:val="single" w:sz="4" w:space="0" w:color="auto"/>
-            </w:tcBorders>
-          </w:tcPr>
-          <w:p>
-            <w:pPr>
-              <w:spacing w:before="20" w:after="20"/>
-              <w:jc w:val="center"/>
-              <w:rPr>
-                <w:b/>
-              </w:rPr>
-            </w:pPr>
-          </w:p>
-        </w:tc>
-        <w:tc>
-          <w:tcPr>
-            <w:tcW w:w="736" w:type="dxa"/>
-            <w:tcBorders>
-              <w:top w:val="single" w:sz="4" w:space="0" w:color="auto"/>
-              <w:left w:val="single" w:sz="4" w:space="0" w:color="auto"/>
-              <w:bottom w:val="single" w:sz="4" w:space="0" w:color="auto"/>
-              <w:right w:val="single" w:sz="4" w:space="0" w:color="auto"/>
-            </w:tcBorders>
-            <w:shd w:val="clear" w:color="auto" w:fill="D9D9D9" w:themeFill="background1" w:themeFillShade="D9"/>
-            <w:vAlign w:val="center"/>
-            <w:hideMark/>
-          </w:tcPr>
-          <w:p>
-            <w:pPr>
-              <w:spacing w:before="20" w:after="20"/>
-              <w:jc w:val="center"/>
-              <w:rPr>
-                <w:b/>
-              </w:rPr>
-            </w:pPr>
-            <w:r>
-              <w:rPr>
-                <w:b/>
-                <w:lang w:val="bg-BG"/>
-              </w:rPr>
-              <w:t>Вход</w:t>
-            </w:r>
-          </w:p>
-        </w:tc>
-        <w:tc>
-          <w:tcPr>
-            <w:tcW w:w="2228" w:type="dxa"/>
-            <w:tcBorders>
-              <w:top w:val="single" w:sz="4" w:space="0" w:color="auto"/>
-              <w:left w:val="single" w:sz="4" w:space="0" w:color="auto"/>
-              <w:bottom w:val="single" w:sz="4" w:space="0" w:color="auto"/>
-              <w:right w:val="single" w:sz="4" w:space="0" w:color="auto"/>
-            </w:tcBorders>
-            <w:shd w:val="clear" w:color="auto" w:fill="D9D9D9" w:themeFill="background1" w:themeFillShade="D9"/>
-            <w:vAlign w:val="center"/>
-            <w:hideMark/>
-          </w:tcPr>
-          <w:p>
-            <w:pPr>
-              <w:spacing w:before="20" w:after="20"/>
-              <w:jc w:val="center"/>
-              <w:rPr>
-                <w:b/>
-              </w:rPr>
-            </w:pPr>
-            <w:r>
-              <w:rPr>
-                <w:b/>
-                <w:lang w:val="bg-BG"/>
-              </w:rPr>
-              <w:t>Изход</w:t>
-            </w:r>
-          </w:p>
-        </w:tc>
       </w:tr>
       <w:tr>
-        <w:tc>
-          <w:tcPr>
-            <w:tcW w:w="737" w:type="dxa"/>
+        <w:trPr>
+          <w:trHeight w:val="173"/>
+        </w:trPr>
+        <w:tc>
+          <w:tcPr>
+            <w:tcW w:w="797" w:type="dxa"/>
             <w:tcBorders>
               <w:top w:val="single" w:sz="4" w:space="0" w:color="auto"/>
               <w:left w:val="single" w:sz="4" w:space="0" w:color="auto"/>
@@ -5162,7 +5178,7 @@
         </w:tc>
         <w:tc>
           <w:tcPr>
-            <w:tcW w:w="1866" w:type="dxa"/>
+            <w:tcW w:w="2018" w:type="dxa"/>
             <w:tcBorders>
               <w:top w:val="single" w:sz="4" w:space="0" w:color="auto"/>
               <w:left w:val="single" w:sz="4" w:space="0" w:color="auto"/>
@@ -5190,7 +5206,7 @@
         </w:tc>
         <w:tc>
           <w:tcPr>
-            <w:tcW w:w="360" w:type="dxa"/>
+            <w:tcW w:w="389" w:type="dxa"/>
             <w:vMerge/>
             <w:tcBorders>
               <w:top w:val="nil"/>
@@ -5215,7 +5231,7 @@
         </w:tc>
         <w:tc>
           <w:tcPr>
-            <w:tcW w:w="736" w:type="dxa"/>
+            <w:tcW w:w="796" w:type="dxa"/>
             <w:tcBorders>
               <w:top w:val="single" w:sz="4" w:space="0" w:color="auto"/>
               <w:left w:val="single" w:sz="4" w:space="0" w:color="auto"/>
@@ -5243,7 +5259,7 @@
         </w:tc>
         <w:tc>
           <w:tcPr>
-            <w:tcW w:w="2592" w:type="dxa"/>
+            <w:tcW w:w="2806" w:type="dxa"/>
             <w:tcBorders>
               <w:top w:val="single" w:sz="4" w:space="0" w:color="auto"/>
               <w:left w:val="single" w:sz="4" w:space="0" w:color="auto"/>
@@ -5271,7 +5287,7 @@
         </w:tc>
         <w:tc>
           <w:tcPr>
-            <w:tcW w:w="360" w:type="dxa"/>
+            <w:tcW w:w="389" w:type="dxa"/>
             <w:vMerge/>
             <w:tcBorders>
               <w:top w:val="nil"/>
@@ -5296,7 +5312,7 @@
         </w:tc>
         <w:tc>
           <w:tcPr>
-            <w:tcW w:w="736" w:type="dxa"/>
+            <w:tcW w:w="796" w:type="dxa"/>
             <w:tcBorders>
               <w:top w:val="single" w:sz="4" w:space="0" w:color="auto"/>
               <w:left w:val="single" w:sz="4" w:space="0" w:color="auto"/>
@@ -5324,7 +5340,7 @@
         </w:tc>
         <w:tc>
           <w:tcPr>
-            <w:tcW w:w="2228" w:type="dxa"/>
+            <w:tcW w:w="2410" w:type="dxa"/>
             <w:tcBorders>
               <w:top w:val="single" w:sz="4" w:space="0" w:color="auto"/>
               <w:left w:val="single" w:sz="4" w:space="0" w:color="auto"/>
@@ -6087,37 +6103,40 @@
     <w:tbl>
       <w:tblPr>
         <w:tblStyle w:val="TableGrid"/>
-        <w:tblW w:w="10401" w:type="dxa"/>
-        <w:tblInd w:w="9" w:type="dxa"/>
+        <w:tblW w:w="10850" w:type="dxa"/>
+        <w:tblInd w:w="-48" w:type="dxa"/>
         <w:tblLayout w:type="fixed"/>
         <w:tblCellMar>
-          <w:top w:w="57" w:type="dxa"/>
-          <w:left w:w="85" w:type="dxa"/>
-          <w:bottom w:w="57" w:type="dxa"/>
-          <w:right w:w="85" w:type="dxa"/>
+          <w:top w:w="85" w:type="dxa"/>
+          <w:left w:w="142" w:type="dxa"/>
+          <w:bottom w:w="85" w:type="dxa"/>
+          <w:right w:w="142" w:type="dxa"/>
         </w:tblCellMar>
         <w:tblLook w:val="04A0" w:firstRow="1" w:lastRow="0" w:firstColumn="1" w:lastColumn="0" w:noHBand="0" w:noVBand="1"/>
       </w:tblPr>
       <w:tblGrid>
-        <w:gridCol w:w="736"/>
-        <w:gridCol w:w="844"/>
-        <w:gridCol w:w="360"/>
-        <w:gridCol w:w="736"/>
-        <w:gridCol w:w="1138"/>
-        <w:gridCol w:w="360"/>
-        <w:gridCol w:w="736"/>
-        <w:gridCol w:w="844"/>
-        <w:gridCol w:w="360"/>
-        <w:gridCol w:w="736"/>
-        <w:gridCol w:w="933"/>
-        <w:gridCol w:w="364"/>
-        <w:gridCol w:w="911"/>
-        <w:gridCol w:w="1343"/>
+        <w:gridCol w:w="767"/>
+        <w:gridCol w:w="881"/>
+        <w:gridCol w:w="375"/>
+        <w:gridCol w:w="767"/>
+        <w:gridCol w:w="1188"/>
+        <w:gridCol w:w="375"/>
+        <w:gridCol w:w="767"/>
+        <w:gridCol w:w="881"/>
+        <w:gridCol w:w="375"/>
+        <w:gridCol w:w="767"/>
+        <w:gridCol w:w="974"/>
+        <w:gridCol w:w="379"/>
+        <w:gridCol w:w="952"/>
+        <w:gridCol w:w="1402"/>
       </w:tblGrid>
       <w:tr>
-        <w:tc>
-          <w:tcPr>
-            <w:tcW w:w="736" w:type="dxa"/>
+        <w:trPr>
+          <w:trHeight w:val="380"/>
+        </w:trPr>
+        <w:tc>
+          <w:tcPr>
+            <w:tcW w:w="767" w:type="dxa"/>
             <w:shd w:val="clear" w:color="auto" w:fill="D9D9D9" w:themeFill="background1" w:themeFillShade="D9"/>
             <w:vAlign w:val="center"/>
           </w:tcPr>
@@ -6140,7 +6159,7 @@
         </w:tc>
         <w:tc>
           <w:tcPr>
-            <w:tcW w:w="844" w:type="dxa"/>
+            <w:tcW w:w="881" w:type="dxa"/>
             <w:shd w:val="clear" w:color="auto" w:fill="D9D9D9" w:themeFill="background1" w:themeFillShade="D9"/>
             <w:vAlign w:val="center"/>
           </w:tcPr>
@@ -6163,7 +6182,7 @@
         </w:tc>
         <w:tc>
           <w:tcPr>
-            <w:tcW w:w="360" w:type="dxa"/>
+            <w:tcW w:w="375" w:type="dxa"/>
             <w:vMerge w:val="restart"/>
             <w:tcBorders>
               <w:top w:val="nil"/>
@@ -6183,7 +6202,7 @@
         </w:tc>
         <w:tc>
           <w:tcPr>
-            <w:tcW w:w="736" w:type="dxa"/>
+            <w:tcW w:w="767" w:type="dxa"/>
             <w:shd w:val="clear" w:color="auto" w:fill="D9D9D9" w:themeFill="background1" w:themeFillShade="D9"/>
             <w:vAlign w:val="center"/>
           </w:tcPr>
@@ -6206,7 +6225,7 @@
         </w:tc>
         <w:tc>
           <w:tcPr>
-            <w:tcW w:w="1138" w:type="dxa"/>
+            <w:tcW w:w="1188" w:type="dxa"/>
             <w:shd w:val="clear" w:color="auto" w:fill="D9D9D9" w:themeFill="background1" w:themeFillShade="D9"/>
             <w:vAlign w:val="center"/>
           </w:tcPr>
@@ -6229,7 +6248,7 @@
         </w:tc>
         <w:tc>
           <w:tcPr>
-            <w:tcW w:w="360" w:type="dxa"/>
+            <w:tcW w:w="375" w:type="dxa"/>
             <w:vMerge w:val="restart"/>
             <w:tcBorders>
               <w:top w:val="nil"/>
@@ -6249,7 +6268,7 @@
         </w:tc>
         <w:tc>
           <w:tcPr>
-            <w:tcW w:w="736" w:type="dxa"/>
+            <w:tcW w:w="767" w:type="dxa"/>
             <w:shd w:val="clear" w:color="auto" w:fill="D9D9D9" w:themeFill="background1" w:themeFillShade="D9"/>
             <w:vAlign w:val="center"/>
           </w:tcPr>
@@ -6272,7 +6291,7 @@
         </w:tc>
         <w:tc>
           <w:tcPr>
-            <w:tcW w:w="844" w:type="dxa"/>
+            <w:tcW w:w="881" w:type="dxa"/>
             <w:shd w:val="clear" w:color="auto" w:fill="D9D9D9" w:themeFill="background1" w:themeFillShade="D9"/>
             <w:vAlign w:val="center"/>
           </w:tcPr>
@@ -6295,7 +6314,7 @@
         </w:tc>
         <w:tc>
           <w:tcPr>
-            <w:tcW w:w="360" w:type="dxa"/>
+            <w:tcW w:w="375" w:type="dxa"/>
             <w:vMerge w:val="restart"/>
             <w:tcBorders>
               <w:top w:val="nil"/>
@@ -6315,7 +6334,7 @@
         </w:tc>
         <w:tc>
           <w:tcPr>
-            <w:tcW w:w="736" w:type="dxa"/>
+            <w:tcW w:w="767" w:type="dxa"/>
             <w:shd w:val="clear" w:color="auto" w:fill="D9D9D9" w:themeFill="background1" w:themeFillShade="D9"/>
             <w:vAlign w:val="center"/>
           </w:tcPr>
@@ -6338,7 +6357,7 @@
         </w:tc>
         <w:tc>
           <w:tcPr>
-            <w:tcW w:w="933" w:type="dxa"/>
+            <w:tcW w:w="974" w:type="dxa"/>
             <w:shd w:val="clear" w:color="auto" w:fill="D9D9D9" w:themeFill="background1" w:themeFillShade="D9"/>
             <w:vAlign w:val="center"/>
           </w:tcPr>
@@ -6361,7 +6380,7 @@
         </w:tc>
         <w:tc>
           <w:tcPr>
-            <w:tcW w:w="364" w:type="dxa"/>
+            <w:tcW w:w="379" w:type="dxa"/>
             <w:vMerge w:val="restart"/>
             <w:tcBorders>
               <w:top w:val="nil"/>
@@ -6381,7 +6400,7 @@
         </w:tc>
         <w:tc>
           <w:tcPr>
-            <w:tcW w:w="911" w:type="dxa"/>
+            <w:tcW w:w="952" w:type="dxa"/>
             <w:tcBorders>
               <w:top w:val="single" w:sz="4" w:space="0" w:color="auto"/>
               <w:bottom w:val="single" w:sz="4" w:space="0" w:color="auto"/>
@@ -6408,7 +6427,7 @@
         </w:tc>
         <w:tc>
           <w:tcPr>
-            <w:tcW w:w="1343" w:type="dxa"/>
+            <w:tcW w:w="1402" w:type="dxa"/>
             <w:tcBorders>
               <w:top w:val="single" w:sz="4" w:space="0" w:color="auto"/>
               <w:bottom w:val="single" w:sz="4" w:space="0" w:color="auto"/>
@@ -6435,9 +6454,12 @@
         </w:tc>
       </w:tr>
       <w:tr>
-        <w:tc>
-          <w:tcPr>
-            <w:tcW w:w="736" w:type="dxa"/>
+        <w:trPr>
+          <w:trHeight w:val="362"/>
+        </w:trPr>
+        <w:tc>
+          <w:tcPr>
+            <w:tcW w:w="767" w:type="dxa"/>
           </w:tcPr>
           <w:p>
             <w:pPr>
@@ -6458,7 +6480,7 @@
         </w:tc>
         <w:tc>
           <w:tcPr>
-            <w:tcW w:w="844" w:type="dxa"/>
+            <w:tcW w:w="881" w:type="dxa"/>
           </w:tcPr>
           <w:p>
             <w:pPr>
@@ -6479,7 +6501,7 @@
         </w:tc>
         <w:tc>
           <w:tcPr>
-            <w:tcW w:w="360" w:type="dxa"/>
+            <w:tcW w:w="375" w:type="dxa"/>
             <w:vMerge/>
             <w:tcBorders>
               <w:bottom w:val="nil"/>
@@ -6498,7 +6520,7 @@
         </w:tc>
         <w:tc>
           <w:tcPr>
-            <w:tcW w:w="736" w:type="dxa"/>
+            <w:tcW w:w="767" w:type="dxa"/>
           </w:tcPr>
           <w:p>
             <w:pPr>
@@ -6519,7 +6541,7 @@
         </w:tc>
         <w:tc>
           <w:tcPr>
-            <w:tcW w:w="1138" w:type="dxa"/>
+            <w:tcW w:w="1188" w:type="dxa"/>
           </w:tcPr>
           <w:p>
             <w:pPr>
@@ -6540,7 +6562,7 @@
         </w:tc>
         <w:tc>
           <w:tcPr>
-            <w:tcW w:w="360" w:type="dxa"/>
+            <w:tcW w:w="375" w:type="dxa"/>
             <w:vMerge/>
             <w:tcBorders>
               <w:bottom w:val="nil"/>
@@ -6559,7 +6581,7 @@
         </w:tc>
         <w:tc>
           <w:tcPr>
-            <w:tcW w:w="736" w:type="dxa"/>
+            <w:tcW w:w="767" w:type="dxa"/>
           </w:tcPr>
           <w:p>
             <w:pPr>
@@ -6580,7 +6602,7 @@
         </w:tc>
         <w:tc>
           <w:tcPr>
-            <w:tcW w:w="844" w:type="dxa"/>
+            <w:tcW w:w="881" w:type="dxa"/>
           </w:tcPr>
           <w:p>
             <w:pPr>
@@ -6601,7 +6623,7 @@
         </w:tc>
         <w:tc>
           <w:tcPr>
-            <w:tcW w:w="360" w:type="dxa"/>
+            <w:tcW w:w="375" w:type="dxa"/>
             <w:vMerge/>
             <w:tcBorders>
               <w:bottom w:val="nil"/>
@@ -6620,7 +6642,7 @@
         </w:tc>
         <w:tc>
           <w:tcPr>
-            <w:tcW w:w="736" w:type="dxa"/>
+            <w:tcW w:w="767" w:type="dxa"/>
           </w:tcPr>
           <w:p>
             <w:pPr>
@@ -6641,7 +6663,7 @@
         </w:tc>
         <w:tc>
           <w:tcPr>
-            <w:tcW w:w="933" w:type="dxa"/>
+            <w:tcW w:w="974" w:type="dxa"/>
           </w:tcPr>
           <w:p>
             <w:pPr>
@@ -6662,7 +6684,7 @@
         </w:tc>
         <w:tc>
           <w:tcPr>
-            <w:tcW w:w="364" w:type="dxa"/>
+            <w:tcW w:w="379" w:type="dxa"/>
             <w:vMerge/>
             <w:tcBorders>
               <w:bottom w:val="nil"/>
@@ -6681,7 +6703,7 @@
         </w:tc>
         <w:tc>
           <w:tcPr>
-            <w:tcW w:w="911" w:type="dxa"/>
+            <w:tcW w:w="952" w:type="dxa"/>
             <w:tcBorders>
               <w:bottom w:val="single" w:sz="4" w:space="0" w:color="auto"/>
             </w:tcBorders>
@@ -6705,7 +6727,7 @@
         </w:tc>
         <w:tc>
           <w:tcPr>
-            <w:tcW w:w="1343" w:type="dxa"/>
+            <w:tcW w:w="1402" w:type="dxa"/>
             <w:tcBorders>
               <w:bottom w:val="single" w:sz="4" w:space="0" w:color="auto"/>
             </w:tcBorders>
@@ -7146,22 +7168,22 @@
         <w:tblW w:w="5460" w:type="dxa"/>
         <w:tblInd w:w="23" w:type="dxa"/>
         <w:tblCellMar>
-          <w:top w:w="57" w:type="dxa"/>
-          <w:left w:w="85" w:type="dxa"/>
-          <w:bottom w:w="57" w:type="dxa"/>
-          <w:right w:w="85" w:type="dxa"/>
+          <w:top w:w="85" w:type="dxa"/>
+          <w:left w:w="142" w:type="dxa"/>
+          <w:bottom w:w="85" w:type="dxa"/>
+          <w:right w:w="142" w:type="dxa"/>
         </w:tblCellMar>
         <w:tblLook w:val="04A0" w:firstRow="1" w:lastRow="0" w:firstColumn="1" w:lastColumn="0" w:noHBand="0" w:noVBand="1"/>
       </w:tblPr>
       <w:tblGrid>
-        <w:gridCol w:w="736"/>
-        <w:gridCol w:w="844"/>
-        <w:gridCol w:w="360"/>
-        <w:gridCol w:w="736"/>
-        <w:gridCol w:w="844"/>
-        <w:gridCol w:w="360"/>
-        <w:gridCol w:w="736"/>
-        <w:gridCol w:w="844"/>
+        <w:gridCol w:w="755"/>
+        <w:gridCol w:w="869"/>
+        <w:gridCol w:w="294"/>
+        <w:gridCol w:w="755"/>
+        <w:gridCol w:w="869"/>
+        <w:gridCol w:w="294"/>
+        <w:gridCol w:w="755"/>
+        <w:gridCol w:w="869"/>
       </w:tblGrid>
       <w:tr>
         <w:tc>
@@ -7674,6 +7696,7 @@
       </w:pPr>
       <w:r>
         <w:rPr>
+          <w:noProof/>
           <w:lang w:val="bg-BG"/>
         </w:rPr>
         <w:lastRenderedPageBreak/>
@@ -9019,33 +9042,36 @@
     <w:tbl>
       <w:tblPr>
         <w:tblStyle w:val="TableGrid"/>
-        <w:tblW w:w="10235" w:type="dxa"/>
+        <w:tblW w:w="10765" w:type="dxa"/>
         <w:tblInd w:w="23" w:type="dxa"/>
         <w:tblCellMar>
-          <w:top w:w="57" w:type="dxa"/>
-          <w:left w:w="85" w:type="dxa"/>
-          <w:bottom w:w="57" w:type="dxa"/>
-          <w:right w:w="85" w:type="dxa"/>
+          <w:top w:w="85" w:type="dxa"/>
+          <w:left w:w="142" w:type="dxa"/>
+          <w:bottom w:w="85" w:type="dxa"/>
+          <w:right w:w="142" w:type="dxa"/>
         </w:tblCellMar>
         <w:tblLook w:val="04A0" w:firstRow="1" w:lastRow="0" w:firstColumn="1" w:lastColumn="0" w:noHBand="0" w:noVBand="1"/>
       </w:tblPr>
       <w:tblGrid>
-        <w:gridCol w:w="725"/>
-        <w:gridCol w:w="1124"/>
-        <w:gridCol w:w="343"/>
-        <w:gridCol w:w="726"/>
-        <w:gridCol w:w="1693"/>
-        <w:gridCol w:w="343"/>
-        <w:gridCol w:w="726"/>
-        <w:gridCol w:w="1743"/>
-        <w:gridCol w:w="343"/>
-        <w:gridCol w:w="726"/>
-        <w:gridCol w:w="1743"/>
+        <w:gridCol w:w="795"/>
+        <w:gridCol w:w="1189"/>
+        <w:gridCol w:w="357"/>
+        <w:gridCol w:w="794"/>
+        <w:gridCol w:w="1741"/>
+        <w:gridCol w:w="357"/>
+        <w:gridCol w:w="794"/>
+        <w:gridCol w:w="1798"/>
+        <w:gridCol w:w="357"/>
+        <w:gridCol w:w="794"/>
+        <w:gridCol w:w="1789"/>
       </w:tblGrid>
       <w:tr>
-        <w:tc>
-          <w:tcPr>
-            <w:tcW w:w="725" w:type="dxa"/>
+        <w:trPr>
+          <w:trHeight w:val="346"/>
+        </w:trPr>
+        <w:tc>
+          <w:tcPr>
+            <w:tcW w:w="795" w:type="dxa"/>
             <w:shd w:val="clear" w:color="auto" w:fill="D9D9D9" w:themeFill="background1" w:themeFillShade="D9"/>
             <w:vAlign w:val="center"/>
           </w:tcPr>
@@ -9068,7 +9094,7 @@
         </w:tc>
         <w:tc>
           <w:tcPr>
-            <w:tcW w:w="1124" w:type="dxa"/>
+            <w:tcW w:w="1189" w:type="dxa"/>
             <w:shd w:val="clear" w:color="auto" w:fill="D9D9D9" w:themeFill="background1" w:themeFillShade="D9"/>
             <w:vAlign w:val="center"/>
           </w:tcPr>
@@ -9091,7 +9117,7 @@
         </w:tc>
         <w:tc>
           <w:tcPr>
-            <w:tcW w:w="343" w:type="dxa"/>
+            <w:tcW w:w="357" w:type="dxa"/>
             <w:vMerge w:val="restart"/>
             <w:tcBorders>
               <w:top w:val="nil"/>
@@ -9111,7 +9137,7 @@
         </w:tc>
         <w:tc>
           <w:tcPr>
-            <w:tcW w:w="726" w:type="dxa"/>
+            <w:tcW w:w="794" w:type="dxa"/>
             <w:shd w:val="clear" w:color="auto" w:fill="D9D9D9" w:themeFill="background1" w:themeFillShade="D9"/>
             <w:vAlign w:val="center"/>
           </w:tcPr>
@@ -9134,7 +9160,7 @@
         </w:tc>
         <w:tc>
           <w:tcPr>
-            <w:tcW w:w="1693" w:type="dxa"/>
+            <w:tcW w:w="1741" w:type="dxa"/>
             <w:shd w:val="clear" w:color="auto" w:fill="D9D9D9" w:themeFill="background1" w:themeFillShade="D9"/>
             <w:vAlign w:val="center"/>
           </w:tcPr>
@@ -9157,7 +9183,7 @@
         </w:tc>
         <w:tc>
           <w:tcPr>
-            <w:tcW w:w="343" w:type="dxa"/>
+            <w:tcW w:w="357" w:type="dxa"/>
             <w:vMerge w:val="restart"/>
             <w:tcBorders>
               <w:top w:val="nil"/>
@@ -9177,7 +9203,7 @@
         </w:tc>
         <w:tc>
           <w:tcPr>
-            <w:tcW w:w="726" w:type="dxa"/>
+            <w:tcW w:w="794" w:type="dxa"/>
             <w:shd w:val="clear" w:color="auto" w:fill="D9D9D9" w:themeFill="background1" w:themeFillShade="D9"/>
             <w:vAlign w:val="center"/>
           </w:tcPr>
@@ -9200,7 +9226,7 @@
         </w:tc>
         <w:tc>
           <w:tcPr>
-            <w:tcW w:w="1743" w:type="dxa"/>
+            <w:tcW w:w="1798" w:type="dxa"/>
             <w:shd w:val="clear" w:color="auto" w:fill="D9D9D9" w:themeFill="background1" w:themeFillShade="D9"/>
             <w:vAlign w:val="center"/>
           </w:tcPr>
@@ -9223,7 +9249,7 @@
         </w:tc>
         <w:tc>
           <w:tcPr>
-            <w:tcW w:w="343" w:type="dxa"/>
+            <w:tcW w:w="357" w:type="dxa"/>
             <w:vMerge w:val="restart"/>
             <w:tcBorders>
               <w:top w:val="nil"/>
@@ -9243,7 +9269,7 @@
         </w:tc>
         <w:tc>
           <w:tcPr>
-            <w:tcW w:w="726" w:type="dxa"/>
+            <w:tcW w:w="794" w:type="dxa"/>
             <w:shd w:val="clear" w:color="auto" w:fill="D9D9D9" w:themeFill="background1" w:themeFillShade="D9"/>
             <w:vAlign w:val="center"/>
           </w:tcPr>
@@ -9266,7 +9292,7 @@
         </w:tc>
         <w:tc>
           <w:tcPr>
-            <w:tcW w:w="1743" w:type="dxa"/>
+            <w:tcW w:w="1789" w:type="dxa"/>
             <w:shd w:val="clear" w:color="auto" w:fill="D9D9D9" w:themeFill="background1" w:themeFillShade="D9"/>
             <w:vAlign w:val="center"/>
           </w:tcPr>
@@ -9289,9 +9315,12 @@
         </w:tc>
       </w:tr>
       <w:tr>
-        <w:tc>
-          <w:tcPr>
-            <w:tcW w:w="725" w:type="dxa"/>
+        <w:trPr>
+          <w:trHeight w:val="613"/>
+        </w:trPr>
+        <w:tc>
+          <w:tcPr>
+            <w:tcW w:w="795" w:type="dxa"/>
             <w:vAlign w:val="center"/>
           </w:tcPr>
           <w:p>
@@ -9313,7 +9342,7 @@
         </w:tc>
         <w:tc>
           <w:tcPr>
-            <w:tcW w:w="1124" w:type="dxa"/>
+            <w:tcW w:w="1189" w:type="dxa"/>
             <w:vAlign w:val="center"/>
           </w:tcPr>
           <w:p>
@@ -9335,7 +9364,7 @@
         </w:tc>
         <w:tc>
           <w:tcPr>
-            <w:tcW w:w="343" w:type="dxa"/>
+            <w:tcW w:w="357" w:type="dxa"/>
             <w:vMerge/>
             <w:tcBorders>
               <w:bottom w:val="nil"/>
@@ -9354,7 +9383,7 @@
         </w:tc>
         <w:tc>
           <w:tcPr>
-            <w:tcW w:w="726" w:type="dxa"/>
+            <w:tcW w:w="794" w:type="dxa"/>
             <w:vAlign w:val="center"/>
           </w:tcPr>
           <w:p>
@@ -9376,7 +9405,7 @@
         </w:tc>
         <w:tc>
           <w:tcPr>
-            <w:tcW w:w="1693" w:type="dxa"/>
+            <w:tcW w:w="1741" w:type="dxa"/>
             <w:vAlign w:val="center"/>
           </w:tcPr>
           <w:p>
@@ -9417,7 +9446,7 @@
         </w:tc>
         <w:tc>
           <w:tcPr>
-            <w:tcW w:w="343" w:type="dxa"/>
+            <w:tcW w:w="357" w:type="dxa"/>
             <w:vMerge/>
             <w:tcBorders>
               <w:bottom w:val="nil"/>
@@ -9436,7 +9465,7 @@
         </w:tc>
         <w:tc>
           <w:tcPr>
-            <w:tcW w:w="726" w:type="dxa"/>
+            <w:tcW w:w="794" w:type="dxa"/>
             <w:vAlign w:val="center"/>
           </w:tcPr>
           <w:p>
@@ -9458,7 +9487,7 @@
         </w:tc>
         <w:tc>
           <w:tcPr>
-            <w:tcW w:w="1743" w:type="dxa"/>
+            <w:tcW w:w="1798" w:type="dxa"/>
             <w:vAlign w:val="center"/>
           </w:tcPr>
           <w:p>
@@ -9480,7 +9509,7 @@
         </w:tc>
         <w:tc>
           <w:tcPr>
-            <w:tcW w:w="343" w:type="dxa"/>
+            <w:tcW w:w="357" w:type="dxa"/>
             <w:vMerge/>
             <w:tcBorders>
               <w:bottom w:val="nil"/>
@@ -9499,7 +9528,7 @@
         </w:tc>
         <w:tc>
           <w:tcPr>
-            <w:tcW w:w="726" w:type="dxa"/>
+            <w:tcW w:w="794" w:type="dxa"/>
             <w:vAlign w:val="center"/>
           </w:tcPr>
           <w:p>
@@ -9521,7 +9550,7 @@
         </w:tc>
         <w:tc>
           <w:tcPr>
-            <w:tcW w:w="1743" w:type="dxa"/>
+            <w:tcW w:w="1789" w:type="dxa"/>
             <w:vAlign w:val="center"/>
           </w:tcPr>
           <w:p>
@@ -9573,33 +9602,36 @@
     <w:tbl>
       <w:tblPr>
         <w:tblStyle w:val="TableGrid"/>
-        <w:tblW w:w="10235" w:type="dxa"/>
+        <w:tblW w:w="10777" w:type="dxa"/>
         <w:tblInd w:w="23" w:type="dxa"/>
         <w:tblCellMar>
-          <w:top w:w="57" w:type="dxa"/>
-          <w:left w:w="85" w:type="dxa"/>
-          <w:bottom w:w="57" w:type="dxa"/>
-          <w:right w:w="85" w:type="dxa"/>
+          <w:top w:w="85" w:type="dxa"/>
+          <w:left w:w="142" w:type="dxa"/>
+          <w:bottom w:w="85" w:type="dxa"/>
+          <w:right w:w="142" w:type="dxa"/>
         </w:tblCellMar>
         <w:tblLook w:val="04A0" w:firstRow="1" w:lastRow="0" w:firstColumn="1" w:lastColumn="0" w:noHBand="0" w:noVBand="1"/>
       </w:tblPr>
       <w:tblGrid>
-        <w:gridCol w:w="725"/>
-        <w:gridCol w:w="1124"/>
-        <w:gridCol w:w="343"/>
-        <w:gridCol w:w="726"/>
-        <w:gridCol w:w="1693"/>
-        <w:gridCol w:w="343"/>
-        <w:gridCol w:w="726"/>
-        <w:gridCol w:w="1743"/>
-        <w:gridCol w:w="343"/>
-        <w:gridCol w:w="726"/>
-        <w:gridCol w:w="1743"/>
+        <w:gridCol w:w="796"/>
+        <w:gridCol w:w="1191"/>
+        <w:gridCol w:w="358"/>
+        <w:gridCol w:w="795"/>
+        <w:gridCol w:w="1742"/>
+        <w:gridCol w:w="358"/>
+        <w:gridCol w:w="795"/>
+        <w:gridCol w:w="1791"/>
+        <w:gridCol w:w="358"/>
+        <w:gridCol w:w="795"/>
+        <w:gridCol w:w="1798"/>
       </w:tblGrid>
       <w:tr>
-        <w:tc>
-          <w:tcPr>
-            <w:tcW w:w="725" w:type="dxa"/>
+        <w:trPr>
+          <w:trHeight w:val="325"/>
+        </w:trPr>
+        <w:tc>
+          <w:tcPr>
+            <w:tcW w:w="796" w:type="dxa"/>
             <w:shd w:val="clear" w:color="auto" w:fill="D9D9D9" w:themeFill="background1" w:themeFillShade="D9"/>
             <w:vAlign w:val="center"/>
           </w:tcPr>
@@ -9622,7 +9654,7 @@
         </w:tc>
         <w:tc>
           <w:tcPr>
-            <w:tcW w:w="1124" w:type="dxa"/>
+            <w:tcW w:w="1191" w:type="dxa"/>
             <w:shd w:val="clear" w:color="auto" w:fill="D9D9D9" w:themeFill="background1" w:themeFillShade="D9"/>
             <w:vAlign w:val="center"/>
           </w:tcPr>
@@ -9645,7 +9677,7 @@
         </w:tc>
         <w:tc>
           <w:tcPr>
-            <w:tcW w:w="343" w:type="dxa"/>
+            <w:tcW w:w="358" w:type="dxa"/>
             <w:vMerge w:val="restart"/>
             <w:tcBorders>
               <w:top w:val="nil"/>
@@ -9665,7 +9697,7 @@
         </w:tc>
         <w:tc>
           <w:tcPr>
-            <w:tcW w:w="726" w:type="dxa"/>
+            <w:tcW w:w="795" w:type="dxa"/>
             <w:shd w:val="clear" w:color="auto" w:fill="D9D9D9" w:themeFill="background1" w:themeFillShade="D9"/>
             <w:vAlign w:val="center"/>
           </w:tcPr>
@@ -9688,7 +9720,7 @@
         </w:tc>
         <w:tc>
           <w:tcPr>
-            <w:tcW w:w="1693" w:type="dxa"/>
+            <w:tcW w:w="1742" w:type="dxa"/>
             <w:shd w:val="clear" w:color="auto" w:fill="D9D9D9" w:themeFill="background1" w:themeFillShade="D9"/>
             <w:vAlign w:val="center"/>
           </w:tcPr>
@@ -9711,7 +9743,7 @@
         </w:tc>
         <w:tc>
           <w:tcPr>
-            <w:tcW w:w="343" w:type="dxa"/>
+            <w:tcW w:w="358" w:type="dxa"/>
             <w:vMerge w:val="restart"/>
             <w:tcBorders>
               <w:top w:val="nil"/>
@@ -9731,7 +9763,7 @@
         </w:tc>
         <w:tc>
           <w:tcPr>
-            <w:tcW w:w="726" w:type="dxa"/>
+            <w:tcW w:w="795" w:type="dxa"/>
             <w:shd w:val="clear" w:color="auto" w:fill="D9D9D9" w:themeFill="background1" w:themeFillShade="D9"/>
             <w:vAlign w:val="center"/>
           </w:tcPr>
@@ -9754,7 +9786,7 @@
         </w:tc>
         <w:tc>
           <w:tcPr>
-            <w:tcW w:w="1743" w:type="dxa"/>
+            <w:tcW w:w="1791" w:type="dxa"/>
             <w:shd w:val="clear" w:color="auto" w:fill="D9D9D9" w:themeFill="background1" w:themeFillShade="D9"/>
             <w:vAlign w:val="center"/>
           </w:tcPr>
@@ -9777,7 +9809,7 @@
         </w:tc>
         <w:tc>
           <w:tcPr>
-            <w:tcW w:w="343" w:type="dxa"/>
+            <w:tcW w:w="358" w:type="dxa"/>
             <w:vMerge w:val="restart"/>
             <w:tcBorders>
               <w:top w:val="nil"/>
@@ -9797,7 +9829,7 @@
         </w:tc>
         <w:tc>
           <w:tcPr>
-            <w:tcW w:w="726" w:type="dxa"/>
+            <w:tcW w:w="795" w:type="dxa"/>
             <w:shd w:val="clear" w:color="auto" w:fill="D9D9D9" w:themeFill="background1" w:themeFillShade="D9"/>
             <w:vAlign w:val="center"/>
           </w:tcPr>
@@ -9820,7 +9852,7 @@
         </w:tc>
         <w:tc>
           <w:tcPr>
-            <w:tcW w:w="1743" w:type="dxa"/>
+            <w:tcW w:w="1798" w:type="dxa"/>
             <w:shd w:val="clear" w:color="auto" w:fill="D9D9D9" w:themeFill="background1" w:themeFillShade="D9"/>
             <w:vAlign w:val="center"/>
           </w:tcPr>
@@ -9843,9 +9875,12 @@
         </w:tc>
       </w:tr>
       <w:tr>
-        <w:tc>
-          <w:tcPr>
-            <w:tcW w:w="725" w:type="dxa"/>
+        <w:trPr>
+          <w:trHeight w:val="576"/>
+        </w:trPr>
+        <w:tc>
+          <w:tcPr>
+            <w:tcW w:w="796" w:type="dxa"/>
             <w:vAlign w:val="center"/>
           </w:tcPr>
           <w:p>
@@ -9867,7 +9902,7 @@
         </w:tc>
         <w:tc>
           <w:tcPr>
-            <w:tcW w:w="1124" w:type="dxa"/>
+            <w:tcW w:w="1191" w:type="dxa"/>
             <w:vAlign w:val="center"/>
           </w:tcPr>
           <w:p>
@@ -9889,7 +9924,7 @@
         </w:tc>
         <w:tc>
           <w:tcPr>
-            <w:tcW w:w="343" w:type="dxa"/>
+            <w:tcW w:w="358" w:type="dxa"/>
             <w:vMerge/>
             <w:tcBorders>
               <w:bottom w:val="nil"/>
@@ -9908,7 +9943,7 @@
         </w:tc>
         <w:tc>
           <w:tcPr>
-            <w:tcW w:w="726" w:type="dxa"/>
+            <w:tcW w:w="795" w:type="dxa"/>
             <w:vAlign w:val="center"/>
           </w:tcPr>
           <w:p>
@@ -9930,7 +9965,7 @@
         </w:tc>
         <w:tc>
           <w:tcPr>
-            <w:tcW w:w="1693" w:type="dxa"/>
+            <w:tcW w:w="1742" w:type="dxa"/>
             <w:vAlign w:val="center"/>
           </w:tcPr>
           <w:p>
@@ -9971,7 +10006,7 @@
         </w:tc>
         <w:tc>
           <w:tcPr>
-            <w:tcW w:w="343" w:type="dxa"/>
+            <w:tcW w:w="358" w:type="dxa"/>
             <w:vMerge/>
             <w:tcBorders>
               <w:bottom w:val="nil"/>
@@ -9990,7 +10025,7 @@
         </w:tc>
         <w:tc>
           <w:tcPr>
-            <w:tcW w:w="726" w:type="dxa"/>
+            <w:tcW w:w="795" w:type="dxa"/>
             <w:vAlign w:val="center"/>
           </w:tcPr>
           <w:p>
@@ -10012,7 +10047,7 @@
         </w:tc>
         <w:tc>
           <w:tcPr>
-            <w:tcW w:w="1743" w:type="dxa"/>
+            <w:tcW w:w="1791" w:type="dxa"/>
             <w:vAlign w:val="center"/>
           </w:tcPr>
           <w:p>
@@ -10053,7 +10088,7 @@
         </w:tc>
         <w:tc>
           <w:tcPr>
-            <w:tcW w:w="343" w:type="dxa"/>
+            <w:tcW w:w="358" w:type="dxa"/>
             <w:vMerge/>
             <w:tcBorders>
               <w:bottom w:val="nil"/>
@@ -10072,7 +10107,7 @@
         </w:tc>
         <w:tc>
           <w:tcPr>
-            <w:tcW w:w="726" w:type="dxa"/>
+            <w:tcW w:w="795" w:type="dxa"/>
             <w:vAlign w:val="center"/>
           </w:tcPr>
           <w:p>
@@ -10094,7 +10129,7 @@
         </w:tc>
         <w:tc>
           <w:tcPr>
-            <w:tcW w:w="1743" w:type="dxa"/>
+            <w:tcW w:w="1798" w:type="dxa"/>
             <w:vAlign w:val="center"/>
           </w:tcPr>
           <w:p>
@@ -10464,31 +10499,34 @@
     <w:tbl>
       <w:tblPr>
         <w:tblStyle w:val="TableGrid"/>
-        <w:tblW w:w="10365" w:type="dxa"/>
-        <w:tblInd w:w="9" w:type="dxa"/>
+        <w:tblW w:w="10622" w:type="dxa"/>
+        <w:tblInd w:w="-48" w:type="dxa"/>
         <w:tblLayout w:type="fixed"/>
         <w:tblCellMar>
-          <w:top w:w="57" w:type="dxa"/>
-          <w:left w:w="85" w:type="dxa"/>
-          <w:bottom w:w="57" w:type="dxa"/>
-          <w:right w:w="85" w:type="dxa"/>
+          <w:top w:w="85" w:type="dxa"/>
+          <w:left w:w="142" w:type="dxa"/>
+          <w:bottom w:w="85" w:type="dxa"/>
+          <w:right w:w="142" w:type="dxa"/>
         </w:tblCellMar>
         <w:tblLook w:val="04A0" w:firstRow="1" w:lastRow="0" w:firstColumn="1" w:lastColumn="0" w:noHBand="0" w:noVBand="1"/>
       </w:tblPr>
       <w:tblGrid>
-        <w:gridCol w:w="1017"/>
-        <w:gridCol w:w="2007"/>
-        <w:gridCol w:w="252"/>
-        <w:gridCol w:w="2077"/>
-        <w:gridCol w:w="1138"/>
-        <w:gridCol w:w="241"/>
-        <w:gridCol w:w="1622"/>
-        <w:gridCol w:w="2011"/>
+        <w:gridCol w:w="1032"/>
+        <w:gridCol w:w="2036"/>
+        <w:gridCol w:w="304"/>
+        <w:gridCol w:w="2108"/>
+        <w:gridCol w:w="1154"/>
+        <w:gridCol w:w="304"/>
+        <w:gridCol w:w="1645"/>
+        <w:gridCol w:w="2039"/>
       </w:tblGrid>
       <w:tr>
-        <w:tc>
-          <w:tcPr>
-            <w:tcW w:w="1017" w:type="dxa"/>
+        <w:trPr>
+          <w:trHeight w:val="346"/>
+        </w:trPr>
+        <w:tc>
+          <w:tcPr>
+            <w:tcW w:w="1033" w:type="dxa"/>
             <w:tcBorders>
               <w:top w:val="single" w:sz="4" w:space="0" w:color="auto"/>
               <w:left w:val="single" w:sz="4" w:space="0" w:color="auto"/>
@@ -10518,7 +10556,7 @@
         </w:tc>
         <w:tc>
           <w:tcPr>
-            <w:tcW w:w="2007" w:type="dxa"/>
+            <w:tcW w:w="2038" w:type="dxa"/>
             <w:tcBorders>
               <w:top w:val="single" w:sz="4" w:space="0" w:color="auto"/>
               <w:left w:val="single" w:sz="4" w:space="0" w:color="auto"/>
@@ -10548,7 +10586,7 @@
         </w:tc>
         <w:tc>
           <w:tcPr>
-            <w:tcW w:w="252" w:type="dxa"/>
+            <w:tcW w:w="299" w:type="dxa"/>
             <w:vMerge w:val="restart"/>
             <w:tcBorders>
               <w:top w:val="nil"/>
@@ -10569,7 +10607,7 @@
         </w:tc>
         <w:tc>
           <w:tcPr>
-            <w:tcW w:w="2077" w:type="dxa"/>
+            <w:tcW w:w="2110" w:type="dxa"/>
             <w:tcBorders>
               <w:top w:val="single" w:sz="4" w:space="0" w:color="auto"/>
               <w:left w:val="single" w:sz="4" w:space="0" w:color="auto"/>
@@ -10599,7 +10637,7 @@
         </w:tc>
         <w:tc>
           <w:tcPr>
-            <w:tcW w:w="1138" w:type="dxa"/>
+            <w:tcW w:w="1155" w:type="dxa"/>
             <w:tcBorders>
               <w:top w:val="single" w:sz="4" w:space="0" w:color="auto"/>
               <w:left w:val="single" w:sz="4" w:space="0" w:color="auto"/>
@@ -10629,7 +10667,7 @@
         </w:tc>
         <w:tc>
           <w:tcPr>
-            <w:tcW w:w="241" w:type="dxa"/>
+            <w:tcW w:w="299" w:type="dxa"/>
             <w:vMerge w:val="restart"/>
             <w:tcBorders>
               <w:top w:val="nil"/>
@@ -10650,7 +10688,7 @@
         </w:tc>
         <w:tc>
           <w:tcPr>
-            <w:tcW w:w="1622" w:type="dxa"/>
+            <w:tcW w:w="1647" w:type="dxa"/>
             <w:tcBorders>
               <w:top w:val="single" w:sz="4" w:space="0" w:color="auto"/>
               <w:left w:val="single" w:sz="4" w:space="0" w:color="auto"/>
@@ -10680,7 +10718,7 @@
         </w:tc>
         <w:tc>
           <w:tcPr>
-            <w:tcW w:w="2011" w:type="dxa"/>
+            <w:tcW w:w="2041" w:type="dxa"/>
             <w:tcBorders>
               <w:top w:val="single" w:sz="4" w:space="0" w:color="auto"/>
               <w:left w:val="single" w:sz="4" w:space="0" w:color="auto"/>
@@ -10710,9 +10748,12 @@
         </w:tc>
       </w:tr>
       <w:tr>
-        <w:tc>
-          <w:tcPr>
-            <w:tcW w:w="1017" w:type="dxa"/>
+        <w:trPr>
+          <w:trHeight w:val="612"/>
+        </w:trPr>
+        <w:tc>
+          <w:tcPr>
+            <w:tcW w:w="1033" w:type="dxa"/>
             <w:tcBorders>
               <w:top w:val="single" w:sz="4" w:space="0" w:color="auto"/>
               <w:left w:val="single" w:sz="4" w:space="0" w:color="auto"/>
@@ -10740,7 +10781,7 @@
         </w:tc>
         <w:tc>
           <w:tcPr>
-            <w:tcW w:w="2007" w:type="dxa"/>
+            <w:tcW w:w="2038" w:type="dxa"/>
             <w:tcBorders>
               <w:top w:val="single" w:sz="4" w:space="0" w:color="auto"/>
               <w:left w:val="single" w:sz="4" w:space="0" w:color="auto"/>
@@ -10768,7 +10809,7 @@
         </w:tc>
         <w:tc>
           <w:tcPr>
-            <w:tcW w:w="252" w:type="dxa"/>
+            <w:tcW w:w="299" w:type="dxa"/>
             <w:vMerge/>
             <w:tcBorders>
               <w:top w:val="nil"/>
@@ -10793,7 +10834,7 @@
         </w:tc>
         <w:tc>
           <w:tcPr>
-            <w:tcW w:w="2077" w:type="dxa"/>
+            <w:tcW w:w="2110" w:type="dxa"/>
             <w:tcBorders>
               <w:top w:val="single" w:sz="4" w:space="0" w:color="auto"/>
               <w:left w:val="single" w:sz="4" w:space="0" w:color="auto"/>
@@ -10821,7 +10862,7 @@
         </w:tc>
         <w:tc>
           <w:tcPr>
-            <w:tcW w:w="1138" w:type="dxa"/>
+            <w:tcW w:w="1155" w:type="dxa"/>
             <w:tcBorders>
               <w:top w:val="single" w:sz="4" w:space="0" w:color="auto"/>
               <w:left w:val="single" w:sz="4" w:space="0" w:color="auto"/>
@@ -10849,7 +10890,7 @@
         </w:tc>
         <w:tc>
           <w:tcPr>
-            <w:tcW w:w="241" w:type="dxa"/>
+            <w:tcW w:w="299" w:type="dxa"/>
             <w:vMerge/>
             <w:tcBorders>
               <w:top w:val="nil"/>
@@ -10874,7 +10915,7 @@
         </w:tc>
         <w:tc>
           <w:tcPr>
-            <w:tcW w:w="1622" w:type="dxa"/>
+            <w:tcW w:w="1647" w:type="dxa"/>
             <w:tcBorders>
               <w:top w:val="single" w:sz="4" w:space="0" w:color="auto"/>
               <w:left w:val="single" w:sz="4" w:space="0" w:color="auto"/>
@@ -10902,7 +10943,7 @@
         </w:tc>
         <w:tc>
           <w:tcPr>
-            <w:tcW w:w="2011" w:type="dxa"/>
+            <w:tcW w:w="2041" w:type="dxa"/>
             <w:tcBorders>
               <w:top w:val="single" w:sz="4" w:space="0" w:color="auto"/>
               <w:left w:val="single" w:sz="4" w:space="0" w:color="auto"/>
@@ -11279,6 +11320,7 @@
         <w:rPr>
           <w:lang w:val="bg-BG"/>
         </w:rPr>
+        <w:lastRenderedPageBreak/>
         <w:t>Пример</w:t>
       </w:r>
       <w:r>
@@ -11293,10 +11335,10 @@
         <w:tblStyle w:val="TableGrid"/>
         <w:tblW w:w="2149" w:type="dxa"/>
         <w:tblCellMar>
-          <w:top w:w="57" w:type="dxa"/>
-          <w:left w:w="85" w:type="dxa"/>
-          <w:bottom w:w="57" w:type="dxa"/>
-          <w:right w:w="85" w:type="dxa"/>
+          <w:top w:w="85" w:type="dxa"/>
+          <w:left w:w="142" w:type="dxa"/>
+          <w:bottom w:w="85" w:type="dxa"/>
+          <w:right w:w="142" w:type="dxa"/>
         </w:tblCellMar>
         <w:tblLook w:val="04A0" w:firstRow="1" w:lastRow="0" w:firstColumn="1" w:lastColumn="0" w:noHBand="0" w:noVBand="1"/>
       </w:tblPr>
@@ -11388,7 +11430,6 @@
               <w:rPr>
                 <w:bCs/>
               </w:rPr>
-              <w:lastRenderedPageBreak/>
               <w:t>1</w:t>
             </w:r>
           </w:p>
@@ -11997,10 +12038,10 @@
         <w:tblStyle w:val="TableGrid"/>
         <w:tblW w:w="8455" w:type="dxa"/>
         <w:tblCellMar>
-          <w:top w:w="57" w:type="dxa"/>
-          <w:left w:w="85" w:type="dxa"/>
-          <w:bottom w:w="57" w:type="dxa"/>
-          <w:right w:w="85" w:type="dxa"/>
+          <w:top w:w="85" w:type="dxa"/>
+          <w:left w:w="142" w:type="dxa"/>
+          <w:bottom w:w="85" w:type="dxa"/>
+          <w:right w:w="142" w:type="dxa"/>
         </w:tblCellMar>
         <w:tblLook w:val="04A0" w:firstRow="1" w:lastRow="0" w:firstColumn="1" w:lastColumn="0" w:noHBand="0" w:noVBand="1"/>
       </w:tblPr>
@@ -12829,33 +12870,36 @@
     <w:tbl>
       <w:tblPr>
         <w:tblStyle w:val="TableGrid"/>
-        <w:tblW w:w="9216" w:type="dxa"/>
+        <w:tblW w:w="9254" w:type="dxa"/>
         <w:tblInd w:w="23" w:type="dxa"/>
         <w:tblCellMar>
-          <w:top w:w="57" w:type="dxa"/>
-          <w:left w:w="85" w:type="dxa"/>
-          <w:bottom w:w="57" w:type="dxa"/>
-          <w:right w:w="85" w:type="dxa"/>
+          <w:top w:w="85" w:type="dxa"/>
+          <w:left w:w="142" w:type="dxa"/>
+          <w:bottom w:w="85" w:type="dxa"/>
+          <w:right w:w="142" w:type="dxa"/>
         </w:tblCellMar>
         <w:tblLook w:val="04A0" w:firstRow="1" w:lastRow="0" w:firstColumn="1" w:lastColumn="0" w:noHBand="0" w:noVBand="1"/>
       </w:tblPr>
       <w:tblGrid>
-        <w:gridCol w:w="1017"/>
-        <w:gridCol w:w="896"/>
-        <w:gridCol w:w="360"/>
-        <w:gridCol w:w="896"/>
-        <w:gridCol w:w="896"/>
-        <w:gridCol w:w="360"/>
-        <w:gridCol w:w="1017"/>
-        <w:gridCol w:w="1380"/>
-        <w:gridCol w:w="360"/>
-        <w:gridCol w:w="896"/>
-        <w:gridCol w:w="1138"/>
+        <w:gridCol w:w="1021"/>
+        <w:gridCol w:w="900"/>
+        <w:gridCol w:w="361"/>
+        <w:gridCol w:w="900"/>
+        <w:gridCol w:w="900"/>
+        <w:gridCol w:w="361"/>
+        <w:gridCol w:w="1021"/>
+        <w:gridCol w:w="1386"/>
+        <w:gridCol w:w="361"/>
+        <w:gridCol w:w="900"/>
+        <w:gridCol w:w="1143"/>
       </w:tblGrid>
       <w:tr>
-        <w:tc>
-          <w:tcPr>
-            <w:tcW w:w="1017" w:type="dxa"/>
+        <w:trPr>
+          <w:trHeight w:val="301"/>
+        </w:trPr>
+        <w:tc>
+          <w:tcPr>
+            <w:tcW w:w="1021" w:type="dxa"/>
             <w:shd w:val="clear" w:color="auto" w:fill="D9D9D9" w:themeFill="background1" w:themeFillShade="D9"/>
             <w:vAlign w:val="center"/>
           </w:tcPr>
@@ -12878,7 +12922,7 @@
         </w:tc>
         <w:tc>
           <w:tcPr>
-            <w:tcW w:w="896" w:type="dxa"/>
+            <w:tcW w:w="900" w:type="dxa"/>
             <w:shd w:val="clear" w:color="auto" w:fill="D9D9D9" w:themeFill="background1" w:themeFillShade="D9"/>
             <w:vAlign w:val="center"/>
           </w:tcPr>
@@ -12901,7 +12945,7 @@
         </w:tc>
         <w:tc>
           <w:tcPr>
-            <w:tcW w:w="360" w:type="dxa"/>
+            <w:tcW w:w="361" w:type="dxa"/>
             <w:vMerge w:val="restart"/>
             <w:tcBorders>
               <w:top w:val="nil"/>
@@ -12921,7 +12965,7 @@
         </w:tc>
         <w:tc>
           <w:tcPr>
-            <w:tcW w:w="896" w:type="dxa"/>
+            <w:tcW w:w="900" w:type="dxa"/>
             <w:shd w:val="clear" w:color="auto" w:fill="D9D9D9" w:themeFill="background1" w:themeFillShade="D9"/>
             <w:vAlign w:val="center"/>
           </w:tcPr>
@@ -12944,7 +12988,7 @@
         </w:tc>
         <w:tc>
           <w:tcPr>
-            <w:tcW w:w="896" w:type="dxa"/>
+            <w:tcW w:w="900" w:type="dxa"/>
             <w:shd w:val="clear" w:color="auto" w:fill="D9D9D9" w:themeFill="background1" w:themeFillShade="D9"/>
             <w:vAlign w:val="center"/>
           </w:tcPr>
@@ -12967,7 +13011,7 @@
         </w:tc>
         <w:tc>
           <w:tcPr>
-            <w:tcW w:w="360" w:type="dxa"/>
+            <w:tcW w:w="361" w:type="dxa"/>
             <w:vMerge w:val="restart"/>
             <w:tcBorders>
               <w:top w:val="nil"/>
@@ -12987,7 +13031,7 @@
         </w:tc>
         <w:tc>
           <w:tcPr>
-            <w:tcW w:w="1017" w:type="dxa"/>
+            <w:tcW w:w="1021" w:type="dxa"/>
             <w:shd w:val="clear" w:color="auto" w:fill="D9D9D9" w:themeFill="background1" w:themeFillShade="D9"/>
             <w:vAlign w:val="center"/>
           </w:tcPr>
@@ -13010,7 +13054,7 @@
         </w:tc>
         <w:tc>
           <w:tcPr>
-            <w:tcW w:w="1380" w:type="dxa"/>
+            <w:tcW w:w="1386" w:type="dxa"/>
             <w:shd w:val="clear" w:color="auto" w:fill="D9D9D9" w:themeFill="background1" w:themeFillShade="D9"/>
             <w:vAlign w:val="center"/>
           </w:tcPr>
@@ -13033,7 +13077,7 @@
         </w:tc>
         <w:tc>
           <w:tcPr>
-            <w:tcW w:w="360" w:type="dxa"/>
+            <w:tcW w:w="361" w:type="dxa"/>
             <w:vMerge w:val="restart"/>
             <w:tcBorders>
               <w:top w:val="nil"/>
@@ -13053,7 +13097,7 @@
         </w:tc>
         <w:tc>
           <w:tcPr>
-            <w:tcW w:w="896" w:type="dxa"/>
+            <w:tcW w:w="900" w:type="dxa"/>
             <w:shd w:val="clear" w:color="auto" w:fill="D9D9D9" w:themeFill="background1" w:themeFillShade="D9"/>
             <w:vAlign w:val="center"/>
           </w:tcPr>
@@ -13076,7 +13120,7 @@
         </w:tc>
         <w:tc>
           <w:tcPr>
-            <w:tcW w:w="1138" w:type="dxa"/>
+            <w:tcW w:w="1143" w:type="dxa"/>
             <w:shd w:val="clear" w:color="auto" w:fill="D9D9D9" w:themeFill="background1" w:themeFillShade="D9"/>
             <w:vAlign w:val="center"/>
           </w:tcPr>
@@ -13100,11 +13144,11 @@
       </w:tr>
       <w:tr>
         <w:trPr>
-          <w:trHeight w:val="311"/>
+          <w:trHeight w:val="352"/>
         </w:trPr>
         <w:tc>
           <w:tcPr>
-            <w:tcW w:w="1017" w:type="dxa"/>
+            <w:tcW w:w="1021" w:type="dxa"/>
             <w:vAlign w:val="center"/>
           </w:tcPr>
           <w:p>
@@ -13126,7 +13170,7 @@
         </w:tc>
         <w:tc>
           <w:tcPr>
-            <w:tcW w:w="896" w:type="dxa"/>
+            <w:tcW w:w="900" w:type="dxa"/>
             <w:vAlign w:val="center"/>
           </w:tcPr>
           <w:p>
@@ -13148,7 +13192,7 @@
         </w:tc>
         <w:tc>
           <w:tcPr>
-            <w:tcW w:w="360" w:type="dxa"/>
+            <w:tcW w:w="361" w:type="dxa"/>
             <w:vMerge/>
             <w:tcBorders>
               <w:bottom w:val="nil"/>
@@ -13167,7 +13211,7 @@
         </w:tc>
         <w:tc>
           <w:tcPr>
-            <w:tcW w:w="896" w:type="dxa"/>
+            <w:tcW w:w="900" w:type="dxa"/>
             <w:vAlign w:val="center"/>
           </w:tcPr>
           <w:p>
@@ -13189,7 +13233,7 @@
         </w:tc>
         <w:tc>
           <w:tcPr>
-            <w:tcW w:w="896" w:type="dxa"/>
+            <w:tcW w:w="900" w:type="dxa"/>
             <w:vAlign w:val="center"/>
           </w:tcPr>
           <w:p>
@@ -13211,7 +13255,7 @@
         </w:tc>
         <w:tc>
           <w:tcPr>
-            <w:tcW w:w="360" w:type="dxa"/>
+            <w:tcW w:w="361" w:type="dxa"/>
             <w:vMerge/>
             <w:tcBorders>
               <w:bottom w:val="nil"/>
@@ -13230,7 +13274,7 @@
         </w:tc>
         <w:tc>
           <w:tcPr>
-            <w:tcW w:w="1017" w:type="dxa"/>
+            <w:tcW w:w="1021" w:type="dxa"/>
             <w:vAlign w:val="center"/>
           </w:tcPr>
           <w:p>
@@ -13252,7 +13296,7 @@
         </w:tc>
         <w:tc>
           <w:tcPr>
-            <w:tcW w:w="1380" w:type="dxa"/>
+            <w:tcW w:w="1386" w:type="dxa"/>
             <w:vAlign w:val="center"/>
           </w:tcPr>
           <w:p>
@@ -13274,7 +13318,7 @@
         </w:tc>
         <w:tc>
           <w:tcPr>
-            <w:tcW w:w="360" w:type="dxa"/>
+            <w:tcW w:w="361" w:type="dxa"/>
             <w:vMerge/>
             <w:tcBorders>
               <w:bottom w:val="nil"/>
@@ -13293,7 +13337,7 @@
         </w:tc>
         <w:tc>
           <w:tcPr>
-            <w:tcW w:w="896" w:type="dxa"/>
+            <w:tcW w:w="900" w:type="dxa"/>
             <w:vAlign w:val="center"/>
           </w:tcPr>
           <w:p>
@@ -13315,7 +13359,7 @@
         </w:tc>
         <w:tc>
           <w:tcPr>
-            <w:tcW w:w="1138" w:type="dxa"/>
+            <w:tcW w:w="1143" w:type="dxa"/>
             <w:vAlign w:val="center"/>
           </w:tcPr>
           <w:p>
@@ -13348,6 +13392,7 @@
         <w:rPr>
           <w:lang w:val="bg-BG"/>
         </w:rPr>
+        <w:lastRenderedPageBreak/>
         <w:t xml:space="preserve">Конвертор за мерни </w:t>
       </w:r>
       <w:r>
@@ -13465,10 +13510,10 @@
         <w:tblW w:w="4689" w:type="dxa"/>
         <w:jc w:val="center"/>
         <w:tblCellMar>
-          <w:top w:w="57" w:type="dxa"/>
-          <w:left w:w="113" w:type="dxa"/>
-          <w:bottom w:w="57" w:type="dxa"/>
-          <w:right w:w="113" w:type="dxa"/>
+          <w:top w:w="85" w:type="dxa"/>
+          <w:left w:w="142" w:type="dxa"/>
+          <w:bottom w:w="85" w:type="dxa"/>
+          <w:right w:w="142" w:type="dxa"/>
         </w:tblCellMar>
         <w:tblLook w:val="04A0" w:firstRow="1" w:lastRow="0" w:firstColumn="1" w:lastColumn="0" w:noHBand="0" w:noVBand="1"/>
       </w:tblPr>
@@ -13635,7 +13680,6 @@
                 <w:b/>
                 <w:noProof/>
               </w:rPr>
-              <w:lastRenderedPageBreak/>
               <w:t>1</w:t>
             </w:r>
             <w:r>
@@ -13958,10 +14002,10 @@
         <w:tblW w:w="9729" w:type="dxa"/>
         <w:tblLayout w:type="fixed"/>
         <w:tblCellMar>
-          <w:top w:w="57" w:type="dxa"/>
-          <w:left w:w="85" w:type="dxa"/>
-          <w:bottom w:w="57" w:type="dxa"/>
-          <w:right w:w="85" w:type="dxa"/>
+          <w:top w:w="85" w:type="dxa"/>
+          <w:left w:w="142" w:type="dxa"/>
+          <w:bottom w:w="85" w:type="dxa"/>
+          <w:right w:w="142" w:type="dxa"/>
         </w:tblCellMar>
         <w:tblLook w:val="04A0" w:firstRow="1" w:lastRow="0" w:firstColumn="1" w:lastColumn="0" w:noHBand="0" w:noVBand="1"/>
       </w:tblPr>
@@ -15505,7 +15549,7 @@
                                   </pic:cNvPicPr>
                                 </pic:nvPicPr>
                                 <pic:blipFill>
-                                  <a:blip r:embed="rId2">
+                                  <a:blip r:embed="rId21">
                                     <a:extLst>
                                       <a:ext uri="{28A0092B-C50C-407E-A947-70E740481C1C}">
                                         <a14:useLocalDpi xmlns:a14="http://schemas.microsoft.com/office/drawing/2010/main" val="0"/>
@@ -15554,7 +15598,7 @@
                           <wp:extent cx="180000" cy="180000"/>
                           <wp:effectExtent l="0" t="0" r="0" b="0"/>
                           <wp:docPr id="2" name="Picture 2">
-                            <a:hlinkClick xmlns:a="http://schemas.openxmlformats.org/drawingml/2006/main" r:id="rId3"/>
+                            <a:hlinkClick xmlns:a="http://schemas.openxmlformats.org/drawingml/2006/main" r:id="rId22"/>
                           </wp:docPr>
                           <wp:cNvGraphicFramePr>
                             <a:graphicFrameLocks xmlns:a="http://schemas.openxmlformats.org/drawingml/2006/main" noChangeAspect="1"/>
@@ -15564,14 +15608,14 @@
                               <pic:pic xmlns:pic="http://schemas.openxmlformats.org/drawingml/2006/picture">
                                 <pic:nvPicPr>
                                   <pic:cNvPr id="2" name="Picture 2">
-                                    <a:hlinkClick r:id="rId3"/>
+                                    <a:hlinkClick r:id="rId22"/>
                                   </pic:cNvPr>
                                   <pic:cNvPicPr>
                                     <a:picLocks noChangeAspect="1" noChangeArrowheads="1"/>
                                   </pic:cNvPicPr>
                                 </pic:nvPicPr>
                                 <pic:blipFill>
-                                  <a:blip r:embed="rId4">
+                                  <a:blip r:embed="rId23">
                                     <a:extLst>
                                       <a:ext uri="{28A0092B-C50C-407E-A947-70E740481C1C}">
                                         <a14:useLocalDpi xmlns:a14="http://schemas.microsoft.com/office/drawing/2010/main" val="0"/>
@@ -15620,7 +15664,7 @@
                           <wp:extent cx="180000" cy="180000"/>
                           <wp:effectExtent l="0" t="0" r="0" b="0"/>
                           <wp:docPr id="5" name="Picture 5" title="Software University @ Facebook">
-                            <a:hlinkClick xmlns:a="http://schemas.openxmlformats.org/drawingml/2006/main" r:id="rId5"/>
+                            <a:hlinkClick xmlns:a="http://schemas.openxmlformats.org/drawingml/2006/main" r:id="rId24"/>
                           </wp:docPr>
                           <wp:cNvGraphicFramePr>
                             <a:graphicFrameLocks xmlns:a="http://schemas.openxmlformats.org/drawingml/2006/main" noChangeAspect="1"/>
@@ -15630,12 +15674,12 @@
                               <pic:pic xmlns:pic="http://schemas.openxmlformats.org/drawingml/2006/picture">
                                 <pic:nvPicPr>
                                   <pic:cNvPr id="5" name="Picture 5" title="Software University @ Facebook">
-                                    <a:hlinkClick r:id="rId5"/>
+                                    <a:hlinkClick r:id="rId24"/>
                                   </pic:cNvPr>
                                   <pic:cNvPicPr/>
                                 </pic:nvPicPr>
                                 <pic:blipFill>
-                                  <a:blip r:embed="rId6"/>
+                                  <a:blip r:embed="rId25"/>
                                   <a:stretch>
                                     <a:fillRect/>
                                   </a:stretch>
@@ -15673,7 +15717,7 @@
                           <wp:extent cx="180000" cy="180000"/>
                           <wp:effectExtent l="0" t="0" r="0" b="0"/>
                           <wp:docPr id="20" name="Picture 20">
-                            <a:hlinkClick xmlns:a="http://schemas.openxmlformats.org/drawingml/2006/main" r:id="rId7"/>
+                            <a:hlinkClick xmlns:a="http://schemas.openxmlformats.org/drawingml/2006/main" r:id="rId26"/>
                           </wp:docPr>
                           <wp:cNvGraphicFramePr>
                             <a:graphicFrameLocks xmlns:a="http://schemas.openxmlformats.org/drawingml/2006/main" noChangeAspect="1"/>
@@ -15683,20 +15727,20 @@
                               <pic:pic xmlns:pic="http://schemas.openxmlformats.org/drawingml/2006/picture">
                                 <pic:nvPicPr>
                                   <pic:cNvPr id="20" name="Picture 20">
-                                    <a:hlinkClick r:id="rId7"/>
+                                    <a:hlinkClick r:id="rId26"/>
                                   </pic:cNvPr>
                                   <pic:cNvPicPr>
                                     <a:picLocks noChangeAspect="1" noChangeArrowheads="1"/>
                                   </pic:cNvPicPr>
                                 </pic:nvPicPr>
                                 <pic:blipFill>
-                                  <a:blip r:embed="rId8">
+                                  <a:blip r:embed="rId27">
                                     <a:extLst>
                                       <a:ext uri="{28A0092B-C50C-407E-A947-70E740481C1C}">
                                         <a14:useLocalDpi xmlns:a14="http://schemas.microsoft.com/office/drawing/2010/main" val="0"/>
                                       </a:ext>
                                       <a:ext uri="{837473B0-CC2E-450A-ABE3-18F120FF3D39}">
-                                        <a1611:picAttrSrcUrl xmlns:a1611="http://schemas.microsoft.com/office/drawing/2016/11/main" r:id="rId9"/>
+                                        <a1611:picAttrSrcUrl xmlns:a1611="http://schemas.microsoft.com/office/drawing/2016/11/main" r:id="rId28"/>
                                       </a:ext>
                                     </a:extLst>
                                   </a:blip>
@@ -15742,7 +15786,7 @@
                           <wp:extent cx="180000" cy="180000"/>
                           <wp:effectExtent l="0" t="0" r="0" b="0"/>
                           <wp:docPr id="7" name="Picture 7" title="Software University @ Twitter">
-                            <a:hlinkClick xmlns:a="http://schemas.openxmlformats.org/drawingml/2006/main" r:id="rId10"/>
+                            <a:hlinkClick xmlns:a="http://schemas.openxmlformats.org/drawingml/2006/main" r:id="rId29"/>
                           </wp:docPr>
                           <wp:cNvGraphicFramePr>
                             <a:graphicFrameLocks xmlns:a="http://schemas.openxmlformats.org/drawingml/2006/main" noChangeAspect="1"/>
@@ -15752,12 +15796,12 @@
                               <pic:pic xmlns:pic="http://schemas.openxmlformats.org/drawingml/2006/picture">
                                 <pic:nvPicPr>
                                   <pic:cNvPr id="7" name="Picture 7" title="Software University @ Twitter">
-                                    <a:hlinkClick r:id="rId10"/>
+                                    <a:hlinkClick r:id="rId29"/>
                                   </pic:cNvPr>
                                   <pic:cNvPicPr/>
                                 </pic:nvPicPr>
                                 <pic:blipFill>
-                                  <a:blip r:embed="rId11"/>
+                                  <a:blip r:embed="rId30"/>
                                   <a:stretch>
                                     <a:fillRect/>
                                   </a:stretch>
@@ -15795,7 +15839,7 @@
                           <wp:extent cx="180000" cy="180000"/>
                           <wp:effectExtent l="0" t="0" r="0" b="0"/>
                           <wp:docPr id="17" name="Picture 17" title="Software University @ YouTube">
-                            <a:hlinkClick xmlns:a="http://schemas.openxmlformats.org/drawingml/2006/main" r:id="rId12"/>
+                            <a:hlinkClick xmlns:a="http://schemas.openxmlformats.org/drawingml/2006/main" r:id="rId31"/>
                           </wp:docPr>
                           <wp:cNvGraphicFramePr>
                             <a:graphicFrameLocks xmlns:a="http://schemas.openxmlformats.org/drawingml/2006/main" noChangeAspect="1"/>
@@ -15805,12 +15849,12 @@
                               <pic:pic xmlns:pic="http://schemas.openxmlformats.org/drawingml/2006/picture">
                                 <pic:nvPicPr>
                                   <pic:cNvPr id="17" name="Picture 17" title="Software University @ YouTube">
-                                    <a:hlinkClick r:id="rId12"/>
+                                    <a:hlinkClick r:id="rId31"/>
                                   </pic:cNvPr>
                                   <pic:cNvPicPr/>
                                 </pic:nvPicPr>
                                 <pic:blipFill>
-                                  <a:blip r:embed="rId13"/>
+                                  <a:blip r:embed="rId32"/>
                                   <a:stretch>
                                     <a:fillRect/>
                                   </a:stretch>
@@ -15848,7 +15892,7 @@
                           <wp:extent cx="180000" cy="180000"/>
                           <wp:effectExtent l="0" t="0" r="0" b="0"/>
                           <wp:docPr id="21" name="Picture 21">
-                            <a:hlinkClick xmlns:a="http://schemas.openxmlformats.org/drawingml/2006/main" r:id="rId14"/>
+                            <a:hlinkClick xmlns:a="http://schemas.openxmlformats.org/drawingml/2006/main" r:id="rId33"/>
                           </wp:docPr>
                           <wp:cNvGraphicFramePr>
                             <a:graphicFrameLocks xmlns:a="http://schemas.openxmlformats.org/drawingml/2006/main" noChangeAspect="1"/>
@@ -15858,14 +15902,14 @@
                               <pic:pic xmlns:pic="http://schemas.openxmlformats.org/drawingml/2006/picture">
                                 <pic:nvPicPr>
                                   <pic:cNvPr id="21" name="Picture 21">
-                                    <a:hlinkClick r:id="rId14"/>
+                                    <a:hlinkClick r:id="rId33"/>
                                   </pic:cNvPr>
                                   <pic:cNvPicPr>
                                     <a:picLocks noChangeAspect="1" noChangeArrowheads="1"/>
                                   </pic:cNvPicPr>
                                 </pic:nvPicPr>
                                 <pic:blipFill rotWithShape="1">
-                                  <a:blip r:embed="rId15">
+                                  <a:blip r:embed="rId34">
                                     <a:extLst>
                                       <a:ext uri="{28A0092B-C50C-407E-A947-70E740481C1C}">
                                         <a14:useLocalDpi xmlns:a14="http://schemas.microsoft.com/office/drawing/2010/main" val="0"/>
@@ -15917,7 +15961,7 @@
                           <wp:extent cx="180000" cy="180000"/>
                           <wp:effectExtent l="0" t="0" r="0" b="0"/>
                           <wp:docPr id="22" name="Picture 22">
-                            <a:hlinkClick xmlns:a="http://schemas.openxmlformats.org/drawingml/2006/main" r:id="rId16"/>
+                            <a:hlinkClick xmlns:a="http://schemas.openxmlformats.org/drawingml/2006/main" r:id="rId35"/>
                           </wp:docPr>
                           <wp:cNvGraphicFramePr>
                             <a:graphicFrameLocks xmlns:a="http://schemas.openxmlformats.org/drawingml/2006/main" noChangeAspect="1"/>
@@ -15927,14 +15971,14 @@
                               <pic:pic xmlns:pic="http://schemas.openxmlformats.org/drawingml/2006/picture">
                                 <pic:nvPicPr>
                                   <pic:cNvPr id="22" name="Picture 22">
-                                    <a:hlinkClick r:id="rId16"/>
+                                    <a:hlinkClick r:id="rId35"/>
                                   </pic:cNvPr>
                                   <pic:cNvPicPr>
                                     <a:picLocks noChangeAspect="1" noChangeArrowheads="1"/>
                                   </pic:cNvPicPr>
                                 </pic:nvPicPr>
                                 <pic:blipFill>
-                                  <a:blip r:embed="rId17">
+                                  <a:blip r:embed="rId36">
                                     <a:extLst>
                                       <a:ext uri="{28A0092B-C50C-407E-A947-70E740481C1C}">
                                         <a14:useLocalDpi xmlns:a14="http://schemas.microsoft.com/office/drawing/2010/main" val="0"/>
@@ -15983,7 +16027,7 @@
                           <wp:extent cx="180000" cy="180000"/>
                           <wp:effectExtent l="0" t="0" r="0" b="0"/>
                           <wp:docPr id="23" name="Picture 23" title="Software University: Email Us">
-                            <a:hlinkClick xmlns:a="http://schemas.openxmlformats.org/drawingml/2006/main" r:id="rId18"/>
+                            <a:hlinkClick xmlns:a="http://schemas.openxmlformats.org/drawingml/2006/main" r:id="rId37"/>
                           </wp:docPr>
                           <wp:cNvGraphicFramePr>
                             <a:graphicFrameLocks xmlns:a="http://schemas.openxmlformats.org/drawingml/2006/main" noChangeAspect="1"/>
@@ -15993,12 +16037,12 @@
                               <pic:pic xmlns:pic="http://schemas.openxmlformats.org/drawingml/2006/picture">
                                 <pic:nvPicPr>
                                   <pic:cNvPr id="23" name="Picture 23" title="Software University: Email Us">
-                                    <a:hlinkClick r:id="rId18"/>
+                                    <a:hlinkClick r:id="rId37"/>
                                   </pic:cNvPr>
                                   <pic:cNvPicPr/>
                                 </pic:nvPicPr>
                                 <pic:blipFill>
-                                  <a:blip r:embed="rId19"/>
+                                  <a:blip r:embed="rId38"/>
                                   <a:stretch>
                                     <a:fillRect/>
                                   </a:stretch>
@@ -16060,7 +16104,7 @@
                   </pic:cNvPicPr>
                 </pic:nvPicPr>
                 <pic:blipFill>
-                  <a:blip r:embed="rId21">
+                  <a:blip r:embed="rId39">
                     <a:extLst>
                       <a:ext uri="{28A0092B-C50C-407E-A947-70E740481C1C}">
                         <a14:useLocalDpi xmlns:a14="http://schemas.microsoft.com/office/drawing/2010/main" val="0"/>

</xml_diff>

<commit_message>
Added GUI exercise to "03.1. Conditional statements - Basics"
</commit_message>
<xml_diff>
--- a/Courses/Software-Sciences/Module-1-OOP-New/03.1-Conditional-Statements-Basics/03.1-Conditional-Statements-Basics-Exercises.docx
+++ b/Courses/Software-Sciences/Module-1-OOP-New/03.1-Conditional-Statements-Basics/03.1-Conditional-Statements-Basics-Exercises.docx
@@ -1,6 +1,6 @@
 
 <file path=word/document.xml><?xml version="1.0" encoding="utf-8"?>
-<w:document xmlns:wpc="http://schemas.microsoft.com/office/word/2010/wordprocessingCanvas" xmlns:cx="http://schemas.microsoft.com/office/drawing/2014/chartex" xmlns:cx1="http://schemas.microsoft.com/office/drawing/2015/9/8/chartex" xmlns:cx2="http://schemas.microsoft.com/office/drawing/2015/10/21/chartex" xmlns:cx3="http://schemas.microsoft.com/office/drawing/2016/5/9/chartex" xmlns:cx4="http://schemas.microsoft.com/office/drawing/2016/5/10/chartex" xmlns:cx5="http://schemas.microsoft.com/office/drawing/2016/5/11/chartex" xmlns:cx6="http://schemas.microsoft.com/office/drawing/2016/5/12/chartex" xmlns:cx7="http://schemas.microsoft.com/office/drawing/2016/5/13/chartex" xmlns:cx8="http://schemas.microsoft.com/office/drawing/2016/5/14/chartex" xmlns:mc="http://schemas.openxmlformats.org/markup-compatibility/2006" xmlns:aink="http://schemas.microsoft.com/office/drawing/2016/ink" xmlns:am3d="http://schemas.microsoft.com/office/drawing/2017/model3d" xmlns:o="urn:schemas-microsoft-com:office:office" xmlns:oel="http://schemas.microsoft.com/office/2019/extlst" xmlns:r="http://schemas.openxmlformats.org/officeDocument/2006/relationships" xmlns:m="http://schemas.openxmlformats.org/officeDocument/2006/math" xmlns:v="urn:schemas-microsoft-com:vml" xmlns:wp14="http://schemas.microsoft.com/office/word/2010/wordprocessingDrawing" xmlns:wp="http://schemas.openxmlformats.org/drawingml/2006/wordprocessingDrawing" xmlns:w10="urn:schemas-microsoft-com:office:word" xmlns:w="http://schemas.openxmlformats.org/wordprocessingml/2006/main" xmlns:w14="http://schemas.microsoft.com/office/word/2010/wordml" xmlns:w15="http://schemas.microsoft.com/office/word/2012/wordml" xmlns:w16cex="http://schemas.microsoft.com/office/word/2018/wordml/cex" xmlns:w16cid="http://schemas.microsoft.com/office/word/2016/wordml/cid" xmlns:w16="http://schemas.microsoft.com/office/word/2018/wordml" xmlns:w16sdtdh="http://schemas.microsoft.com/office/word/2020/wordml/sdtdatahash" xmlns:w16se="http://schemas.microsoft.com/office/word/2015/wordml/symex" xmlns:wpg="http://schemas.microsoft.com/office/word/2010/wordprocessingGroup" xmlns:wpi="http://schemas.microsoft.com/office/word/2010/wordprocessingInk" xmlns:wne="http://schemas.microsoft.com/office/word/2006/wordml" xmlns:wps="http://schemas.microsoft.com/office/word/2010/wordprocessingShape" mc:Ignorable="w14 w15 w16se w16cid w16 w16cex w16sdtdh wp14">
+<w:document xmlns:wpc="http://schemas.microsoft.com/office/word/2010/wordprocessingCanvas" xmlns:cx="http://schemas.microsoft.com/office/drawing/2014/chartex" xmlns:cx1="http://schemas.microsoft.com/office/drawing/2015/9/8/chartex" xmlns:cx2="http://schemas.microsoft.com/office/drawing/2015/10/21/chartex" xmlns:cx3="http://schemas.microsoft.com/office/drawing/2016/5/9/chartex" xmlns:cx4="http://schemas.microsoft.com/office/drawing/2016/5/10/chartex" xmlns:cx5="http://schemas.microsoft.com/office/drawing/2016/5/11/chartex" xmlns:cx6="http://schemas.microsoft.com/office/drawing/2016/5/12/chartex" xmlns:cx7="http://schemas.microsoft.com/office/drawing/2016/5/13/chartex" xmlns:cx8="http://schemas.microsoft.com/office/drawing/2016/5/14/chartex" xmlns:mc="http://schemas.openxmlformats.org/markup-compatibility/2006" xmlns:aink="http://schemas.microsoft.com/office/drawing/2016/ink" xmlns:am3d="http://schemas.microsoft.com/office/drawing/2017/model3d" xmlns:o="urn:schemas-microsoft-com:office:office" xmlns:oel="http://schemas.microsoft.com/office/2019/extlst" xmlns:r="http://schemas.openxmlformats.org/officeDocument/2006/relationships" xmlns:m="http://schemas.openxmlformats.org/officeDocument/2006/math" xmlns:v="urn:schemas-microsoft-com:vml" xmlns:wp14="http://schemas.microsoft.com/office/word/2010/wordprocessingDrawing" xmlns:wp="http://schemas.openxmlformats.org/drawingml/2006/wordprocessingDrawing" xmlns:w10="urn:schemas-microsoft-com:office:word" xmlns:w="http://schemas.openxmlformats.org/wordprocessingml/2006/main" xmlns:w14="http://schemas.microsoft.com/office/word/2010/wordml" xmlns:w15="http://schemas.microsoft.com/office/word/2012/wordml" xmlns:w16cex="http://schemas.microsoft.com/office/word/2018/wordml/cex" xmlns:w16cid="http://schemas.microsoft.com/office/word/2016/wordml/cid" xmlns:w16="http://schemas.microsoft.com/office/word/2018/wordml" xmlns:w16du="http://schemas.microsoft.com/office/word/2023/wordml/word16du" xmlns:w16sdtdh="http://schemas.microsoft.com/office/word/2020/wordml/sdtdatahash" xmlns:w16se="http://schemas.microsoft.com/office/word/2015/wordml/symex" xmlns:wpg="http://schemas.microsoft.com/office/word/2010/wordprocessingGroup" xmlns:wpi="http://schemas.microsoft.com/office/word/2010/wordprocessingInk" xmlns:wne="http://schemas.microsoft.com/office/word/2006/wordml" xmlns:wps="http://schemas.microsoft.com/office/word/2010/wordprocessingShape" mc:Ignorable="w14 w15 w16se w16cid w16 w16cex w16sdtdh wp14">
   <w:body>
     <w:p>
       <w:pPr>
@@ -14471,54 +14471,36 @@
       <w:pPr>
         <w:pStyle w:val="Heading2"/>
         <w:rPr>
-          <w:highlight w:val="yellow"/>
-          <w:lang w:val="bg-BG"/>
-        </w:rPr>
-      </w:pPr>
-      <w:r>
-        <w:rPr>
-          <w:highlight w:val="yellow"/>
-        </w:rPr>
+          <w:lang w:val="bg-BG"/>
+        </w:rPr>
+      </w:pPr>
+      <w:r>
         <w:t xml:space="preserve">GUI </w:t>
       </w:r>
       <w:r>
         <w:rPr>
-          <w:highlight w:val="yellow"/>
-          <w:lang w:val="bg-BG"/>
-        </w:rPr>
-        <w:t>к</w:t>
-      </w:r>
-      <w:r>
-        <w:rPr>
-          <w:highlight w:val="yellow"/>
-          <w:lang w:val="bg-BG"/>
-        </w:rPr>
-        <w:t>онвертор за мерни единици</w:t>
+          <w:lang w:val="bg-BG"/>
+        </w:rPr>
+        <w:t>конвертор за мерни единици</w:t>
       </w:r>
     </w:p>
     <w:p>
       <w:pPr>
         <w:rPr>
-          <w:highlight w:val="yellow"/>
-          <w:lang w:val="bg-BG"/>
-        </w:rPr>
-      </w:pPr>
-      <w:r>
-        <w:rPr>
-          <w:highlight w:val="yellow"/>
+          <w:lang w:val="bg-BG"/>
+        </w:rPr>
+      </w:pPr>
+      <w:r>
+        <w:rPr>
           <w:lang w:val="bg-BG"/>
         </w:rPr>
         <w:t xml:space="preserve">Реализирайте предходната задача като </w:t>
       </w:r>
       <w:r>
-        <w:rPr>
-          <w:highlight w:val="yellow"/>
-        </w:rPr>
         <w:t xml:space="preserve">Windows Forms GUI </w:t>
       </w:r>
       <w:r>
         <w:rPr>
-          <w:highlight w:val="yellow"/>
           <w:lang w:val="bg-BG"/>
         </w:rPr>
         <w:t>приложение:</w:t>
@@ -14531,41 +14513,11 @@
         </w:rPr>
       </w:pPr>
       <w:r>
-        <w:rPr>
-          <w:highlight w:val="yellow"/>
-        </w:rPr>
-        <w:t xml:space="preserve">TODO: screenshot, </w:t>
-      </w:r>
-      <w:r>
-        <w:rPr>
-          <w:highlight w:val="yellow"/>
-          <w:lang w:val="bg-BG"/>
-        </w:rPr>
-        <w:t xml:space="preserve">по аналогия на долния, но с 2 </w:t>
-      </w:r>
-      <w:r>
-        <w:rPr>
-          <w:highlight w:val="yellow"/>
-        </w:rPr>
-        <w:t>dropdowns:</w:t>
-      </w:r>
-    </w:p>
-    <w:p>
-      <w:pPr>
-        <w:rPr>
-          <w:highlight w:val="yellow"/>
-        </w:rPr>
-      </w:pPr>
-      <w:r>
-        <w:rPr>
-          <w:noProof/>
-          <w:highlight w:val="yellow"/>
-        </w:rPr>
         <w:drawing>
-          <wp:inline distT="0" distB="0" distL="0" distR="0" wp14:anchorId="501799A4" wp14:editId="5AA9EA1F">
-            <wp:extent cx="3042285" cy="1558925"/>
-            <wp:effectExtent l="0" t="0" r="5715" b="3175"/>
-            <wp:docPr id="8" name="Picture 8" descr="Graphical user interface, text, application&#10;&#10;Description automatically generated"/>
+          <wp:inline distT="0" distB="0" distL="0" distR="0" wp14:anchorId="505F62DA" wp14:editId="551E5E20">
+            <wp:extent cx="3585172" cy="2025137"/>
+            <wp:effectExtent l="0" t="0" r="0" b="0"/>
+            <wp:docPr id="45" name="Picture 45" descr="Graphical user interface, text, application&#10;&#10;Description automatically generated"/>
             <wp:cNvGraphicFramePr>
               <a:graphicFrameLocks xmlns:a="http://schemas.openxmlformats.org/drawingml/2006/main" noChangeAspect="1"/>
             </wp:cNvGraphicFramePr>
@@ -14573,35 +14525,165 @@
               <a:graphicData uri="http://schemas.openxmlformats.org/drawingml/2006/picture">
                 <pic:pic xmlns:pic="http://schemas.openxmlformats.org/drawingml/2006/picture">
                   <pic:nvPicPr>
-                    <pic:cNvPr id="8" name="Picture 8" descr="Graphical user interface, text, application&#10;&#10;Description automatically generated"/>
-                    <pic:cNvPicPr>
-                      <a:picLocks noChangeAspect="1" noChangeArrowheads="1"/>
-                    </pic:cNvPicPr>
+                    <pic:cNvPr id="45" name="Picture 45" descr="Graphical user interface, text, application&#10;&#10;Description automatically generated"/>
+                    <pic:cNvPicPr/>
                   </pic:nvPicPr>
                   <pic:blipFill>
-                    <a:blip r:embed="rId32">
-                      <a:extLst>
-                        <a:ext uri="{28A0092B-C50C-407E-A947-70E740481C1C}">
-                          <a14:useLocalDpi xmlns:a14="http://schemas.microsoft.com/office/drawing/2010/main" val="0"/>
-                        </a:ext>
-                      </a:extLst>
-                    </a:blip>
-                    <a:srcRect/>
+                    <a:blip r:embed="rId32"/>
                     <a:stretch>
                       <a:fillRect/>
                     </a:stretch>
                   </pic:blipFill>
-                  <pic:spPr bwMode="auto">
+                  <pic:spPr>
                     <a:xfrm>
                       <a:off x="0" y="0"/>
-                      <a:ext cx="3042285" cy="1558925"/>
+                      <a:ext cx="3611113" cy="2039790"/>
                     </a:xfrm>
                     <a:prstGeom prst="rect">
                       <a:avLst/>
                     </a:prstGeom>
-                    <a:noFill/>
+                  </pic:spPr>
+                </pic:pic>
+              </a:graphicData>
+            </a:graphic>
+          </wp:inline>
+        </w:drawing>
+      </w:r>
+    </w:p>
+    <w:p>
+      <w:pPr>
+        <w:pStyle w:val="Heading3"/>
+        <w:rPr>
+          <w:lang w:val="bg-BG"/>
+        </w:rPr>
+      </w:pPr>
+      <w:r>
+        <w:rPr>
+          <w:lang w:val="bg-BG"/>
+        </w:rPr>
+        <w:t>Насоки</w:t>
+      </w:r>
+    </w:p>
+    <w:p>
+      <w:pPr>
+        <w:pStyle w:val="ListParagraph"/>
+        <w:numPr>
+          <w:ilvl w:val="3"/>
+          <w:numId w:val="18"/>
+        </w:numPr>
+      </w:pPr>
+      <w:r>
+        <w:rPr>
+          <w:lang w:val="bg-BG"/>
+        </w:rPr>
+        <w:t xml:space="preserve">Създайте нов </w:t>
+      </w:r>
+      <w:r>
+        <w:rPr>
+          <w:b/>
+          <w:bCs/>
+        </w:rPr>
+        <w:t xml:space="preserve">Windows Forms </w:t>
+      </w:r>
+      <w:r>
+        <w:rPr>
+          <w:b/>
+          <w:bCs/>
+          <w:lang w:val="bg-BG"/>
+        </w:rPr>
+        <w:t>проект</w:t>
+      </w:r>
+      <w:r>
+        <w:rPr>
+          <w:lang w:val="bg-BG"/>
+        </w:rPr>
+        <w:t xml:space="preserve"> и му задайте </w:t>
+      </w:r>
+      <w:r>
+        <w:rPr>
+          <w:b/>
+          <w:bCs/>
+          <w:lang w:val="bg-BG"/>
+        </w:rPr>
+        <w:t>смислено име</w:t>
+      </w:r>
+      <w:r>
+        <w:rPr>
+          <w:lang w:val="bg-BG"/>
+        </w:rPr>
+        <w:t xml:space="preserve">, например </w:t>
+      </w:r>
+      <w:r>
+        <w:t>"</w:t>
+      </w:r>
+      <w:r>
+        <w:rPr>
+          <w:b/>
+          <w:bCs/>
+        </w:rPr>
+        <w:t>MetricConverterApp</w:t>
+      </w:r>
+      <w:r>
+        <w:t>"</w:t>
+      </w:r>
+    </w:p>
+    <w:p>
+      <w:r>
+        <w:rPr>
+          <w:noProof/>
+          <w:sz w:val="21"/>
+          <w:szCs w:val="21"/>
+        </w:rPr>
+        <w:lastRenderedPageBreak/>
+        <w:drawing>
+          <wp:inline distT="0" distB="0" distL="0" distR="0" wp14:anchorId="34478A75" wp14:editId="27F202B1">
+            <wp:extent cx="6626225" cy="2986405"/>
+            <wp:effectExtent l="12700" t="12700" r="15875" b="10795"/>
+            <wp:docPr id="18" name="Picture 18" descr="Graphical user interface, application&#10;&#10;Description automatically generated">
+              <a:extLst xmlns:a="http://schemas.openxmlformats.org/drawingml/2006/main">
+                <a:ext uri="{FF2B5EF4-FFF2-40B4-BE49-F238E27FC236}">
+                  <a16:creationId xmlns:a16="http://schemas.microsoft.com/office/drawing/2014/main" id="{884751CF-4F04-D364-BD4C-A967212BC069}"/>
+                </a:ext>
+              </a:extLst>
+            </wp:docPr>
+            <wp:cNvGraphicFramePr>
+              <a:graphicFrameLocks xmlns:a="http://schemas.openxmlformats.org/drawingml/2006/main" noChangeAspect="1"/>
+            </wp:cNvGraphicFramePr>
+            <a:graphic xmlns:a="http://schemas.openxmlformats.org/drawingml/2006/main">
+              <a:graphicData uri="http://schemas.openxmlformats.org/drawingml/2006/picture">
+                <pic:pic xmlns:pic="http://schemas.openxmlformats.org/drawingml/2006/picture">
+                  <pic:nvPicPr>
+                    <pic:cNvPr id="18" name="Picture 18" descr="Graphical user interface, application&#10;&#10;Description automatically generated">
+                      <a:extLst>
+                        <a:ext uri="{FF2B5EF4-FFF2-40B4-BE49-F238E27FC236}">
+                          <a16:creationId xmlns:a16="http://schemas.microsoft.com/office/drawing/2014/main" id="{884751CF-4F04-D364-BD4C-A967212BC069}"/>
+                        </a:ext>
+                      </a:extLst>
+                    </pic:cNvPr>
+                    <pic:cNvPicPr>
+                      <a:picLocks noChangeAspect="1"/>
+                    </pic:cNvPicPr>
+                  </pic:nvPicPr>
+                  <pic:blipFill>
+                    <a:blip r:embed="rId33"/>
+                    <a:stretch>
+                      <a:fillRect/>
+                    </a:stretch>
+                  </pic:blipFill>
+                  <pic:spPr>
+                    <a:xfrm>
+                      <a:off x="0" y="0"/>
+                      <a:ext cx="6626225" cy="2986405"/>
+                    </a:xfrm>
+                    <a:prstGeom prst="rect">
+                      <a:avLst/>
+                    </a:prstGeom>
                     <a:ln>
-                      <a:noFill/>
+                      <a:solidFill>
+                        <a:schemeClr val="bg1">
+                          <a:lumMod val="75000"/>
+                        </a:schemeClr>
+                      </a:solidFill>
                     </a:ln>
                   </pic:spPr>
                 </pic:pic>
@@ -14620,33 +14702,236 @@
       </w:pPr>
       <w:r>
         <w:rPr>
-          <w:highlight w:val="yellow"/>
-          <w:lang w:val="bg-BG"/>
-        </w:rPr>
-        <w:t xml:space="preserve">Да се добавят </w:t>
+          <w:rFonts w:ascii="Calibri" w:hAnsi="Calibri" w:cs="Calibri"/>
+          <w:noProof/>
+        </w:rPr>
+        <w:drawing>
+          <wp:inline distT="0" distB="0" distL="0" distR="0" wp14:anchorId="1ED93F30" wp14:editId="5132D89A">
+            <wp:extent cx="3961771" cy="3345154"/>
+            <wp:effectExtent l="12700" t="12700" r="13335" b="8255"/>
+            <wp:docPr id="14" name="Picture 14" descr="Graphical user interface, text, application, email&#10;&#10;Description automatically generated"/>
+            <wp:cNvGraphicFramePr>
+              <a:graphicFrameLocks xmlns:a="http://schemas.openxmlformats.org/drawingml/2006/main" noChangeAspect="1"/>
+            </wp:cNvGraphicFramePr>
+            <a:graphic xmlns:a="http://schemas.openxmlformats.org/drawingml/2006/main">
+              <a:graphicData uri="http://schemas.openxmlformats.org/drawingml/2006/picture">
+                <pic:pic xmlns:pic="http://schemas.openxmlformats.org/drawingml/2006/picture">
+                  <pic:nvPicPr>
+                    <pic:cNvPr id="12" name="Picture 12" descr="Graphical user interface, text, application, email&#10;&#10;Description automatically generated"/>
+                    <pic:cNvPicPr/>
+                  </pic:nvPicPr>
+                  <pic:blipFill>
+                    <a:blip r:embed="rId34"/>
+                    <a:stretch>
+                      <a:fillRect/>
+                    </a:stretch>
+                  </pic:blipFill>
+                  <pic:spPr>
+                    <a:xfrm>
+                      <a:off x="0" y="0"/>
+                      <a:ext cx="4005067" cy="3381712"/>
+                    </a:xfrm>
+                    <a:prstGeom prst="rect">
+                      <a:avLst/>
+                    </a:prstGeom>
+                    <a:ln>
+                      <a:solidFill>
+                        <a:schemeClr val="bg1">
+                          <a:lumMod val="75000"/>
+                        </a:schemeClr>
+                      </a:solidFill>
+                    </a:ln>
+                  </pic:spPr>
+                </pic:pic>
+              </a:graphicData>
+            </a:graphic>
+          </wp:inline>
+        </w:drawing>
+      </w:r>
+    </w:p>
+    <w:p>
+      <w:pPr>
+        <w:pStyle w:val="ListParagraph"/>
+        <w:numPr>
+          <w:ilvl w:val="3"/>
+          <w:numId w:val="18"/>
+        </w:numPr>
+      </w:pPr>
+      <w:r>
+        <w:rPr>
+          <w:lang w:val="bg-BG"/>
+        </w:rPr>
+        <w:t xml:space="preserve">Променете </w:t>
       </w:r>
       <w:r>
         <w:rPr>
           <w:b/>
           <w:bCs/>
-          <w:highlight w:val="yellow"/>
-          <w:lang w:val="bg-BG"/>
-        </w:rPr>
-        <w:t>подробни</w:t>
-      </w:r>
-      <w:r>
-        <w:rPr>
-          <w:highlight w:val="yellow"/>
-          <w:lang w:val="bg-BG"/>
-        </w:rPr>
-        <w:t xml:space="preserve"> </w:t>
-      </w:r>
-      <w:r>
-        <w:rPr>
-          <w:highlight w:val="yellow"/>
-          <w:lang w:val="bg-BG"/>
-        </w:rPr>
-        <w:t>насоки:</w:t>
+          <w:lang w:val="bg-BG"/>
+        </w:rPr>
+        <w:t>името</w:t>
+      </w:r>
+      <w:r>
+        <w:rPr>
+          <w:lang w:val="bg-BG"/>
+        </w:rPr>
+        <w:t xml:space="preserve"> на формата: </w:t>
+      </w:r>
+      <w:r>
+        <w:t>"</w:t>
+      </w:r>
+      <w:r>
+        <w:rPr>
+          <w:rFonts w:ascii="Consolas" w:hAnsi="Consolas" w:cs="Consolas"/>
+          <w:b/>
+          <w:bCs/>
+        </w:rPr>
+        <w:t>Form1</w:t>
+      </w:r>
+      <w:r>
+        <w:t xml:space="preserve">" </w:t>
+      </w:r>
+      <w:r>
+        <w:rPr>
+          <w:rFonts w:ascii="Calibri" w:hAnsi="Calibri" w:cs="Calibri"/>
+        </w:rPr>
+        <w:sym w:font="Wingdings" w:char="F0E0"/>
+      </w:r>
+      <w:r>
+        <w:t xml:space="preserve"> "</w:t>
+      </w:r>
+      <w:r>
+        <w:rPr>
+          <w:rFonts w:ascii="Consolas" w:hAnsi="Consolas" w:cs="Consolas"/>
+          <w:b/>
+          <w:bCs/>
+        </w:rPr>
+        <w:t>FormMetricConverter</w:t>
+      </w:r>
+      <w:r>
+        <w:t>"</w:t>
+      </w:r>
+    </w:p>
+    <w:p>
+      <w:pPr>
+        <w:pStyle w:val="ListParagraph"/>
+        <w:numPr>
+          <w:ilvl w:val="3"/>
+          <w:numId w:val="18"/>
+        </w:numPr>
+        <w:rPr>
+          <w:rFonts w:ascii="Calibri" w:hAnsi="Calibri" w:cs="Calibri"/>
+        </w:rPr>
+      </w:pPr>
+      <w:r>
+        <w:rPr>
+          <w:lang w:val="bg-BG"/>
+        </w:rPr>
+        <w:t xml:space="preserve">Променете </w:t>
+      </w:r>
+      <w:r>
+        <w:rPr>
+          <w:b/>
+          <w:bCs/>
+          <w:lang w:val="bg-BG"/>
+        </w:rPr>
+        <w:t xml:space="preserve">заглавието </w:t>
+      </w:r>
+      <w:r>
+        <w:rPr>
+          <w:lang w:val="bg-BG"/>
+        </w:rPr>
+        <w:t xml:space="preserve">на формата: </w:t>
+      </w:r>
+      <w:r>
+        <w:t>"</w:t>
+      </w:r>
+      <w:r>
+        <w:rPr>
+          <w:rFonts w:ascii="Consolas" w:hAnsi="Consolas" w:cs="Consolas"/>
+          <w:b/>
+          <w:bCs/>
+        </w:rPr>
+        <w:t>Form1</w:t>
+      </w:r>
+      <w:r>
+        <w:t>"</w:t>
+      </w:r>
+      <w:r>
+        <w:rPr>
+          <w:rFonts w:ascii="Calibri" w:hAnsi="Calibri" w:cs="Calibri"/>
+        </w:rPr>
+        <w:sym w:font="Wingdings" w:char="F0E0"/>
+      </w:r>
+      <w:r>
+        <w:rPr>
+          <w:rFonts w:ascii="Calibri" w:hAnsi="Calibri" w:cs="Calibri"/>
+        </w:rPr>
+        <w:t xml:space="preserve"> "</w:t>
+      </w:r>
+      <w:r>
+        <w:rPr>
+          <w:rFonts w:ascii="Consolas" w:hAnsi="Consolas" w:cs="Consolas"/>
+          <w:b/>
+          <w:bCs/>
+        </w:rPr>
+        <w:t>Metric Converter</w:t>
+      </w:r>
+      <w:r>
+        <w:rPr>
+          <w:rFonts w:ascii="Calibri" w:hAnsi="Calibri" w:cs="Calibri"/>
+        </w:rPr>
+        <w:t>"</w:t>
+      </w:r>
+    </w:p>
+    <w:p>
+      <w:pPr>
+        <w:pStyle w:val="ListParagraph"/>
+        <w:numPr>
+          <w:ilvl w:val="3"/>
+          <w:numId w:val="18"/>
+        </w:numPr>
+        <w:rPr>
+          <w:lang w:val="bg-BG"/>
+        </w:rPr>
+      </w:pPr>
+      <w:r>
+        <w:rPr>
+          <w:lang w:val="bg-BG"/>
+        </w:rPr>
+        <w:t>Добавете</w:t>
+      </w:r>
+      <w:r>
+        <w:rPr>
+          <w:rFonts w:ascii="Calibri" w:hAnsi="Calibri" w:cs="Calibri"/>
+          <w:lang w:val="bg-BG"/>
+        </w:rPr>
+        <w:t xml:space="preserve"> необхо</w:t>
+      </w:r>
+      <w:r>
+        <w:rPr>
+          <w:rFonts w:ascii="Calibri" w:hAnsi="Calibri" w:cs="Calibri"/>
+          <w:lang w:val="bg-BG"/>
+        </w:rPr>
+        <w:t xml:space="preserve">димите </w:t>
+      </w:r>
+      <w:r>
+        <w:rPr>
+          <w:rFonts w:ascii="Calibri" w:hAnsi="Calibri" w:cs="Calibri"/>
+          <w:b/>
+          <w:bCs/>
+          <w:lang w:val="bg-BG"/>
+        </w:rPr>
+        <w:t>контроли</w:t>
+      </w:r>
+      <w:r>
+        <w:rPr>
+          <w:rFonts w:ascii="Calibri" w:hAnsi="Calibri" w:cs="Calibri"/>
+          <w:b/>
+          <w:bCs/>
+          <w:lang w:val="bg-BG"/>
+        </w:rPr>
+        <w:t>:</w:t>
       </w:r>
     </w:p>
     <w:p>
@@ -14657,29 +14942,150 @@
           <w:numId w:val="56"/>
         </w:numPr>
         <w:rPr>
-          <w:highlight w:val="yellow"/>
-          <w:lang w:val="bg-BG"/>
-        </w:rPr>
-      </w:pPr>
-      <w:r>
-        <w:rPr>
-          <w:highlight w:val="yellow"/>
-          <w:lang w:val="bg-BG"/>
-        </w:rPr>
-        <w:t xml:space="preserve">Създайте </w:t>
-      </w:r>
-      <w:r>
-        <w:rPr>
-          <w:highlight w:val="yellow"/>
-        </w:rPr>
-        <w:t xml:space="preserve">Windows Forms </w:t>
-      </w:r>
-      <w:r>
-        <w:rPr>
-          <w:highlight w:val="yellow"/>
-          <w:lang w:val="bg-BG"/>
-        </w:rPr>
-        <w:t>приложение. Дайте му добро име….</w:t>
+          <w:lang w:val="bg-BG"/>
+        </w:rPr>
+      </w:pPr>
+      <w:r>
+        <w:rPr>
+          <w:b/>
+          <w:bCs/>
+          <w:lang w:val="bg-BG"/>
+        </w:rPr>
+        <w:t>четири</w:t>
+      </w:r>
+      <w:r>
+        <w:rPr>
+          <w:lang w:val="bg-BG"/>
+        </w:rPr>
+        <w:t xml:space="preserve"> надписа:</w:t>
+      </w:r>
+    </w:p>
+    <w:p>
+      <w:pPr>
+        <w:pStyle w:val="ListParagraph"/>
+        <w:numPr>
+          <w:ilvl w:val="1"/>
+          <w:numId w:val="56"/>
+        </w:numPr>
+        <w:rPr>
+          <w:lang w:val="bg-BG"/>
+        </w:rPr>
+      </w:pPr>
+      <w:r>
+        <w:t>"</w:t>
+      </w:r>
+      <w:r>
+        <w:t>labelConvert</w:t>
+      </w:r>
+      <w:r>
+        <w:t>"</w:t>
+      </w:r>
+      <w:r>
+        <w:t xml:space="preserve"> </w:t>
+      </w:r>
+      <w:r>
+        <w:rPr>
+          <w:lang w:val="bg-BG"/>
+        </w:rPr>
+        <w:t>с текст "</w:t>
+      </w:r>
+      <w:proofErr w:type="gramStart"/>
+      <w:r>
+        <w:t>Convert</w:t>
+      </w:r>
+      <w:proofErr w:type="gramEnd"/>
+      <w:r>
+        <w:t>"</w:t>
+      </w:r>
+    </w:p>
+    <w:p>
+      <w:pPr>
+        <w:pStyle w:val="ListParagraph"/>
+        <w:numPr>
+          <w:ilvl w:val="1"/>
+          <w:numId w:val="56"/>
+        </w:numPr>
+        <w:rPr>
+          <w:lang w:val="bg-BG"/>
+        </w:rPr>
+      </w:pPr>
+      <w:r>
+        <w:t>"</w:t>
+      </w:r>
+      <w:r>
+        <w:t>labelFrom</w:t>
+      </w:r>
+      <w:r>
+        <w:t>"</w:t>
+      </w:r>
+      <w:r>
+        <w:t xml:space="preserve"> </w:t>
+      </w:r>
+      <w:r>
+        <w:rPr>
+          <w:lang w:val="bg-BG"/>
+        </w:rPr>
+        <w:t xml:space="preserve">с текст </w:t>
+      </w:r>
+      <w:r>
+        <w:t>"from"</w:t>
+      </w:r>
+    </w:p>
+    <w:p>
+      <w:pPr>
+        <w:pStyle w:val="ListParagraph"/>
+        <w:numPr>
+          <w:ilvl w:val="1"/>
+          <w:numId w:val="56"/>
+        </w:numPr>
+        <w:rPr>
+          <w:lang w:val="bg-BG"/>
+        </w:rPr>
+      </w:pPr>
+      <w:r>
+        <w:t>"</w:t>
+      </w:r>
+      <w:r>
+        <w:t>labelTo</w:t>
+      </w:r>
+      <w:r>
+        <w:t>"</w:t>
+      </w:r>
+      <w:r>
+        <w:t xml:space="preserve"> </w:t>
+      </w:r>
+      <w:r>
+        <w:rPr>
+          <w:lang w:val="bg-BG"/>
+        </w:rPr>
+        <w:t>с текст</w:t>
+      </w:r>
+      <w:r>
+        <w:t xml:space="preserve"> "to"</w:t>
+      </w:r>
+    </w:p>
+    <w:p>
+      <w:pPr>
+        <w:pStyle w:val="ListParagraph"/>
+        <w:numPr>
+          <w:ilvl w:val="1"/>
+          <w:numId w:val="56"/>
+        </w:numPr>
+        <w:rPr>
+          <w:lang w:val="bg-BG"/>
+        </w:rPr>
+      </w:pPr>
+      <w:r>
+        <w:t>"labelResult"</w:t>
+      </w:r>
+      <w:r>
+        <w:rPr>
+          <w:lang w:val="bg-BG"/>
+        </w:rPr>
+        <w:t xml:space="preserve"> с текст </w:t>
+      </w:r>
+      <w:r>
+        <w:t>"Result: "</w:t>
       </w:r>
     </w:p>
     <w:p>
@@ -14690,58 +15096,40 @@
           <w:numId w:val="56"/>
         </w:numPr>
         <w:rPr>
-          <w:highlight w:val="yellow"/>
-          <w:lang w:val="bg-BG"/>
-        </w:rPr>
-      </w:pPr>
-      <w:r>
-        <w:rPr>
-          <w:highlight w:val="yellow"/>
-          <w:lang w:val="bg-BG"/>
-        </w:rPr>
-        <w:t xml:space="preserve">Използвайте </w:t>
-      </w:r>
-      <w:proofErr w:type="spellStart"/>
-      <w:r>
-        <w:rPr>
-          <w:highlight w:val="yellow"/>
-        </w:rPr>
-        <w:t>NumericUpDown</w:t>
-      </w:r>
-      <w:proofErr w:type="spellEnd"/>
-      <w:r>
-        <w:rPr>
-          <w:highlight w:val="yellow"/>
-        </w:rPr>
-        <w:t xml:space="preserve"> </w:t>
-      </w:r>
-      <w:r>
-        <w:rPr>
-          <w:highlight w:val="yellow"/>
-          <w:lang w:val="bg-BG"/>
-        </w:rPr>
-        <w:t xml:space="preserve">поле + две </w:t>
-      </w:r>
-      <w:proofErr w:type="spellStart"/>
-      <w:r>
-        <w:rPr>
-          <w:highlight w:val="yellow"/>
-        </w:rPr>
-        <w:t>ComboxBox</w:t>
-      </w:r>
-      <w:proofErr w:type="spellEnd"/>
-      <w:r>
-        <w:rPr>
-          <w:highlight w:val="yellow"/>
-        </w:rPr>
-        <w:t xml:space="preserve"> </w:t>
-      </w:r>
-      <w:r>
-        <w:rPr>
-          <w:highlight w:val="yellow"/>
-          <w:lang w:val="bg-BG"/>
-        </w:rPr>
-        <w:t>полета + един бутон.</w:t>
+          <w:lang w:val="bg-BG"/>
+        </w:rPr>
+      </w:pPr>
+      <w:r>
+        <w:rPr>
+          <w:b/>
+          <w:bCs/>
+          <w:lang w:val="bg-BG"/>
+        </w:rPr>
+        <w:t>едно</w:t>
+      </w:r>
+      <w:r>
+        <w:rPr>
+          <w:lang w:val="bg-BG"/>
+        </w:rPr>
+        <w:t xml:space="preserve"> текстово поле:</w:t>
+      </w:r>
+    </w:p>
+    <w:p>
+      <w:pPr>
+        <w:pStyle w:val="ListParagraph"/>
+        <w:numPr>
+          <w:ilvl w:val="1"/>
+          <w:numId w:val="56"/>
+        </w:numPr>
+        <w:rPr>
+          <w:lang w:val="bg-BG"/>
+        </w:rPr>
+      </w:pPr>
+      <w:r>
+        <w:t>"textBoxInitialNum</w:t>
+      </w:r>
+      <w:r>
+        <w:t>"</w:t>
       </w:r>
     </w:p>
     <w:p>
@@ -14752,29 +15140,94 @@
           <w:numId w:val="56"/>
         </w:numPr>
         <w:rPr>
-          <w:highlight w:val="yellow"/>
-          <w:lang w:val="bg-BG"/>
-        </w:rPr>
-      </w:pPr>
-      <w:r>
-        <w:rPr>
-          <w:highlight w:val="yellow"/>
-          <w:lang w:val="bg-BG"/>
-        </w:rPr>
-        <w:t xml:space="preserve">За резултата използвайте </w:t>
-      </w:r>
-      <w:r>
-        <w:rPr>
-          <w:highlight w:val="yellow"/>
-        </w:rPr>
-        <w:t xml:space="preserve">Label. </w:t>
-      </w:r>
-      <w:r>
-        <w:rPr>
-          <w:highlight w:val="yellow"/>
-          <w:lang w:val="bg-BG"/>
-        </w:rPr>
-        <w:t>Сменете му цвета на фона + големината на шрифта.</w:t>
+          <w:lang w:val="bg-BG"/>
+        </w:rPr>
+      </w:pPr>
+      <w:r>
+        <w:rPr>
+          <w:b/>
+          <w:bCs/>
+          <w:lang w:val="bg-BG"/>
+        </w:rPr>
+        <w:t>две</w:t>
+      </w:r>
+      <w:r>
+        <w:rPr>
+          <w:lang w:val="bg-BG"/>
+        </w:rPr>
+        <w:t xml:space="preserve"> </w:t>
+      </w:r>
+      <w:r>
+        <w:rPr>
+          <w:lang w:val="bg-BG"/>
+        </w:rPr>
+        <w:t>падащи</w:t>
+      </w:r>
+      <w:r>
+        <w:rPr>
+          <w:lang w:val="bg-BG"/>
+        </w:rPr>
+        <w:t xml:space="preserve"> </w:t>
+      </w:r>
+      <w:r>
+        <w:rPr>
+          <w:lang w:val="bg-BG"/>
+        </w:rPr>
+        <w:t>менюта</w:t>
+      </w:r>
+      <w:r>
+        <w:rPr>
+          <w:lang w:val="bg-BG"/>
+        </w:rPr>
+        <w:t>:</w:t>
+      </w:r>
+    </w:p>
+    <w:p>
+      <w:pPr>
+        <w:pStyle w:val="ListParagraph"/>
+        <w:numPr>
+          <w:ilvl w:val="1"/>
+          <w:numId w:val="56"/>
+        </w:numPr>
+        <w:rPr>
+          <w:lang w:val="bg-BG"/>
+        </w:rPr>
+      </w:pPr>
+      <w:r>
+        <w:t>"</w:t>
+      </w:r>
+      <w:r>
+        <w:t>comboBox</w:t>
+      </w:r>
+      <w:r>
+        <w:t>InitialMetric</w:t>
+      </w:r>
+      <w:r>
+        <w:t>"</w:t>
+      </w:r>
+    </w:p>
+    <w:p>
+      <w:pPr>
+        <w:pStyle w:val="ListParagraph"/>
+        <w:numPr>
+          <w:ilvl w:val="1"/>
+          <w:numId w:val="56"/>
+        </w:numPr>
+        <w:rPr>
+          <w:lang w:val="bg-BG"/>
+        </w:rPr>
+      </w:pPr>
+      <w:r>
+        <w:t>"</w:t>
+      </w:r>
+      <w:r>
+        <w:t>cobmo</w:t>
+      </w:r>
+      <w:r>
+        <w:t>BoxTargetMetric</w:t>
+      </w:r>
+      <w:r>
+        <w:t>"</w:t>
       </w:r>
     </w:p>
     <w:p>
@@ -14785,16 +15238,1301 @@
           <w:numId w:val="56"/>
         </w:numPr>
         <w:rPr>
-          <w:highlight w:val="yellow"/>
-          <w:lang w:val="bg-BG"/>
-        </w:rPr>
-      </w:pPr>
+          <w:lang w:val="bg-BG"/>
+        </w:rPr>
+      </w:pPr>
+      <w:r>
+        <w:rPr>
+          <w:b/>
+          <w:bCs/>
+          <w:lang w:val="bg-BG"/>
+        </w:rPr>
+        <w:t>един</w:t>
+      </w:r>
+      <w:r>
+        <w:rPr>
+          <w:lang w:val="bg-BG"/>
+        </w:rPr>
+        <w:t xml:space="preserve"> бутон</w:t>
+      </w:r>
+      <w:r>
+        <w:t>:</w:t>
+      </w:r>
     </w:p>
-    <w:p/>
-    <w:p/>
+    <w:p>
+      <w:pPr>
+        <w:pStyle w:val="ListParagraph"/>
+        <w:numPr>
+          <w:ilvl w:val="1"/>
+          <w:numId w:val="56"/>
+        </w:numPr>
+        <w:rPr>
+          <w:lang w:val="bg-BG"/>
+        </w:rPr>
+      </w:pPr>
+      <w:r>
+        <w:rPr>
+          <w:lang w:val="bg-BG"/>
+        </w:rPr>
+        <w:lastRenderedPageBreak/>
+        <w:t xml:space="preserve"> </w:t>
+      </w:r>
+      <w:r>
+        <w:t xml:space="preserve">"buttonConvert" </w:t>
+      </w:r>
+      <w:r>
+        <w:rPr>
+          <w:lang w:val="bg-BG"/>
+        </w:rPr>
+        <w:t xml:space="preserve">с текст </w:t>
+      </w:r>
+      <w:r>
+        <w:t>"</w:t>
+      </w:r>
+      <w:proofErr w:type="gramStart"/>
+      <w:r>
+        <w:t>Convert</w:t>
+      </w:r>
+      <w:proofErr w:type="gramEnd"/>
+      <w:r>
+        <w:t>"</w:t>
+      </w:r>
+    </w:p>
+    <w:p>
+      <w:pPr>
+        <w:rPr>
+          <w:lang w:val="bg-BG"/>
+        </w:rPr>
+      </w:pPr>
+    </w:p>
+    <w:p>
+      <w:pPr>
+        <w:rPr>
+          <w:lang w:val="bg-BG"/>
+        </w:rPr>
+      </w:pPr>
+      <w:r>
+        <w:rPr>
+          <w:lang w:val="bg-BG"/>
+        </w:rPr>
+        <w:t xml:space="preserve">Контролите трябва да са подредени </w:t>
+      </w:r>
+      <w:r>
+        <w:rPr>
+          <w:lang w:val="bg-BG"/>
+        </w:rPr>
+        <w:t>по следния начин:</w:t>
+      </w:r>
+    </w:p>
+    <w:p>
+      <w:pPr>
+        <w:rPr>
+          <w:lang w:val="bg-BG"/>
+        </w:rPr>
+      </w:pPr>
+      <w:r>
+        <w:rPr>
+          <w:noProof/>
+          <w:lang w:val="bg-BG"/>
+        </w:rPr>
+        <w:drawing>
+          <wp:inline distT="0" distB="0" distL="0" distR="0" wp14:anchorId="2EBBEC21" wp14:editId="0C4AA9A3">
+            <wp:extent cx="3458210" cy="1611517"/>
+            <wp:effectExtent l="12700" t="12700" r="8890" b="14605"/>
+            <wp:docPr id="15" name="Picture 15" descr="Graphical user interface, application&#10;&#10;Description automatically generated"/>
+            <wp:cNvGraphicFramePr>
+              <a:graphicFrameLocks xmlns:a="http://schemas.openxmlformats.org/drawingml/2006/main" noChangeAspect="1"/>
+            </wp:cNvGraphicFramePr>
+            <a:graphic xmlns:a="http://schemas.openxmlformats.org/drawingml/2006/main">
+              <a:graphicData uri="http://schemas.openxmlformats.org/drawingml/2006/picture">
+                <pic:pic xmlns:pic="http://schemas.openxmlformats.org/drawingml/2006/picture">
+                  <pic:nvPicPr>
+                    <pic:cNvPr id="15" name="Picture 15" descr="Graphical user interface, application&#10;&#10;Description automatically generated"/>
+                    <pic:cNvPicPr/>
+                  </pic:nvPicPr>
+                  <pic:blipFill rotWithShape="1">
+                    <a:blip r:embed="rId35"/>
+                    <a:srcRect b="2799"/>
+                    <a:stretch/>
+                  </pic:blipFill>
+                  <pic:spPr bwMode="auto">
+                    <a:xfrm>
+                      <a:off x="0" y="0"/>
+                      <a:ext cx="3481560" cy="1622398"/>
+                    </a:xfrm>
+                    <a:prstGeom prst="rect">
+                      <a:avLst/>
+                    </a:prstGeom>
+                    <a:ln>
+                      <a:solidFill>
+                        <a:schemeClr val="bg1">
+                          <a:lumMod val="75000"/>
+                        </a:schemeClr>
+                      </a:solidFill>
+                    </a:ln>
+                    <a:extLst>
+                      <a:ext uri="{53640926-AAD7-44D8-BBD7-CCE9431645EC}">
+                        <a14:shadowObscured xmlns:a14="http://schemas.microsoft.com/office/drawing/2010/main"/>
+                      </a:ext>
+                    </a:extLst>
+                  </pic:spPr>
+                </pic:pic>
+              </a:graphicData>
+            </a:graphic>
+          </wp:inline>
+        </w:drawing>
+      </w:r>
+    </w:p>
+    <w:p>
+      <w:pPr>
+        <w:rPr>
+          <w:lang w:val="bg-BG"/>
+        </w:rPr>
+      </w:pPr>
+    </w:p>
+    <w:p>
+      <w:pPr>
+        <w:pStyle w:val="ListParagraph"/>
+        <w:numPr>
+          <w:ilvl w:val="3"/>
+          <w:numId w:val="18"/>
+        </w:numPr>
+      </w:pPr>
+      <w:r>
+        <w:rPr>
+          <w:lang w:val="bg-BG"/>
+        </w:rPr>
+        <w:t xml:space="preserve">Добавете възможните </w:t>
+      </w:r>
+      <w:r>
+        <w:rPr>
+          <w:b/>
+          <w:bCs/>
+          <w:lang w:val="bg-BG"/>
+        </w:rPr>
+        <w:t>опции</w:t>
+      </w:r>
+      <w:r>
+        <w:rPr>
+          <w:lang w:val="bg-BG"/>
+        </w:rPr>
+        <w:t xml:space="preserve"> </w:t>
+      </w:r>
+      <w:r>
+        <w:rPr>
+          <w:lang w:val="bg-BG"/>
+        </w:rPr>
+        <w:t xml:space="preserve">за </w:t>
+      </w:r>
+      <w:r>
+        <w:rPr>
+          <w:b/>
+          <w:bCs/>
+          <w:lang w:val="bg-BG"/>
+        </w:rPr>
+        <w:t xml:space="preserve">мерни единици </w:t>
+      </w:r>
+      <w:r>
+        <w:rPr>
+          <w:lang w:val="bg-BG"/>
+        </w:rPr>
+        <w:t>(</w:t>
+      </w:r>
+      <w:r>
+        <w:rPr>
+          <w:b/>
+          <w:bCs/>
+        </w:rPr>
+        <w:t>mm</w:t>
+      </w:r>
+      <w:r>
+        <w:t xml:space="preserve">, </w:t>
+      </w:r>
+      <w:r>
+        <w:rPr>
+          <w:b/>
+          <w:bCs/>
+        </w:rPr>
+        <w:t>cm</w:t>
+      </w:r>
+      <w:r>
+        <w:t xml:space="preserve">, </w:t>
+      </w:r>
+      <w:r>
+        <w:rPr>
+          <w:b/>
+          <w:bCs/>
+        </w:rPr>
+        <w:t>m</w:t>
+      </w:r>
+      <w:r>
+        <w:t xml:space="preserve">) </w:t>
+      </w:r>
+      <w:r>
+        <w:rPr>
+          <w:lang w:val="bg-BG"/>
+        </w:rPr>
+        <w:t xml:space="preserve">към </w:t>
+      </w:r>
+      <w:r>
+        <w:rPr>
+          <w:b/>
+          <w:bCs/>
+          <w:lang w:val="bg-BG"/>
+        </w:rPr>
+        <w:t>двете</w:t>
+      </w:r>
+      <w:r>
+        <w:rPr>
+          <w:lang w:val="bg-BG"/>
+        </w:rPr>
+        <w:t xml:space="preserve"> падащи менюта (</w:t>
+      </w:r>
+      <w:r>
+        <w:rPr>
+          <w:rFonts w:ascii="Consolas" w:hAnsi="Consolas" w:cs="Consolas"/>
+          <w:b/>
+          <w:bCs/>
+        </w:rPr>
+        <w:t>comboBoxInitialMetric</w:t>
+      </w:r>
+      <w:r>
+        <w:t xml:space="preserve"> и</w:t>
+      </w:r>
+      <w:r>
+        <w:rPr>
+          <w:lang w:val="bg-BG"/>
+        </w:rPr>
+        <w:t xml:space="preserve"> </w:t>
+      </w:r>
+      <w:r>
+        <w:rPr>
+          <w:rFonts w:ascii="Consolas" w:hAnsi="Consolas" w:cs="Consolas"/>
+          <w:b/>
+          <w:bCs/>
+        </w:rPr>
+        <w:t>comboBoxTargetMetric</w:t>
+      </w:r>
+      <w:r>
+        <w:t>):</w:t>
+      </w:r>
+    </w:p>
+    <w:p>
+      <w:r>
+        <w:rPr>
+          <w:noProof/>
+          <w:vertAlign w:val="subscript"/>
+        </w:rPr>
+        <w:drawing>
+          <wp:inline distT="0" distB="0" distL="0" distR="0" wp14:anchorId="21111F78" wp14:editId="32506003">
+            <wp:extent cx="2716040" cy="2346511"/>
+            <wp:effectExtent l="12700" t="12700" r="14605" b="15875"/>
+            <wp:docPr id="29" name="Picture 29" descr="Graphical user interface, application&#10;&#10;Description automatically generated"/>
+            <wp:cNvGraphicFramePr>
+              <a:graphicFrameLocks xmlns:a="http://schemas.openxmlformats.org/drawingml/2006/main" noChangeAspect="1"/>
+            </wp:cNvGraphicFramePr>
+            <a:graphic xmlns:a="http://schemas.openxmlformats.org/drawingml/2006/main">
+              <a:graphicData uri="http://schemas.openxmlformats.org/drawingml/2006/picture">
+                <pic:pic xmlns:pic="http://schemas.openxmlformats.org/drawingml/2006/picture">
+                  <pic:nvPicPr>
+                    <pic:cNvPr id="29" name="Picture 29" descr="Graphical user interface, application&#10;&#10;Description automatically generated"/>
+                    <pic:cNvPicPr/>
+                  </pic:nvPicPr>
+                  <pic:blipFill>
+                    <a:blip r:embed="rId36"/>
+                    <a:stretch>
+                      <a:fillRect/>
+                    </a:stretch>
+                  </pic:blipFill>
+                  <pic:spPr>
+                    <a:xfrm>
+                      <a:off x="0" y="0"/>
+                      <a:ext cx="2725860" cy="2354995"/>
+                    </a:xfrm>
+                    <a:prstGeom prst="rect">
+                      <a:avLst/>
+                    </a:prstGeom>
+                    <a:ln>
+                      <a:solidFill>
+                        <a:schemeClr val="bg1">
+                          <a:lumMod val="75000"/>
+                        </a:schemeClr>
+                      </a:solidFill>
+                    </a:ln>
+                  </pic:spPr>
+                </pic:pic>
+              </a:graphicData>
+            </a:graphic>
+          </wp:inline>
+        </w:drawing>
+      </w:r>
+    </w:p>
+    <w:p>
+      <w:r>
+        <w:rPr>
+          <w:noProof/>
+        </w:rPr>
+        <mc:AlternateContent>
+          <mc:Choice Requires="wps">
+            <w:drawing>
+              <wp:anchor distT="0" distB="0" distL="114300" distR="114300" simplePos="0" relativeHeight="251661312" behindDoc="0" locked="0" layoutInCell="1" allowOverlap="1" wp14:anchorId="59326460" wp14:editId="35F9176A">
+                <wp:simplePos x="0" y="0"/>
+                <wp:positionH relativeFrom="column">
+                  <wp:posOffset>1239692</wp:posOffset>
+                </wp:positionH>
+                <wp:positionV relativeFrom="paragraph">
+                  <wp:posOffset>1504403</wp:posOffset>
+                </wp:positionV>
+                <wp:extent cx="885825" cy="316865"/>
+                <wp:effectExtent l="0" t="0" r="3175" b="635"/>
+                <wp:wrapNone/>
+                <wp:docPr id="34" name="Frame 34"/>
+                <wp:cNvGraphicFramePr/>
+                <a:graphic xmlns:a="http://schemas.openxmlformats.org/drawingml/2006/main">
+                  <a:graphicData uri="http://schemas.microsoft.com/office/word/2010/wordprocessingShape">
+                    <wps:wsp>
+                      <wps:cNvSpPr/>
+                      <wps:spPr>
+                        <a:xfrm>
+                          <a:off x="0" y="0"/>
+                          <a:ext cx="885825" cy="316865"/>
+                        </a:xfrm>
+                        <a:prstGeom prst="frame">
+                          <a:avLst>
+                            <a:gd name="adj1" fmla="val 12066"/>
+                          </a:avLst>
+                        </a:prstGeom>
+                        <a:solidFill>
+                          <a:srgbClr val="001893"/>
+                        </a:solidFill>
+                        <a:ln>
+                          <a:noFill/>
+                        </a:ln>
+                      </wps:spPr>
+                      <wps:style>
+                        <a:lnRef idx="2">
+                          <a:schemeClr val="accent1">
+                            <a:shade val="50000"/>
+                          </a:schemeClr>
+                        </a:lnRef>
+                        <a:fillRef idx="1">
+                          <a:schemeClr val="accent1"/>
+                        </a:fillRef>
+                        <a:effectRef idx="0">
+                          <a:schemeClr val="accent1"/>
+                        </a:effectRef>
+                        <a:fontRef idx="minor">
+                          <a:schemeClr val="lt1"/>
+                        </a:fontRef>
+                      </wps:style>
+                      <wps:bodyPr rot="0" spcFirstLastPara="0" vertOverflow="overflow" horzOverflow="overflow" vert="horz" wrap="square" lIns="180000" tIns="45720" rIns="91440" bIns="45720" numCol="1" spcCol="0" rtlCol="0" fromWordArt="0" anchor="ctr" anchorCtr="0" forceAA="0" compatLnSpc="1">
+                        <a:prstTxWarp prst="textNoShape">
+                          <a:avLst/>
+                        </a:prstTxWarp>
+                        <a:noAutofit/>
+                      </wps:bodyPr>
+                    </wps:wsp>
+                  </a:graphicData>
+                </a:graphic>
+                <wp14:sizeRelH relativeFrom="margin">
+                  <wp14:pctWidth>0</wp14:pctWidth>
+                </wp14:sizeRelH>
+                <wp14:sizeRelV relativeFrom="margin">
+                  <wp14:pctHeight>0</wp14:pctHeight>
+                </wp14:sizeRelV>
+              </wp:anchor>
+            </w:drawing>
+          </mc:Choice>
+          <mc:Fallback>
+            <w:pict>
+              <v:shape w14:anchorId="604D4E69" id="Frame 34" o:spid="_x0000_s1026" style="position:absolute;margin-left:97.6pt;margin-top:118.45pt;width:69.75pt;height:24.95pt;z-index:251661312;visibility:visible;mso-wrap-style:square;mso-width-percent:0;mso-height-percent:0;mso-wrap-distance-left:9pt;mso-wrap-distance-top:0;mso-wrap-distance-right:9pt;mso-wrap-distance-bottom:0;mso-position-horizontal:absolute;mso-position-horizontal-relative:text;mso-position-vertical:absolute;mso-position-vertical-relative:text;mso-width-percent:0;mso-height-percent:0;mso-width-relative:margin;mso-height-relative:margin;v-text-anchor:middle" coordsize="885825,316865" o:gfxdata="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" path="m,l885825,r,316865l,316865,,xm38233,38233r,240399l847592,278632r,-240399l38233,38233xe" fillcolor="#001893" stroked="f" strokeweight="2pt">
+                <v:path arrowok="t" o:connecttype="custom" o:connectlocs="0,0;885825,0;885825,316865;0,316865;0,0;38233,38233;38233,278632;847592,278632;847592,38233;38233,38233" o:connectangles="0,0,0,0,0,0,0,0,0,0"/>
+              </v:shape>
+            </w:pict>
+          </mc:Fallback>
+        </mc:AlternateContent>
+      </w:r>
+      <w:r>
+        <w:rPr>
+          <w:noProof/>
+        </w:rPr>
+        <mc:AlternateContent>
+          <mc:Choice Requires="wps">
+            <w:drawing>
+              <wp:anchor distT="0" distB="0" distL="114300" distR="114300" simplePos="0" relativeHeight="251659264" behindDoc="0" locked="0" layoutInCell="1" allowOverlap="1" wp14:anchorId="2FD953A7" wp14:editId="177B862E">
+                <wp:simplePos x="0" y="0"/>
+                <wp:positionH relativeFrom="column">
+                  <wp:posOffset>192908</wp:posOffset>
+                </wp:positionH>
+                <wp:positionV relativeFrom="paragraph">
+                  <wp:posOffset>661532</wp:posOffset>
+                </wp:positionV>
+                <wp:extent cx="425450" cy="647700"/>
+                <wp:effectExtent l="0" t="0" r="6350" b="0"/>
+                <wp:wrapNone/>
+                <wp:docPr id="32" name="Frame 32"/>
+                <wp:cNvGraphicFramePr/>
+                <a:graphic xmlns:a="http://schemas.openxmlformats.org/drawingml/2006/main">
+                  <a:graphicData uri="http://schemas.microsoft.com/office/word/2010/wordprocessingShape">
+                    <wps:wsp>
+                      <wps:cNvSpPr/>
+                      <wps:spPr>
+                        <a:xfrm>
+                          <a:off x="0" y="0"/>
+                          <a:ext cx="425450" cy="647700"/>
+                        </a:xfrm>
+                        <a:prstGeom prst="frame">
+                          <a:avLst>
+                            <a:gd name="adj1" fmla="val 8244"/>
+                          </a:avLst>
+                        </a:prstGeom>
+                        <a:solidFill>
+                          <a:srgbClr val="001893"/>
+                        </a:solidFill>
+                        <a:ln>
+                          <a:noFill/>
+                        </a:ln>
+                      </wps:spPr>
+                      <wps:style>
+                        <a:lnRef idx="2">
+                          <a:schemeClr val="accent1">
+                            <a:shade val="50000"/>
+                          </a:schemeClr>
+                        </a:lnRef>
+                        <a:fillRef idx="1">
+                          <a:schemeClr val="accent1"/>
+                        </a:fillRef>
+                        <a:effectRef idx="0">
+                          <a:schemeClr val="accent1"/>
+                        </a:effectRef>
+                        <a:fontRef idx="minor">
+                          <a:schemeClr val="lt1"/>
+                        </a:fontRef>
+                      </wps:style>
+                      <wps:bodyPr rot="0" spcFirstLastPara="0" vertOverflow="overflow" horzOverflow="overflow" vert="horz" wrap="square" lIns="91440" tIns="45720" rIns="91440" bIns="45720" numCol="1" spcCol="0" rtlCol="0" fromWordArt="0" anchor="ctr" anchorCtr="0" forceAA="0" compatLnSpc="1">
+                        <a:prstTxWarp prst="textNoShape">
+                          <a:avLst/>
+                        </a:prstTxWarp>
+                        <a:noAutofit/>
+                      </wps:bodyPr>
+                    </wps:wsp>
+                  </a:graphicData>
+                </a:graphic>
+                <wp14:sizeRelH relativeFrom="margin">
+                  <wp14:pctWidth>0</wp14:pctWidth>
+                </wp14:sizeRelH>
+                <wp14:sizeRelV relativeFrom="margin">
+                  <wp14:pctHeight>0</wp14:pctHeight>
+                </wp14:sizeRelV>
+              </wp:anchor>
+            </w:drawing>
+          </mc:Choice>
+          <mc:Fallback>
+            <w:pict>
+              <v:shape w14:anchorId="2E9E95E3" id="Frame 32" o:spid="_x0000_s1026" style="position:absolute;margin-left:15.2pt;margin-top:52.1pt;width:33.5pt;height:51pt;z-index:251659264;visibility:visible;mso-wrap-style:square;mso-width-percent:0;mso-height-percent:0;mso-wrap-distance-left:9pt;mso-wrap-distance-top:0;mso-wrap-distance-right:9pt;mso-wrap-distance-bottom:0;mso-position-horizontal:absolute;mso-position-horizontal-relative:text;mso-position-vertical:absolute;mso-position-vertical-relative:text;mso-width-percent:0;mso-height-percent:0;mso-width-relative:margin;mso-height-relative:margin;v-text-anchor:middle" coordsize="425450,647700" o:gfxdata="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" path="m,l425450,r,647700l,647700,,xm35074,35074r,577552l390376,612626r,-577552l35074,35074xe" fillcolor="#001893" stroked="f" strokeweight="2pt">
+                <v:path arrowok="t" o:connecttype="custom" o:connectlocs="0,0;425450,0;425450,647700;0,647700;0,0;35074,35074;35074,612626;390376,612626;390376,35074;35074,35074" o:connectangles="0,0,0,0,0,0,0,0,0,0"/>
+              </v:shape>
+            </w:pict>
+          </mc:Fallback>
+        </mc:AlternateContent>
+      </w:r>
+      <w:r>
+        <w:rPr>
+          <w:noProof/>
+        </w:rPr>
+        <w:drawing>
+          <wp:inline distT="0" distB="0" distL="0" distR="0" wp14:anchorId="06DEB02C" wp14:editId="3A223603">
+            <wp:extent cx="3199765" cy="2018328"/>
+            <wp:effectExtent l="0" t="0" r="0" b="0"/>
+            <wp:docPr id="30" name="Picture 30" descr="Graphical user interface, text, application, chat or text message&#10;&#10;Description automatically generated"/>
+            <wp:cNvGraphicFramePr>
+              <a:graphicFrameLocks xmlns:a="http://schemas.openxmlformats.org/drawingml/2006/main" noChangeAspect="1"/>
+            </wp:cNvGraphicFramePr>
+            <a:graphic xmlns:a="http://schemas.openxmlformats.org/drawingml/2006/main">
+              <a:graphicData uri="http://schemas.openxmlformats.org/drawingml/2006/picture">
+                <pic:pic xmlns:pic="http://schemas.openxmlformats.org/drawingml/2006/picture">
+                  <pic:nvPicPr>
+                    <pic:cNvPr id="30" name="Picture 30" descr="Graphical user interface, text, application, chat or text message&#10;&#10;Description automatically generated"/>
+                    <pic:cNvPicPr/>
+                  </pic:nvPicPr>
+                  <pic:blipFill rotWithShape="1">
+                    <a:blip r:embed="rId37"/>
+                    <a:srcRect l="788"/>
+                    <a:stretch/>
+                  </pic:blipFill>
+                  <pic:spPr bwMode="auto">
+                    <a:xfrm>
+                      <a:off x="0" y="0"/>
+                      <a:ext cx="3232217" cy="2038798"/>
+                    </a:xfrm>
+                    <a:prstGeom prst="rect">
+                      <a:avLst/>
+                    </a:prstGeom>
+                    <a:ln>
+                      <a:noFill/>
+                    </a:ln>
+                    <a:extLst>
+                      <a:ext uri="{53640926-AAD7-44D8-BBD7-CCE9431645EC}">
+                        <a14:shadowObscured xmlns:a14="http://schemas.microsoft.com/office/drawing/2010/main"/>
+                      </a:ext>
+                    </a:extLst>
+                  </pic:spPr>
+                </pic:pic>
+              </a:graphicData>
+            </a:graphic>
+          </wp:inline>
+        </w:drawing>
+      </w:r>
+    </w:p>
+    <w:p>
+      <w:pPr>
+        <w:pStyle w:val="ListParagraph"/>
+        <w:numPr>
+          <w:ilvl w:val="3"/>
+          <w:numId w:val="18"/>
+        </w:numPr>
+      </w:pPr>
+      <w:r>
+        <w:rPr>
+          <w:lang w:val="bg-BG"/>
+        </w:rPr>
+        <w:t xml:space="preserve">Задайте </w:t>
+      </w:r>
+      <w:r>
+        <w:rPr>
+          <w:b/>
+          <w:bCs/>
+          <w:lang w:val="bg-BG"/>
+        </w:rPr>
+        <w:t>текст</w:t>
+      </w:r>
+      <w:r>
+        <w:rPr>
+          <w:b/>
+          <w:bCs/>
+        </w:rPr>
+        <w:t xml:space="preserve"> </w:t>
+      </w:r>
+      <w:r>
+        <w:rPr>
+          <w:lang w:val="bg-BG"/>
+        </w:rPr>
+        <w:t xml:space="preserve">на </w:t>
+      </w:r>
+      <w:r>
+        <w:rPr>
+          <w:b/>
+          <w:bCs/>
+          <w:lang w:val="bg-BG"/>
+        </w:rPr>
+        <w:t>двете</w:t>
+      </w:r>
+      <w:r>
+        <w:rPr>
+          <w:lang w:val="bg-BG"/>
+        </w:rPr>
+        <w:t xml:space="preserve"> падащи менюта (</w:t>
+      </w:r>
+      <w:r>
+        <w:rPr>
+          <w:rFonts w:ascii="Consolas" w:hAnsi="Consolas" w:cs="Consolas"/>
+          <w:b/>
+          <w:bCs/>
+        </w:rPr>
+        <w:t>comboBoxInitialMetric</w:t>
+      </w:r>
+      <w:r>
+        <w:t xml:space="preserve"> и</w:t>
+      </w:r>
+      <w:r>
+        <w:rPr>
+          <w:lang w:val="bg-BG"/>
+        </w:rPr>
+        <w:t xml:space="preserve"> </w:t>
+      </w:r>
+      <w:r>
+        <w:rPr>
+          <w:rFonts w:ascii="Consolas" w:hAnsi="Consolas" w:cs="Consolas"/>
+          <w:b/>
+          <w:bCs/>
+        </w:rPr>
+        <w:t>comboBoxTargetMetric</w:t>
+      </w:r>
+      <w:r>
+        <w:t>):</w:t>
+      </w:r>
+    </w:p>
+    <w:p>
+      <w:r>
+        <w:rPr>
+          <w:noProof/>
+        </w:rPr>
+        <w:lastRenderedPageBreak/>
+        <w:drawing>
+          <wp:inline distT="0" distB="0" distL="0" distR="0" wp14:anchorId="64C31EE1" wp14:editId="1C240C33">
+            <wp:extent cx="2757661" cy="2367688"/>
+            <wp:effectExtent l="12700" t="12700" r="11430" b="7620"/>
+            <wp:docPr id="35" name="Picture 35" descr="Graphical user interface, application&#10;&#10;Description automatically generated"/>
+            <wp:cNvGraphicFramePr>
+              <a:graphicFrameLocks xmlns:a="http://schemas.openxmlformats.org/drawingml/2006/main" noChangeAspect="1"/>
+            </wp:cNvGraphicFramePr>
+            <a:graphic xmlns:a="http://schemas.openxmlformats.org/drawingml/2006/main">
+              <a:graphicData uri="http://schemas.openxmlformats.org/drawingml/2006/picture">
+                <pic:pic xmlns:pic="http://schemas.openxmlformats.org/drawingml/2006/picture">
+                  <pic:nvPicPr>
+                    <pic:cNvPr id="35" name="Picture 35" descr="Graphical user interface, application&#10;&#10;Description automatically generated"/>
+                    <pic:cNvPicPr/>
+                  </pic:nvPicPr>
+                  <pic:blipFill>
+                    <a:blip r:embed="rId38"/>
+                    <a:stretch>
+                      <a:fillRect/>
+                    </a:stretch>
+                  </pic:blipFill>
+                  <pic:spPr>
+                    <a:xfrm>
+                      <a:off x="0" y="0"/>
+                      <a:ext cx="2816684" cy="2418364"/>
+                    </a:xfrm>
+                    <a:prstGeom prst="rect">
+                      <a:avLst/>
+                    </a:prstGeom>
+                    <a:ln>
+                      <a:solidFill>
+                        <a:schemeClr val="bg1">
+                          <a:lumMod val="75000"/>
+                        </a:schemeClr>
+                      </a:solidFill>
+                    </a:ln>
+                  </pic:spPr>
+                </pic:pic>
+              </a:graphicData>
+            </a:graphic>
+          </wp:inline>
+        </w:drawing>
+      </w:r>
+      <w:r>
+        <w:rPr>
+          <w:noProof/>
+        </w:rPr>
+        <w:drawing>
+          <wp:anchor distT="0" distB="0" distL="114300" distR="114300" simplePos="0" relativeHeight="251662336" behindDoc="0" locked="0" layoutInCell="1" allowOverlap="1" wp14:anchorId="3EE9D374" wp14:editId="1F0BA0C9">
+            <wp:simplePos x="0" y="0"/>
+            <wp:positionH relativeFrom="margin">
+              <wp:align>right</wp:align>
+            </wp:positionH>
+            <wp:positionV relativeFrom="margin">
+              <wp:align>top</wp:align>
+            </wp:positionV>
+            <wp:extent cx="2697480" cy="2375535"/>
+            <wp:effectExtent l="12700" t="12700" r="7620" b="12065"/>
+            <wp:wrapSquare wrapText="bothSides"/>
+            <wp:docPr id="37" name="Picture 37" descr="Graphical user interface, application&#10;&#10;Description automatically generated"/>
+            <wp:cNvGraphicFramePr>
+              <a:graphicFrameLocks xmlns:a="http://schemas.openxmlformats.org/drawingml/2006/main" noChangeAspect="1"/>
+            </wp:cNvGraphicFramePr>
+            <a:graphic xmlns:a="http://schemas.openxmlformats.org/drawingml/2006/main">
+              <a:graphicData uri="http://schemas.openxmlformats.org/drawingml/2006/picture">
+                <pic:pic xmlns:pic="http://schemas.openxmlformats.org/drawingml/2006/picture">
+                  <pic:nvPicPr>
+                    <pic:cNvPr id="37" name="Picture 37" descr="Graphical user interface, application&#10;&#10;Description automatically generated"/>
+                    <pic:cNvPicPr/>
+                  </pic:nvPicPr>
+                  <pic:blipFill>
+                    <a:blip r:embed="rId39">
+                      <a:extLst>
+                        <a:ext uri="{28A0092B-C50C-407E-A947-70E740481C1C}">
+                          <a14:useLocalDpi xmlns:a14="http://schemas.microsoft.com/office/drawing/2010/main" val="0"/>
+                        </a:ext>
+                      </a:extLst>
+                    </a:blip>
+                    <a:stretch>
+                      <a:fillRect/>
+                    </a:stretch>
+                  </pic:blipFill>
+                  <pic:spPr>
+                    <a:xfrm>
+                      <a:off x="0" y="0"/>
+                      <a:ext cx="2697480" cy="2375535"/>
+                    </a:xfrm>
+                    <a:prstGeom prst="rect">
+                      <a:avLst/>
+                    </a:prstGeom>
+                    <a:ln>
+                      <a:solidFill>
+                        <a:schemeClr val="bg1">
+                          <a:lumMod val="75000"/>
+                        </a:schemeClr>
+                      </a:solidFill>
+                    </a:ln>
+                  </pic:spPr>
+                </pic:pic>
+              </a:graphicData>
+            </a:graphic>
+          </wp:anchor>
+        </w:drawing>
+      </w:r>
+    </w:p>
+    <w:p>
+      <w:pPr>
+        <w:rPr>
+          <w:lang w:val="bg-BG"/>
+        </w:rPr>
+      </w:pPr>
+      <w:r>
+        <w:rPr>
+          <w:lang w:val="bg-BG"/>
+        </w:rPr>
+        <w:t xml:space="preserve">След задаването на </w:t>
+      </w:r>
+      <w:r>
+        <w:rPr>
+          <w:b/>
+          <w:bCs/>
+          <w:lang w:val="bg-BG"/>
+        </w:rPr>
+        <w:t>текст по подразбиране</w:t>
+      </w:r>
+      <w:r>
+        <w:rPr>
+          <w:lang w:val="bg-BG"/>
+        </w:rPr>
+        <w:t xml:space="preserve"> приложението трябва да изглежда така:</w:t>
+      </w:r>
+    </w:p>
+    <w:p>
+      <w:r>
+        <w:rPr>
+          <w:noProof/>
+        </w:rPr>
+        <w:drawing>
+          <wp:inline distT="0" distB="0" distL="0" distR="0" wp14:anchorId="07AB6BDF" wp14:editId="4BEFDA4E">
+            <wp:extent cx="3539905" cy="1663840"/>
+            <wp:effectExtent l="0" t="0" r="3810" b="0"/>
+            <wp:docPr id="38" name="Picture 38" descr="Graphical user interface, text, application&#10;&#10;Description automatically generated"/>
+            <wp:cNvGraphicFramePr>
+              <a:graphicFrameLocks xmlns:a="http://schemas.openxmlformats.org/drawingml/2006/main" noChangeAspect="1"/>
+            </wp:cNvGraphicFramePr>
+            <a:graphic xmlns:a="http://schemas.openxmlformats.org/drawingml/2006/main">
+              <a:graphicData uri="http://schemas.openxmlformats.org/drawingml/2006/picture">
+                <pic:pic xmlns:pic="http://schemas.openxmlformats.org/drawingml/2006/picture">
+                  <pic:nvPicPr>
+                    <pic:cNvPr id="38" name="Picture 38" descr="Graphical user interface, text, application&#10;&#10;Description automatically generated"/>
+                    <pic:cNvPicPr/>
+                  </pic:nvPicPr>
+                  <pic:blipFill>
+                    <a:blip r:embed="rId40"/>
+                    <a:stretch>
+                      <a:fillRect/>
+                    </a:stretch>
+                  </pic:blipFill>
+                  <pic:spPr>
+                    <a:xfrm>
+                      <a:off x="0" y="0"/>
+                      <a:ext cx="3579980" cy="1682676"/>
+                    </a:xfrm>
+                    <a:prstGeom prst="rect">
+                      <a:avLst/>
+                    </a:prstGeom>
+                  </pic:spPr>
+                </pic:pic>
+              </a:graphicData>
+            </a:graphic>
+          </wp:inline>
+        </w:drawing>
+      </w:r>
+    </w:p>
+    <w:p>
+      <w:pPr>
+        <w:pStyle w:val="ListParagraph"/>
+        <w:numPr>
+          <w:ilvl w:val="3"/>
+          <w:numId w:val="18"/>
+        </w:numPr>
+        <w:rPr>
+          <w:lang w:val="bg-BG"/>
+        </w:rPr>
+      </w:pPr>
+      <w:r>
+        <w:rPr>
+          <w:lang w:val="bg-BG"/>
+        </w:rPr>
+        <w:t xml:space="preserve">Добавете </w:t>
+      </w:r>
+      <w:r>
+        <w:rPr>
+          <w:b/>
+          <w:bCs/>
+          <w:lang w:val="bg-BG"/>
+        </w:rPr>
+        <w:t>метод-обработчик</w:t>
+      </w:r>
+      <w:r>
+        <w:rPr>
+          <w:lang w:val="bg-BG"/>
+        </w:rPr>
+        <w:t xml:space="preserve"> на бутона </w:t>
+      </w:r>
+      <w:r>
+        <w:rPr>
+          <w:rFonts w:ascii="Consolas" w:hAnsi="Consolas" w:cs="Consolas"/>
+          <w:b/>
+          <w:bCs/>
+        </w:rPr>
+        <w:t>Convert</w:t>
+      </w:r>
+      <w:r>
+        <w:rPr>
+          <w:b/>
+          <w:bCs/>
+        </w:rPr>
+        <w:t xml:space="preserve"> </w:t>
+      </w:r>
+      <w:r>
+        <w:rPr>
+          <w:lang w:val="bg-BG"/>
+        </w:rPr>
+        <w:t xml:space="preserve">при събитието </w:t>
+      </w:r>
+      <w:r>
+        <w:rPr>
+          <w:rFonts w:ascii="Consolas" w:hAnsi="Consolas" w:cs="Consolas"/>
+          <w:b/>
+          <w:bCs/>
+        </w:rPr>
+        <w:t>Click</w:t>
+      </w:r>
+      <w:r>
+        <w:rPr>
+          <w:b/>
+          <w:bCs/>
+        </w:rPr>
+        <w:t xml:space="preserve"> </w:t>
+      </w:r>
+      <w:r>
+        <w:t>(</w:t>
+      </w:r>
+      <w:r>
+        <w:rPr>
+          <w:lang w:val="bg-BG"/>
+        </w:rPr>
+        <w:t>чрез двоен клик в празното пространство)</w:t>
+      </w:r>
+      <w:r>
+        <w:t>:</w:t>
+      </w:r>
+    </w:p>
+    <w:p>
+      <w:pPr>
+        <w:rPr>
+          <w:lang w:val="bg-BG"/>
+        </w:rPr>
+      </w:pPr>
+      <w:r>
+        <w:rPr>
+          <w:noProof/>
+          <w:lang w:val="bg-BG"/>
+        </w:rPr>
+        <w:drawing>
+          <wp:inline distT="0" distB="0" distL="0" distR="0" wp14:anchorId="3CD4BE7C" wp14:editId="489C70EA">
+            <wp:extent cx="3023857" cy="2657329"/>
+            <wp:effectExtent l="12700" t="12700" r="12065" b="10160"/>
+            <wp:docPr id="39" name="Picture 39" descr="Graphical user interface, text, application&#10;&#10;Description automatically generated"/>
+            <wp:cNvGraphicFramePr>
+              <a:graphicFrameLocks xmlns:a="http://schemas.openxmlformats.org/drawingml/2006/main" noChangeAspect="1"/>
+            </wp:cNvGraphicFramePr>
+            <a:graphic xmlns:a="http://schemas.openxmlformats.org/drawingml/2006/main">
+              <a:graphicData uri="http://schemas.openxmlformats.org/drawingml/2006/picture">
+                <pic:pic xmlns:pic="http://schemas.openxmlformats.org/drawingml/2006/picture">
+                  <pic:nvPicPr>
+                    <pic:cNvPr id="39" name="Picture 39" descr="Graphical user interface, text, application&#10;&#10;Description automatically generated"/>
+                    <pic:cNvPicPr/>
+                  </pic:nvPicPr>
+                  <pic:blipFill>
+                    <a:blip r:embed="rId41"/>
+                    <a:stretch>
+                      <a:fillRect/>
+                    </a:stretch>
+                  </pic:blipFill>
+                  <pic:spPr>
+                    <a:xfrm>
+                      <a:off x="0" y="0"/>
+                      <a:ext cx="3049473" cy="2679840"/>
+                    </a:xfrm>
+                    <a:prstGeom prst="rect">
+                      <a:avLst/>
+                    </a:prstGeom>
+                    <a:ln>
+                      <a:solidFill>
+                        <a:schemeClr val="bg1">
+                          <a:lumMod val="75000"/>
+                        </a:schemeClr>
+                      </a:solidFill>
+                    </a:ln>
+                  </pic:spPr>
+                </pic:pic>
+              </a:graphicData>
+            </a:graphic>
+          </wp:inline>
+        </w:drawing>
+      </w:r>
+    </w:p>
+    <w:p>
+      <w:pPr>
+        <w:pStyle w:val="ListParagraph"/>
+        <w:numPr>
+          <w:ilvl w:val="3"/>
+          <w:numId w:val="18"/>
+        </w:numPr>
+        <w:spacing w:before="160"/>
+      </w:pPr>
+      <w:r>
+        <w:rPr>
+          <w:lang w:val="bg-BG"/>
+        </w:rPr>
+        <w:t>Добавете</w:t>
+      </w:r>
+      <w:r>
+        <w:rPr>
+          <w:lang w:val="bg-BG"/>
+        </w:rPr>
+        <w:t xml:space="preserve"> код в метода-обработчик, който да провери </w:t>
+      </w:r>
+      <w:r>
+        <w:rPr>
+          <w:b/>
+          <w:bCs/>
+          <w:lang w:val="bg-BG"/>
+        </w:rPr>
+        <w:t>началната мерна единица</w:t>
+      </w:r>
+      <w:r>
+        <w:rPr>
+          <w:lang w:val="bg-BG"/>
+        </w:rPr>
+        <w:t xml:space="preserve"> и тази, към която трябва да се </w:t>
+      </w:r>
+      <w:r>
+        <w:rPr>
+          <w:b/>
+          <w:bCs/>
+          <w:lang w:val="bg-BG"/>
+        </w:rPr>
+        <w:t>конвертира</w:t>
+      </w:r>
+      <w:r>
+        <w:t xml:space="preserve">. </w:t>
+      </w:r>
+      <w:r>
+        <w:rPr>
+          <w:lang w:val="bg-BG"/>
+        </w:rPr>
+        <w:t xml:space="preserve">След това </w:t>
+      </w:r>
+      <w:r>
+        <w:rPr>
+          <w:lang w:val="bg-BG"/>
+        </w:rPr>
+        <w:t>д</w:t>
+      </w:r>
+      <w:r>
+        <w:rPr>
+          <w:lang w:val="bg-BG"/>
+        </w:rPr>
+        <w:t>обавете</w:t>
+      </w:r>
+      <w:r>
+        <w:rPr>
+          <w:lang w:val="bg-BG"/>
+        </w:rPr>
+        <w:t xml:space="preserve"> </w:t>
+      </w:r>
+      <w:r>
+        <w:rPr>
+          <w:rFonts w:ascii="Consolas" w:hAnsi="Consolas" w:cs="Consolas"/>
+          <w:b/>
+          <w:bCs/>
+        </w:rPr>
+        <w:t>if-</w:t>
+      </w:r>
+      <w:r>
+        <w:rPr>
+          <w:rFonts w:ascii="Consolas" w:hAnsi="Consolas" w:cs="Consolas"/>
+          <w:b/>
+          <w:bCs/>
+        </w:rPr>
+        <w:t>else</w:t>
+      </w:r>
+      <w:r>
+        <w:rPr>
+          <w:rFonts w:ascii="Calibri" w:hAnsi="Calibri" w:cs="Calibri"/>
+          <w:b/>
+          <w:bCs/>
+        </w:rPr>
+        <w:t xml:space="preserve"> </w:t>
+      </w:r>
+      <w:r>
+        <w:rPr>
+          <w:rFonts w:ascii="Consolas" w:hAnsi="Consolas" w:cs="Consolas"/>
+          <w:b/>
+          <w:bCs/>
+        </w:rPr>
+        <w:t>if-</w:t>
+      </w:r>
+      <w:r>
+        <w:rPr>
+          <w:rFonts w:ascii="Consolas" w:hAnsi="Consolas" w:cs="Consolas"/>
+          <w:b/>
+          <w:bCs/>
+        </w:rPr>
+        <w:t>else</w:t>
+      </w:r>
+      <w:r>
+        <w:rPr>
+          <w:b/>
+          <w:bCs/>
+        </w:rPr>
+        <w:t xml:space="preserve"> </w:t>
+      </w:r>
+      <w:r>
+        <w:rPr>
+          <w:lang w:val="bg-BG"/>
+        </w:rPr>
+        <w:t>конструкция</w:t>
+      </w:r>
+      <w:r>
+        <w:rPr>
+          <w:lang w:val="bg-BG"/>
+        </w:rPr>
+        <w:t>, която</w:t>
+      </w:r>
+      <w:r>
+        <w:rPr>
+          <w:lang w:val="bg-BG"/>
+        </w:rPr>
+        <w:t xml:space="preserve"> да извърши необходимите </w:t>
+      </w:r>
+      <w:r>
+        <w:rPr>
+          <w:b/>
+          <w:bCs/>
+          <w:lang w:val="bg-BG"/>
+        </w:rPr>
+        <w:t>преходи</w:t>
+      </w:r>
+      <w:r>
+        <w:rPr>
+          <w:lang w:val="bg-BG"/>
+        </w:rPr>
+        <w:t>:</w:t>
+      </w:r>
+    </w:p>
+    <w:p>
+      <w:r>
+        <w:lastRenderedPageBreak/>
+        <w:drawing>
+          <wp:inline distT="0" distB="0" distL="0" distR="0" wp14:anchorId="4BDB1D33" wp14:editId="4831CADF">
+            <wp:extent cx="6858880" cy="3866870"/>
+            <wp:effectExtent l="12700" t="12700" r="12065" b="6985"/>
+            <wp:docPr id="36" name="Picture 36" descr="A picture containing text&#10;&#10;Description automatically generated"/>
+            <wp:cNvGraphicFramePr>
+              <a:graphicFrameLocks xmlns:a="http://schemas.openxmlformats.org/drawingml/2006/main" noChangeAspect="1"/>
+            </wp:cNvGraphicFramePr>
+            <a:graphic xmlns:a="http://schemas.openxmlformats.org/drawingml/2006/main">
+              <a:graphicData uri="http://schemas.openxmlformats.org/drawingml/2006/picture">
+                <pic:pic xmlns:pic="http://schemas.openxmlformats.org/drawingml/2006/picture">
+                  <pic:nvPicPr>
+                    <pic:cNvPr id="36" name="Picture 36" descr="A picture containing text&#10;&#10;Description automatically generated"/>
+                    <pic:cNvPicPr/>
+                  </pic:nvPicPr>
+                  <pic:blipFill>
+                    <a:blip r:embed="rId42"/>
+                    <a:stretch>
+                      <a:fillRect/>
+                    </a:stretch>
+                  </pic:blipFill>
+                  <pic:spPr>
+                    <a:xfrm>
+                      <a:off x="0" y="0"/>
+                      <a:ext cx="6868378" cy="3872224"/>
+                    </a:xfrm>
+                    <a:prstGeom prst="rect">
+                      <a:avLst/>
+                    </a:prstGeom>
+                    <a:ln>
+                      <a:solidFill>
+                        <a:schemeClr val="bg1">
+                          <a:lumMod val="75000"/>
+                        </a:schemeClr>
+                      </a:solidFill>
+                    </a:ln>
+                  </pic:spPr>
+                </pic:pic>
+              </a:graphicData>
+            </a:graphic>
+          </wp:inline>
+        </w:drawing>
+      </w:r>
+    </w:p>
+    <w:p>
+      <w:pPr>
+        <w:pStyle w:val="ListParagraph"/>
+        <w:numPr>
+          <w:ilvl w:val="3"/>
+          <w:numId w:val="18"/>
+        </w:numPr>
+      </w:pPr>
+      <w:r>
+        <w:rPr>
+          <w:lang w:val="bg-BG"/>
+        </w:rPr>
+        <w:t xml:space="preserve">Стартирайте приложението с </w:t>
+      </w:r>
+      <w:r>
+        <w:rPr>
+          <w:b/>
+          <w:bCs/>
+          <w:lang w:val="bg-BG"/>
+        </w:rPr>
+        <w:t>[</w:t>
+      </w:r>
+      <w:r>
+        <w:rPr>
+          <w:b/>
+          <w:bCs/>
+        </w:rPr>
+        <w:t>Ctrl + f5]</w:t>
+      </w:r>
+      <w:r>
+        <w:t xml:space="preserve"> </w:t>
+      </w:r>
+      <w:r>
+        <w:rPr>
+          <w:lang w:val="bg-BG"/>
+        </w:rPr>
+        <w:t>и го тествайте:</w:t>
+      </w:r>
+    </w:p>
+    <w:p>
+      <w:r>
+        <w:drawing>
+          <wp:inline distT="0" distB="0" distL="0" distR="0" wp14:anchorId="30671482" wp14:editId="10A082E8">
+            <wp:extent cx="2779414" cy="1569994"/>
+            <wp:effectExtent l="0" t="0" r="0" b="0"/>
+            <wp:docPr id="41" name="Picture 41" descr="Graphical user interface, text, application&#10;&#10;Description automatically generated"/>
+            <wp:cNvGraphicFramePr>
+              <a:graphicFrameLocks xmlns:a="http://schemas.openxmlformats.org/drawingml/2006/main" noChangeAspect="1"/>
+            </wp:cNvGraphicFramePr>
+            <a:graphic xmlns:a="http://schemas.openxmlformats.org/drawingml/2006/main">
+              <a:graphicData uri="http://schemas.openxmlformats.org/drawingml/2006/picture">
+                <pic:pic xmlns:pic="http://schemas.openxmlformats.org/drawingml/2006/picture">
+                  <pic:nvPicPr>
+                    <pic:cNvPr id="41" name="Picture 41" descr="Graphical user interface, text, application&#10;&#10;Description automatically generated"/>
+                    <pic:cNvPicPr/>
+                  </pic:nvPicPr>
+                  <pic:blipFill>
+                    <a:blip r:embed="rId43"/>
+                    <a:stretch>
+                      <a:fillRect/>
+                    </a:stretch>
+                  </pic:blipFill>
+                  <pic:spPr>
+                    <a:xfrm>
+                      <a:off x="0" y="0"/>
+                      <a:ext cx="2839579" cy="1603979"/>
+                    </a:xfrm>
+                    <a:prstGeom prst="rect">
+                      <a:avLst/>
+                    </a:prstGeom>
+                  </pic:spPr>
+                </pic:pic>
+              </a:graphicData>
+            </a:graphic>
+          </wp:inline>
+        </w:drawing>
+      </w:r>
+    </w:p>
+    <w:p>
+      <w:r>
+        <w:drawing>
+          <wp:inline distT="0" distB="0" distL="0" distR="0" wp14:anchorId="2130B6E4" wp14:editId="1855072D">
+            <wp:extent cx="2779395" cy="1574238"/>
+            <wp:effectExtent l="0" t="0" r="0" b="0"/>
+            <wp:docPr id="42" name="Picture 42" descr="Graphical user interface, application&#10;&#10;Description automatically generated"/>
+            <wp:cNvGraphicFramePr>
+              <a:graphicFrameLocks xmlns:a="http://schemas.openxmlformats.org/drawingml/2006/main" noChangeAspect="1"/>
+            </wp:cNvGraphicFramePr>
+            <a:graphic xmlns:a="http://schemas.openxmlformats.org/drawingml/2006/main">
+              <a:graphicData uri="http://schemas.openxmlformats.org/drawingml/2006/picture">
+                <pic:pic xmlns:pic="http://schemas.openxmlformats.org/drawingml/2006/picture">
+                  <pic:nvPicPr>
+                    <pic:cNvPr id="42" name="Picture 42" descr="Graphical user interface, application&#10;&#10;Description automatically generated"/>
+                    <pic:cNvPicPr/>
+                  </pic:nvPicPr>
+                  <pic:blipFill>
+                    <a:blip r:embed="rId44"/>
+                    <a:stretch>
+                      <a:fillRect/>
+                    </a:stretch>
+                  </pic:blipFill>
+                  <pic:spPr>
+                    <a:xfrm>
+                      <a:off x="0" y="0"/>
+                      <a:ext cx="2812153" cy="1592792"/>
+                    </a:xfrm>
+                    <a:prstGeom prst="rect">
+                      <a:avLst/>
+                    </a:prstGeom>
+                  </pic:spPr>
+                </pic:pic>
+              </a:graphicData>
+            </a:graphic>
+          </wp:inline>
+        </w:drawing>
+      </w:r>
+    </w:p>
+    <w:p>
+      <w:r>
+        <w:drawing>
+          <wp:inline distT="0" distB="0" distL="0" distR="0" wp14:anchorId="0D35F585" wp14:editId="7B2F7F73">
+            <wp:extent cx="2820869" cy="1593410"/>
+            <wp:effectExtent l="0" t="0" r="0" b="0"/>
+            <wp:docPr id="44" name="Picture 44" descr="Graphical user interface, text, application&#10;&#10;Description automatically generated"/>
+            <wp:cNvGraphicFramePr>
+              <a:graphicFrameLocks xmlns:a="http://schemas.openxmlformats.org/drawingml/2006/main" noChangeAspect="1"/>
+            </wp:cNvGraphicFramePr>
+            <a:graphic xmlns:a="http://schemas.openxmlformats.org/drawingml/2006/main">
+              <a:graphicData uri="http://schemas.openxmlformats.org/drawingml/2006/picture">
+                <pic:pic xmlns:pic="http://schemas.openxmlformats.org/drawingml/2006/picture">
+                  <pic:nvPicPr>
+                    <pic:cNvPr id="44" name="Picture 44" descr="Graphical user interface, text, application&#10;&#10;Description automatically generated"/>
+                    <pic:cNvPicPr/>
+                  </pic:nvPicPr>
+                  <pic:blipFill>
+                    <a:blip r:embed="rId32"/>
+                    <a:stretch>
+                      <a:fillRect/>
+                    </a:stretch>
+                  </pic:blipFill>
+                  <pic:spPr>
+                    <a:xfrm>
+                      <a:off x="0" y="0"/>
+                      <a:ext cx="2849605" cy="1609642"/>
+                    </a:xfrm>
+                    <a:prstGeom prst="rect">
+                      <a:avLst/>
+                    </a:prstGeom>
+                  </pic:spPr>
+                </pic:pic>
+              </a:graphicData>
+            </a:graphic>
+          </wp:inline>
+        </w:drawing>
+      </w:r>
+    </w:p>
     <w:sectPr>
-      <w:headerReference w:type="default" r:id="rId33"/>
-      <w:footerReference w:type="default" r:id="rId34"/>
+      <w:headerReference w:type="default" r:id="rId45"/>
+      <w:footerReference w:type="default" r:id="rId46"/>
       <w:pgSz w:w="11909" w:h="16834" w:code="9"/>
       <w:pgMar w:top="567" w:right="737" w:bottom="1077" w:left="737" w:header="567" w:footer="794" w:gutter="0"/>
       <w:cols w:space="720"/>
@@ -14805,7 +16543,7 @@
 </file>
 
 <file path=word/endnotes.xml><?xml version="1.0" encoding="utf-8"?>
-<w:endnotes xmlns:wpc="http://schemas.microsoft.com/office/word/2010/wordprocessingCanvas" xmlns:cx="http://schemas.microsoft.com/office/drawing/2014/chartex" xmlns:cx1="http://schemas.microsoft.com/office/drawing/2015/9/8/chartex" xmlns:cx2="http://schemas.microsoft.com/office/drawing/2015/10/21/chartex" xmlns:cx3="http://schemas.microsoft.com/office/drawing/2016/5/9/chartex" xmlns:cx4="http://schemas.microsoft.com/office/drawing/2016/5/10/chartex" xmlns:cx5="http://schemas.microsoft.com/office/drawing/2016/5/11/chartex" xmlns:cx6="http://schemas.microsoft.com/office/drawing/2016/5/12/chartex" xmlns:cx7="http://schemas.microsoft.com/office/drawing/2016/5/13/chartex" xmlns:cx8="http://schemas.microsoft.com/office/drawing/2016/5/14/chartex" xmlns:mc="http://schemas.openxmlformats.org/markup-compatibility/2006" xmlns:aink="http://schemas.microsoft.com/office/drawing/2016/ink" xmlns:am3d="http://schemas.microsoft.com/office/drawing/2017/model3d" xmlns:o="urn:schemas-microsoft-com:office:office" xmlns:oel="http://schemas.microsoft.com/office/2019/extlst" xmlns:r="http://schemas.openxmlformats.org/officeDocument/2006/relationships" xmlns:m="http://schemas.openxmlformats.org/officeDocument/2006/math" xmlns:v="urn:schemas-microsoft-com:vml" xmlns:wp14="http://schemas.microsoft.com/office/word/2010/wordprocessingDrawing" xmlns:wp="http://schemas.openxmlformats.org/drawingml/2006/wordprocessingDrawing" xmlns:w10="urn:schemas-microsoft-com:office:word" xmlns:w="http://schemas.openxmlformats.org/wordprocessingml/2006/main" xmlns:w14="http://schemas.microsoft.com/office/word/2010/wordml" xmlns:w15="http://schemas.microsoft.com/office/word/2012/wordml" xmlns:w16cex="http://schemas.microsoft.com/office/word/2018/wordml/cex" xmlns:w16cid="http://schemas.microsoft.com/office/word/2016/wordml/cid" xmlns:w16="http://schemas.microsoft.com/office/word/2018/wordml" xmlns:w16sdtdh="http://schemas.microsoft.com/office/word/2020/wordml/sdtdatahash" xmlns:w16se="http://schemas.microsoft.com/office/word/2015/wordml/symex" xmlns:wpg="http://schemas.microsoft.com/office/word/2010/wordprocessingGroup" xmlns:wpi="http://schemas.microsoft.com/office/word/2010/wordprocessingInk" xmlns:wne="http://schemas.microsoft.com/office/word/2006/wordml" xmlns:wps="http://schemas.microsoft.com/office/word/2010/wordprocessingShape" mc:Ignorable="w14 w15 w16se w16cid w16 w16cex w16sdtdh wp14">
+<w:endnotes xmlns:wpc="http://schemas.microsoft.com/office/word/2010/wordprocessingCanvas" xmlns:cx="http://schemas.microsoft.com/office/drawing/2014/chartex" xmlns:cx1="http://schemas.microsoft.com/office/drawing/2015/9/8/chartex" xmlns:cx2="http://schemas.microsoft.com/office/drawing/2015/10/21/chartex" xmlns:cx3="http://schemas.microsoft.com/office/drawing/2016/5/9/chartex" xmlns:cx4="http://schemas.microsoft.com/office/drawing/2016/5/10/chartex" xmlns:cx5="http://schemas.microsoft.com/office/drawing/2016/5/11/chartex" xmlns:cx6="http://schemas.microsoft.com/office/drawing/2016/5/12/chartex" xmlns:cx7="http://schemas.microsoft.com/office/drawing/2016/5/13/chartex" xmlns:cx8="http://schemas.microsoft.com/office/drawing/2016/5/14/chartex" xmlns:mc="http://schemas.openxmlformats.org/markup-compatibility/2006" xmlns:aink="http://schemas.microsoft.com/office/drawing/2016/ink" xmlns:am3d="http://schemas.microsoft.com/office/drawing/2017/model3d" xmlns:o="urn:schemas-microsoft-com:office:office" xmlns:oel="http://schemas.microsoft.com/office/2019/extlst" xmlns:r="http://schemas.openxmlformats.org/officeDocument/2006/relationships" xmlns:m="http://schemas.openxmlformats.org/officeDocument/2006/math" xmlns:v="urn:schemas-microsoft-com:vml" xmlns:wp14="http://schemas.microsoft.com/office/word/2010/wordprocessingDrawing" xmlns:wp="http://schemas.openxmlformats.org/drawingml/2006/wordprocessingDrawing" xmlns:w10="urn:schemas-microsoft-com:office:word" xmlns:w="http://schemas.openxmlformats.org/wordprocessingml/2006/main" xmlns:w14="http://schemas.microsoft.com/office/word/2010/wordml" xmlns:w15="http://schemas.microsoft.com/office/word/2012/wordml" xmlns:w16cex="http://schemas.microsoft.com/office/word/2018/wordml/cex" xmlns:w16cid="http://schemas.microsoft.com/office/word/2016/wordml/cid" xmlns:w16="http://schemas.microsoft.com/office/word/2018/wordml" xmlns:w16du="http://schemas.microsoft.com/office/word/2023/wordml/word16du" xmlns:w16sdtdh="http://schemas.microsoft.com/office/word/2020/wordml/sdtdatahash" xmlns:w16se="http://schemas.microsoft.com/office/word/2015/wordml/symex" xmlns:wpg="http://schemas.microsoft.com/office/word/2010/wordprocessingGroup" xmlns:wpi="http://schemas.microsoft.com/office/word/2010/wordprocessingInk" xmlns:wne="http://schemas.microsoft.com/office/word/2006/wordml" xmlns:wps="http://schemas.microsoft.com/office/word/2010/wordprocessingShape" mc:Ignorable="w14 w15 w16se w16cid w16 w16cex w16sdtdh wp14">
   <w:endnote w:type="separator" w:id="-1">
     <w:p>
       <w:pPr>
@@ -14830,7 +16568,7 @@
 </file>
 
 <file path=word/footer1.xml><?xml version="1.0" encoding="utf-8"?>
-<w:ftr xmlns:wpc="http://schemas.microsoft.com/office/word/2010/wordprocessingCanvas" xmlns:cx="http://schemas.microsoft.com/office/drawing/2014/chartex" xmlns:cx1="http://schemas.microsoft.com/office/drawing/2015/9/8/chartex" xmlns:cx2="http://schemas.microsoft.com/office/drawing/2015/10/21/chartex" xmlns:cx3="http://schemas.microsoft.com/office/drawing/2016/5/9/chartex" xmlns:cx4="http://schemas.microsoft.com/office/drawing/2016/5/10/chartex" xmlns:cx5="http://schemas.microsoft.com/office/drawing/2016/5/11/chartex" xmlns:cx6="http://schemas.microsoft.com/office/drawing/2016/5/12/chartex" xmlns:cx7="http://schemas.microsoft.com/office/drawing/2016/5/13/chartex" xmlns:cx8="http://schemas.microsoft.com/office/drawing/2016/5/14/chartex" xmlns:mc="http://schemas.openxmlformats.org/markup-compatibility/2006" xmlns:aink="http://schemas.microsoft.com/office/drawing/2016/ink" xmlns:am3d="http://schemas.microsoft.com/office/drawing/2017/model3d" xmlns:o="urn:schemas-microsoft-com:office:office" xmlns:oel="http://schemas.microsoft.com/office/2019/extlst" xmlns:r="http://schemas.openxmlformats.org/officeDocument/2006/relationships" xmlns:m="http://schemas.openxmlformats.org/officeDocument/2006/math" xmlns:v="urn:schemas-microsoft-com:vml" xmlns:wp14="http://schemas.microsoft.com/office/word/2010/wordprocessingDrawing" xmlns:wp="http://schemas.openxmlformats.org/drawingml/2006/wordprocessingDrawing" xmlns:w10="urn:schemas-microsoft-com:office:word" xmlns:w="http://schemas.openxmlformats.org/wordprocessingml/2006/main" xmlns:w14="http://schemas.microsoft.com/office/word/2010/wordml" xmlns:w15="http://schemas.microsoft.com/office/word/2012/wordml" xmlns:w16cex="http://schemas.microsoft.com/office/word/2018/wordml/cex" xmlns:w16cid="http://schemas.microsoft.com/office/word/2016/wordml/cid" xmlns:w16="http://schemas.microsoft.com/office/word/2018/wordml" xmlns:w16sdtdh="http://schemas.microsoft.com/office/word/2020/wordml/sdtdatahash" xmlns:w16se="http://schemas.microsoft.com/office/word/2015/wordml/symex" xmlns:wpg="http://schemas.microsoft.com/office/word/2010/wordprocessingGroup" xmlns:wpi="http://schemas.microsoft.com/office/word/2010/wordprocessingInk" xmlns:wne="http://schemas.microsoft.com/office/word/2006/wordml" xmlns:wps="http://schemas.microsoft.com/office/word/2010/wordprocessingShape" mc:Ignorable="w14 w15 w16se w16cid w16 w16cex w16sdtdh wp14">
+<w:ftr xmlns:wpc="http://schemas.microsoft.com/office/word/2010/wordprocessingCanvas" xmlns:cx="http://schemas.microsoft.com/office/drawing/2014/chartex" xmlns:cx1="http://schemas.microsoft.com/office/drawing/2015/9/8/chartex" xmlns:cx2="http://schemas.microsoft.com/office/drawing/2015/10/21/chartex" xmlns:cx3="http://schemas.microsoft.com/office/drawing/2016/5/9/chartex" xmlns:cx4="http://schemas.microsoft.com/office/drawing/2016/5/10/chartex" xmlns:cx5="http://schemas.microsoft.com/office/drawing/2016/5/11/chartex" xmlns:cx6="http://schemas.microsoft.com/office/drawing/2016/5/12/chartex" xmlns:cx7="http://schemas.microsoft.com/office/drawing/2016/5/13/chartex" xmlns:cx8="http://schemas.microsoft.com/office/drawing/2016/5/14/chartex" xmlns:mc="http://schemas.openxmlformats.org/markup-compatibility/2006" xmlns:aink="http://schemas.microsoft.com/office/drawing/2016/ink" xmlns:am3d="http://schemas.microsoft.com/office/drawing/2017/model3d" xmlns:o="urn:schemas-microsoft-com:office:office" xmlns:oel="http://schemas.microsoft.com/office/2019/extlst" xmlns:r="http://schemas.openxmlformats.org/officeDocument/2006/relationships" xmlns:m="http://schemas.openxmlformats.org/officeDocument/2006/math" xmlns:v="urn:schemas-microsoft-com:vml" xmlns:wp14="http://schemas.microsoft.com/office/word/2010/wordprocessingDrawing" xmlns:wp="http://schemas.openxmlformats.org/drawingml/2006/wordprocessingDrawing" xmlns:w10="urn:schemas-microsoft-com:office:word" xmlns:w="http://schemas.openxmlformats.org/wordprocessingml/2006/main" xmlns:w14="http://schemas.microsoft.com/office/word/2010/wordml" xmlns:w15="http://schemas.microsoft.com/office/word/2012/wordml" xmlns:w16cex="http://schemas.microsoft.com/office/word/2018/wordml/cex" xmlns:w16cid="http://schemas.microsoft.com/office/word/2016/wordml/cid" xmlns:w16="http://schemas.microsoft.com/office/word/2018/wordml" xmlns:w16du="http://schemas.microsoft.com/office/word/2023/wordml/word16du" xmlns:w16sdtdh="http://schemas.microsoft.com/office/word/2020/wordml/sdtdatahash" xmlns:w16se="http://schemas.microsoft.com/office/word/2015/wordml/symex" xmlns:wpg="http://schemas.microsoft.com/office/word/2010/wordprocessingGroup" xmlns:wpi="http://schemas.microsoft.com/office/word/2010/wordprocessingInk" xmlns:wne="http://schemas.microsoft.com/office/word/2006/wordml" xmlns:wps="http://schemas.microsoft.com/office/word/2010/wordprocessingShape" mc:Ignorable="w14 w15 w16se w16cid w16 w16cex w16sdtdh wp14">
   <w:p>
     <w:pPr>
       <w:pStyle w:val="Footer"/>
@@ -14931,7 +16669,7 @@
               <v:stroke joinstyle="miter"/>
               <v:path gradientshapeok="t" o:connecttype="rect"/>
             </v:shapetype>
-            <v:shape id="Text Box 6" o:spid="_x0000_s1026" type="#_x0000_t202" style="position:absolute;margin-left:109.85pt;margin-top:28.05pt;width:40.15pt;height:13pt;z-index:251660288;visibility:visible;mso-wrap-style:square;mso-width-percent:0;mso-height-percent:0;mso-wrap-distance-left:9pt;mso-wrap-distance-top:0;mso-wrap-distance-right:9pt;mso-wrap-distance-bottom:0;mso-position-horizontal:absolute;mso-position-horizontal-relative:text;mso-position-vertical:absolute;mso-position-vertical-relative:text;mso-width-percent:0;mso-height-percent:0;mso-width-relative:page;mso-height-relative:page;v-text-anchor:middle" o:gfxdata="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" filled="f" stroked="f" strokeweight=".5pt">
+            <v:shape id="Text Box 6" o:spid="_x0000_s1026" type="#_x0000_t202" style="position:absolute;margin-left:109.85pt;margin-top:28.05pt;width:40.15pt;height:13pt;z-index:251660288;visibility:visible;mso-wrap-style:square;mso-width-percent:0;mso-height-percent:0;mso-wrap-distance-left:9pt;mso-wrap-distance-top:0;mso-wrap-distance-right:9pt;mso-wrap-distance-bottom:0;mso-position-horizontal:absolute;mso-position-horizontal-relative:text;mso-position-vertical:absolute;mso-position-vertical-relative:text;mso-width-percent:0;mso-height-percent:0;mso-width-relative:page;mso-height-relative:page;v-text-anchor:middle" o:gfxdata="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" filled="f" stroked="f" strokeweight=".5pt">
               <v:textbox inset=".5mm,0,0,0">
                 <w:txbxContent>
                   <w:p>
@@ -15700,7 +17438,7 @@
         </mc:Choice>
         <mc:Fallback>
           <w:pict>
-            <v:shape w14:anchorId="2074F399" id="Text Box 16" o:spid="_x0000_s1027" type="#_x0000_t202" style="position:absolute;margin-left:109pt;margin-top:7pt;width:411.4pt;height:40.45pt;z-index:251657216;visibility:visible;mso-wrap-style:square;mso-width-percent:0;mso-height-percent:0;mso-wrap-distance-left:9pt;mso-wrap-distance-top:0;mso-wrap-distance-right:9pt;mso-wrap-distance-bottom:0;mso-position-horizontal:absolute;mso-position-horizontal-relative:text;mso-position-vertical:absolute;mso-position-vertical-relative:text;mso-width-percent:0;mso-height-percent:0;mso-width-relative:page;mso-height-relative:page;v-text-anchor:top" o:gfxdata="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" filled="f" stroked="f">
+            <v:shape w14:anchorId="2074F399" id="Text Box 16" o:spid="_x0000_s1027" type="#_x0000_t202" style="position:absolute;margin-left:109pt;margin-top:7pt;width:411.4pt;height:40.45pt;z-index:251657216;visibility:visible;mso-wrap-style:square;mso-width-percent:0;mso-height-percent:0;mso-wrap-distance-left:9pt;mso-wrap-distance-top:0;mso-wrap-distance-right:9pt;mso-wrap-distance-bottom:0;mso-position-horizontal:absolute;mso-position-horizontal-relative:text;mso-position-vertical:absolute;mso-position-vertical-relative:text;mso-width-percent:0;mso-height-percent:0;mso-width-relative:page;mso-height-relative:page;v-text-anchor:top" o:gfxdata="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" filled="f" stroked="f">
               <v:textbox inset=".5mm,1.2mm,.5mm,.5mm">
                 <w:txbxContent>
                   <w:p>
@@ -15867,7 +17605,7 @@
                                   </pic:cNvPicPr>
                                 </pic:nvPicPr>
                                 <pic:blipFill>
-                                  <a:blip r:embed="rId21">
+                                  <a:blip r:embed="rId2">
                                     <a:extLst>
                                       <a:ext uri="{28A0092B-C50C-407E-A947-70E740481C1C}">
                                         <a14:useLocalDpi xmlns:a14="http://schemas.microsoft.com/office/drawing/2010/main" val="0"/>
@@ -15916,7 +17654,7 @@
                           <wp:extent cx="180000" cy="180000"/>
                           <wp:effectExtent l="0" t="0" r="0" b="0"/>
                           <wp:docPr id="2" name="Picture 2">
-                            <a:hlinkClick xmlns:a="http://schemas.openxmlformats.org/drawingml/2006/main" r:id="rId22"/>
+                            <a:hlinkClick xmlns:a="http://schemas.openxmlformats.org/drawingml/2006/main" r:id="rId3"/>
                           </wp:docPr>
                           <wp:cNvGraphicFramePr>
                             <a:graphicFrameLocks xmlns:a="http://schemas.openxmlformats.org/drawingml/2006/main" noChangeAspect="1"/>
@@ -15926,14 +17664,14 @@
                               <pic:pic xmlns:pic="http://schemas.openxmlformats.org/drawingml/2006/picture">
                                 <pic:nvPicPr>
                                   <pic:cNvPr id="2" name="Picture 2">
-                                    <a:hlinkClick r:id="rId22"/>
+                                    <a:hlinkClick r:id="rId3"/>
                                   </pic:cNvPr>
                                   <pic:cNvPicPr>
                                     <a:picLocks noChangeAspect="1" noChangeArrowheads="1"/>
                                   </pic:cNvPicPr>
                                 </pic:nvPicPr>
                                 <pic:blipFill>
-                                  <a:blip r:embed="rId23">
+                                  <a:blip r:embed="rId4">
                                     <a:extLst>
                                       <a:ext uri="{28A0092B-C50C-407E-A947-70E740481C1C}">
                                         <a14:useLocalDpi xmlns:a14="http://schemas.microsoft.com/office/drawing/2010/main" val="0"/>
@@ -15982,7 +17720,7 @@
                           <wp:extent cx="180000" cy="180000"/>
                           <wp:effectExtent l="0" t="0" r="0" b="0"/>
                           <wp:docPr id="5" name="Picture 5" title="Software University @ Facebook">
-                            <a:hlinkClick xmlns:a="http://schemas.openxmlformats.org/drawingml/2006/main" r:id="rId24"/>
+                            <a:hlinkClick xmlns:a="http://schemas.openxmlformats.org/drawingml/2006/main" r:id="rId5"/>
                           </wp:docPr>
                           <wp:cNvGraphicFramePr>
                             <a:graphicFrameLocks xmlns:a="http://schemas.openxmlformats.org/drawingml/2006/main" noChangeAspect="1"/>
@@ -15992,12 +17730,12 @@
                               <pic:pic xmlns:pic="http://schemas.openxmlformats.org/drawingml/2006/picture">
                                 <pic:nvPicPr>
                                   <pic:cNvPr id="5" name="Picture 5" title="Software University @ Facebook">
-                                    <a:hlinkClick r:id="rId24"/>
+                                    <a:hlinkClick r:id="rId5"/>
                                   </pic:cNvPr>
                                   <pic:cNvPicPr/>
                                 </pic:nvPicPr>
                                 <pic:blipFill>
-                                  <a:blip r:embed="rId25"/>
+                                  <a:blip r:embed="rId6"/>
                                   <a:stretch>
                                     <a:fillRect/>
                                   </a:stretch>
@@ -16035,7 +17773,7 @@
                           <wp:extent cx="180000" cy="180000"/>
                           <wp:effectExtent l="0" t="0" r="0" b="0"/>
                           <wp:docPr id="20" name="Picture 20">
-                            <a:hlinkClick xmlns:a="http://schemas.openxmlformats.org/drawingml/2006/main" r:id="rId26"/>
+                            <a:hlinkClick xmlns:a="http://schemas.openxmlformats.org/drawingml/2006/main" r:id="rId7"/>
                           </wp:docPr>
                           <wp:cNvGraphicFramePr>
                             <a:graphicFrameLocks xmlns:a="http://schemas.openxmlformats.org/drawingml/2006/main" noChangeAspect="1"/>
@@ -16045,20 +17783,20 @@
                               <pic:pic xmlns:pic="http://schemas.openxmlformats.org/drawingml/2006/picture">
                                 <pic:nvPicPr>
                                   <pic:cNvPr id="20" name="Picture 20">
-                                    <a:hlinkClick r:id="rId26"/>
+                                    <a:hlinkClick r:id="rId7"/>
                                   </pic:cNvPr>
                                   <pic:cNvPicPr>
                                     <a:picLocks noChangeAspect="1" noChangeArrowheads="1"/>
                                   </pic:cNvPicPr>
                                 </pic:nvPicPr>
                                 <pic:blipFill>
-                                  <a:blip r:embed="rId27">
+                                  <a:blip r:embed="rId8">
                                     <a:extLst>
                                       <a:ext uri="{28A0092B-C50C-407E-A947-70E740481C1C}">
                                         <a14:useLocalDpi xmlns:a14="http://schemas.microsoft.com/office/drawing/2010/main" val="0"/>
                                       </a:ext>
                                       <a:ext uri="{837473B0-CC2E-450A-ABE3-18F120FF3D39}">
-                                        <a1611:picAttrSrcUrl xmlns:a1611="http://schemas.microsoft.com/office/drawing/2016/11/main" r:id="rId28"/>
+                                        <a1611:picAttrSrcUrl xmlns:a1611="http://schemas.microsoft.com/office/drawing/2016/11/main" r:id="rId9"/>
                                       </a:ext>
                                     </a:extLst>
                                   </a:blip>
@@ -16104,7 +17842,7 @@
                           <wp:extent cx="180000" cy="180000"/>
                           <wp:effectExtent l="0" t="0" r="0" b="0"/>
                           <wp:docPr id="7" name="Picture 7" title="Software University @ Twitter">
-                            <a:hlinkClick xmlns:a="http://schemas.openxmlformats.org/drawingml/2006/main" r:id="rId29"/>
+                            <a:hlinkClick xmlns:a="http://schemas.openxmlformats.org/drawingml/2006/main" r:id="rId10"/>
                           </wp:docPr>
                           <wp:cNvGraphicFramePr>
                             <a:graphicFrameLocks xmlns:a="http://schemas.openxmlformats.org/drawingml/2006/main" noChangeAspect="1"/>
@@ -16114,12 +17852,12 @@
                               <pic:pic xmlns:pic="http://schemas.openxmlformats.org/drawingml/2006/picture">
                                 <pic:nvPicPr>
                                   <pic:cNvPr id="7" name="Picture 7" title="Software University @ Twitter">
-                                    <a:hlinkClick r:id="rId29"/>
+                                    <a:hlinkClick r:id="rId10"/>
                                   </pic:cNvPr>
                                   <pic:cNvPicPr/>
                                 </pic:nvPicPr>
                                 <pic:blipFill>
-                                  <a:blip r:embed="rId30"/>
+                                  <a:blip r:embed="rId11"/>
                                   <a:stretch>
                                     <a:fillRect/>
                                   </a:stretch>
@@ -16157,7 +17895,7 @@
                           <wp:extent cx="180000" cy="180000"/>
                           <wp:effectExtent l="0" t="0" r="0" b="0"/>
                           <wp:docPr id="17" name="Picture 17" title="Software University @ YouTube">
-                            <a:hlinkClick xmlns:a="http://schemas.openxmlformats.org/drawingml/2006/main" r:id="rId31"/>
+                            <a:hlinkClick xmlns:a="http://schemas.openxmlformats.org/drawingml/2006/main" r:id="rId12"/>
                           </wp:docPr>
                           <wp:cNvGraphicFramePr>
                             <a:graphicFrameLocks xmlns:a="http://schemas.openxmlformats.org/drawingml/2006/main" noChangeAspect="1"/>
@@ -16167,12 +17905,12 @@
                               <pic:pic xmlns:pic="http://schemas.openxmlformats.org/drawingml/2006/picture">
                                 <pic:nvPicPr>
                                   <pic:cNvPr id="17" name="Picture 17" title="Software University @ YouTube">
-                                    <a:hlinkClick r:id="rId31"/>
+                                    <a:hlinkClick r:id="rId12"/>
                                   </pic:cNvPr>
                                   <pic:cNvPicPr/>
                                 </pic:nvPicPr>
                                 <pic:blipFill>
-                                  <a:blip r:embed="rId32"/>
+                                  <a:blip r:embed="rId13"/>
                                   <a:stretch>
                                     <a:fillRect/>
                                   </a:stretch>
@@ -16210,7 +17948,7 @@
                           <wp:extent cx="180000" cy="180000"/>
                           <wp:effectExtent l="0" t="0" r="0" b="0"/>
                           <wp:docPr id="21" name="Picture 21">
-                            <a:hlinkClick xmlns:a="http://schemas.openxmlformats.org/drawingml/2006/main" r:id="rId33"/>
+                            <a:hlinkClick xmlns:a="http://schemas.openxmlformats.org/drawingml/2006/main" r:id="rId14"/>
                           </wp:docPr>
                           <wp:cNvGraphicFramePr>
                             <a:graphicFrameLocks xmlns:a="http://schemas.openxmlformats.org/drawingml/2006/main" noChangeAspect="1"/>
@@ -16220,14 +17958,14 @@
                               <pic:pic xmlns:pic="http://schemas.openxmlformats.org/drawingml/2006/picture">
                                 <pic:nvPicPr>
                                   <pic:cNvPr id="21" name="Picture 21">
-                                    <a:hlinkClick r:id="rId33"/>
+                                    <a:hlinkClick r:id="rId14"/>
                                   </pic:cNvPr>
                                   <pic:cNvPicPr>
                                     <a:picLocks noChangeAspect="1" noChangeArrowheads="1"/>
                                   </pic:cNvPicPr>
                                 </pic:nvPicPr>
                                 <pic:blipFill rotWithShape="1">
-                                  <a:blip r:embed="rId34">
+                                  <a:blip r:embed="rId15">
                                     <a:extLst>
                                       <a:ext uri="{28A0092B-C50C-407E-A947-70E740481C1C}">
                                         <a14:useLocalDpi xmlns:a14="http://schemas.microsoft.com/office/drawing/2010/main" val="0"/>
@@ -16279,7 +18017,7 @@
                           <wp:extent cx="180000" cy="180000"/>
                           <wp:effectExtent l="0" t="0" r="0" b="0"/>
                           <wp:docPr id="22" name="Picture 22">
-                            <a:hlinkClick xmlns:a="http://schemas.openxmlformats.org/drawingml/2006/main" r:id="rId35"/>
+                            <a:hlinkClick xmlns:a="http://schemas.openxmlformats.org/drawingml/2006/main" r:id="rId16"/>
                           </wp:docPr>
                           <wp:cNvGraphicFramePr>
                             <a:graphicFrameLocks xmlns:a="http://schemas.openxmlformats.org/drawingml/2006/main" noChangeAspect="1"/>
@@ -16289,14 +18027,14 @@
                               <pic:pic xmlns:pic="http://schemas.openxmlformats.org/drawingml/2006/picture">
                                 <pic:nvPicPr>
                                   <pic:cNvPr id="22" name="Picture 22">
-                                    <a:hlinkClick r:id="rId35"/>
+                                    <a:hlinkClick r:id="rId16"/>
                                   </pic:cNvPr>
                                   <pic:cNvPicPr>
                                     <a:picLocks noChangeAspect="1" noChangeArrowheads="1"/>
                                   </pic:cNvPicPr>
                                 </pic:nvPicPr>
                                 <pic:blipFill>
-                                  <a:blip r:embed="rId36">
+                                  <a:blip r:embed="rId17">
                                     <a:extLst>
                                       <a:ext uri="{28A0092B-C50C-407E-A947-70E740481C1C}">
                                         <a14:useLocalDpi xmlns:a14="http://schemas.microsoft.com/office/drawing/2010/main" val="0"/>
@@ -16345,7 +18083,7 @@
                           <wp:extent cx="180000" cy="180000"/>
                           <wp:effectExtent l="0" t="0" r="0" b="0"/>
                           <wp:docPr id="23" name="Picture 23" title="Software University: Email Us">
-                            <a:hlinkClick xmlns:a="http://schemas.openxmlformats.org/drawingml/2006/main" r:id="rId37"/>
+                            <a:hlinkClick xmlns:a="http://schemas.openxmlformats.org/drawingml/2006/main" r:id="rId18"/>
                           </wp:docPr>
                           <wp:cNvGraphicFramePr>
                             <a:graphicFrameLocks xmlns:a="http://schemas.openxmlformats.org/drawingml/2006/main" noChangeAspect="1"/>
@@ -16355,12 +18093,12 @@
                               <pic:pic xmlns:pic="http://schemas.openxmlformats.org/drawingml/2006/picture">
                                 <pic:nvPicPr>
                                   <pic:cNvPr id="23" name="Picture 23" title="Software University: Email Us">
-                                    <a:hlinkClick r:id="rId37"/>
+                                    <a:hlinkClick r:id="rId18"/>
                                   </pic:cNvPr>
                                   <pic:cNvPicPr/>
                                 </pic:nvPicPr>
                                 <pic:blipFill>
-                                  <a:blip r:embed="rId38"/>
+                                  <a:blip r:embed="rId19"/>
                                   <a:stretch>
                                     <a:fillRect/>
                                   </a:stretch>
@@ -16422,7 +18160,7 @@
                   </pic:cNvPicPr>
                 </pic:nvPicPr>
                 <pic:blipFill>
-                  <a:blip r:embed="rId39">
+                  <a:blip r:embed="rId21">
                     <a:extLst>
                       <a:ext uri="{28A0092B-C50C-407E-A947-70E740481C1C}">
                         <a14:useLocalDpi xmlns:a14="http://schemas.microsoft.com/office/drawing/2010/main" val="0"/>
@@ -16707,7 +18445,7 @@
         </mc:Choice>
         <mc:Fallback>
           <w:pict>
-            <v:shape w14:anchorId="60DB5C39" id="Text Box 4" o:spid="_x0000_s1028" type="#_x0000_t202" style="position:absolute;margin-left:444.65pt;margin-top:26.95pt;width:70.9pt;height:15.9pt;z-index:251663360;visibility:visible;mso-wrap-style:square;mso-width-percent:0;mso-height-percent:0;mso-wrap-distance-left:9pt;mso-wrap-distance-top:0;mso-wrap-distance-right:9pt;mso-wrap-distance-bottom:0;mso-position-horizontal:absolute;mso-position-horizontal-relative:text;mso-position-vertical:absolute;mso-position-vertical-relative:text;mso-width-percent:0;mso-height-percent:0;mso-width-relative:page;mso-height-relative:page;v-text-anchor:middle" o:gfxdata="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" filled="f" stroked="f" strokeweight=".5pt">
+            <v:shape w14:anchorId="60DB5C39" id="Text Box 4" o:spid="_x0000_s1028" type="#_x0000_t202" style="position:absolute;margin-left:444.65pt;margin-top:26.95pt;width:70.9pt;height:15.9pt;z-index:251663360;visibility:visible;mso-wrap-style:square;mso-width-percent:0;mso-height-percent:0;mso-wrap-distance-left:9pt;mso-wrap-distance-top:0;mso-wrap-distance-right:9pt;mso-wrap-distance-bottom:0;mso-position-horizontal:absolute;mso-position-horizontal-relative:text;mso-position-vertical:absolute;mso-position-vertical-relative:text;mso-width-percent:0;mso-height-percent:0;mso-width-relative:page;mso-height-relative:page;v-text-anchor:middle" o:gfxdata="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" filled="f" stroked="f" strokeweight=".5pt">
               <v:textbox inset="0,0,0,0">
                 <w:txbxContent>
                   <w:p>
@@ -16818,7 +18556,7 @@
 </file>
 
 <file path=word/footnotes.xml><?xml version="1.0" encoding="utf-8"?>
-<w:footnotes xmlns:wpc="http://schemas.microsoft.com/office/word/2010/wordprocessingCanvas" xmlns:cx="http://schemas.microsoft.com/office/drawing/2014/chartex" xmlns:cx1="http://schemas.microsoft.com/office/drawing/2015/9/8/chartex" xmlns:cx2="http://schemas.microsoft.com/office/drawing/2015/10/21/chartex" xmlns:cx3="http://schemas.microsoft.com/office/drawing/2016/5/9/chartex" xmlns:cx4="http://schemas.microsoft.com/office/drawing/2016/5/10/chartex" xmlns:cx5="http://schemas.microsoft.com/office/drawing/2016/5/11/chartex" xmlns:cx6="http://schemas.microsoft.com/office/drawing/2016/5/12/chartex" xmlns:cx7="http://schemas.microsoft.com/office/drawing/2016/5/13/chartex" xmlns:cx8="http://schemas.microsoft.com/office/drawing/2016/5/14/chartex" xmlns:mc="http://schemas.openxmlformats.org/markup-compatibility/2006" xmlns:aink="http://schemas.microsoft.com/office/drawing/2016/ink" xmlns:am3d="http://schemas.microsoft.com/office/drawing/2017/model3d" xmlns:o="urn:schemas-microsoft-com:office:office" xmlns:oel="http://schemas.microsoft.com/office/2019/extlst" xmlns:r="http://schemas.openxmlformats.org/officeDocument/2006/relationships" xmlns:m="http://schemas.openxmlformats.org/officeDocument/2006/math" xmlns:v="urn:schemas-microsoft-com:vml" xmlns:wp14="http://schemas.microsoft.com/office/word/2010/wordprocessingDrawing" xmlns:wp="http://schemas.openxmlformats.org/drawingml/2006/wordprocessingDrawing" xmlns:w10="urn:schemas-microsoft-com:office:word" xmlns:w="http://schemas.openxmlformats.org/wordprocessingml/2006/main" xmlns:w14="http://schemas.microsoft.com/office/word/2010/wordml" xmlns:w15="http://schemas.microsoft.com/office/word/2012/wordml" xmlns:w16cex="http://schemas.microsoft.com/office/word/2018/wordml/cex" xmlns:w16cid="http://schemas.microsoft.com/office/word/2016/wordml/cid" xmlns:w16="http://schemas.microsoft.com/office/word/2018/wordml" xmlns:w16sdtdh="http://schemas.microsoft.com/office/word/2020/wordml/sdtdatahash" xmlns:w16se="http://schemas.microsoft.com/office/word/2015/wordml/symex" xmlns:wpg="http://schemas.microsoft.com/office/word/2010/wordprocessingGroup" xmlns:wpi="http://schemas.microsoft.com/office/word/2010/wordprocessingInk" xmlns:wne="http://schemas.microsoft.com/office/word/2006/wordml" xmlns:wps="http://schemas.microsoft.com/office/word/2010/wordprocessingShape" mc:Ignorable="w14 w15 w16se w16cid w16 w16cex w16sdtdh wp14">
+<w:footnotes xmlns:wpc="http://schemas.microsoft.com/office/word/2010/wordprocessingCanvas" xmlns:cx="http://schemas.microsoft.com/office/drawing/2014/chartex" xmlns:cx1="http://schemas.microsoft.com/office/drawing/2015/9/8/chartex" xmlns:cx2="http://schemas.microsoft.com/office/drawing/2015/10/21/chartex" xmlns:cx3="http://schemas.microsoft.com/office/drawing/2016/5/9/chartex" xmlns:cx4="http://schemas.microsoft.com/office/drawing/2016/5/10/chartex" xmlns:cx5="http://schemas.microsoft.com/office/drawing/2016/5/11/chartex" xmlns:cx6="http://schemas.microsoft.com/office/drawing/2016/5/12/chartex" xmlns:cx7="http://schemas.microsoft.com/office/drawing/2016/5/13/chartex" xmlns:cx8="http://schemas.microsoft.com/office/drawing/2016/5/14/chartex" xmlns:mc="http://schemas.openxmlformats.org/markup-compatibility/2006" xmlns:aink="http://schemas.microsoft.com/office/drawing/2016/ink" xmlns:am3d="http://schemas.microsoft.com/office/drawing/2017/model3d" xmlns:o="urn:schemas-microsoft-com:office:office" xmlns:oel="http://schemas.microsoft.com/office/2019/extlst" xmlns:r="http://schemas.openxmlformats.org/officeDocument/2006/relationships" xmlns:m="http://schemas.openxmlformats.org/officeDocument/2006/math" xmlns:v="urn:schemas-microsoft-com:vml" xmlns:wp14="http://schemas.microsoft.com/office/word/2010/wordprocessingDrawing" xmlns:wp="http://schemas.openxmlformats.org/drawingml/2006/wordprocessingDrawing" xmlns:w10="urn:schemas-microsoft-com:office:word" xmlns:w="http://schemas.openxmlformats.org/wordprocessingml/2006/main" xmlns:w14="http://schemas.microsoft.com/office/word/2010/wordml" xmlns:w15="http://schemas.microsoft.com/office/word/2012/wordml" xmlns:w16cex="http://schemas.microsoft.com/office/word/2018/wordml/cex" xmlns:w16cid="http://schemas.microsoft.com/office/word/2016/wordml/cid" xmlns:w16="http://schemas.microsoft.com/office/word/2018/wordml" xmlns:w16du="http://schemas.microsoft.com/office/word/2023/wordml/word16du" xmlns:w16sdtdh="http://schemas.microsoft.com/office/word/2020/wordml/sdtdatahash" xmlns:w16se="http://schemas.microsoft.com/office/word/2015/wordml/symex" xmlns:wpg="http://schemas.microsoft.com/office/word/2010/wordprocessingGroup" xmlns:wpi="http://schemas.microsoft.com/office/word/2010/wordprocessingInk" xmlns:wne="http://schemas.microsoft.com/office/word/2006/wordml" xmlns:wps="http://schemas.microsoft.com/office/word/2010/wordprocessingShape" mc:Ignorable="w14 w15 w16se w16cid w16 w16cex w16sdtdh wp14">
   <w:footnote w:type="separator" w:id="-1">
     <w:p>
       <w:pPr>
@@ -16843,7 +18581,7 @@
 </file>
 
 <file path=word/header1.xml><?xml version="1.0" encoding="utf-8"?>
-<w:hdr xmlns:wpc="http://schemas.microsoft.com/office/word/2010/wordprocessingCanvas" xmlns:cx="http://schemas.microsoft.com/office/drawing/2014/chartex" xmlns:cx1="http://schemas.microsoft.com/office/drawing/2015/9/8/chartex" xmlns:cx2="http://schemas.microsoft.com/office/drawing/2015/10/21/chartex" xmlns:cx3="http://schemas.microsoft.com/office/drawing/2016/5/9/chartex" xmlns:cx4="http://schemas.microsoft.com/office/drawing/2016/5/10/chartex" xmlns:cx5="http://schemas.microsoft.com/office/drawing/2016/5/11/chartex" xmlns:cx6="http://schemas.microsoft.com/office/drawing/2016/5/12/chartex" xmlns:cx7="http://schemas.microsoft.com/office/drawing/2016/5/13/chartex" xmlns:cx8="http://schemas.microsoft.com/office/drawing/2016/5/14/chartex" xmlns:mc="http://schemas.openxmlformats.org/markup-compatibility/2006" xmlns:aink="http://schemas.microsoft.com/office/drawing/2016/ink" xmlns:am3d="http://schemas.microsoft.com/office/drawing/2017/model3d" xmlns:o="urn:schemas-microsoft-com:office:office" xmlns:oel="http://schemas.microsoft.com/office/2019/extlst" xmlns:r="http://schemas.openxmlformats.org/officeDocument/2006/relationships" xmlns:m="http://schemas.openxmlformats.org/officeDocument/2006/math" xmlns:v="urn:schemas-microsoft-com:vml" xmlns:wp14="http://schemas.microsoft.com/office/word/2010/wordprocessingDrawing" xmlns:wp="http://schemas.openxmlformats.org/drawingml/2006/wordprocessingDrawing" xmlns:w10="urn:schemas-microsoft-com:office:word" xmlns:w="http://schemas.openxmlformats.org/wordprocessingml/2006/main" xmlns:w14="http://schemas.microsoft.com/office/word/2010/wordml" xmlns:w15="http://schemas.microsoft.com/office/word/2012/wordml" xmlns:w16cex="http://schemas.microsoft.com/office/word/2018/wordml/cex" xmlns:w16cid="http://schemas.microsoft.com/office/word/2016/wordml/cid" xmlns:w16="http://schemas.microsoft.com/office/word/2018/wordml" xmlns:w16sdtdh="http://schemas.microsoft.com/office/word/2020/wordml/sdtdatahash" xmlns:w16se="http://schemas.microsoft.com/office/word/2015/wordml/symex" xmlns:wpg="http://schemas.microsoft.com/office/word/2010/wordprocessingGroup" xmlns:wpi="http://schemas.microsoft.com/office/word/2010/wordprocessingInk" xmlns:wne="http://schemas.microsoft.com/office/word/2006/wordml" xmlns:wps="http://schemas.microsoft.com/office/word/2010/wordprocessingShape" mc:Ignorable="w14 w15 w16se w16cid w16 w16cex w16sdtdh wp14">
+<w:hdr xmlns:wpc="http://schemas.microsoft.com/office/word/2010/wordprocessingCanvas" xmlns:cx="http://schemas.microsoft.com/office/drawing/2014/chartex" xmlns:cx1="http://schemas.microsoft.com/office/drawing/2015/9/8/chartex" xmlns:cx2="http://schemas.microsoft.com/office/drawing/2015/10/21/chartex" xmlns:cx3="http://schemas.microsoft.com/office/drawing/2016/5/9/chartex" xmlns:cx4="http://schemas.microsoft.com/office/drawing/2016/5/10/chartex" xmlns:cx5="http://schemas.microsoft.com/office/drawing/2016/5/11/chartex" xmlns:cx6="http://schemas.microsoft.com/office/drawing/2016/5/12/chartex" xmlns:cx7="http://schemas.microsoft.com/office/drawing/2016/5/13/chartex" xmlns:cx8="http://schemas.microsoft.com/office/drawing/2016/5/14/chartex" xmlns:mc="http://schemas.openxmlformats.org/markup-compatibility/2006" xmlns:aink="http://schemas.microsoft.com/office/drawing/2016/ink" xmlns:am3d="http://schemas.microsoft.com/office/drawing/2017/model3d" xmlns:o="urn:schemas-microsoft-com:office:office" xmlns:oel="http://schemas.microsoft.com/office/2019/extlst" xmlns:r="http://schemas.openxmlformats.org/officeDocument/2006/relationships" xmlns:m="http://schemas.openxmlformats.org/officeDocument/2006/math" xmlns:v="urn:schemas-microsoft-com:vml" xmlns:wp14="http://schemas.microsoft.com/office/word/2010/wordprocessingDrawing" xmlns:wp="http://schemas.openxmlformats.org/drawingml/2006/wordprocessingDrawing" xmlns:w10="urn:schemas-microsoft-com:office:word" xmlns:w="http://schemas.openxmlformats.org/wordprocessingml/2006/main" xmlns:w14="http://schemas.microsoft.com/office/word/2010/wordml" xmlns:w15="http://schemas.microsoft.com/office/word/2012/wordml" xmlns:w16cex="http://schemas.microsoft.com/office/word/2018/wordml/cex" xmlns:w16cid="http://schemas.microsoft.com/office/word/2016/wordml/cid" xmlns:w16="http://schemas.microsoft.com/office/word/2018/wordml" xmlns:w16du="http://schemas.microsoft.com/office/word/2023/wordml/word16du" xmlns:w16sdtdh="http://schemas.microsoft.com/office/word/2020/wordml/sdtdatahash" xmlns:w16se="http://schemas.microsoft.com/office/word/2015/wordml/symex" xmlns:wpg="http://schemas.microsoft.com/office/word/2010/wordprocessingGroup" xmlns:wpi="http://schemas.microsoft.com/office/word/2010/wordprocessingInk" xmlns:wne="http://schemas.microsoft.com/office/word/2006/wordml" xmlns:wps="http://schemas.microsoft.com/office/word/2010/wordprocessingShape" mc:Ignorable="w14 w15 w16se w16cid w16 w16cex w16sdtdh wp14">
   <w:p>
     <w:pPr>
       <w:pStyle w:val="Header"/>
@@ -16854,7 +18592,7 @@
 </file>
 
 <file path=word/numbering.xml><?xml version="1.0" encoding="utf-8"?>
-<w:numbering xmlns:wpc="http://schemas.microsoft.com/office/word/2010/wordprocessingCanvas" xmlns:cx="http://schemas.microsoft.com/office/drawing/2014/chartex" xmlns:cx1="http://schemas.microsoft.com/office/drawing/2015/9/8/chartex" xmlns:cx2="http://schemas.microsoft.com/office/drawing/2015/10/21/chartex" xmlns:cx3="http://schemas.microsoft.com/office/drawing/2016/5/9/chartex" xmlns:cx4="http://schemas.microsoft.com/office/drawing/2016/5/10/chartex" xmlns:cx5="http://schemas.microsoft.com/office/drawing/2016/5/11/chartex" xmlns:cx6="http://schemas.microsoft.com/office/drawing/2016/5/12/chartex" xmlns:cx7="http://schemas.microsoft.com/office/drawing/2016/5/13/chartex" xmlns:cx8="http://schemas.microsoft.com/office/drawing/2016/5/14/chartex" xmlns:mc="http://schemas.openxmlformats.org/markup-compatibility/2006" xmlns:aink="http://schemas.microsoft.com/office/drawing/2016/ink" xmlns:am3d="http://schemas.microsoft.com/office/drawing/2017/model3d" xmlns:o="urn:schemas-microsoft-com:office:office" xmlns:oel="http://schemas.microsoft.com/office/2019/extlst" xmlns:r="http://schemas.openxmlformats.org/officeDocument/2006/relationships" xmlns:m="http://schemas.openxmlformats.org/officeDocument/2006/math" xmlns:v="urn:schemas-microsoft-com:vml" xmlns:wp14="http://schemas.microsoft.com/office/word/2010/wordprocessingDrawing" xmlns:wp="http://schemas.openxmlformats.org/drawingml/2006/wordprocessingDrawing" xmlns:w10="urn:schemas-microsoft-com:office:word" xmlns:w="http://schemas.openxmlformats.org/wordprocessingml/2006/main" xmlns:w14="http://schemas.microsoft.com/office/word/2010/wordml" xmlns:w15="http://schemas.microsoft.com/office/word/2012/wordml" xmlns:w16cex="http://schemas.microsoft.com/office/word/2018/wordml/cex" xmlns:w16cid="http://schemas.microsoft.com/office/word/2016/wordml/cid" xmlns:w16="http://schemas.microsoft.com/office/word/2018/wordml" xmlns:w16sdtdh="http://schemas.microsoft.com/office/word/2020/wordml/sdtdatahash" xmlns:w16se="http://schemas.microsoft.com/office/word/2015/wordml/symex" xmlns:wpg="http://schemas.microsoft.com/office/word/2010/wordprocessingGroup" xmlns:wpi="http://schemas.microsoft.com/office/word/2010/wordprocessingInk" xmlns:wne="http://schemas.microsoft.com/office/word/2006/wordml" xmlns:wps="http://schemas.microsoft.com/office/word/2010/wordprocessingShape" mc:Ignorable="w14 w15 w16se w16cid w16 w16cex w16sdtdh wp14">
+<w:numbering xmlns:wpc="http://schemas.microsoft.com/office/word/2010/wordprocessingCanvas" xmlns:cx="http://schemas.microsoft.com/office/drawing/2014/chartex" xmlns:cx1="http://schemas.microsoft.com/office/drawing/2015/9/8/chartex" xmlns:cx2="http://schemas.microsoft.com/office/drawing/2015/10/21/chartex" xmlns:cx3="http://schemas.microsoft.com/office/drawing/2016/5/9/chartex" xmlns:cx4="http://schemas.microsoft.com/office/drawing/2016/5/10/chartex" xmlns:cx5="http://schemas.microsoft.com/office/drawing/2016/5/11/chartex" xmlns:cx6="http://schemas.microsoft.com/office/drawing/2016/5/12/chartex" xmlns:cx7="http://schemas.microsoft.com/office/drawing/2016/5/13/chartex" xmlns:cx8="http://schemas.microsoft.com/office/drawing/2016/5/14/chartex" xmlns:mc="http://schemas.openxmlformats.org/markup-compatibility/2006" xmlns:aink="http://schemas.microsoft.com/office/drawing/2016/ink" xmlns:am3d="http://schemas.microsoft.com/office/drawing/2017/model3d" xmlns:o="urn:schemas-microsoft-com:office:office" xmlns:oel="http://schemas.microsoft.com/office/2019/extlst" xmlns:r="http://schemas.openxmlformats.org/officeDocument/2006/relationships" xmlns:m="http://schemas.openxmlformats.org/officeDocument/2006/math" xmlns:v="urn:schemas-microsoft-com:vml" xmlns:wp14="http://schemas.microsoft.com/office/word/2010/wordprocessingDrawing" xmlns:wp="http://schemas.openxmlformats.org/drawingml/2006/wordprocessingDrawing" xmlns:w10="urn:schemas-microsoft-com:office:word" xmlns:w="http://schemas.openxmlformats.org/wordprocessingml/2006/main" xmlns:w14="http://schemas.microsoft.com/office/word/2010/wordml" xmlns:w15="http://schemas.microsoft.com/office/word/2012/wordml" xmlns:w16cex="http://schemas.microsoft.com/office/word/2018/wordml/cex" xmlns:w16cid="http://schemas.microsoft.com/office/word/2016/wordml/cid" xmlns:w16="http://schemas.microsoft.com/office/word/2018/wordml" xmlns:w16du="http://schemas.microsoft.com/office/word/2023/wordml/word16du" xmlns:w16sdtdh="http://schemas.microsoft.com/office/word/2020/wordml/sdtdatahash" xmlns:w16se="http://schemas.microsoft.com/office/word/2015/wordml/symex" xmlns:wpg="http://schemas.microsoft.com/office/word/2010/wordprocessingGroup" xmlns:wpi="http://schemas.microsoft.com/office/word/2010/wordprocessingInk" xmlns:wne="http://schemas.microsoft.com/office/word/2006/wordml" xmlns:wps="http://schemas.microsoft.com/office/word/2010/wordprocessingShape" mc:Ignorable="w14 w15 w16se w16cid w16 w16cex w16sdtdh wp14">
   <w:abstractNum w:abstractNumId="0" w15:restartNumberingAfterBreak="0">
     <w:nsid w:val="01583F03"/>
     <w:multiLevelType w:val="hybridMultilevel"/>
@@ -17713,6 +19451,95 @@
     </w:lvl>
   </w:abstractNum>
   <w:abstractNum w:abstractNumId="8" w15:restartNumberingAfterBreak="0">
+    <w:nsid w:val="13E149A6"/>
+    <w:multiLevelType w:val="hybridMultilevel"/>
+    <w:tmpl w:val="34E00394"/>
+    <w:lvl w:ilvl="0" w:tplc="F0B8503C">
+      <w:start w:val="1"/>
+      <w:numFmt w:val="decimal"/>
+      <w:lvlText w:val="%1."/>
+      <w:lvlJc w:val="left"/>
+      <w:pPr>
+        <w:ind w:left="284" w:hanging="284"/>
+      </w:pPr>
+      <w:rPr>
+        <w:rFonts w:hint="default"/>
+      </w:rPr>
+    </w:lvl>
+    <w:lvl w:ilvl="1" w:tplc="08090019" w:tentative="1">
+      <w:start w:val="1"/>
+      <w:numFmt w:val="lowerLetter"/>
+      <w:lvlText w:val="%2."/>
+      <w:lvlJc w:val="left"/>
+      <w:pPr>
+        <w:ind w:left="1440" w:hanging="360"/>
+      </w:pPr>
+    </w:lvl>
+    <w:lvl w:ilvl="2" w:tplc="0809001B" w:tentative="1">
+      <w:start w:val="1"/>
+      <w:numFmt w:val="lowerRoman"/>
+      <w:lvlText w:val="%3."/>
+      <w:lvlJc w:val="right"/>
+      <w:pPr>
+        <w:ind w:left="2160" w:hanging="180"/>
+      </w:pPr>
+    </w:lvl>
+    <w:lvl w:ilvl="3" w:tplc="0809000F" w:tentative="1">
+      <w:start w:val="1"/>
+      <w:numFmt w:val="decimal"/>
+      <w:lvlText w:val="%4."/>
+      <w:lvlJc w:val="left"/>
+      <w:pPr>
+        <w:ind w:left="2880" w:hanging="360"/>
+      </w:pPr>
+    </w:lvl>
+    <w:lvl w:ilvl="4" w:tplc="08090019" w:tentative="1">
+      <w:start w:val="1"/>
+      <w:numFmt w:val="lowerLetter"/>
+      <w:lvlText w:val="%5."/>
+      <w:lvlJc w:val="left"/>
+      <w:pPr>
+        <w:ind w:left="3600" w:hanging="360"/>
+      </w:pPr>
+    </w:lvl>
+    <w:lvl w:ilvl="5" w:tplc="0809001B" w:tentative="1">
+      <w:start w:val="1"/>
+      <w:numFmt w:val="lowerRoman"/>
+      <w:lvlText w:val="%6."/>
+      <w:lvlJc w:val="right"/>
+      <w:pPr>
+        <w:ind w:left="4320" w:hanging="180"/>
+      </w:pPr>
+    </w:lvl>
+    <w:lvl w:ilvl="6" w:tplc="0809000F" w:tentative="1">
+      <w:start w:val="1"/>
+      <w:numFmt w:val="decimal"/>
+      <w:lvlText w:val="%7."/>
+      <w:lvlJc w:val="left"/>
+      <w:pPr>
+        <w:ind w:left="5040" w:hanging="360"/>
+      </w:pPr>
+    </w:lvl>
+    <w:lvl w:ilvl="7" w:tplc="08090019" w:tentative="1">
+      <w:start w:val="1"/>
+      <w:numFmt w:val="lowerLetter"/>
+      <w:lvlText w:val="%8."/>
+      <w:lvlJc w:val="left"/>
+      <w:pPr>
+        <w:ind w:left="5760" w:hanging="360"/>
+      </w:pPr>
+    </w:lvl>
+    <w:lvl w:ilvl="8" w:tplc="0809001B" w:tentative="1">
+      <w:start w:val="1"/>
+      <w:numFmt w:val="lowerRoman"/>
+      <w:lvlText w:val="%9."/>
+      <w:lvlJc w:val="right"/>
+      <w:pPr>
+        <w:ind w:left="6480" w:hanging="180"/>
+      </w:pPr>
+    </w:lvl>
+  </w:abstractNum>
+  <w:abstractNum w:abstractNumId="9" w15:restartNumberingAfterBreak="0">
     <w:nsid w:val="152F5DC8"/>
     <w:multiLevelType w:val="hybridMultilevel"/>
     <w:tmpl w:val="1D7EF476"/>
@@ -17825,10 +19652,10 @@
       </w:rPr>
     </w:lvl>
   </w:abstractNum>
-  <w:abstractNum w:abstractNumId="9" w15:restartNumberingAfterBreak="0">
+  <w:abstractNum w:abstractNumId="10" w15:restartNumberingAfterBreak="0">
     <w:nsid w:val="1BB407BA"/>
     <w:multiLevelType w:val="hybridMultilevel"/>
-    <w:tmpl w:val="E1DC35CC"/>
+    <w:tmpl w:val="1E52A4A4"/>
     <w:lvl w:ilvl="0" w:tplc="0402000F">
       <w:start w:val="1"/>
       <w:numFmt w:val="decimal"/>
@@ -17856,14 +19683,17 @@
         <w:ind w:left="2160" w:hanging="180"/>
       </w:pPr>
     </w:lvl>
-    <w:lvl w:ilvl="3" w:tplc="0402000F">
+    <w:lvl w:ilvl="3" w:tplc="61FA1AEE">
       <w:start w:val="1"/>
       <w:numFmt w:val="decimal"/>
       <w:lvlText w:val="%4."/>
       <w:lvlJc w:val="left"/>
       <w:pPr>
-        <w:ind w:left="2880" w:hanging="360"/>
-      </w:pPr>
+        <w:ind w:left="284" w:hanging="284"/>
+      </w:pPr>
+      <w:rPr>
+        <w:rFonts w:hint="default"/>
+      </w:rPr>
     </w:lvl>
     <w:lvl w:ilvl="4" w:tplc="04020019">
       <w:start w:val="1"/>
@@ -17911,7 +19741,7 @@
       </w:pPr>
     </w:lvl>
   </w:abstractNum>
-  <w:abstractNum w:abstractNumId="10" w15:restartNumberingAfterBreak="0">
+  <w:abstractNum w:abstractNumId="11" w15:restartNumberingAfterBreak="0">
     <w:nsid w:val="1C4C58BC"/>
     <w:multiLevelType w:val="hybridMultilevel"/>
     <w:tmpl w:val="FDBCC93A"/>
@@ -18024,7 +19854,7 @@
       </w:rPr>
     </w:lvl>
   </w:abstractNum>
-  <w:abstractNum w:abstractNumId="11" w15:restartNumberingAfterBreak="0">
+  <w:abstractNum w:abstractNumId="12" w15:restartNumberingAfterBreak="0">
     <w:nsid w:val="1E9D259C"/>
     <w:multiLevelType w:val="hybridMultilevel"/>
     <w:tmpl w:val="3934DD32"/>
@@ -18137,7 +19967,7 @@
       </w:rPr>
     </w:lvl>
   </w:abstractNum>
-  <w:abstractNum w:abstractNumId="12" w15:restartNumberingAfterBreak="0">
+  <w:abstractNum w:abstractNumId="13" w15:restartNumberingAfterBreak="0">
     <w:nsid w:val="203E23AB"/>
     <w:multiLevelType w:val="hybridMultilevel"/>
     <w:tmpl w:val="F1108CD2"/>
@@ -18276,7 +20106,7 @@
       </w:rPr>
     </w:lvl>
   </w:abstractNum>
-  <w:abstractNum w:abstractNumId="13" w15:restartNumberingAfterBreak="0">
+  <w:abstractNum w:abstractNumId="14" w15:restartNumberingAfterBreak="0">
     <w:nsid w:val="21A7451B"/>
     <w:multiLevelType w:val="hybridMultilevel"/>
     <w:tmpl w:val="CF80F364"/>
@@ -18361,7 +20191,7 @@
       </w:pPr>
     </w:lvl>
   </w:abstractNum>
-  <w:abstractNum w:abstractNumId="14" w15:restartNumberingAfterBreak="0">
+  <w:abstractNum w:abstractNumId="15" w15:restartNumberingAfterBreak="0">
     <w:nsid w:val="261E084F"/>
     <w:multiLevelType w:val="hybridMultilevel"/>
     <w:tmpl w:val="BF6661DE"/>
@@ -18474,7 +20304,7 @@
       </w:rPr>
     </w:lvl>
   </w:abstractNum>
-  <w:abstractNum w:abstractNumId="15" w15:restartNumberingAfterBreak="0">
+  <w:abstractNum w:abstractNumId="16" w15:restartNumberingAfterBreak="0">
     <w:nsid w:val="28771932"/>
     <w:multiLevelType w:val="hybridMultilevel"/>
     <w:tmpl w:val="984630F6"/>
@@ -18587,7 +20417,7 @@
       </w:rPr>
     </w:lvl>
   </w:abstractNum>
-  <w:abstractNum w:abstractNumId="16" w15:restartNumberingAfterBreak="0">
+  <w:abstractNum w:abstractNumId="17" w15:restartNumberingAfterBreak="0">
     <w:nsid w:val="287F4188"/>
     <w:multiLevelType w:val="hybridMultilevel"/>
     <w:tmpl w:val="8FC86B0E"/>
@@ -18700,7 +20530,7 @@
       </w:rPr>
     </w:lvl>
   </w:abstractNum>
-  <w:abstractNum w:abstractNumId="17" w15:restartNumberingAfterBreak="0">
+  <w:abstractNum w:abstractNumId="18" w15:restartNumberingAfterBreak="0">
     <w:nsid w:val="2ACB6A76"/>
     <w:multiLevelType w:val="hybridMultilevel"/>
     <w:tmpl w:val="1E4219E0"/>
@@ -18813,7 +20643,7 @@
       </w:rPr>
     </w:lvl>
   </w:abstractNum>
-  <w:abstractNum w:abstractNumId="18" w15:restartNumberingAfterBreak="0">
+  <w:abstractNum w:abstractNumId="19" w15:restartNumberingAfterBreak="0">
     <w:nsid w:val="2C9E57D7"/>
     <w:multiLevelType w:val="hybridMultilevel"/>
     <w:tmpl w:val="5A1AF912"/>
@@ -18926,7 +20756,7 @@
       </w:rPr>
     </w:lvl>
   </w:abstractNum>
-  <w:abstractNum w:abstractNumId="19" w15:restartNumberingAfterBreak="0">
+  <w:abstractNum w:abstractNumId="20" w15:restartNumberingAfterBreak="0">
     <w:nsid w:val="2EC04878"/>
     <w:multiLevelType w:val="hybridMultilevel"/>
     <w:tmpl w:val="633EAD1E"/>
@@ -19015,7 +20845,7 @@
       </w:pPr>
     </w:lvl>
   </w:abstractNum>
-  <w:abstractNum w:abstractNumId="20" w15:restartNumberingAfterBreak="0">
+  <w:abstractNum w:abstractNumId="21" w15:restartNumberingAfterBreak="0">
     <w:nsid w:val="30863148"/>
     <w:multiLevelType w:val="hybridMultilevel"/>
     <w:tmpl w:val="F1108CD2"/>
@@ -19154,7 +20984,7 @@
       </w:rPr>
     </w:lvl>
   </w:abstractNum>
-  <w:abstractNum w:abstractNumId="21" w15:restartNumberingAfterBreak="0">
+  <w:abstractNum w:abstractNumId="22" w15:restartNumberingAfterBreak="0">
     <w:nsid w:val="314D1047"/>
     <w:multiLevelType w:val="hybridMultilevel"/>
     <w:tmpl w:val="2DC2F18E"/>
@@ -19267,7 +21097,7 @@
       </w:rPr>
     </w:lvl>
   </w:abstractNum>
-  <w:abstractNum w:abstractNumId="22" w15:restartNumberingAfterBreak="0">
+  <w:abstractNum w:abstractNumId="23" w15:restartNumberingAfterBreak="0">
     <w:nsid w:val="32897DCC"/>
     <w:multiLevelType w:val="hybridMultilevel"/>
     <w:tmpl w:val="DA86EB24"/>
@@ -19408,7 +21238,7 @@
       </w:rPr>
     </w:lvl>
   </w:abstractNum>
-  <w:abstractNum w:abstractNumId="23" w15:restartNumberingAfterBreak="0">
+  <w:abstractNum w:abstractNumId="24" w15:restartNumberingAfterBreak="0">
     <w:nsid w:val="33C83AB6"/>
     <w:multiLevelType w:val="hybridMultilevel"/>
     <w:tmpl w:val="33B65488"/>
@@ -19497,7 +21327,7 @@
       </w:pPr>
     </w:lvl>
   </w:abstractNum>
-  <w:abstractNum w:abstractNumId="24" w15:restartNumberingAfterBreak="0">
+  <w:abstractNum w:abstractNumId="25" w15:restartNumberingAfterBreak="0">
     <w:nsid w:val="36B0360B"/>
     <w:multiLevelType w:val="hybridMultilevel"/>
     <w:tmpl w:val="0ABE7286"/>
@@ -19610,7 +21440,7 @@
       </w:rPr>
     </w:lvl>
   </w:abstractNum>
-  <w:abstractNum w:abstractNumId="25" w15:restartNumberingAfterBreak="0">
+  <w:abstractNum w:abstractNumId="26" w15:restartNumberingAfterBreak="0">
     <w:nsid w:val="386D5A43"/>
     <w:multiLevelType w:val="hybridMultilevel"/>
     <w:tmpl w:val="F542727E"/>
@@ -19702,7 +21532,7 @@
       </w:pPr>
     </w:lvl>
   </w:abstractNum>
-  <w:abstractNum w:abstractNumId="26" w15:restartNumberingAfterBreak="0">
+  <w:abstractNum w:abstractNumId="27" w15:restartNumberingAfterBreak="0">
     <w:nsid w:val="39121B54"/>
     <w:multiLevelType w:val="hybridMultilevel"/>
     <w:tmpl w:val="22161706"/>
@@ -19815,7 +21645,7 @@
       </w:rPr>
     </w:lvl>
   </w:abstractNum>
-  <w:abstractNum w:abstractNumId="27" w15:restartNumberingAfterBreak="0">
+  <w:abstractNum w:abstractNumId="28" w15:restartNumberingAfterBreak="0">
     <w:nsid w:val="3ACE1E22"/>
     <w:multiLevelType w:val="hybridMultilevel"/>
     <w:tmpl w:val="F5F2DA96"/>
@@ -19904,7 +21734,7 @@
       </w:pPr>
     </w:lvl>
   </w:abstractNum>
-  <w:abstractNum w:abstractNumId="28" w15:restartNumberingAfterBreak="0">
+  <w:abstractNum w:abstractNumId="29" w15:restartNumberingAfterBreak="0">
     <w:nsid w:val="3FF31A77"/>
     <w:multiLevelType w:val="hybridMultilevel"/>
     <w:tmpl w:val="FC7E39D4"/>
@@ -19920,7 +21750,7 @@
         <w:rFonts w:ascii="Symbol" w:hAnsi="Symbol" w:hint="default"/>
       </w:rPr>
     </w:lvl>
-    <w:lvl w:ilvl="1" w:tplc="04090003" w:tentative="1">
+    <w:lvl w:ilvl="1" w:tplc="04090003">
       <w:start w:val="1"/>
       <w:numFmt w:val="bullet"/>
       <w:lvlText w:val="o"/>
@@ -20017,7 +21847,7 @@
       </w:rPr>
     </w:lvl>
   </w:abstractNum>
-  <w:abstractNum w:abstractNumId="29" w15:restartNumberingAfterBreak="0">
+  <w:abstractNum w:abstractNumId="30" w15:restartNumberingAfterBreak="0">
     <w:nsid w:val="41CC61DD"/>
     <w:multiLevelType w:val="hybridMultilevel"/>
     <w:tmpl w:val="F792688E"/>
@@ -20103,7 +21933,7 @@
       </w:pPr>
     </w:lvl>
   </w:abstractNum>
-  <w:abstractNum w:abstractNumId="30" w15:restartNumberingAfterBreak="0">
+  <w:abstractNum w:abstractNumId="31" w15:restartNumberingAfterBreak="0">
     <w:nsid w:val="469200E2"/>
     <w:multiLevelType w:val="hybridMultilevel"/>
     <w:tmpl w:val="A15239A8"/>
@@ -20216,7 +22046,7 @@
       </w:rPr>
     </w:lvl>
   </w:abstractNum>
-  <w:abstractNum w:abstractNumId="31" w15:restartNumberingAfterBreak="0">
+  <w:abstractNum w:abstractNumId="32" w15:restartNumberingAfterBreak="0">
     <w:nsid w:val="48B045A8"/>
     <w:multiLevelType w:val="hybridMultilevel"/>
     <w:tmpl w:val="F2CE7148"/>
@@ -20305,7 +22135,7 @@
       </w:pPr>
     </w:lvl>
   </w:abstractNum>
-  <w:abstractNum w:abstractNumId="32" w15:restartNumberingAfterBreak="0">
+  <w:abstractNum w:abstractNumId="33" w15:restartNumberingAfterBreak="0">
     <w:nsid w:val="4A107BD5"/>
     <w:multiLevelType w:val="hybridMultilevel"/>
     <w:tmpl w:val="075E2412"/>
@@ -20446,7 +22276,7 @@
       </w:rPr>
     </w:lvl>
   </w:abstractNum>
-  <w:abstractNum w:abstractNumId="33" w15:restartNumberingAfterBreak="0">
+  <w:abstractNum w:abstractNumId="34" w15:restartNumberingAfterBreak="0">
     <w:nsid w:val="4CD1331D"/>
     <w:multiLevelType w:val="hybridMultilevel"/>
     <w:tmpl w:val="31D6664A"/>
@@ -20559,7 +22389,7 @@
       </w:rPr>
     </w:lvl>
   </w:abstractNum>
-  <w:abstractNum w:abstractNumId="34" w15:restartNumberingAfterBreak="0">
+  <w:abstractNum w:abstractNumId="35" w15:restartNumberingAfterBreak="0">
     <w:nsid w:val="4D0D3FE9"/>
     <w:multiLevelType w:val="hybridMultilevel"/>
     <w:tmpl w:val="3E5A9142"/>
@@ -20672,7 +22502,7 @@
       </w:rPr>
     </w:lvl>
   </w:abstractNum>
-  <w:abstractNum w:abstractNumId="35" w15:restartNumberingAfterBreak="0">
+  <w:abstractNum w:abstractNumId="36" w15:restartNumberingAfterBreak="0">
     <w:nsid w:val="4D5F7F49"/>
     <w:multiLevelType w:val="hybridMultilevel"/>
     <w:tmpl w:val="74BCBD38"/>
@@ -20761,7 +22591,7 @@
       </w:pPr>
     </w:lvl>
   </w:abstractNum>
-  <w:abstractNum w:abstractNumId="36" w15:restartNumberingAfterBreak="0">
+  <w:abstractNum w:abstractNumId="37" w15:restartNumberingAfterBreak="0">
     <w:nsid w:val="4E86283E"/>
     <w:multiLevelType w:val="hybridMultilevel"/>
     <w:tmpl w:val="7F648556"/>
@@ -20874,7 +22704,7 @@
       </w:rPr>
     </w:lvl>
   </w:abstractNum>
-  <w:abstractNum w:abstractNumId="37" w15:restartNumberingAfterBreak="0">
+  <w:abstractNum w:abstractNumId="38" w15:restartNumberingAfterBreak="0">
     <w:nsid w:val="4FB805C0"/>
     <w:multiLevelType w:val="hybridMultilevel"/>
     <w:tmpl w:val="9816F6CC"/>
@@ -20987,7 +22817,7 @@
       </w:rPr>
     </w:lvl>
   </w:abstractNum>
-  <w:abstractNum w:abstractNumId="38" w15:restartNumberingAfterBreak="0">
+  <w:abstractNum w:abstractNumId="39" w15:restartNumberingAfterBreak="0">
     <w:nsid w:val="557B22C5"/>
     <w:multiLevelType w:val="hybridMultilevel"/>
     <w:tmpl w:val="4D80952C"/>
@@ -21100,7 +22930,7 @@
       </w:rPr>
     </w:lvl>
   </w:abstractNum>
-  <w:abstractNum w:abstractNumId="39" w15:restartNumberingAfterBreak="0">
+  <w:abstractNum w:abstractNumId="40" w15:restartNumberingAfterBreak="0">
     <w:nsid w:val="558052E5"/>
     <w:multiLevelType w:val="hybridMultilevel"/>
     <w:tmpl w:val="44D2A4AE"/>
@@ -21213,7 +23043,7 @@
       </w:rPr>
     </w:lvl>
   </w:abstractNum>
-  <w:abstractNum w:abstractNumId="40" w15:restartNumberingAfterBreak="0">
+  <w:abstractNum w:abstractNumId="41" w15:restartNumberingAfterBreak="0">
     <w:nsid w:val="55CD5937"/>
     <w:multiLevelType w:val="hybridMultilevel"/>
     <w:tmpl w:val="864EF25C"/>
@@ -21327,7 +23157,7 @@
       </w:rPr>
     </w:lvl>
   </w:abstractNum>
-  <w:abstractNum w:abstractNumId="41" w15:restartNumberingAfterBreak="0">
+  <w:abstractNum w:abstractNumId="42" w15:restartNumberingAfterBreak="0">
     <w:nsid w:val="57E6630B"/>
     <w:multiLevelType w:val="hybridMultilevel"/>
     <w:tmpl w:val="D47C4AEE"/>
@@ -21416,7 +23246,7 @@
       </w:pPr>
     </w:lvl>
   </w:abstractNum>
-  <w:abstractNum w:abstractNumId="42" w15:restartNumberingAfterBreak="0">
+  <w:abstractNum w:abstractNumId="43" w15:restartNumberingAfterBreak="0">
     <w:nsid w:val="5BDB2FDD"/>
     <w:multiLevelType w:val="hybridMultilevel"/>
     <w:tmpl w:val="E5FA4636"/>
@@ -21505,7 +23335,7 @@
       </w:pPr>
     </w:lvl>
   </w:abstractNum>
-  <w:abstractNum w:abstractNumId="43" w15:restartNumberingAfterBreak="0">
+  <w:abstractNum w:abstractNumId="44" w15:restartNumberingAfterBreak="0">
     <w:nsid w:val="68F53CD0"/>
     <w:multiLevelType w:val="hybridMultilevel"/>
     <w:tmpl w:val="75A0DAFE"/>
@@ -21644,7 +23474,7 @@
       </w:rPr>
     </w:lvl>
   </w:abstractNum>
-  <w:abstractNum w:abstractNumId="44" w15:restartNumberingAfterBreak="0">
+  <w:abstractNum w:abstractNumId="45" w15:restartNumberingAfterBreak="0">
     <w:nsid w:val="6C541AD1"/>
     <w:multiLevelType w:val="hybridMultilevel"/>
     <w:tmpl w:val="173832DC"/>
@@ -21757,7 +23587,7 @@
       </w:rPr>
     </w:lvl>
   </w:abstractNum>
-  <w:abstractNum w:abstractNumId="45" w15:restartNumberingAfterBreak="0">
+  <w:abstractNum w:abstractNumId="46" w15:restartNumberingAfterBreak="0">
     <w:nsid w:val="6D897BD8"/>
     <w:multiLevelType w:val="hybridMultilevel"/>
     <w:tmpl w:val="9F5C1BB8"/>
@@ -21870,7 +23700,7 @@
       </w:rPr>
     </w:lvl>
   </w:abstractNum>
-  <w:abstractNum w:abstractNumId="46" w15:restartNumberingAfterBreak="0">
+  <w:abstractNum w:abstractNumId="47" w15:restartNumberingAfterBreak="0">
     <w:nsid w:val="70774719"/>
     <w:multiLevelType w:val="hybridMultilevel"/>
     <w:tmpl w:val="8E5491EA"/>
@@ -21983,7 +23813,7 @@
       </w:rPr>
     </w:lvl>
   </w:abstractNum>
-  <w:abstractNum w:abstractNumId="47" w15:restartNumberingAfterBreak="0">
+  <w:abstractNum w:abstractNumId="48" w15:restartNumberingAfterBreak="0">
     <w:nsid w:val="716926A8"/>
     <w:multiLevelType w:val="hybridMultilevel"/>
     <w:tmpl w:val="343C3464"/>
@@ -22096,7 +23926,7 @@
       </w:rPr>
     </w:lvl>
   </w:abstractNum>
-  <w:abstractNum w:abstractNumId="48" w15:restartNumberingAfterBreak="0">
+  <w:abstractNum w:abstractNumId="49" w15:restartNumberingAfterBreak="0">
     <w:nsid w:val="730E2E5F"/>
     <w:multiLevelType w:val="hybridMultilevel"/>
     <w:tmpl w:val="F1108CD2"/>
@@ -22235,7 +24065,94 @@
       </w:rPr>
     </w:lvl>
   </w:abstractNum>
-  <w:abstractNum w:abstractNumId="49" w15:restartNumberingAfterBreak="0">
+  <w:abstractNum w:abstractNumId="50" w15:restartNumberingAfterBreak="0">
+    <w:nsid w:val="75482CA4"/>
+    <w:multiLevelType w:val="multilevel"/>
+    <w:tmpl w:val="BD9476B2"/>
+    <w:styleLink w:val="CurrentList1"/>
+    <w:lvl w:ilvl="0">
+      <w:start w:val="1"/>
+      <w:numFmt w:val="decimal"/>
+      <w:lvlText w:val="%1."/>
+      <w:lvlJc w:val="left"/>
+      <w:pPr>
+        <w:ind w:left="720" w:hanging="360"/>
+      </w:pPr>
+    </w:lvl>
+    <w:lvl w:ilvl="1">
+      <w:start w:val="1"/>
+      <w:numFmt w:val="lowerLetter"/>
+      <w:lvlText w:val="%2."/>
+      <w:lvlJc w:val="left"/>
+      <w:pPr>
+        <w:ind w:left="1440" w:hanging="360"/>
+      </w:pPr>
+    </w:lvl>
+    <w:lvl w:ilvl="2">
+      <w:start w:val="1"/>
+      <w:numFmt w:val="lowerRoman"/>
+      <w:lvlText w:val="%3."/>
+      <w:lvlJc w:val="right"/>
+      <w:pPr>
+        <w:ind w:left="2160" w:hanging="180"/>
+      </w:pPr>
+    </w:lvl>
+    <w:lvl w:ilvl="3">
+      <w:start w:val="1"/>
+      <w:numFmt w:val="decimal"/>
+      <w:lvlText w:val="%4."/>
+      <w:lvlJc w:val="left"/>
+      <w:pPr>
+        <w:ind w:left="2880" w:hanging="360"/>
+      </w:pPr>
+    </w:lvl>
+    <w:lvl w:ilvl="4">
+      <w:start w:val="1"/>
+      <w:numFmt w:val="lowerLetter"/>
+      <w:lvlText w:val="%5."/>
+      <w:lvlJc w:val="left"/>
+      <w:pPr>
+        <w:ind w:left="3600" w:hanging="360"/>
+      </w:pPr>
+    </w:lvl>
+    <w:lvl w:ilvl="5">
+      <w:start w:val="1"/>
+      <w:numFmt w:val="lowerRoman"/>
+      <w:lvlText w:val="%6."/>
+      <w:lvlJc w:val="right"/>
+      <w:pPr>
+        <w:ind w:left="4320" w:hanging="180"/>
+      </w:pPr>
+    </w:lvl>
+    <w:lvl w:ilvl="6">
+      <w:start w:val="1"/>
+      <w:numFmt w:val="decimal"/>
+      <w:lvlText w:val="%7."/>
+      <w:lvlJc w:val="left"/>
+      <w:pPr>
+        <w:ind w:left="5040" w:hanging="360"/>
+      </w:pPr>
+    </w:lvl>
+    <w:lvl w:ilvl="7">
+      <w:start w:val="1"/>
+      <w:numFmt w:val="lowerLetter"/>
+      <w:lvlText w:val="%8."/>
+      <w:lvlJc w:val="left"/>
+      <w:pPr>
+        <w:ind w:left="5760" w:hanging="360"/>
+      </w:pPr>
+    </w:lvl>
+    <w:lvl w:ilvl="8">
+      <w:start w:val="1"/>
+      <w:numFmt w:val="lowerRoman"/>
+      <w:lvlText w:val="%9."/>
+      <w:lvlJc w:val="right"/>
+      <w:pPr>
+        <w:ind w:left="6480" w:hanging="180"/>
+      </w:pPr>
+    </w:lvl>
+  </w:abstractNum>
+  <w:abstractNum w:abstractNumId="51" w15:restartNumberingAfterBreak="0">
     <w:nsid w:val="76945DE9"/>
     <w:multiLevelType w:val="hybridMultilevel"/>
     <w:tmpl w:val="08060FE0"/>
@@ -22348,7 +24265,7 @@
       </w:rPr>
     </w:lvl>
   </w:abstractNum>
-  <w:abstractNum w:abstractNumId="50" w15:restartNumberingAfterBreak="0">
+  <w:abstractNum w:abstractNumId="52" w15:restartNumberingAfterBreak="0">
     <w:nsid w:val="76A73296"/>
     <w:multiLevelType w:val="hybridMultilevel"/>
     <w:tmpl w:val="B34AA2D4"/>
@@ -22461,7 +24378,7 @@
       </w:rPr>
     </w:lvl>
   </w:abstractNum>
-  <w:abstractNum w:abstractNumId="51" w15:restartNumberingAfterBreak="0">
+  <w:abstractNum w:abstractNumId="53" w15:restartNumberingAfterBreak="0">
     <w:nsid w:val="7781641C"/>
     <w:multiLevelType w:val="hybridMultilevel"/>
     <w:tmpl w:val="BA0C12FA"/>
@@ -22574,7 +24491,7 @@
       </w:rPr>
     </w:lvl>
   </w:abstractNum>
-  <w:abstractNum w:abstractNumId="52" w15:restartNumberingAfterBreak="0">
+  <w:abstractNum w:abstractNumId="54" w15:restartNumberingAfterBreak="0">
     <w:nsid w:val="78157E08"/>
     <w:multiLevelType w:val="hybridMultilevel"/>
     <w:tmpl w:val="DB9A4EBC"/>
@@ -22663,7 +24580,7 @@
       </w:pPr>
     </w:lvl>
   </w:abstractNum>
-  <w:abstractNum w:abstractNumId="53" w15:restartNumberingAfterBreak="0">
+  <w:abstractNum w:abstractNumId="55" w15:restartNumberingAfterBreak="0">
     <w:nsid w:val="794819AA"/>
     <w:multiLevelType w:val="hybridMultilevel"/>
     <w:tmpl w:val="7F324796"/>
@@ -22776,7 +24693,7 @@
       </w:rPr>
     </w:lvl>
   </w:abstractNum>
-  <w:abstractNum w:abstractNumId="54" w15:restartNumberingAfterBreak="0">
+  <w:abstractNum w:abstractNumId="56" w15:restartNumberingAfterBreak="0">
     <w:nsid w:val="7C4A6E91"/>
     <w:multiLevelType w:val="hybridMultilevel"/>
     <w:tmpl w:val="A4640160"/>
@@ -22869,46 +24786,46 @@
     <w:abstractNumId w:val="7"/>
   </w:num>
   <w:num w:numId="2" w16cid:durableId="1830366452">
-    <w:abstractNumId w:val="11"/>
+    <w:abstractNumId w:val="12"/>
   </w:num>
   <w:num w:numId="3" w16cid:durableId="1389575657">
-    <w:abstractNumId w:val="30"/>
+    <w:abstractNumId w:val="31"/>
   </w:num>
   <w:num w:numId="4" w16cid:durableId="2056274367">
-    <w:abstractNumId w:val="40"/>
+    <w:abstractNumId w:val="41"/>
   </w:num>
   <w:num w:numId="5" w16cid:durableId="911888614">
-    <w:abstractNumId w:val="8"/>
+    <w:abstractNumId w:val="9"/>
   </w:num>
   <w:num w:numId="6" w16cid:durableId="1805460614">
-    <w:abstractNumId w:val="21"/>
+    <w:abstractNumId w:val="22"/>
   </w:num>
   <w:num w:numId="7" w16cid:durableId="393892984">
-    <w:abstractNumId w:val="42"/>
+    <w:abstractNumId w:val="43"/>
   </w:num>
   <w:num w:numId="8" w16cid:durableId="541214588">
-    <w:abstractNumId w:val="26"/>
+    <w:abstractNumId w:val="27"/>
   </w:num>
   <w:num w:numId="9" w16cid:durableId="2075817114">
-    <w:abstractNumId w:val="19"/>
+    <w:abstractNumId w:val="20"/>
   </w:num>
   <w:num w:numId="10" w16cid:durableId="296110306">
-    <w:abstractNumId w:val="35"/>
+    <w:abstractNumId w:val="36"/>
   </w:num>
   <w:num w:numId="11" w16cid:durableId="1836922098">
-    <w:abstractNumId w:val="27"/>
+    <w:abstractNumId w:val="28"/>
   </w:num>
   <w:num w:numId="12" w16cid:durableId="1622152206">
-    <w:abstractNumId w:val="24"/>
+    <w:abstractNumId w:val="25"/>
   </w:num>
   <w:num w:numId="13" w16cid:durableId="1550998380">
     <w:abstractNumId w:val="5"/>
   </w:num>
   <w:num w:numId="14" w16cid:durableId="294916845">
-    <w:abstractNumId w:val="25"/>
+    <w:abstractNumId w:val="26"/>
   </w:num>
   <w:num w:numId="15" w16cid:durableId="575870244">
-    <w:abstractNumId w:val="13"/>
+    <w:abstractNumId w:val="14"/>
     <w:lvlOverride w:ilvl="0"/>
     <w:lvlOverride w:ilvl="1">
       <w:startOverride w:val="1"/>
@@ -22936,7 +24853,7 @@
     </w:lvlOverride>
   </w:num>
   <w:num w:numId="16" w16cid:durableId="1225335573">
-    <w:abstractNumId w:val="43"/>
+    <w:abstractNumId w:val="44"/>
   </w:num>
   <w:num w:numId="17" w16cid:durableId="914172584">
     <w:abstractNumId w:val="3"/>
@@ -22953,40 +24870,13 @@
     <w:lvlOverride w:ilvl="8"/>
   </w:num>
   <w:num w:numId="18" w16cid:durableId="1601255204">
-    <w:abstractNumId w:val="9"/>
-    <w:lvlOverride w:ilvl="0">
-      <w:startOverride w:val="1"/>
-    </w:lvlOverride>
-    <w:lvlOverride w:ilvl="1">
-      <w:startOverride w:val="1"/>
-    </w:lvlOverride>
-    <w:lvlOverride w:ilvl="2">
-      <w:startOverride w:val="1"/>
-    </w:lvlOverride>
-    <w:lvlOverride w:ilvl="3">
-      <w:startOverride w:val="1"/>
-    </w:lvlOverride>
-    <w:lvlOverride w:ilvl="4">
-      <w:startOverride w:val="1"/>
-    </w:lvlOverride>
-    <w:lvlOverride w:ilvl="5">
-      <w:startOverride w:val="1"/>
-    </w:lvlOverride>
-    <w:lvlOverride w:ilvl="6">
-      <w:startOverride w:val="1"/>
-    </w:lvlOverride>
-    <w:lvlOverride w:ilvl="7">
-      <w:startOverride w:val="1"/>
-    </w:lvlOverride>
-    <w:lvlOverride w:ilvl="8">
-      <w:startOverride w:val="1"/>
-    </w:lvlOverride>
+    <w:abstractNumId w:val="10"/>
   </w:num>
   <w:num w:numId="19" w16cid:durableId="781992025">
-    <w:abstractNumId w:val="20"/>
+    <w:abstractNumId w:val="21"/>
   </w:num>
   <w:num w:numId="20" w16cid:durableId="552161645">
-    <w:abstractNumId w:val="44"/>
+    <w:abstractNumId w:val="45"/>
   </w:num>
   <w:num w:numId="21" w16cid:durableId="145784800">
     <w:abstractNumId w:val="4"/>
@@ -23025,103 +24915,112 @@
     <w:abstractNumId w:val="3"/>
   </w:num>
   <w:num w:numId="24" w16cid:durableId="187908790">
-    <w:abstractNumId w:val="15"/>
+    <w:abstractNumId w:val="16"/>
   </w:num>
   <w:num w:numId="25" w16cid:durableId="545877070">
-    <w:abstractNumId w:val="38"/>
+    <w:abstractNumId w:val="39"/>
   </w:num>
   <w:num w:numId="26" w16cid:durableId="871115841">
-    <w:abstractNumId w:val="36"/>
+    <w:abstractNumId w:val="37"/>
   </w:num>
   <w:num w:numId="27" w16cid:durableId="840048524">
     <w:abstractNumId w:val="1"/>
   </w:num>
   <w:num w:numId="28" w16cid:durableId="1578518017">
-    <w:abstractNumId w:val="31"/>
+    <w:abstractNumId w:val="32"/>
   </w:num>
   <w:num w:numId="29" w16cid:durableId="2054961056">
-    <w:abstractNumId w:val="47"/>
+    <w:abstractNumId w:val="48"/>
   </w:num>
   <w:num w:numId="30" w16cid:durableId="1295601155">
-    <w:abstractNumId w:val="53"/>
+    <w:abstractNumId w:val="55"/>
   </w:num>
   <w:num w:numId="31" w16cid:durableId="1995449362">
-    <w:abstractNumId w:val="41"/>
+    <w:abstractNumId w:val="42"/>
   </w:num>
   <w:num w:numId="32" w16cid:durableId="1974015117">
-    <w:abstractNumId w:val="54"/>
+    <w:abstractNumId w:val="56"/>
   </w:num>
   <w:num w:numId="33" w16cid:durableId="54359774">
     <w:abstractNumId w:val="2"/>
   </w:num>
   <w:num w:numId="34" w16cid:durableId="1625890530">
+    <w:abstractNumId w:val="19"/>
+  </w:num>
+  <w:num w:numId="35" w16cid:durableId="333997801">
+    <w:abstractNumId w:val="51"/>
+  </w:num>
+  <w:num w:numId="36" w16cid:durableId="1986467684">
     <w:abstractNumId w:val="18"/>
   </w:num>
-  <w:num w:numId="35" w16cid:durableId="333997801">
+  <w:num w:numId="37" w16cid:durableId="948201196">
+    <w:abstractNumId w:val="35"/>
+  </w:num>
+  <w:num w:numId="38" w16cid:durableId="436415842">
+    <w:abstractNumId w:val="11"/>
+  </w:num>
+  <w:num w:numId="39" w16cid:durableId="281882780">
+    <w:abstractNumId w:val="15"/>
+  </w:num>
+  <w:num w:numId="40" w16cid:durableId="2097823123">
+    <w:abstractNumId w:val="53"/>
+  </w:num>
+  <w:num w:numId="41" w16cid:durableId="71704225">
+    <w:abstractNumId w:val="47"/>
+  </w:num>
+  <w:num w:numId="42" w16cid:durableId="1471167879">
+    <w:abstractNumId w:val="34"/>
+  </w:num>
+  <w:num w:numId="43" w16cid:durableId="129204067">
+    <w:abstractNumId w:val="52"/>
+  </w:num>
+  <w:num w:numId="44" w16cid:durableId="1241868747">
+    <w:abstractNumId w:val="40"/>
+  </w:num>
+  <w:num w:numId="45" w16cid:durableId="481122057">
+    <w:abstractNumId w:val="54"/>
+  </w:num>
+  <w:num w:numId="46" w16cid:durableId="1230504041">
+    <w:abstractNumId w:val="17"/>
+  </w:num>
+  <w:num w:numId="47" w16cid:durableId="256526037">
+    <w:abstractNumId w:val="24"/>
+  </w:num>
+  <w:num w:numId="48" w16cid:durableId="1409309787">
+    <w:abstractNumId w:val="38"/>
+  </w:num>
+  <w:num w:numId="49" w16cid:durableId="953295249">
+    <w:abstractNumId w:val="46"/>
+  </w:num>
+  <w:num w:numId="50" w16cid:durableId="66419382">
+    <w:abstractNumId w:val="30"/>
+  </w:num>
+  <w:num w:numId="51" w16cid:durableId="917059329">
     <w:abstractNumId w:val="49"/>
   </w:num>
-  <w:num w:numId="36" w16cid:durableId="1986467684">
-    <w:abstractNumId w:val="17"/>
-  </w:num>
-  <w:num w:numId="37" w16cid:durableId="948201196">
-    <w:abstractNumId w:val="34"/>
-  </w:num>
-  <w:num w:numId="38" w16cid:durableId="436415842">
-    <w:abstractNumId w:val="10"/>
-  </w:num>
-  <w:num w:numId="39" w16cid:durableId="281882780">
-    <w:abstractNumId w:val="14"/>
-  </w:num>
-  <w:num w:numId="40" w16cid:durableId="2097823123">
-    <w:abstractNumId w:val="51"/>
-  </w:num>
-  <w:num w:numId="41" w16cid:durableId="71704225">
-    <w:abstractNumId w:val="46"/>
-  </w:num>
-  <w:num w:numId="42" w16cid:durableId="1471167879">
+  <w:num w:numId="52" w16cid:durableId="1909462315">
     <w:abstractNumId w:val="33"/>
   </w:num>
-  <w:num w:numId="43" w16cid:durableId="129204067">
-    <w:abstractNumId w:val="50"/>
-  </w:num>
-  <w:num w:numId="44" w16cid:durableId="1241868747">
-    <w:abstractNumId w:val="39"/>
-  </w:num>
-  <w:num w:numId="45" w16cid:durableId="481122057">
-    <w:abstractNumId w:val="52"/>
-  </w:num>
-  <w:num w:numId="46" w16cid:durableId="1230504041">
-    <w:abstractNumId w:val="16"/>
-  </w:num>
-  <w:num w:numId="47" w16cid:durableId="256526037">
-    <w:abstractNumId w:val="23"/>
-  </w:num>
-  <w:num w:numId="48" w16cid:durableId="1409309787">
-    <w:abstractNumId w:val="37"/>
-  </w:num>
-  <w:num w:numId="49" w16cid:durableId="953295249">
-    <w:abstractNumId w:val="45"/>
-  </w:num>
-  <w:num w:numId="50" w16cid:durableId="66419382">
-    <w:abstractNumId w:val="29"/>
-  </w:num>
-  <w:num w:numId="51" w16cid:durableId="917059329">
-    <w:abstractNumId w:val="48"/>
-  </w:num>
-  <w:num w:numId="52" w16cid:durableId="1909462315">
-    <w:abstractNumId w:val="32"/>
-  </w:num>
   <w:num w:numId="53" w16cid:durableId="420836389">
-    <w:abstractNumId w:val="12"/>
+    <w:abstractNumId w:val="13"/>
   </w:num>
   <w:num w:numId="54" w16cid:durableId="85076090">
     <w:abstractNumId w:val="0"/>
   </w:num>
   <w:num w:numId="55" w16cid:durableId="1375346969">
-    <w:abstractNumId w:val="22"/>
+    <w:abstractNumId w:val="23"/>
   </w:num>
   <w:num w:numId="56" w16cid:durableId="522130621">
-    <w:abstractNumId w:val="28"/>
+    <w:abstractNumId w:val="29"/>
+  </w:num>
+  <w:num w:numId="57" w16cid:durableId="1362441002">
+    <w:abstractNumId w:val="4"/>
+  </w:num>
+  <w:num w:numId="58" w16cid:durableId="1209102317">
+    <w:abstractNumId w:val="8"/>
+  </w:num>
+  <w:num w:numId="59" w16cid:durableId="1243492776">
+    <w:abstractNumId w:val="50"/>
   </w:num>
   <w:numIdMacAtCleanup w:val="50"/>
 </w:numbering>
@@ -24015,6 +25914,16 @@
       </w:tblBorders>
     </w:tblPr>
   </w:style>
+  <w:style w:type="numbering" w:customStyle="1" w:styleId="CurrentList1">
+    <w:name w:val="Current List1"/>
+    <w:uiPriority w:val="99"/>
+    <w:rsid w:val="00B66C69"/>
+    <w:pPr>
+      <w:numPr>
+        <w:numId w:val="59"/>
+      </w:numPr>
+    </w:pPr>
+  </w:style>
 </w:styles>
 </file>
 

</xml_diff>

<commit_message>
Minor design fixes on "03.1. Conditional Statements - Basics" exercises
</commit_message>
<xml_diff>
--- a/Courses/Software-Sciences/Module-1-OOP-New/03.1-Conditional-Statements-Basics/03.1-Conditional-Statements-Basics-Exercises.docx
+++ b/Courses/Software-Sciences/Module-1-OOP-New/03.1-Conditional-Statements-Basics/03.1-Conditional-Statements-Basics-Exercises.docx
@@ -1,6 +1,6 @@
 
 <file path=word/document.xml><?xml version="1.0" encoding="utf-8"?>
-<w:document xmlns:wpc="http://schemas.microsoft.com/office/word/2010/wordprocessingCanvas" xmlns:cx="http://schemas.microsoft.com/office/drawing/2014/chartex" xmlns:cx1="http://schemas.microsoft.com/office/drawing/2015/9/8/chartex" xmlns:cx2="http://schemas.microsoft.com/office/drawing/2015/10/21/chartex" xmlns:cx3="http://schemas.microsoft.com/office/drawing/2016/5/9/chartex" xmlns:cx4="http://schemas.microsoft.com/office/drawing/2016/5/10/chartex" xmlns:cx5="http://schemas.microsoft.com/office/drawing/2016/5/11/chartex" xmlns:cx6="http://schemas.microsoft.com/office/drawing/2016/5/12/chartex" xmlns:cx7="http://schemas.microsoft.com/office/drawing/2016/5/13/chartex" xmlns:cx8="http://schemas.microsoft.com/office/drawing/2016/5/14/chartex" xmlns:mc="http://schemas.openxmlformats.org/markup-compatibility/2006" xmlns:aink="http://schemas.microsoft.com/office/drawing/2016/ink" xmlns:am3d="http://schemas.microsoft.com/office/drawing/2017/model3d" xmlns:o="urn:schemas-microsoft-com:office:office" xmlns:oel="http://schemas.microsoft.com/office/2019/extlst" xmlns:r="http://schemas.openxmlformats.org/officeDocument/2006/relationships" xmlns:m="http://schemas.openxmlformats.org/officeDocument/2006/math" xmlns:v="urn:schemas-microsoft-com:vml" xmlns:wp14="http://schemas.microsoft.com/office/word/2010/wordprocessingDrawing" xmlns:wp="http://schemas.openxmlformats.org/drawingml/2006/wordprocessingDrawing" xmlns:w10="urn:schemas-microsoft-com:office:word" xmlns:w="http://schemas.openxmlformats.org/wordprocessingml/2006/main" xmlns:w14="http://schemas.microsoft.com/office/word/2010/wordml" xmlns:w15="http://schemas.microsoft.com/office/word/2012/wordml" xmlns:w16cex="http://schemas.microsoft.com/office/word/2018/wordml/cex" xmlns:w16cid="http://schemas.microsoft.com/office/word/2016/wordml/cid" xmlns:w16="http://schemas.microsoft.com/office/word/2018/wordml" xmlns:w16sdtdh="http://schemas.microsoft.com/office/word/2020/wordml/sdtdatahash" xmlns:w16se="http://schemas.microsoft.com/office/word/2015/wordml/symex" xmlns:wpg="http://schemas.microsoft.com/office/word/2010/wordprocessingGroup" xmlns:wpi="http://schemas.microsoft.com/office/word/2010/wordprocessingInk" xmlns:wne="http://schemas.microsoft.com/office/word/2006/wordml" xmlns:wps="http://schemas.microsoft.com/office/word/2010/wordprocessingShape" mc:Ignorable="w14 w15 w16se w16cid w16 w16cex w16sdtdh wp14">
+<w:document xmlns:wpc="http://schemas.microsoft.com/office/word/2010/wordprocessingCanvas" xmlns:cx="http://schemas.microsoft.com/office/drawing/2014/chartex" xmlns:cx1="http://schemas.microsoft.com/office/drawing/2015/9/8/chartex" xmlns:cx2="http://schemas.microsoft.com/office/drawing/2015/10/21/chartex" xmlns:cx3="http://schemas.microsoft.com/office/drawing/2016/5/9/chartex" xmlns:cx4="http://schemas.microsoft.com/office/drawing/2016/5/10/chartex" xmlns:cx5="http://schemas.microsoft.com/office/drawing/2016/5/11/chartex" xmlns:cx6="http://schemas.microsoft.com/office/drawing/2016/5/12/chartex" xmlns:cx7="http://schemas.microsoft.com/office/drawing/2016/5/13/chartex" xmlns:cx8="http://schemas.microsoft.com/office/drawing/2016/5/14/chartex" xmlns:mc="http://schemas.openxmlformats.org/markup-compatibility/2006" xmlns:aink="http://schemas.microsoft.com/office/drawing/2016/ink" xmlns:am3d="http://schemas.microsoft.com/office/drawing/2017/model3d" xmlns:o="urn:schemas-microsoft-com:office:office" xmlns:oel="http://schemas.microsoft.com/office/2019/extlst" xmlns:r="http://schemas.openxmlformats.org/officeDocument/2006/relationships" xmlns:m="http://schemas.openxmlformats.org/officeDocument/2006/math" xmlns:v="urn:schemas-microsoft-com:vml" xmlns:wp14="http://schemas.microsoft.com/office/word/2010/wordprocessingDrawing" xmlns:wp="http://schemas.openxmlformats.org/drawingml/2006/wordprocessingDrawing" xmlns:w10="urn:schemas-microsoft-com:office:word" xmlns:w="http://schemas.openxmlformats.org/wordprocessingml/2006/main" xmlns:w14="http://schemas.microsoft.com/office/word/2010/wordml" xmlns:w15="http://schemas.microsoft.com/office/word/2012/wordml" xmlns:w16cex="http://schemas.microsoft.com/office/word/2018/wordml/cex" xmlns:w16cid="http://schemas.microsoft.com/office/word/2016/wordml/cid" xmlns:w16="http://schemas.microsoft.com/office/word/2018/wordml" xmlns:w16du="http://schemas.microsoft.com/office/word/2023/wordml/word16du" xmlns:w16sdtdh="http://schemas.microsoft.com/office/word/2020/wordml/sdtdatahash" xmlns:w16se="http://schemas.microsoft.com/office/word/2015/wordml/symex" xmlns:wpg="http://schemas.microsoft.com/office/word/2010/wordprocessingGroup" xmlns:wpi="http://schemas.microsoft.com/office/word/2010/wordprocessingInk" xmlns:wne="http://schemas.microsoft.com/office/word/2006/wordml" xmlns:wps="http://schemas.microsoft.com/office/word/2010/wordprocessingShape" mc:Ignorable="w14 w15 w16se w16cid w16 w16cex w16sdtdh wp14">
   <w:body>
     <w:p>
       <w:pPr>
@@ -31,7 +31,7 @@
     </w:p>
     <w:p>
       <w:pPr>
-        <w:spacing w:before="0" w:after="0"/>
+        <w:spacing w:after="0"/>
         <w:rPr>
           <w:rFonts w:eastAsia="Times New Roman" w:cs="Arial"/>
           <w:lang w:val="bg-BG"/>
@@ -40,7 +40,7 @@
     </w:p>
     <w:p>
       <w:pPr>
-        <w:spacing w:before="0" w:after="0"/>
+        <w:spacing w:after="0"/>
         <w:rPr>
           <w:rStyle w:val="Hyperlink"/>
           <w:rFonts w:eastAsia="Times New Roman" w:cs="Arial"/>
@@ -317,7 +317,7 @@
           <w:ilvl w:val="0"/>
           <w:numId w:val="16"/>
         </w:numPr>
-        <w:spacing w:before="0" w:after="160"/>
+        <w:spacing w:after="160"/>
         <w:rPr>
           <w:lang w:val="bg-BG"/>
         </w:rPr>
@@ -339,7 +339,7 @@
           <w:ilvl w:val="0"/>
           <w:numId w:val="16"/>
         </w:numPr>
-        <w:spacing w:before="0" w:after="160"/>
+        <w:spacing w:after="160"/>
         <w:rPr>
           <w:lang w:val="bg-BG"/>
         </w:rPr>
@@ -425,7 +425,7 @@
           <w:ilvl w:val="0"/>
           <w:numId w:val="16"/>
         </w:numPr>
-        <w:spacing w:before="0" w:after="160"/>
+        <w:spacing w:after="160"/>
         <w:rPr>
           <w:lang w:val="bg-BG"/>
         </w:rPr>
@@ -839,6 +839,7 @@
           <w:noProof/>
           <w:lang w:val="bg-BG"/>
         </w:rPr>
+        <w:lastRenderedPageBreak/>
         <w:drawing>
           <wp:inline distT="0" distB="0" distL="0" distR="0" wp14:anchorId="0C04E149" wp14:editId="63A8A7D6">
             <wp:extent cx="6626225" cy="2650490"/>
@@ -886,7 +887,6 @@
         <w:rPr>
           <w:lang w:val="bg-BG"/>
         </w:rPr>
-        <w:lastRenderedPageBreak/>
         <w:t xml:space="preserve">Целта на този </w:t>
       </w:r>
       <w:r>
@@ -2076,6 +2076,7 @@
           <w:noProof/>
           <w:lang w:val="bg-BG"/>
         </w:rPr>
+        <w:lastRenderedPageBreak/>
         <w:t xml:space="preserve"> </w:t>
       </w:r>
       <w:r>
@@ -2139,7 +2140,6 @@
           <w:noProof/>
           <w:lang w:eastAsia="bg-BG"/>
         </w:rPr>
-        <w:lastRenderedPageBreak/>
         <w:drawing>
           <wp:inline distT="0" distB="0" distL="0" distR="0" wp14:anchorId="7B3EA1C9" wp14:editId="2CD18FDC">
             <wp:extent cx="6336030" cy="3777936"/>
@@ -2198,6 +2198,7 @@
         <w:rPr>
           <w:lang w:val="bg-BG"/>
         </w:rPr>
+        <w:lastRenderedPageBreak/>
         <w:t xml:space="preserve">  </w:t>
       </w:r>
       <w:r>
@@ -2260,7 +2261,7 @@
           <w:ilvl w:val="0"/>
           <w:numId w:val="17"/>
         </w:numPr>
-        <w:spacing w:before="0" w:after="160"/>
+        <w:spacing w:after="160"/>
         <w:rPr>
           <w:lang w:val="bg-BG"/>
         </w:rPr>
@@ -2310,7 +2311,6 @@
           <w:noProof/>
           <w:lang w:val="bg-BG"/>
         </w:rPr>
-        <w:lastRenderedPageBreak/>
         <w:t xml:space="preserve"> </w:t>
       </w:r>
       <w:r>
@@ -2369,7 +2369,7 @@
           <w:ilvl w:val="0"/>
           <w:numId w:val="17"/>
         </w:numPr>
-        <w:spacing w:before="0" w:after="160"/>
+        <w:spacing w:after="160"/>
         <w:rPr>
           <w:lang w:val="bg-BG" w:eastAsia="bg-BG"/>
         </w:rPr>
@@ -2591,7 +2591,7 @@
           <w:ilvl w:val="0"/>
           <w:numId w:val="17"/>
         </w:numPr>
-        <w:spacing w:before="0" w:after="160"/>
+        <w:spacing w:after="160"/>
         <w:rPr>
           <w:lang w:val="bg-BG" w:eastAsia="bg-BG"/>
         </w:rPr>
@@ -2656,6 +2656,7 @@
           <w:noProof/>
           <w:lang w:eastAsia="bg-BG"/>
         </w:rPr>
+        <w:lastRenderedPageBreak/>
         <w:drawing>
           <wp:inline distT="0" distB="0" distL="0" distR="0" wp14:anchorId="16284FD2" wp14:editId="238ADF4B">
             <wp:extent cx="3897630" cy="1406617"/>
@@ -2707,7 +2708,7 @@
           <w:ilvl w:val="0"/>
           <w:numId w:val="17"/>
         </w:numPr>
-        <w:spacing w:before="0" w:after="160"/>
+        <w:spacing w:after="160"/>
         <w:rPr>
           <w:lang w:val="bg-BG"/>
         </w:rPr>
@@ -3033,7 +3034,6 @@
         <w:rPr>
           <w:lang w:val="bg-BG"/>
         </w:rPr>
-        <w:lastRenderedPageBreak/>
         <w:t>Пример</w:t>
       </w:r>
       <w:r>
@@ -3768,7 +3768,9 @@
           <w:ilvl w:val="0"/>
           <w:numId w:val="18"/>
         </w:numPr>
-        <w:spacing w:before="0" w:after="160"/>
+        <w:spacing w:after="100"/>
+        <w:ind w:left="714" w:hanging="357"/>
+        <w:contextualSpacing w:val="0"/>
         <w:rPr>
           <w:sz w:val="21"/>
           <w:szCs w:val="21"/>
@@ -3858,7 +3860,9 @@
           <w:ilvl w:val="0"/>
           <w:numId w:val="18"/>
         </w:numPr>
-        <w:spacing w:before="0" w:after="160"/>
+        <w:spacing w:before="300" w:after="100"/>
+        <w:ind w:left="714" w:hanging="357"/>
+        <w:contextualSpacing w:val="0"/>
         <w:rPr>
           <w:lang w:val="bg-BG"/>
         </w:rPr>
@@ -4042,6 +4046,7 @@
           <w:noProof/>
           <w:lang w:val="bg-BG"/>
         </w:rPr>
+        <w:lastRenderedPageBreak/>
         <w:t>Четно или нечетно</w:t>
       </w:r>
       <w:r>
@@ -4967,15 +4972,16 @@
           <w:numId w:val="19"/>
         </w:numPr>
         <w:spacing w:before="120" w:after="60"/>
-        <w:rPr>
-          <w:lang w:val="bg-BG"/>
-        </w:rPr>
-      </w:pPr>
-      <w:r>
-        <w:rPr>
-          <w:lang w:val="bg-BG"/>
-        </w:rPr>
-        <w:lastRenderedPageBreak/>
+        <w:ind w:left="357" w:hanging="357"/>
+        <w:contextualSpacing w:val="0"/>
+        <w:rPr>
+          <w:lang w:val="bg-BG"/>
+        </w:rPr>
+      </w:pPr>
+      <w:r>
+        <w:rPr>
+          <w:lang w:val="bg-BG"/>
+        </w:rPr>
         <w:t>Проверете</w:t>
       </w:r>
       <w:r>
@@ -5133,6 +5139,8 @@
           <w:numId w:val="19"/>
         </w:numPr>
         <w:spacing w:before="120" w:after="60"/>
+        <w:ind w:left="357" w:hanging="357"/>
+        <w:contextualSpacing w:val="0"/>
         <w:rPr>
           <w:lang w:val="bg-BG"/>
         </w:rPr>
@@ -5892,14 +5900,17 @@
           <w:numId w:val="51"/>
         </w:numPr>
         <w:spacing w:before="120" w:after="60"/>
-        <w:rPr>
-          <w:lang w:val="bg-BG"/>
-        </w:rPr>
-      </w:pPr>
-      <w:r>
-        <w:rPr>
-          <w:lang w:val="bg-BG"/>
-        </w:rPr>
+        <w:ind w:left="357" w:hanging="357"/>
+        <w:contextualSpacing w:val="0"/>
+        <w:rPr>
+          <w:lang w:val="bg-BG"/>
+        </w:rPr>
+      </w:pPr>
+      <w:r>
+        <w:rPr>
+          <w:lang w:val="bg-BG"/>
+        </w:rPr>
+        <w:lastRenderedPageBreak/>
         <w:t xml:space="preserve">Прочетете </w:t>
       </w:r>
       <w:r>
@@ -5988,7 +5999,9 @@
           <w:ilvl w:val="0"/>
           <w:numId w:val="51"/>
         </w:numPr>
-        <w:spacing w:before="120" w:after="60"/>
+        <w:spacing w:before="160" w:after="60"/>
+        <w:ind w:left="357" w:hanging="357"/>
+        <w:contextualSpacing w:val="0"/>
         <w:rPr>
           <w:lang w:val="bg-BG"/>
         </w:rPr>
@@ -6641,7 +6654,6 @@
         <w:rPr>
           <w:lang w:val="bg-BG"/>
         </w:rPr>
-        <w:lastRenderedPageBreak/>
         <w:t>Пример</w:t>
       </w:r>
       <w:r>
@@ -7611,6 +7623,7 @@
         <w:rPr>
           <w:lang w:val="bg-BG"/>
         </w:rPr>
+        <w:lastRenderedPageBreak/>
         <w:t>Число в интервала</w:t>
       </w:r>
     </w:p>
@@ -8147,6 +8160,8 @@
           <w:numId w:val="52"/>
         </w:numPr>
         <w:spacing w:before="120" w:after="60"/>
+        <w:ind w:left="357" w:hanging="357"/>
+        <w:contextualSpacing w:val="0"/>
         <w:rPr>
           <w:sz w:val="21"/>
           <w:szCs w:val="21"/>
@@ -8187,6 +8202,8 @@
           <w:numId w:val="52"/>
         </w:numPr>
         <w:spacing w:before="120" w:after="60"/>
+        <w:ind w:left="357" w:hanging="357"/>
+        <w:contextualSpacing w:val="0"/>
         <w:rPr>
           <w:sz w:val="21"/>
           <w:szCs w:val="21"/>
@@ -8222,6 +8239,8 @@
           <w:numId w:val="52"/>
         </w:numPr>
         <w:spacing w:before="120" w:after="60"/>
+        <w:ind w:left="357" w:hanging="357"/>
+        <w:contextualSpacing w:val="0"/>
         <w:rPr>
           <w:b/>
           <w:bCs/>
@@ -8300,7 +8319,6 @@
           <w:noProof/>
           <w:lang w:val="bg-BG"/>
         </w:rPr>
-        <w:lastRenderedPageBreak/>
         <w:drawing>
           <wp:inline distT="0" distB="0" distL="0" distR="0" wp14:anchorId="0113080D" wp14:editId="3C518697">
             <wp:extent cx="3222000" cy="1404000"/>
@@ -8352,6 +8370,9 @@
           <w:ilvl w:val="0"/>
           <w:numId w:val="52"/>
         </w:numPr>
+        <w:spacing w:after="60"/>
+        <w:ind w:left="357" w:hanging="357"/>
+        <w:contextualSpacing w:val="0"/>
         <w:rPr>
           <w:b/>
           <w:bCs/>
@@ -9144,6 +9165,7 @@
                 <w:rFonts w:ascii="Consolas" w:hAnsi="Consolas"/>
                 <w:noProof/>
               </w:rPr>
+              <w:lastRenderedPageBreak/>
               <w:t>Monday</w:t>
             </w:r>
           </w:p>
@@ -9517,7 +9539,6 @@
         <w:rPr>
           <w:lang w:val="bg-BG"/>
         </w:rPr>
-        <w:lastRenderedPageBreak/>
         <w:t xml:space="preserve">Невалидно </w:t>
       </w:r>
       <w:r>
@@ -11286,6 +11307,7 @@
         <w:rPr>
           <w:lang w:val="bg-BG"/>
         </w:rPr>
+        <w:lastRenderedPageBreak/>
         <w:t>Пример</w:t>
       </w:r>
       <w:r>
@@ -12228,7 +12250,6 @@
         <w:rPr>
           <w:lang w:val="bg-BG"/>
         </w:rPr>
-        <w:lastRenderedPageBreak/>
         <w:t>Пример</w:t>
       </w:r>
       <w:r>
@@ -13467,6 +13488,7 @@
         <w:rPr>
           <w:lang w:val="bg-BG"/>
         </w:rPr>
+        <w:lastRenderedPageBreak/>
         <w:t>Плод или зеленчук</w:t>
       </w:r>
     </w:p>
@@ -13935,7 +13957,6 @@
           </w:tcPr>
           <w:p>
             <w:pPr>
-              <w:spacing w:before="0" w:after="0"/>
               <w:jc w:val="center"/>
               <w:rPr>
                 <w:b/>
@@ -13958,7 +13979,6 @@
           </w:tcPr>
           <w:p>
             <w:pPr>
-              <w:spacing w:before="0" w:after="0"/>
               <w:jc w:val="center"/>
               <w:rPr>
                 <w:b/>
@@ -13985,7 +14005,6 @@
           </w:tcPr>
           <w:p>
             <w:pPr>
-              <w:spacing w:before="0" w:after="0"/>
               <w:jc w:val="center"/>
               <w:rPr>
                 <w:b/>
@@ -14001,7 +14020,6 @@
           </w:tcPr>
           <w:p>
             <w:pPr>
-              <w:spacing w:before="0" w:after="0"/>
               <w:jc w:val="center"/>
               <w:rPr>
                 <w:b/>
@@ -14024,7 +14042,6 @@
           </w:tcPr>
           <w:p>
             <w:pPr>
-              <w:spacing w:before="0" w:after="0"/>
               <w:jc w:val="center"/>
               <w:rPr>
                 <w:b/>
@@ -14051,7 +14068,6 @@
           </w:tcPr>
           <w:p>
             <w:pPr>
-              <w:spacing w:before="0" w:after="0"/>
               <w:jc w:val="center"/>
               <w:rPr>
                 <w:b/>
@@ -14067,7 +14083,6 @@
           </w:tcPr>
           <w:p>
             <w:pPr>
-              <w:spacing w:before="0" w:after="0"/>
               <w:jc w:val="center"/>
               <w:rPr>
                 <w:b/>
@@ -14090,7 +14105,6 @@
           </w:tcPr>
           <w:p>
             <w:pPr>
-              <w:spacing w:before="0" w:after="0"/>
               <w:jc w:val="center"/>
               <w:rPr>
                 <w:b/>
@@ -14117,7 +14131,6 @@
           </w:tcPr>
           <w:p>
             <w:pPr>
-              <w:spacing w:before="0" w:after="0"/>
               <w:jc w:val="center"/>
               <w:rPr>
                 <w:b/>
@@ -14133,7 +14146,6 @@
           </w:tcPr>
           <w:p>
             <w:pPr>
-              <w:spacing w:before="0" w:after="0"/>
               <w:jc w:val="center"/>
               <w:rPr>
                 <w:b/>
@@ -14156,7 +14168,6 @@
           </w:tcPr>
           <w:p>
             <w:pPr>
-              <w:spacing w:before="0" w:after="0"/>
               <w:jc w:val="center"/>
               <w:rPr>
                 <w:b/>
@@ -14183,7 +14194,6 @@
           </w:tcPr>
           <w:p>
             <w:pPr>
-              <w:spacing w:before="0" w:after="0"/>
               <w:rPr>
                 <w:rFonts w:ascii="Consolas" w:hAnsi="Consolas"/>
                 <w:noProof/>
@@ -14205,7 +14215,6 @@
           </w:tcPr>
           <w:p>
             <w:pPr>
-              <w:spacing w:before="0" w:after="0"/>
               <w:rPr>
                 <w:rFonts w:ascii="Consolas" w:hAnsi="Consolas"/>
                 <w:noProof/>
@@ -14231,7 +14240,6 @@
           </w:tcPr>
           <w:p>
             <w:pPr>
-              <w:spacing w:before="0" w:after="0"/>
               <w:rPr>
                 <w:rFonts w:ascii="Consolas" w:hAnsi="Consolas"/>
                 <w:noProof/>
@@ -14246,7 +14254,6 @@
           </w:tcPr>
           <w:p>
             <w:pPr>
-              <w:spacing w:before="0" w:after="0"/>
               <w:rPr>
                 <w:rFonts w:ascii="Consolas" w:hAnsi="Consolas"/>
                 <w:noProof/>
@@ -14268,7 +14275,6 @@
           </w:tcPr>
           <w:p>
             <w:pPr>
-              <w:spacing w:before="0" w:after="0"/>
               <w:rPr>
                 <w:rFonts w:ascii="Consolas" w:hAnsi="Consolas"/>
                 <w:noProof/>
@@ -14294,7 +14300,6 @@
           </w:tcPr>
           <w:p>
             <w:pPr>
-              <w:spacing w:before="0" w:after="0"/>
               <w:rPr>
                 <w:rFonts w:ascii="Consolas" w:hAnsi="Consolas"/>
                 <w:noProof/>
@@ -14309,7 +14314,6 @@
           </w:tcPr>
           <w:p>
             <w:pPr>
-              <w:spacing w:before="0" w:after="0"/>
               <w:rPr>
                 <w:rFonts w:ascii="Consolas" w:hAnsi="Consolas"/>
                 <w:noProof/>
@@ -14331,7 +14335,6 @@
           </w:tcPr>
           <w:p>
             <w:pPr>
-              <w:spacing w:before="0" w:after="0"/>
               <w:rPr>
                 <w:rFonts w:ascii="Consolas" w:hAnsi="Consolas"/>
                 <w:noProof/>
@@ -14357,7 +14360,6 @@
           </w:tcPr>
           <w:p>
             <w:pPr>
-              <w:spacing w:before="0" w:after="0"/>
               <w:rPr>
                 <w:rFonts w:ascii="Consolas" w:hAnsi="Consolas"/>
                 <w:noProof/>
@@ -14372,7 +14374,6 @@
           </w:tcPr>
           <w:p>
             <w:pPr>
-              <w:spacing w:before="0" w:after="0"/>
               <w:rPr>
                 <w:rFonts w:ascii="Consolas" w:hAnsi="Consolas"/>
                 <w:noProof/>
@@ -14394,7 +14395,6 @@
           </w:tcPr>
           <w:p>
             <w:pPr>
-              <w:spacing w:before="0" w:after="0"/>
               <w:rPr>
                 <w:rFonts w:ascii="Consolas" w:hAnsi="Consolas"/>
                 <w:noProof/>
@@ -14422,7 +14422,6 @@
         <w:rPr>
           <w:lang w:val="bg-BG"/>
         </w:rPr>
-        <w:lastRenderedPageBreak/>
         <w:t xml:space="preserve">Конвертор за мерни </w:t>
       </w:r>
       <w:r>
@@ -15640,6 +15639,7 @@
         <w:rPr>
           <w:noProof/>
         </w:rPr>
+        <w:lastRenderedPageBreak/>
         <w:drawing>
           <wp:inline distT="0" distB="0" distL="0" distR="0" wp14:anchorId="505F62DA" wp14:editId="551E5E20">
             <wp:extent cx="3585172" cy="2025137"/>
@@ -15799,7 +15799,6 @@
           <w:sz w:val="21"/>
           <w:szCs w:val="21"/>
         </w:rPr>
-        <w:lastRenderedPageBreak/>
         <w:drawing>
           <wp:inline distT="0" distB="0" distL="0" distR="0" wp14:anchorId="34478A75" wp14:editId="27F202B1">
             <wp:extent cx="6626225" cy="2986405"/>
@@ -15870,6 +15869,7 @@
           <w:rFonts w:ascii="Calibri" w:hAnsi="Calibri" w:cs="Calibri"/>
           <w:noProof/>
         </w:rPr>
+        <w:lastRenderedPageBreak/>
         <w:drawing>
           <wp:inline distT="0" distB="0" distL="0" distR="0" wp14:anchorId="1ED93F30" wp14:editId="05B5CCDD">
             <wp:extent cx="4113823" cy="3473541"/>
@@ -16240,19 +16240,7 @@
         <w:rPr>
           <w:lang w:val="bg-BG"/>
         </w:rPr>
-        <w:t xml:space="preserve">Контролите трябва да са </w:t>
-      </w:r>
-      <w:r>
-        <w:rPr>
-          <w:lang w:val="bg-BG"/>
-        </w:rPr>
-        <w:t>следните</w:t>
-      </w:r>
-      <w:r>
-        <w:rPr>
-          <w:lang w:val="bg-BG"/>
-        </w:rPr>
-        <w:t>:</w:t>
+        <w:t>Контролите трябва да са следните:</w:t>
       </w:r>
     </w:p>
     <w:p>
@@ -16272,7 +16260,6 @@
           <w:bCs/>
           <w:lang w:val="bg-BG"/>
         </w:rPr>
-        <w:lastRenderedPageBreak/>
         <w:t>четири</w:t>
       </w:r>
       <w:r>
@@ -16296,9 +16283,11 @@
       <w:r>
         <w:t>"</w:t>
       </w:r>
+      <w:proofErr w:type="spellStart"/>
       <w:r>
         <w:t>labelConvert</w:t>
       </w:r>
+      <w:proofErr w:type="spellEnd"/>
       <w:r>
         <w:t>"</w:t>
       </w:r>
@@ -16332,9 +16321,11 @@
       <w:r>
         <w:t>"</w:t>
       </w:r>
+      <w:proofErr w:type="spellStart"/>
       <w:r>
         <w:t>labelFrom</w:t>
       </w:r>
+      <w:proofErr w:type="spellEnd"/>
       <w:r>
         <w:t>"</w:t>
       </w:r>
@@ -16365,9 +16356,11 @@
       <w:r>
         <w:t>"</w:t>
       </w:r>
+      <w:proofErr w:type="spellStart"/>
       <w:r>
         <w:t>labelTo</w:t>
       </w:r>
+      <w:proofErr w:type="spellEnd"/>
       <w:r>
         <w:t>"</w:t>
       </w:r>
@@ -16449,8 +16442,13 @@
         </w:rPr>
       </w:pPr>
       <w:r>
-        <w:t>"textBoxInitialNum</w:t>
-      </w:r>
+        <w:t>"</w:t>
+      </w:r>
+      <w:proofErr w:type="spellStart"/>
+      <w:r>
+        <w:t>textBoxInitialNum</w:t>
+      </w:r>
+      <w:proofErr w:type="spellEnd"/>
       <w:r>
         <w:t>"</w:t>
       </w:r>
@@ -16519,12 +16517,14 @@
       <w:r>
         <w:t>"</w:t>
       </w:r>
+      <w:proofErr w:type="spellStart"/>
       <w:r>
         <w:t>comboBox</w:t>
       </w:r>
       <w:r>
         <w:t>InitialMetric</w:t>
       </w:r>
+      <w:proofErr w:type="spellEnd"/>
       <w:r>
         <w:t>"</w:t>
       </w:r>
@@ -16543,12 +16543,14 @@
       <w:r>
         <w:t>"</w:t>
       </w:r>
+      <w:proofErr w:type="spellStart"/>
       <w:r>
         <w:t>cobmo</w:t>
       </w:r>
       <w:r>
         <w:t>BoxTargetMetric</w:t>
       </w:r>
+      <w:proofErr w:type="spellEnd"/>
       <w:r>
         <w:t>"</w:t>
       </w:r>
@@ -16623,7 +16625,7 @@
           <w:ilvl w:val="3"/>
           <w:numId w:val="18"/>
         </w:numPr>
-        <w:spacing w:before="120"/>
+        <w:spacing w:before="300"/>
         <w:contextualSpacing w:val="0"/>
         <w:rPr>
           <w:lang w:val="bg-BG"/>
@@ -16647,13 +16649,7 @@
         <w:rPr>
           <w:lang w:val="bg-BG"/>
         </w:rPr>
-        <w:t xml:space="preserve"> </w:t>
-      </w:r>
-      <w:r>
-        <w:rPr>
-          <w:lang w:val="bg-BG"/>
-        </w:rPr>
-        <w:t xml:space="preserve">за </w:t>
+        <w:t xml:space="preserve"> за </w:t>
       </w:r>
       <w:r>
         <w:rPr>
@@ -16706,13 +16702,7 @@
         <w:rPr>
           <w:lang w:val="bg-BG"/>
         </w:rPr>
-        <w:t xml:space="preserve">) </w:t>
-      </w:r>
-      <w:r>
-        <w:rPr>
-          <w:lang w:val="bg-BG"/>
-        </w:rPr>
-        <w:t xml:space="preserve">към </w:t>
+        <w:t xml:space="preserve">) към </w:t>
       </w:r>
       <w:r>
         <w:rPr>
@@ -16741,13 +16731,7 @@
         <w:rPr>
           <w:lang w:val="bg-BG"/>
         </w:rPr>
-        <w:t xml:space="preserve"> и</w:t>
-      </w:r>
-      <w:r>
-        <w:rPr>
-          <w:lang w:val="bg-BG"/>
-        </w:rPr>
-        <w:t xml:space="preserve"> </w:t>
+        <w:t xml:space="preserve"> и </w:t>
       </w:r>
       <w:r>
         <w:rPr>
@@ -16770,6 +16754,7 @@
         <w:rPr>
           <w:noProof/>
         </w:rPr>
+        <w:lastRenderedPageBreak/>
         <mc:AlternateContent>
           <mc:Choice Requires="wps">
             <w:drawing>
@@ -16843,7 +16828,7 @@
           </mc:Choice>
           <mc:Fallback>
             <w:pict>
-              <v:shape w14:anchorId="130398DD" id="Frame 34" o:spid="_x0000_s1026" style="position:absolute;margin-left:321.9pt;margin-top:148pt;width:69.75pt;height:24.95pt;z-index:251661312;visibility:visible;mso-wrap-style:square;mso-width-percent:0;mso-height-percent:0;mso-wrap-distance-left:9pt;mso-wrap-distance-top:0;mso-wrap-distance-right:9pt;mso-wrap-distance-bottom:0;mso-position-horizontal:absolute;mso-position-horizontal-relative:text;mso-position-vertical:absolute;mso-position-vertical-relative:text;mso-width-percent:0;mso-height-percent:0;mso-width-relative:margin;mso-height-relative:margin;v-text-anchor:middle" coordsize="885825,316865" o:gfxdata="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" path="m,l885825,r,316865l,316865,,xm38233,38233r,240399l847592,278632r,-240399l38233,38233xe" fillcolor="#001893" stroked="f" strokeweight="2pt">
+              <v:shape w14:anchorId="672344BA" id="Frame 34" o:spid="_x0000_s1026" style="position:absolute;margin-left:321.9pt;margin-top:148pt;width:69.75pt;height:24.95pt;z-index:251661312;visibility:visible;mso-wrap-style:square;mso-width-percent:0;mso-height-percent:0;mso-wrap-distance-left:9pt;mso-wrap-distance-top:0;mso-wrap-distance-right:9pt;mso-wrap-distance-bottom:0;mso-position-horizontal:absolute;mso-position-horizontal-relative:text;mso-position-vertical:absolute;mso-position-vertical-relative:text;mso-width-percent:0;mso-height-percent:0;mso-width-relative:margin;mso-height-relative:margin;v-text-anchor:middle" coordsize="885825,316865" o:gfxdata="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" path="m,l885825,r,316865l,316865,,xm38233,38233r,240399l847592,278632r,-240399l38233,38233xe" fillcolor="#001893" stroked="f" strokeweight="2pt">
                 <v:path arrowok="t" o:connecttype="custom" o:connectlocs="0,0;885825,0;885825,316865;0,316865;0,0;38233,38233;38233,278632;847592,278632;847592,38233;38233,38233" o:connectangles="0,0,0,0,0,0,0,0,0,0"/>
               </v:shape>
             </w:pict>
@@ -16927,7 +16912,7 @@
           </mc:Choice>
           <mc:Fallback>
             <w:pict>
-              <v:shape w14:anchorId="4450E5E8" id="Frame 32" o:spid="_x0000_s1026" style="position:absolute;margin-left:234.4pt;margin-top:81.15pt;width:33.5pt;height:51pt;z-index:251659264;visibility:visible;mso-wrap-style:square;mso-width-percent:0;mso-height-percent:0;mso-wrap-distance-left:9pt;mso-wrap-distance-top:0;mso-wrap-distance-right:9pt;mso-wrap-distance-bottom:0;mso-position-horizontal:absolute;mso-position-horizontal-relative:text;mso-position-vertical:absolute;mso-position-vertical-relative:text;mso-width-percent:0;mso-height-percent:0;mso-width-relative:margin;mso-height-relative:margin;v-text-anchor:middle" coordsize="425450,647700" o:gfxdata="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" path="m,l425450,r,647700l,647700,,xm35074,35074r,577552l390376,612626r,-577552l35074,35074xe" fillcolor="#001893" stroked="f" strokeweight="2pt">
+              <v:shape w14:anchorId="50A1BBA8" id="Frame 32" o:spid="_x0000_s1026" style="position:absolute;margin-left:234.4pt;margin-top:81.15pt;width:33.5pt;height:51pt;z-index:251659264;visibility:visible;mso-wrap-style:square;mso-width-percent:0;mso-height-percent:0;mso-wrap-distance-left:9pt;mso-wrap-distance-top:0;mso-wrap-distance-right:9pt;mso-wrap-distance-bottom:0;mso-position-horizontal:absolute;mso-position-horizontal-relative:text;mso-position-vertical:absolute;mso-position-vertical-relative:text;mso-width-percent:0;mso-height-percent:0;mso-width-relative:margin;mso-height-relative:margin;v-text-anchor:middle" coordsize="425450,647700" o:gfxdata="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" path="m,l425450,r,647700l,647700,,xm35074,35074r,577552l390376,612626r,-577552l35074,35074xe" fillcolor="#001893" stroked="f" strokeweight="2pt">
                 <v:path arrowok="t" o:connecttype="custom" o:connectlocs="0,0;425450,0;425450,647700;0,647700;0,0;35074,35074;35074,612626;390376,612626;390376,35074;35074,35074" o:connectangles="0,0,0,0,0,0,0,0,0,0"/>
               </v:shape>
             </w:pict>
@@ -17285,7 +17270,6 @@
           <w:noProof/>
           <w:lang w:val="bg-BG"/>
         </w:rPr>
-        <w:lastRenderedPageBreak/>
         <w:drawing>
           <wp:inline distT="0" distB="0" distL="0" distR="0" wp14:anchorId="3CD4BE7C" wp14:editId="489C70EA">
             <wp:extent cx="3023857" cy="2657329"/>
@@ -17406,13 +17390,7 @@
         <w:rPr>
           <w:lang w:val="bg-BG"/>
         </w:rPr>
-        <w:t xml:space="preserve">и </w:t>
-      </w:r>
-      <w:r>
-        <w:rPr>
-          <w:lang w:val="bg-BG"/>
-        </w:rPr>
-        <w:t xml:space="preserve">да извърши необходимите </w:t>
+        <w:t xml:space="preserve">и да извърши необходимите </w:t>
       </w:r>
       <w:r>
         <w:rPr>
@@ -17552,6 +17530,7 @@
         <w:rPr>
           <w:noProof/>
         </w:rPr>
+        <w:lastRenderedPageBreak/>
         <w:drawing>
           <wp:inline distT="0" distB="0" distL="0" distR="0" wp14:anchorId="4BDB1D33" wp14:editId="4831CADF">
             <wp:extent cx="6858880" cy="3866870"/>
@@ -17742,7 +17721,6 @@
         <w:rPr>
           <w:noProof/>
         </w:rPr>
-        <w:lastRenderedPageBreak/>
         <w:drawing>
           <wp:inline distT="0" distB="0" distL="0" distR="0" wp14:anchorId="0D35F585" wp14:editId="7B2F7F73">
             <wp:extent cx="2820869" cy="1593410"/>
@@ -17815,13 +17793,7 @@
         <w:rPr>
           <w:lang w:val="bg-BG"/>
         </w:rPr>
-        <w:t xml:space="preserve"> и горните два списъка няма да имат избран елемент при стартиране на приложението.</w:t>
-      </w:r>
-      <w:r>
-        <w:rPr>
-          <w:lang w:val="bg-BG"/>
-        </w:rPr>
-        <w:t xml:space="preserve"> Това може да причини </w:t>
+        <w:t xml:space="preserve"> и горните два списъка няма да имат избран елемент при стартиране на приложението. Това може да причини </w:t>
       </w:r>
       <w:r>
         <w:rPr>
@@ -17860,19 +17832,7 @@
         <w:rPr>
           <w:lang w:val="bg-BG"/>
         </w:rPr>
-        <w:t xml:space="preserve">. </w:t>
-      </w:r>
-      <w:r>
-        <w:rPr>
-          <w:lang w:val="bg-BG"/>
-        </w:rPr>
-        <w:t>Целта е приложението да изглежда ето така</w:t>
-      </w:r>
-      <w:r>
-        <w:rPr>
-          <w:lang w:val="bg-BG"/>
-        </w:rPr>
-        <w:t xml:space="preserve">, с избрани стойности </w:t>
+        <w:t xml:space="preserve">. Целта е приложението да изглежда ето така, с избрани стойности </w:t>
       </w:r>
       <w:r>
         <w:rPr>
@@ -17896,13 +17856,7 @@
         <w:rPr>
           <w:lang w:val="bg-BG"/>
         </w:rPr>
-        <w:t xml:space="preserve"> при старта</w:t>
-      </w:r>
-      <w:r>
-        <w:rPr>
-          <w:lang w:val="bg-BG"/>
-        </w:rPr>
-        <w:t>:</w:t>
+        <w:t xml:space="preserve"> при старта:</w:t>
       </w:r>
     </w:p>
     <w:p>
@@ -17915,6 +17869,7 @@
         <w:rPr>
           <w:noProof/>
         </w:rPr>
+        <w:lastRenderedPageBreak/>
         <w:drawing>
           <wp:inline distT="0" distB="0" distL="0" distR="0" wp14:anchorId="4F1A6210" wp14:editId="4230E484">
             <wp:extent cx="3539905" cy="1663840"/>
@@ -18135,7 +18090,7 @@
 </file>
 
 <file path=word/endnotes.xml><?xml version="1.0" encoding="utf-8"?>
-<w:endnotes xmlns:wpc="http://schemas.microsoft.com/office/word/2010/wordprocessingCanvas" xmlns:cx="http://schemas.microsoft.com/office/drawing/2014/chartex" xmlns:cx1="http://schemas.microsoft.com/office/drawing/2015/9/8/chartex" xmlns:cx2="http://schemas.microsoft.com/office/drawing/2015/10/21/chartex" xmlns:cx3="http://schemas.microsoft.com/office/drawing/2016/5/9/chartex" xmlns:cx4="http://schemas.microsoft.com/office/drawing/2016/5/10/chartex" xmlns:cx5="http://schemas.microsoft.com/office/drawing/2016/5/11/chartex" xmlns:cx6="http://schemas.microsoft.com/office/drawing/2016/5/12/chartex" xmlns:cx7="http://schemas.microsoft.com/office/drawing/2016/5/13/chartex" xmlns:cx8="http://schemas.microsoft.com/office/drawing/2016/5/14/chartex" xmlns:mc="http://schemas.openxmlformats.org/markup-compatibility/2006" xmlns:aink="http://schemas.microsoft.com/office/drawing/2016/ink" xmlns:am3d="http://schemas.microsoft.com/office/drawing/2017/model3d" xmlns:o="urn:schemas-microsoft-com:office:office" xmlns:oel="http://schemas.microsoft.com/office/2019/extlst" xmlns:r="http://schemas.openxmlformats.org/officeDocument/2006/relationships" xmlns:m="http://schemas.openxmlformats.org/officeDocument/2006/math" xmlns:v="urn:schemas-microsoft-com:vml" xmlns:wp14="http://schemas.microsoft.com/office/word/2010/wordprocessingDrawing" xmlns:wp="http://schemas.openxmlformats.org/drawingml/2006/wordprocessingDrawing" xmlns:w10="urn:schemas-microsoft-com:office:word" xmlns:w="http://schemas.openxmlformats.org/wordprocessingml/2006/main" xmlns:w14="http://schemas.microsoft.com/office/word/2010/wordml" xmlns:w15="http://schemas.microsoft.com/office/word/2012/wordml" xmlns:w16cex="http://schemas.microsoft.com/office/word/2018/wordml/cex" xmlns:w16cid="http://schemas.microsoft.com/office/word/2016/wordml/cid" xmlns:w16="http://schemas.microsoft.com/office/word/2018/wordml" xmlns:w16sdtdh="http://schemas.microsoft.com/office/word/2020/wordml/sdtdatahash" xmlns:w16se="http://schemas.microsoft.com/office/word/2015/wordml/symex" xmlns:wpg="http://schemas.microsoft.com/office/word/2010/wordprocessingGroup" xmlns:wpi="http://schemas.microsoft.com/office/word/2010/wordprocessingInk" xmlns:wne="http://schemas.microsoft.com/office/word/2006/wordml" xmlns:wps="http://schemas.microsoft.com/office/word/2010/wordprocessingShape" mc:Ignorable="w14 w15 w16se w16cid w16 w16cex w16sdtdh wp14">
+<w:endnotes xmlns:wpc="http://schemas.microsoft.com/office/word/2010/wordprocessingCanvas" xmlns:cx="http://schemas.microsoft.com/office/drawing/2014/chartex" xmlns:cx1="http://schemas.microsoft.com/office/drawing/2015/9/8/chartex" xmlns:cx2="http://schemas.microsoft.com/office/drawing/2015/10/21/chartex" xmlns:cx3="http://schemas.microsoft.com/office/drawing/2016/5/9/chartex" xmlns:cx4="http://schemas.microsoft.com/office/drawing/2016/5/10/chartex" xmlns:cx5="http://schemas.microsoft.com/office/drawing/2016/5/11/chartex" xmlns:cx6="http://schemas.microsoft.com/office/drawing/2016/5/12/chartex" xmlns:cx7="http://schemas.microsoft.com/office/drawing/2016/5/13/chartex" xmlns:cx8="http://schemas.microsoft.com/office/drawing/2016/5/14/chartex" xmlns:mc="http://schemas.openxmlformats.org/markup-compatibility/2006" xmlns:aink="http://schemas.microsoft.com/office/drawing/2016/ink" xmlns:am3d="http://schemas.microsoft.com/office/drawing/2017/model3d" xmlns:o="urn:schemas-microsoft-com:office:office" xmlns:oel="http://schemas.microsoft.com/office/2019/extlst" xmlns:r="http://schemas.openxmlformats.org/officeDocument/2006/relationships" xmlns:m="http://schemas.openxmlformats.org/officeDocument/2006/math" xmlns:v="urn:schemas-microsoft-com:vml" xmlns:wp14="http://schemas.microsoft.com/office/word/2010/wordprocessingDrawing" xmlns:wp="http://schemas.openxmlformats.org/drawingml/2006/wordprocessingDrawing" xmlns:w10="urn:schemas-microsoft-com:office:word" xmlns:w="http://schemas.openxmlformats.org/wordprocessingml/2006/main" xmlns:w14="http://schemas.microsoft.com/office/word/2010/wordml" xmlns:w15="http://schemas.microsoft.com/office/word/2012/wordml" xmlns:w16cex="http://schemas.microsoft.com/office/word/2018/wordml/cex" xmlns:w16cid="http://schemas.microsoft.com/office/word/2016/wordml/cid" xmlns:w16="http://schemas.microsoft.com/office/word/2018/wordml" xmlns:w16du="http://schemas.microsoft.com/office/word/2023/wordml/word16du" xmlns:w16sdtdh="http://schemas.microsoft.com/office/word/2020/wordml/sdtdatahash" xmlns:w16se="http://schemas.microsoft.com/office/word/2015/wordml/symex" xmlns:wpg="http://schemas.microsoft.com/office/word/2010/wordprocessingGroup" xmlns:wpi="http://schemas.microsoft.com/office/word/2010/wordprocessingInk" xmlns:wne="http://schemas.microsoft.com/office/word/2006/wordml" xmlns:wps="http://schemas.microsoft.com/office/word/2010/wordprocessingShape" mc:Ignorable="w14 w15 w16se w16cid w16 w16cex w16sdtdh wp14">
   <w:endnote w:type="separator" w:id="-1">
     <w:p>
       <w:pPr>
@@ -18160,7 +18115,7 @@
 </file>
 
 <file path=word/footer1.xml><?xml version="1.0" encoding="utf-8"?>
-<w:ftr xmlns:wpc="http://schemas.microsoft.com/office/word/2010/wordprocessingCanvas" xmlns:cx="http://schemas.microsoft.com/office/drawing/2014/chartex" xmlns:cx1="http://schemas.microsoft.com/office/drawing/2015/9/8/chartex" xmlns:cx2="http://schemas.microsoft.com/office/drawing/2015/10/21/chartex" xmlns:cx3="http://schemas.microsoft.com/office/drawing/2016/5/9/chartex" xmlns:cx4="http://schemas.microsoft.com/office/drawing/2016/5/10/chartex" xmlns:cx5="http://schemas.microsoft.com/office/drawing/2016/5/11/chartex" xmlns:cx6="http://schemas.microsoft.com/office/drawing/2016/5/12/chartex" xmlns:cx7="http://schemas.microsoft.com/office/drawing/2016/5/13/chartex" xmlns:cx8="http://schemas.microsoft.com/office/drawing/2016/5/14/chartex" xmlns:mc="http://schemas.openxmlformats.org/markup-compatibility/2006" xmlns:aink="http://schemas.microsoft.com/office/drawing/2016/ink" xmlns:am3d="http://schemas.microsoft.com/office/drawing/2017/model3d" xmlns:o="urn:schemas-microsoft-com:office:office" xmlns:oel="http://schemas.microsoft.com/office/2019/extlst" xmlns:r="http://schemas.openxmlformats.org/officeDocument/2006/relationships" xmlns:m="http://schemas.openxmlformats.org/officeDocument/2006/math" xmlns:v="urn:schemas-microsoft-com:vml" xmlns:wp14="http://schemas.microsoft.com/office/word/2010/wordprocessingDrawing" xmlns:wp="http://schemas.openxmlformats.org/drawingml/2006/wordprocessingDrawing" xmlns:w10="urn:schemas-microsoft-com:office:word" xmlns:w="http://schemas.openxmlformats.org/wordprocessingml/2006/main" xmlns:w14="http://schemas.microsoft.com/office/word/2010/wordml" xmlns:w15="http://schemas.microsoft.com/office/word/2012/wordml" xmlns:w16cex="http://schemas.microsoft.com/office/word/2018/wordml/cex" xmlns:w16cid="http://schemas.microsoft.com/office/word/2016/wordml/cid" xmlns:w16="http://schemas.microsoft.com/office/word/2018/wordml" xmlns:w16sdtdh="http://schemas.microsoft.com/office/word/2020/wordml/sdtdatahash" xmlns:w16se="http://schemas.microsoft.com/office/word/2015/wordml/symex" xmlns:wpg="http://schemas.microsoft.com/office/word/2010/wordprocessingGroup" xmlns:wpi="http://schemas.microsoft.com/office/word/2010/wordprocessingInk" xmlns:wne="http://schemas.microsoft.com/office/word/2006/wordml" xmlns:wps="http://schemas.microsoft.com/office/word/2010/wordprocessingShape" mc:Ignorable="w14 w15 w16se w16cid w16 w16cex w16sdtdh wp14">
+<w:ftr xmlns:wpc="http://schemas.microsoft.com/office/word/2010/wordprocessingCanvas" xmlns:cx="http://schemas.microsoft.com/office/drawing/2014/chartex" xmlns:cx1="http://schemas.microsoft.com/office/drawing/2015/9/8/chartex" xmlns:cx2="http://schemas.microsoft.com/office/drawing/2015/10/21/chartex" xmlns:cx3="http://schemas.microsoft.com/office/drawing/2016/5/9/chartex" xmlns:cx4="http://schemas.microsoft.com/office/drawing/2016/5/10/chartex" xmlns:cx5="http://schemas.microsoft.com/office/drawing/2016/5/11/chartex" xmlns:cx6="http://schemas.microsoft.com/office/drawing/2016/5/12/chartex" xmlns:cx7="http://schemas.microsoft.com/office/drawing/2016/5/13/chartex" xmlns:cx8="http://schemas.microsoft.com/office/drawing/2016/5/14/chartex" xmlns:mc="http://schemas.openxmlformats.org/markup-compatibility/2006" xmlns:aink="http://schemas.microsoft.com/office/drawing/2016/ink" xmlns:am3d="http://schemas.microsoft.com/office/drawing/2017/model3d" xmlns:o="urn:schemas-microsoft-com:office:office" xmlns:oel="http://schemas.microsoft.com/office/2019/extlst" xmlns:r="http://schemas.openxmlformats.org/officeDocument/2006/relationships" xmlns:m="http://schemas.openxmlformats.org/officeDocument/2006/math" xmlns:v="urn:schemas-microsoft-com:vml" xmlns:wp14="http://schemas.microsoft.com/office/word/2010/wordprocessingDrawing" xmlns:wp="http://schemas.openxmlformats.org/drawingml/2006/wordprocessingDrawing" xmlns:w10="urn:schemas-microsoft-com:office:word" xmlns:w="http://schemas.openxmlformats.org/wordprocessingml/2006/main" xmlns:w14="http://schemas.microsoft.com/office/word/2010/wordml" xmlns:w15="http://schemas.microsoft.com/office/word/2012/wordml" xmlns:w16cex="http://schemas.microsoft.com/office/word/2018/wordml/cex" xmlns:w16cid="http://schemas.microsoft.com/office/word/2016/wordml/cid" xmlns:w16="http://schemas.microsoft.com/office/word/2018/wordml" xmlns:w16du="http://schemas.microsoft.com/office/word/2023/wordml/word16du" xmlns:w16sdtdh="http://schemas.microsoft.com/office/word/2020/wordml/sdtdatahash" xmlns:w16se="http://schemas.microsoft.com/office/word/2015/wordml/symex" xmlns:wpg="http://schemas.microsoft.com/office/word/2010/wordprocessingGroup" xmlns:wpi="http://schemas.microsoft.com/office/word/2010/wordprocessingInk" xmlns:wne="http://schemas.microsoft.com/office/word/2006/wordml" xmlns:wps="http://schemas.microsoft.com/office/word/2010/wordprocessingShape" mc:Ignorable="w14 w15 w16se w16cid w16 w16cex w16sdtdh wp14">
   <w:p>
     <w:pPr>
       <w:pStyle w:val="Footer"/>
@@ -18221,7 +18176,7 @@
                       <w:txbxContent>
                         <w:p>
                           <w:pPr>
-                            <w:spacing w:before="0" w:after="0" w:line="240" w:lineRule="auto"/>
+                            <w:spacing w:after="0" w:line="240" w:lineRule="auto"/>
                             <w:rPr>
                               <w:sz w:val="17"/>
                               <w:szCs w:val="17"/>
@@ -18261,12 +18216,12 @@
               <v:stroke joinstyle="miter"/>
               <v:path gradientshapeok="t" o:connecttype="rect"/>
             </v:shapetype>
-            <v:shape id="Text Box 6" o:spid="_x0000_s1026" type="#_x0000_t202" style="position:absolute;margin-left:109.85pt;margin-top:28.05pt;width:40.15pt;height:13pt;z-index:251660288;visibility:visible;mso-wrap-style:square;mso-width-percent:0;mso-height-percent:0;mso-wrap-distance-left:9pt;mso-wrap-distance-top:0;mso-wrap-distance-right:9pt;mso-wrap-distance-bottom:0;mso-position-horizontal:absolute;mso-position-horizontal-relative:text;mso-position-vertical:absolute;mso-position-vertical-relative:text;mso-width-percent:0;mso-height-percent:0;mso-width-relative:page;mso-height-relative:page;v-text-anchor:middle" o:gfxdata="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" filled="f" stroked="f" strokeweight=".5pt">
+            <v:shape id="Text Box 6" o:spid="_x0000_s1026" type="#_x0000_t202" style="position:absolute;margin-left:109.85pt;margin-top:28.05pt;width:40.15pt;height:13pt;z-index:251660288;visibility:visible;mso-wrap-style:square;mso-width-percent:0;mso-height-percent:0;mso-wrap-distance-left:9pt;mso-wrap-distance-top:0;mso-wrap-distance-right:9pt;mso-wrap-distance-bottom:0;mso-position-horizontal:absolute;mso-position-horizontal-relative:text;mso-position-vertical:absolute;mso-position-vertical-relative:text;mso-width-percent:0;mso-height-percent:0;mso-width-relative:page;mso-height-relative:page;v-text-anchor:middle" o:gfxdata="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" filled="f" stroked="f" strokeweight=".5pt">
               <v:textbox inset=".5mm,0,0,0">
                 <w:txbxContent>
                   <w:p>
                     <w:pPr>
-                      <w:spacing w:before="0" w:after="0" w:line="240" w:lineRule="auto"/>
+                      <w:spacing w:after="0" w:line="240" w:lineRule="auto"/>
                       <w:rPr>
                         <w:sz w:val="17"/>
                         <w:szCs w:val="17"/>
@@ -19030,7 +18985,7 @@
         </mc:Choice>
         <mc:Fallback>
           <w:pict>
-            <v:shape w14:anchorId="2074F399" id="Text Box 16" o:spid="_x0000_s1027" type="#_x0000_t202" style="position:absolute;margin-left:109pt;margin-top:7pt;width:411.4pt;height:40.45pt;z-index:251657216;visibility:visible;mso-wrap-style:square;mso-width-percent:0;mso-height-percent:0;mso-wrap-distance-left:9pt;mso-wrap-distance-top:0;mso-wrap-distance-right:9pt;mso-wrap-distance-bottom:0;mso-position-horizontal:absolute;mso-position-horizontal-relative:text;mso-position-vertical:absolute;mso-position-vertical-relative:text;mso-width-percent:0;mso-height-percent:0;mso-width-relative:page;mso-height-relative:page;v-text-anchor:top" o:gfxdata="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" filled="f" stroked="f">
+            <v:shape w14:anchorId="2074F399" id="Text Box 16" o:spid="_x0000_s1027" type="#_x0000_t202" style="position:absolute;margin-left:109pt;margin-top:7pt;width:411.4pt;height:40.45pt;z-index:251657216;visibility:visible;mso-wrap-style:square;mso-width-percent:0;mso-height-percent:0;mso-wrap-distance-left:9pt;mso-wrap-distance-top:0;mso-wrap-distance-right:9pt;mso-wrap-distance-bottom:0;mso-position-horizontal:absolute;mso-position-horizontal-relative:text;mso-position-vertical:absolute;mso-position-vertical-relative:text;mso-width-percent:0;mso-height-percent:0;mso-width-relative:page;mso-height-relative:page;v-text-anchor:top" o:gfxdata="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" filled="f" stroked="f">
               <v:textbox inset=".5mm,1.2mm,.5mm,.5mm">
                 <w:txbxContent>
                   <w:p>
@@ -19856,9 +19811,9 @@
             </wp:anchor>
           </w:drawing>
         </mc:Choice>
-        <mc:Fallback xmlns:w16du="http://schemas.microsoft.com/office/word/2023/wordml/word16du">
+        <mc:Fallback>
           <w:pict>
-            <v:line w14:anchorId="60BE7D18" id="Straight Connector 19" o:spid="_x0000_s1026" style="position:absolute;flip:y;z-index:251622400;visibility:visible;mso-wrap-style:square;mso-width-percent:0;mso-height-percent:0;mso-wrap-distance-left:9pt;mso-wrap-distance-top:0;mso-wrap-distance-right:9pt;mso-wrap-distance-bottom:0;mso-position-horizontal:absolute;mso-position-horizontal-relative:text;mso-position-vertical:absolute;mso-position-vertical-relative:text;mso-width-percent:0;mso-height-percent:0;mso-width-relative:page;mso-height-relative:page" from="-.1pt,5.2pt" to="520.7pt,5.2pt" o:gfxdata="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" strokecolor="#974706 [1609]" strokeweight="1pt">
+            <v:line w14:anchorId="79744C06" id="Straight Connector 19" o:spid="_x0000_s1026" style="position:absolute;flip:y;z-index:251622400;visibility:visible;mso-wrap-style:square;mso-width-percent:0;mso-height-percent:0;mso-wrap-distance-left:9pt;mso-wrap-distance-top:0;mso-wrap-distance-right:9pt;mso-wrap-distance-bottom:0;mso-position-horizontal:absolute;mso-position-horizontal-relative:text;mso-position-vertical:absolute;mso-position-vertical-relative:text;mso-width-percent:0;mso-height-percent:0;mso-width-relative:page;mso-height-relative:page" from="-.1pt,5.2pt" to="520.7pt,5.2pt" o:gfxdata="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" strokecolor="#974706 [1609]" strokeweight="1pt">
               <v:stroke endcap="round"/>
             </v:line>
           </w:pict>
@@ -20037,7 +19992,7 @@
         </mc:Choice>
         <mc:Fallback>
           <w:pict>
-            <v:shape w14:anchorId="60DB5C39" id="Text Box 4" o:spid="_x0000_s1028" type="#_x0000_t202" style="position:absolute;margin-left:444.65pt;margin-top:26.95pt;width:70.9pt;height:15.9pt;z-index:251663360;visibility:visible;mso-wrap-style:square;mso-width-percent:0;mso-height-percent:0;mso-wrap-distance-left:9pt;mso-wrap-distance-top:0;mso-wrap-distance-right:9pt;mso-wrap-distance-bottom:0;mso-position-horizontal:absolute;mso-position-horizontal-relative:text;mso-position-vertical:absolute;mso-position-vertical-relative:text;mso-width-percent:0;mso-height-percent:0;mso-width-relative:page;mso-height-relative:page;v-text-anchor:middle" o:gfxdata="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" filled="f" stroked="f" strokeweight=".5pt">
+            <v:shape w14:anchorId="60DB5C39" id="Text Box 4" o:spid="_x0000_s1028" type="#_x0000_t202" style="position:absolute;margin-left:444.65pt;margin-top:26.95pt;width:70.9pt;height:15.9pt;z-index:251663360;visibility:visible;mso-wrap-style:square;mso-width-percent:0;mso-height-percent:0;mso-wrap-distance-left:9pt;mso-wrap-distance-top:0;mso-wrap-distance-right:9pt;mso-wrap-distance-bottom:0;mso-position-horizontal:absolute;mso-position-horizontal-relative:text;mso-position-vertical:absolute;mso-position-vertical-relative:text;mso-width-percent:0;mso-height-percent:0;mso-width-relative:page;mso-height-relative:page;v-text-anchor:middle" o:gfxdata="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" filled="f" stroked="f" strokeweight=".5pt">
               <v:textbox inset="0,0,0,0">
                 <w:txbxContent>
                   <w:p>
@@ -20148,7 +20103,7 @@
 </file>
 
 <file path=word/footnotes.xml><?xml version="1.0" encoding="utf-8"?>
-<w:footnotes xmlns:wpc="http://schemas.microsoft.com/office/word/2010/wordprocessingCanvas" xmlns:cx="http://schemas.microsoft.com/office/drawing/2014/chartex" xmlns:cx1="http://schemas.microsoft.com/office/drawing/2015/9/8/chartex" xmlns:cx2="http://schemas.microsoft.com/office/drawing/2015/10/21/chartex" xmlns:cx3="http://schemas.microsoft.com/office/drawing/2016/5/9/chartex" xmlns:cx4="http://schemas.microsoft.com/office/drawing/2016/5/10/chartex" xmlns:cx5="http://schemas.microsoft.com/office/drawing/2016/5/11/chartex" xmlns:cx6="http://schemas.microsoft.com/office/drawing/2016/5/12/chartex" xmlns:cx7="http://schemas.microsoft.com/office/drawing/2016/5/13/chartex" xmlns:cx8="http://schemas.microsoft.com/office/drawing/2016/5/14/chartex" xmlns:mc="http://schemas.openxmlformats.org/markup-compatibility/2006" xmlns:aink="http://schemas.microsoft.com/office/drawing/2016/ink" xmlns:am3d="http://schemas.microsoft.com/office/drawing/2017/model3d" xmlns:o="urn:schemas-microsoft-com:office:office" xmlns:oel="http://schemas.microsoft.com/office/2019/extlst" xmlns:r="http://schemas.openxmlformats.org/officeDocument/2006/relationships" xmlns:m="http://schemas.openxmlformats.org/officeDocument/2006/math" xmlns:v="urn:schemas-microsoft-com:vml" xmlns:wp14="http://schemas.microsoft.com/office/word/2010/wordprocessingDrawing" xmlns:wp="http://schemas.openxmlformats.org/drawingml/2006/wordprocessingDrawing" xmlns:w10="urn:schemas-microsoft-com:office:word" xmlns:w="http://schemas.openxmlformats.org/wordprocessingml/2006/main" xmlns:w14="http://schemas.microsoft.com/office/word/2010/wordml" xmlns:w15="http://schemas.microsoft.com/office/word/2012/wordml" xmlns:w16cex="http://schemas.microsoft.com/office/word/2018/wordml/cex" xmlns:w16cid="http://schemas.microsoft.com/office/word/2016/wordml/cid" xmlns:w16="http://schemas.microsoft.com/office/word/2018/wordml" xmlns:w16sdtdh="http://schemas.microsoft.com/office/word/2020/wordml/sdtdatahash" xmlns:w16se="http://schemas.microsoft.com/office/word/2015/wordml/symex" xmlns:wpg="http://schemas.microsoft.com/office/word/2010/wordprocessingGroup" xmlns:wpi="http://schemas.microsoft.com/office/word/2010/wordprocessingInk" xmlns:wne="http://schemas.microsoft.com/office/word/2006/wordml" xmlns:wps="http://schemas.microsoft.com/office/word/2010/wordprocessingShape" mc:Ignorable="w14 w15 w16se w16cid w16 w16cex w16sdtdh wp14">
+<w:footnotes xmlns:wpc="http://schemas.microsoft.com/office/word/2010/wordprocessingCanvas" xmlns:cx="http://schemas.microsoft.com/office/drawing/2014/chartex" xmlns:cx1="http://schemas.microsoft.com/office/drawing/2015/9/8/chartex" xmlns:cx2="http://schemas.microsoft.com/office/drawing/2015/10/21/chartex" xmlns:cx3="http://schemas.microsoft.com/office/drawing/2016/5/9/chartex" xmlns:cx4="http://schemas.microsoft.com/office/drawing/2016/5/10/chartex" xmlns:cx5="http://schemas.microsoft.com/office/drawing/2016/5/11/chartex" xmlns:cx6="http://schemas.microsoft.com/office/drawing/2016/5/12/chartex" xmlns:cx7="http://schemas.microsoft.com/office/drawing/2016/5/13/chartex" xmlns:cx8="http://schemas.microsoft.com/office/drawing/2016/5/14/chartex" xmlns:mc="http://schemas.openxmlformats.org/markup-compatibility/2006" xmlns:aink="http://schemas.microsoft.com/office/drawing/2016/ink" xmlns:am3d="http://schemas.microsoft.com/office/drawing/2017/model3d" xmlns:o="urn:schemas-microsoft-com:office:office" xmlns:oel="http://schemas.microsoft.com/office/2019/extlst" xmlns:r="http://schemas.openxmlformats.org/officeDocument/2006/relationships" xmlns:m="http://schemas.openxmlformats.org/officeDocument/2006/math" xmlns:v="urn:schemas-microsoft-com:vml" xmlns:wp14="http://schemas.microsoft.com/office/word/2010/wordprocessingDrawing" xmlns:wp="http://schemas.openxmlformats.org/drawingml/2006/wordprocessingDrawing" xmlns:w10="urn:schemas-microsoft-com:office:word" xmlns:w="http://schemas.openxmlformats.org/wordprocessingml/2006/main" xmlns:w14="http://schemas.microsoft.com/office/word/2010/wordml" xmlns:w15="http://schemas.microsoft.com/office/word/2012/wordml" xmlns:w16cex="http://schemas.microsoft.com/office/word/2018/wordml/cex" xmlns:w16cid="http://schemas.microsoft.com/office/word/2016/wordml/cid" xmlns:w16="http://schemas.microsoft.com/office/word/2018/wordml" xmlns:w16du="http://schemas.microsoft.com/office/word/2023/wordml/word16du" xmlns:w16sdtdh="http://schemas.microsoft.com/office/word/2020/wordml/sdtdatahash" xmlns:w16se="http://schemas.microsoft.com/office/word/2015/wordml/symex" xmlns:wpg="http://schemas.microsoft.com/office/word/2010/wordprocessingGroup" xmlns:wpi="http://schemas.microsoft.com/office/word/2010/wordprocessingInk" xmlns:wne="http://schemas.microsoft.com/office/word/2006/wordml" xmlns:wps="http://schemas.microsoft.com/office/word/2010/wordprocessingShape" mc:Ignorable="w14 w15 w16se w16cid w16 w16cex w16sdtdh wp14">
   <w:footnote w:type="separator" w:id="-1">
     <w:p>
       <w:pPr>
@@ -20173,7 +20128,7 @@
 </file>
 
 <file path=word/header1.xml><?xml version="1.0" encoding="utf-8"?>
-<w:hdr xmlns:wpc="http://schemas.microsoft.com/office/word/2010/wordprocessingCanvas" xmlns:cx="http://schemas.microsoft.com/office/drawing/2014/chartex" xmlns:cx1="http://schemas.microsoft.com/office/drawing/2015/9/8/chartex" xmlns:cx2="http://schemas.microsoft.com/office/drawing/2015/10/21/chartex" xmlns:cx3="http://schemas.microsoft.com/office/drawing/2016/5/9/chartex" xmlns:cx4="http://schemas.microsoft.com/office/drawing/2016/5/10/chartex" xmlns:cx5="http://schemas.microsoft.com/office/drawing/2016/5/11/chartex" xmlns:cx6="http://schemas.microsoft.com/office/drawing/2016/5/12/chartex" xmlns:cx7="http://schemas.microsoft.com/office/drawing/2016/5/13/chartex" xmlns:cx8="http://schemas.microsoft.com/office/drawing/2016/5/14/chartex" xmlns:mc="http://schemas.openxmlformats.org/markup-compatibility/2006" xmlns:aink="http://schemas.microsoft.com/office/drawing/2016/ink" xmlns:am3d="http://schemas.microsoft.com/office/drawing/2017/model3d" xmlns:o="urn:schemas-microsoft-com:office:office" xmlns:oel="http://schemas.microsoft.com/office/2019/extlst" xmlns:r="http://schemas.openxmlformats.org/officeDocument/2006/relationships" xmlns:m="http://schemas.openxmlformats.org/officeDocument/2006/math" xmlns:v="urn:schemas-microsoft-com:vml" xmlns:wp14="http://schemas.microsoft.com/office/word/2010/wordprocessingDrawing" xmlns:wp="http://schemas.openxmlformats.org/drawingml/2006/wordprocessingDrawing" xmlns:w10="urn:schemas-microsoft-com:office:word" xmlns:w="http://schemas.openxmlformats.org/wordprocessingml/2006/main" xmlns:w14="http://schemas.microsoft.com/office/word/2010/wordml" xmlns:w15="http://schemas.microsoft.com/office/word/2012/wordml" xmlns:w16cex="http://schemas.microsoft.com/office/word/2018/wordml/cex" xmlns:w16cid="http://schemas.microsoft.com/office/word/2016/wordml/cid" xmlns:w16="http://schemas.microsoft.com/office/word/2018/wordml" xmlns:w16sdtdh="http://schemas.microsoft.com/office/word/2020/wordml/sdtdatahash" xmlns:w16se="http://schemas.microsoft.com/office/word/2015/wordml/symex" xmlns:wpg="http://schemas.microsoft.com/office/word/2010/wordprocessingGroup" xmlns:wpi="http://schemas.microsoft.com/office/word/2010/wordprocessingInk" xmlns:wne="http://schemas.microsoft.com/office/word/2006/wordml" xmlns:wps="http://schemas.microsoft.com/office/word/2010/wordprocessingShape" mc:Ignorable="w14 w15 w16se w16cid w16 w16cex w16sdtdh wp14">
+<w:hdr xmlns:wpc="http://schemas.microsoft.com/office/word/2010/wordprocessingCanvas" xmlns:cx="http://schemas.microsoft.com/office/drawing/2014/chartex" xmlns:cx1="http://schemas.microsoft.com/office/drawing/2015/9/8/chartex" xmlns:cx2="http://schemas.microsoft.com/office/drawing/2015/10/21/chartex" xmlns:cx3="http://schemas.microsoft.com/office/drawing/2016/5/9/chartex" xmlns:cx4="http://schemas.microsoft.com/office/drawing/2016/5/10/chartex" xmlns:cx5="http://schemas.microsoft.com/office/drawing/2016/5/11/chartex" xmlns:cx6="http://schemas.microsoft.com/office/drawing/2016/5/12/chartex" xmlns:cx7="http://schemas.microsoft.com/office/drawing/2016/5/13/chartex" xmlns:cx8="http://schemas.microsoft.com/office/drawing/2016/5/14/chartex" xmlns:mc="http://schemas.openxmlformats.org/markup-compatibility/2006" xmlns:aink="http://schemas.microsoft.com/office/drawing/2016/ink" xmlns:am3d="http://schemas.microsoft.com/office/drawing/2017/model3d" xmlns:o="urn:schemas-microsoft-com:office:office" xmlns:oel="http://schemas.microsoft.com/office/2019/extlst" xmlns:r="http://schemas.openxmlformats.org/officeDocument/2006/relationships" xmlns:m="http://schemas.openxmlformats.org/officeDocument/2006/math" xmlns:v="urn:schemas-microsoft-com:vml" xmlns:wp14="http://schemas.microsoft.com/office/word/2010/wordprocessingDrawing" xmlns:wp="http://schemas.openxmlformats.org/drawingml/2006/wordprocessingDrawing" xmlns:w10="urn:schemas-microsoft-com:office:word" xmlns:w="http://schemas.openxmlformats.org/wordprocessingml/2006/main" xmlns:w14="http://schemas.microsoft.com/office/word/2010/wordml" xmlns:w15="http://schemas.microsoft.com/office/word/2012/wordml" xmlns:w16cex="http://schemas.microsoft.com/office/word/2018/wordml/cex" xmlns:w16cid="http://schemas.microsoft.com/office/word/2016/wordml/cid" xmlns:w16="http://schemas.microsoft.com/office/word/2018/wordml" xmlns:w16du="http://schemas.microsoft.com/office/word/2023/wordml/word16du" xmlns:w16sdtdh="http://schemas.microsoft.com/office/word/2020/wordml/sdtdatahash" xmlns:w16se="http://schemas.microsoft.com/office/word/2015/wordml/symex" xmlns:wpg="http://schemas.microsoft.com/office/word/2010/wordprocessingGroup" xmlns:wpi="http://schemas.microsoft.com/office/word/2010/wordprocessingInk" xmlns:wne="http://schemas.microsoft.com/office/word/2006/wordml" xmlns:wps="http://schemas.microsoft.com/office/word/2010/wordprocessingShape" mc:Ignorable="w14 w15 w16se w16cid w16 w16cex w16sdtdh wp14">
   <w:p>
     <w:pPr>
       <w:pStyle w:val="Header"/>
@@ -20184,7 +20139,7 @@
 </file>
 
 <file path=word/numbering.xml><?xml version="1.0" encoding="utf-8"?>
-<w:numbering xmlns:wpc="http://schemas.microsoft.com/office/word/2010/wordprocessingCanvas" xmlns:cx="http://schemas.microsoft.com/office/drawing/2014/chartex" xmlns:cx1="http://schemas.microsoft.com/office/drawing/2015/9/8/chartex" xmlns:cx2="http://schemas.microsoft.com/office/drawing/2015/10/21/chartex" xmlns:cx3="http://schemas.microsoft.com/office/drawing/2016/5/9/chartex" xmlns:cx4="http://schemas.microsoft.com/office/drawing/2016/5/10/chartex" xmlns:cx5="http://schemas.microsoft.com/office/drawing/2016/5/11/chartex" xmlns:cx6="http://schemas.microsoft.com/office/drawing/2016/5/12/chartex" xmlns:cx7="http://schemas.microsoft.com/office/drawing/2016/5/13/chartex" xmlns:cx8="http://schemas.microsoft.com/office/drawing/2016/5/14/chartex" xmlns:mc="http://schemas.openxmlformats.org/markup-compatibility/2006" xmlns:aink="http://schemas.microsoft.com/office/drawing/2016/ink" xmlns:am3d="http://schemas.microsoft.com/office/drawing/2017/model3d" xmlns:o="urn:schemas-microsoft-com:office:office" xmlns:oel="http://schemas.microsoft.com/office/2019/extlst" xmlns:r="http://schemas.openxmlformats.org/officeDocument/2006/relationships" xmlns:m="http://schemas.openxmlformats.org/officeDocument/2006/math" xmlns:v="urn:schemas-microsoft-com:vml" xmlns:wp14="http://schemas.microsoft.com/office/word/2010/wordprocessingDrawing" xmlns:wp="http://schemas.openxmlformats.org/drawingml/2006/wordprocessingDrawing" xmlns:w10="urn:schemas-microsoft-com:office:word" xmlns:w="http://schemas.openxmlformats.org/wordprocessingml/2006/main" xmlns:w14="http://schemas.microsoft.com/office/word/2010/wordml" xmlns:w15="http://schemas.microsoft.com/office/word/2012/wordml" xmlns:w16cex="http://schemas.microsoft.com/office/word/2018/wordml/cex" xmlns:w16cid="http://schemas.microsoft.com/office/word/2016/wordml/cid" xmlns:w16="http://schemas.microsoft.com/office/word/2018/wordml" xmlns:w16sdtdh="http://schemas.microsoft.com/office/word/2020/wordml/sdtdatahash" xmlns:w16se="http://schemas.microsoft.com/office/word/2015/wordml/symex" xmlns:wpg="http://schemas.microsoft.com/office/word/2010/wordprocessingGroup" xmlns:wpi="http://schemas.microsoft.com/office/word/2010/wordprocessingInk" xmlns:wne="http://schemas.microsoft.com/office/word/2006/wordml" xmlns:wps="http://schemas.microsoft.com/office/word/2010/wordprocessingShape" mc:Ignorable="w14 w15 w16se w16cid w16 w16cex w16sdtdh wp14">
+<w:numbering xmlns:wpc="http://schemas.microsoft.com/office/word/2010/wordprocessingCanvas" xmlns:cx="http://schemas.microsoft.com/office/drawing/2014/chartex" xmlns:cx1="http://schemas.microsoft.com/office/drawing/2015/9/8/chartex" xmlns:cx2="http://schemas.microsoft.com/office/drawing/2015/10/21/chartex" xmlns:cx3="http://schemas.microsoft.com/office/drawing/2016/5/9/chartex" xmlns:cx4="http://schemas.microsoft.com/office/drawing/2016/5/10/chartex" xmlns:cx5="http://schemas.microsoft.com/office/drawing/2016/5/11/chartex" xmlns:cx6="http://schemas.microsoft.com/office/drawing/2016/5/12/chartex" xmlns:cx7="http://schemas.microsoft.com/office/drawing/2016/5/13/chartex" xmlns:cx8="http://schemas.microsoft.com/office/drawing/2016/5/14/chartex" xmlns:mc="http://schemas.openxmlformats.org/markup-compatibility/2006" xmlns:aink="http://schemas.microsoft.com/office/drawing/2016/ink" xmlns:am3d="http://schemas.microsoft.com/office/drawing/2017/model3d" xmlns:o="urn:schemas-microsoft-com:office:office" xmlns:oel="http://schemas.microsoft.com/office/2019/extlst" xmlns:r="http://schemas.openxmlformats.org/officeDocument/2006/relationships" xmlns:m="http://schemas.openxmlformats.org/officeDocument/2006/math" xmlns:v="urn:schemas-microsoft-com:vml" xmlns:wp14="http://schemas.microsoft.com/office/word/2010/wordprocessingDrawing" xmlns:wp="http://schemas.openxmlformats.org/drawingml/2006/wordprocessingDrawing" xmlns:w10="urn:schemas-microsoft-com:office:word" xmlns:w="http://schemas.openxmlformats.org/wordprocessingml/2006/main" xmlns:w14="http://schemas.microsoft.com/office/word/2010/wordml" xmlns:w15="http://schemas.microsoft.com/office/word/2012/wordml" xmlns:w16cex="http://schemas.microsoft.com/office/word/2018/wordml/cex" xmlns:w16cid="http://schemas.microsoft.com/office/word/2016/wordml/cid" xmlns:w16="http://schemas.microsoft.com/office/word/2018/wordml" xmlns:w16du="http://schemas.microsoft.com/office/word/2023/wordml/word16du" xmlns:w16sdtdh="http://schemas.microsoft.com/office/word/2020/wordml/sdtdatahash" xmlns:w16se="http://schemas.microsoft.com/office/word/2015/wordml/symex" xmlns:wpg="http://schemas.microsoft.com/office/word/2010/wordprocessingGroup" xmlns:wpi="http://schemas.microsoft.com/office/word/2010/wordprocessingInk" xmlns:wne="http://schemas.microsoft.com/office/word/2006/wordml" xmlns:wps="http://schemas.microsoft.com/office/word/2010/wordprocessingShape" mc:Ignorable="w14 w15 w16se w16cid w16 w16cex w16sdtdh wp14">
   <w:abstractNum w:abstractNumId="0" w15:restartNumberingAfterBreak="0">
     <w:nsid w:val="01583F03"/>
     <w:multiLevelType w:val="hybridMultilevel"/>
@@ -21247,7 +21202,7 @@
   <w:abstractNum w:abstractNumId="10" w15:restartNumberingAfterBreak="0">
     <w:nsid w:val="1BB407BA"/>
     <w:multiLevelType w:val="hybridMultilevel"/>
-    <w:tmpl w:val="1E52A4A4"/>
+    <w:tmpl w:val="3E98BDD2"/>
     <w:lvl w:ilvl="0" w:tplc="0402000F">
       <w:start w:val="1"/>
       <w:numFmt w:val="decimal"/>
@@ -23354,7 +23309,7 @@
         <w:rFonts w:ascii="Courier New" w:hAnsi="Courier New" w:cs="Courier New" w:hint="default"/>
       </w:rPr>
     </w:lvl>
-    <w:lvl w:ilvl="2" w:tplc="04090005" w:tentative="1">
+    <w:lvl w:ilvl="2" w:tplc="04090005">
       <w:start w:val="1"/>
       <w:numFmt w:val="bullet"/>
       <w:lvlText w:val=""/>
@@ -23366,7 +23321,7 @@
         <w:rFonts w:ascii="Wingdings" w:hAnsi="Wingdings" w:hint="default"/>
       </w:rPr>
     </w:lvl>
-    <w:lvl w:ilvl="3" w:tplc="04090001" w:tentative="1">
+    <w:lvl w:ilvl="3" w:tplc="04090001">
       <w:start w:val="1"/>
       <w:numFmt w:val="bullet"/>
       <w:lvlText w:val=""/>
@@ -27017,9 +26972,6 @@
     <w:name w:val="Normal"/>
     <w:qFormat/>
     <w:rsid w:val="008063E1"/>
-    <w:pPr>
-      <w:spacing w:before="80" w:after="120"/>
-    </w:pPr>
   </w:style>
   <w:style w:type="paragraph" w:styleId="Heading1">
     <w:name w:val="heading 1"/>
@@ -27425,7 +27377,6 @@
     <w:rsid w:val="005054C7"/>
     <w:pPr>
       <w:suppressLineNumbers/>
-      <w:spacing w:before="0" w:after="200"/>
     </w:pPr>
     <w:rPr>
       <w:rFonts w:cs="FreeSans"/>

</xml_diff>

<commit_message>
Moved problems from basics to advanced
</commit_message>
<xml_diff>
--- a/Courses/Software-Sciences/Module-1-OOP-New/03.1-Conditional-Statements-Basics/03.1-Conditional-Statements-Basics-Exercises.docx
+++ b/Courses/Software-Sciences/Module-1-OOP-New/03.1-Conditional-Statements-Basics/03.1-Conditional-Statements-Basics-Exercises.docx
@@ -7624,7 +7624,7 @@
           <w:lang w:val="bg-BG"/>
         </w:rPr>
         <w:lastRenderedPageBreak/>
-        <w:t>Число в интервала</w:t>
+        <w:t>Познай паролата</w:t>
       </w:r>
     </w:p>
     <w:p>
@@ -7649,31 +7649,70 @@
         <w:rPr>
           <w:lang w:val="bg-BG"/>
         </w:rPr>
-        <w:t xml:space="preserve">която проверява дали въведеното от потребителя число е в интервала </w:t>
-      </w:r>
-      <w:r>
-        <w:rPr>
-          <w:lang w:val="bg-BG"/>
-        </w:rPr>
-        <w:t xml:space="preserve">[-100, 100] </w:t>
-      </w:r>
-      <w:r>
-        <w:rPr>
-          <w:lang w:val="bg-BG"/>
-        </w:rPr>
-        <w:t xml:space="preserve">и е различно от </w:t>
-      </w:r>
-      <w:r>
-        <w:rPr>
-          <w:lang w:val="bg-BG"/>
-        </w:rPr>
-        <w:t xml:space="preserve">0 </w:t>
-      </w:r>
-      <w:r>
-        <w:rPr>
-          <w:lang w:val="bg-BG"/>
-        </w:rPr>
-        <w:t xml:space="preserve">и извежда </w:t>
+        <w:t xml:space="preserve">която </w:t>
+      </w:r>
+      <w:r>
+        <w:rPr>
+          <w:b/>
+          <w:lang w:val="bg-BG"/>
+        </w:rPr>
+        <w:t>чете парола</w:t>
+      </w:r>
+      <w:r>
+        <w:rPr>
+          <w:lang w:val="bg-BG"/>
+        </w:rPr>
+        <w:t xml:space="preserve"> </w:t>
+      </w:r>
+      <w:r>
+        <w:rPr>
+          <w:noProof/>
+          <w:lang w:val="bg-BG"/>
+        </w:rPr>
+        <w:t>(</w:t>
+      </w:r>
+      <w:r>
+        <w:rPr>
+          <w:lang w:val="bg-BG"/>
+        </w:rPr>
+        <w:t>един ред с произволен текст</w:t>
+      </w:r>
+      <w:r>
+        <w:rPr>
+          <w:lang w:val="bg-BG"/>
+        </w:rPr>
+        <w:t xml:space="preserve">), </w:t>
+      </w:r>
+      <w:r>
+        <w:rPr>
+          <w:lang w:val="bg-BG"/>
+        </w:rPr>
+        <w:t>въведена от потребителя и проверява</w:t>
+      </w:r>
+      <w:r>
+        <w:rPr>
+          <w:lang w:val="bg-BG"/>
+        </w:rPr>
+        <w:t xml:space="preserve">, </w:t>
+      </w:r>
+      <w:r>
+        <w:rPr>
+          <w:lang w:val="bg-BG"/>
+        </w:rPr>
+        <w:t xml:space="preserve">дали въведеното </w:t>
+      </w:r>
+      <w:r>
+        <w:rPr>
+          <w:b/>
+          <w:lang w:val="bg-BG"/>
+        </w:rPr>
+        <w:t>съвпада</w:t>
+      </w:r>
+      <w:r>
+        <w:rPr>
+          <w:lang w:val="bg-BG"/>
+        </w:rPr>
+        <w:t xml:space="preserve"> с фразата </w:t>
       </w:r>
       <w:r>
         <w:rPr>
@@ -7683,36 +7722,93 @@
       </w:r>
       <w:r>
         <w:rPr>
-          <w:rFonts w:ascii="Consolas" w:hAnsi="Consolas"/>
+          <w:rStyle w:val="CodeChar"/>
+        </w:rPr>
+        <w:t>s</w:t>
+      </w:r>
+      <w:r>
+        <w:rPr>
+          <w:rStyle w:val="CodeChar"/>
+          <w:lang w:val="bg-BG"/>
+        </w:rPr>
+        <w:t>3</w:t>
+      </w:r>
+      <w:r>
+        <w:rPr>
+          <w:rStyle w:val="CodeChar"/>
+        </w:rPr>
+        <w:t>cr</w:t>
+      </w:r>
+      <w:r>
+        <w:rPr>
+          <w:rStyle w:val="CodeChar"/>
+          <w:lang w:val="bg-BG"/>
+        </w:rPr>
+        <w:t>3</w:t>
+      </w:r>
+      <w:r>
+        <w:rPr>
+          <w:rStyle w:val="CodeChar"/>
+        </w:rPr>
+        <w:t>t</w:t>
+      </w:r>
+      <w:r>
+        <w:rPr>
+          <w:rStyle w:val="CodeChar"/>
+          <w:lang w:val="bg-BG"/>
+        </w:rPr>
+        <w:t>!</w:t>
+      </w:r>
+      <w:r>
+        <w:rPr>
+          <w:rStyle w:val="CodeChar"/>
+        </w:rPr>
+        <w:t>P</w:t>
+      </w:r>
+      <w:r>
+        <w:rPr>
+          <w:rStyle w:val="CodeChar"/>
+          <w:lang w:val="bg-BG"/>
+        </w:rPr>
+        <w:t>@</w:t>
+      </w:r>
+      <w:r>
+        <w:rPr>
+          <w:rStyle w:val="CodeChar"/>
+        </w:rPr>
+        <w:t>ssw</w:t>
+      </w:r>
+      <w:r>
+        <w:rPr>
+          <w:rStyle w:val="CodeChar"/>
+          <w:lang w:val="bg-BG"/>
+        </w:rPr>
+        <w:t>0</w:t>
+      </w:r>
+      <w:r>
+        <w:rPr>
+          <w:rStyle w:val="CodeChar"/>
+        </w:rPr>
+        <w:t>rd</w:t>
+      </w:r>
+      <w:r>
+        <w:rPr>
+          <w:lang w:val="bg-BG"/>
+        </w:rPr>
+        <w:t>".</w:t>
+      </w:r>
+      <w:r>
+        <w:rPr>
           <w:b/>
-          <w:bCs/>
-          <w:noProof/>
-        </w:rPr>
-        <w:t>Yes</w:t>
-      </w:r>
-      <w:r>
-        <w:rPr>
-          <w:lang w:val="bg-BG"/>
-        </w:rPr>
-        <w:t xml:space="preserve">", </w:t>
-      </w:r>
-      <w:r>
-        <w:rPr>
-          <w:lang w:val="bg-BG"/>
-        </w:rPr>
-        <w:t>ако отговаря на условията</w:t>
-      </w:r>
-      <w:r>
-        <w:rPr>
-          <w:lang w:val="bg-BG"/>
-        </w:rPr>
-        <w:t xml:space="preserve">, </w:t>
-      </w:r>
-      <w:r>
-        <w:rPr>
-          <w:lang w:val="bg-BG"/>
-        </w:rPr>
-        <w:t xml:space="preserve">или </w:t>
+          <w:lang w:val="bg-BG"/>
+        </w:rPr>
+        <w:t xml:space="preserve"> </w:t>
+      </w:r>
+      <w:r>
+        <w:rPr>
+          <w:lang w:val="bg-BG"/>
+        </w:rPr>
+        <w:t xml:space="preserve">При съвпадение да се изведе </w:t>
       </w:r>
       <w:r>
         <w:rPr>
@@ -7722,30 +7818,59 @@
       </w:r>
       <w:r>
         <w:rPr>
-          <w:rFonts w:ascii="Consolas" w:hAnsi="Consolas"/>
           <w:b/>
-          <w:bCs/>
-          <w:noProof/>
-        </w:rPr>
-        <w:t>No</w:t>
-      </w:r>
-      <w:r>
-        <w:rPr>
-          <w:lang w:val="bg-BG"/>
-        </w:rPr>
-        <w:t xml:space="preserve">" </w:t>
-      </w:r>
-      <w:r>
-        <w:rPr>
-          <w:lang w:val="bg-BG"/>
-        </w:rPr>
-        <w:t>ако е извън тях</w:t>
-      </w:r>
-      <w:r>
-        <w:rPr>
-          <w:lang w:val="bg-BG"/>
-        </w:rPr>
-        <w:t>.</w:t>
+        </w:rPr>
+        <w:t>Welcome</w:t>
+      </w:r>
+      <w:r>
+        <w:rPr>
+          <w:lang w:val="bg-BG"/>
+        </w:rPr>
+        <w:t xml:space="preserve">". </w:t>
+      </w:r>
+      <w:r>
+        <w:rPr>
+          <w:lang w:val="bg-BG"/>
+        </w:rPr>
+        <w:t xml:space="preserve">При несъвпадение да се изведе </w:t>
+      </w:r>
+      <w:r>
+        <w:rPr>
+          <w:lang w:val="bg-BG"/>
+        </w:rPr>
+        <w:t>"</w:t>
+      </w:r>
+      <w:r>
+        <w:rPr>
+          <w:b/>
+        </w:rPr>
+        <w:t>Wrong</w:t>
+      </w:r>
+      <w:r>
+        <w:rPr>
+          <w:b/>
+          <w:lang w:val="bg-BG"/>
+        </w:rPr>
+        <w:t xml:space="preserve"> </w:t>
+      </w:r>
+      <w:r>
+        <w:rPr>
+          <w:b/>
+        </w:rPr>
+        <w:t>password</w:t>
+      </w:r>
+      <w:r>
+        <w:rPr>
+          <w:b/>
+          <w:lang w:val="bg-BG"/>
+        </w:rPr>
+        <w:t>!</w:t>
+      </w:r>
+      <w:r>
+        <w:rPr>
+          <w:lang w:val="bg-BG"/>
+        </w:rPr>
+        <w:t xml:space="preserve">". </w:t>
       </w:r>
     </w:p>
     <w:p>
@@ -7759,3555 +7884,6 @@
         <w:rPr>
           <w:lang w:val="bg-BG"/>
         </w:rPr>
-        <w:t>Пример</w:t>
-      </w:r>
-      <w:r>
-        <w:rPr>
-          <w:lang w:val="bg-BG"/>
-        </w:rPr>
-        <w:t>и</w:t>
-      </w:r>
-    </w:p>
-    <w:tbl>
-      <w:tblPr>
-        <w:tblStyle w:val="TableGrid"/>
-        <w:tblW w:w="5460" w:type="dxa"/>
-        <w:tblInd w:w="23" w:type="dxa"/>
-        <w:tblCellMar>
-          <w:top w:w="85" w:type="dxa"/>
-          <w:left w:w="142" w:type="dxa"/>
-          <w:bottom w:w="85" w:type="dxa"/>
-          <w:right w:w="142" w:type="dxa"/>
-        </w:tblCellMar>
-        <w:tblLook w:val="04A0" w:firstRow="1" w:lastRow="0" w:firstColumn="1" w:lastColumn="0" w:noHBand="0" w:noVBand="1"/>
-      </w:tblPr>
-      <w:tblGrid>
-        <w:gridCol w:w="755"/>
-        <w:gridCol w:w="869"/>
-        <w:gridCol w:w="294"/>
-        <w:gridCol w:w="755"/>
-        <w:gridCol w:w="869"/>
-        <w:gridCol w:w="294"/>
-        <w:gridCol w:w="755"/>
-        <w:gridCol w:w="869"/>
-      </w:tblGrid>
-      <w:tr>
-        <w:tc>
-          <w:tcPr>
-            <w:tcW w:w="736" w:type="dxa"/>
-            <w:shd w:val="clear" w:color="auto" w:fill="D9D9D9" w:themeFill="background1" w:themeFillShade="D9"/>
-            <w:vAlign w:val="center"/>
-          </w:tcPr>
-          <w:p>
-            <w:pPr>
-              <w:spacing w:before="20" w:after="20"/>
-              <w:jc w:val="center"/>
-              <w:rPr>
-                <w:b/>
-              </w:rPr>
-            </w:pPr>
-            <w:r>
-              <w:rPr>
-                <w:b/>
-                <w:lang w:val="bg-BG"/>
-              </w:rPr>
-              <w:t>Вход</w:t>
-            </w:r>
-          </w:p>
-        </w:tc>
-        <w:tc>
-          <w:tcPr>
-            <w:tcW w:w="844" w:type="dxa"/>
-            <w:shd w:val="clear" w:color="auto" w:fill="D9D9D9" w:themeFill="background1" w:themeFillShade="D9"/>
-            <w:vAlign w:val="center"/>
-          </w:tcPr>
-          <w:p>
-            <w:pPr>
-              <w:spacing w:before="20" w:after="20"/>
-              <w:jc w:val="center"/>
-              <w:rPr>
-                <w:b/>
-              </w:rPr>
-            </w:pPr>
-            <w:r>
-              <w:rPr>
-                <w:b/>
-                <w:lang w:val="bg-BG"/>
-              </w:rPr>
-              <w:t>Изход</w:t>
-            </w:r>
-          </w:p>
-        </w:tc>
-        <w:tc>
-          <w:tcPr>
-            <w:tcW w:w="360" w:type="dxa"/>
-            <w:vMerge w:val="restart"/>
-            <w:tcBorders>
-              <w:top w:val="nil"/>
-              <w:bottom w:val="nil"/>
-            </w:tcBorders>
-            <w:shd w:val="clear" w:color="auto" w:fill="auto"/>
-          </w:tcPr>
-          <w:p>
-            <w:pPr>
-              <w:spacing w:before="20" w:after="20"/>
-              <w:jc w:val="center"/>
-              <w:rPr>
-                <w:b/>
-              </w:rPr>
-            </w:pPr>
-          </w:p>
-        </w:tc>
-        <w:tc>
-          <w:tcPr>
-            <w:tcW w:w="736" w:type="dxa"/>
-            <w:shd w:val="clear" w:color="auto" w:fill="D9D9D9" w:themeFill="background1" w:themeFillShade="D9"/>
-            <w:vAlign w:val="center"/>
-          </w:tcPr>
-          <w:p>
-            <w:pPr>
-              <w:spacing w:before="20" w:after="20"/>
-              <w:jc w:val="center"/>
-              <w:rPr>
-                <w:b/>
-              </w:rPr>
-            </w:pPr>
-            <w:r>
-              <w:rPr>
-                <w:b/>
-                <w:lang w:val="bg-BG"/>
-              </w:rPr>
-              <w:t>Вход</w:t>
-            </w:r>
-          </w:p>
-        </w:tc>
-        <w:tc>
-          <w:tcPr>
-            <w:tcW w:w="844" w:type="dxa"/>
-            <w:shd w:val="clear" w:color="auto" w:fill="D9D9D9" w:themeFill="background1" w:themeFillShade="D9"/>
-            <w:vAlign w:val="center"/>
-          </w:tcPr>
-          <w:p>
-            <w:pPr>
-              <w:spacing w:before="20" w:after="20"/>
-              <w:jc w:val="center"/>
-              <w:rPr>
-                <w:b/>
-              </w:rPr>
-            </w:pPr>
-            <w:r>
-              <w:rPr>
-                <w:b/>
-                <w:lang w:val="bg-BG"/>
-              </w:rPr>
-              <w:t>Изход</w:t>
-            </w:r>
-          </w:p>
-        </w:tc>
-        <w:tc>
-          <w:tcPr>
-            <w:tcW w:w="360" w:type="dxa"/>
-            <w:vMerge w:val="restart"/>
-            <w:tcBorders>
-              <w:top w:val="nil"/>
-              <w:bottom w:val="nil"/>
-            </w:tcBorders>
-            <w:shd w:val="clear" w:color="auto" w:fill="auto"/>
-          </w:tcPr>
-          <w:p>
-            <w:pPr>
-              <w:spacing w:before="20" w:after="20"/>
-              <w:jc w:val="center"/>
-              <w:rPr>
-                <w:b/>
-              </w:rPr>
-            </w:pPr>
-          </w:p>
-        </w:tc>
-        <w:tc>
-          <w:tcPr>
-            <w:tcW w:w="736" w:type="dxa"/>
-            <w:shd w:val="clear" w:color="auto" w:fill="D9D9D9" w:themeFill="background1" w:themeFillShade="D9"/>
-            <w:vAlign w:val="center"/>
-          </w:tcPr>
-          <w:p>
-            <w:pPr>
-              <w:spacing w:before="20" w:after="20"/>
-              <w:jc w:val="center"/>
-              <w:rPr>
-                <w:b/>
-              </w:rPr>
-            </w:pPr>
-            <w:r>
-              <w:rPr>
-                <w:b/>
-                <w:lang w:val="bg-BG"/>
-              </w:rPr>
-              <w:t>Вход</w:t>
-            </w:r>
-          </w:p>
-        </w:tc>
-        <w:tc>
-          <w:tcPr>
-            <w:tcW w:w="844" w:type="dxa"/>
-            <w:shd w:val="clear" w:color="auto" w:fill="D9D9D9" w:themeFill="background1" w:themeFillShade="D9"/>
-            <w:vAlign w:val="center"/>
-          </w:tcPr>
-          <w:p>
-            <w:pPr>
-              <w:spacing w:before="20" w:after="20"/>
-              <w:jc w:val="center"/>
-              <w:rPr>
-                <w:b/>
-              </w:rPr>
-            </w:pPr>
-            <w:r>
-              <w:rPr>
-                <w:b/>
-                <w:lang w:val="bg-BG"/>
-              </w:rPr>
-              <w:t>Изход</w:t>
-            </w:r>
-          </w:p>
-        </w:tc>
-      </w:tr>
-      <w:tr>
-        <w:tc>
-          <w:tcPr>
-            <w:tcW w:w="736" w:type="dxa"/>
-          </w:tcPr>
-          <w:p>
-            <w:pPr>
-              <w:spacing w:before="20" w:after="20"/>
-              <w:rPr>
-                <w:rFonts w:ascii="Consolas" w:hAnsi="Consolas"/>
-                <w:noProof/>
-              </w:rPr>
-            </w:pPr>
-            <w:r>
-              <w:rPr>
-                <w:rFonts w:ascii="Consolas" w:hAnsi="Consolas"/>
-                <w:noProof/>
-              </w:rPr>
-              <w:t>-25</w:t>
-            </w:r>
-          </w:p>
-        </w:tc>
-        <w:tc>
-          <w:tcPr>
-            <w:tcW w:w="844" w:type="dxa"/>
-          </w:tcPr>
-          <w:p>
-            <w:pPr>
-              <w:spacing w:before="20" w:after="20"/>
-              <w:rPr>
-                <w:rFonts w:ascii="Consolas" w:hAnsi="Consolas"/>
-                <w:noProof/>
-              </w:rPr>
-            </w:pPr>
-            <w:r>
-              <w:rPr>
-                <w:rFonts w:ascii="Consolas" w:hAnsi="Consolas"/>
-                <w:noProof/>
-              </w:rPr>
-              <w:t>Yes</w:t>
-            </w:r>
-          </w:p>
-        </w:tc>
-        <w:tc>
-          <w:tcPr>
-            <w:tcW w:w="360" w:type="dxa"/>
-            <w:vMerge/>
-            <w:tcBorders>
-              <w:bottom w:val="nil"/>
-            </w:tcBorders>
-            <w:shd w:val="clear" w:color="auto" w:fill="auto"/>
-          </w:tcPr>
-          <w:p>
-            <w:pPr>
-              <w:spacing w:before="20" w:after="20"/>
-              <w:rPr>
-                <w:rFonts w:ascii="Consolas" w:hAnsi="Consolas"/>
-                <w:noProof/>
-              </w:rPr>
-            </w:pPr>
-          </w:p>
-        </w:tc>
-        <w:tc>
-          <w:tcPr>
-            <w:tcW w:w="736" w:type="dxa"/>
-          </w:tcPr>
-          <w:p>
-            <w:pPr>
-              <w:spacing w:before="20" w:after="20"/>
-              <w:rPr>
-                <w:rFonts w:ascii="Consolas" w:hAnsi="Consolas"/>
-                <w:noProof/>
-              </w:rPr>
-            </w:pPr>
-            <w:r>
-              <w:rPr>
-                <w:rFonts w:ascii="Consolas" w:hAnsi="Consolas"/>
-                <w:noProof/>
-              </w:rPr>
-              <w:t>0</w:t>
-            </w:r>
-          </w:p>
-        </w:tc>
-        <w:tc>
-          <w:tcPr>
-            <w:tcW w:w="844" w:type="dxa"/>
-          </w:tcPr>
-          <w:p>
-            <w:pPr>
-              <w:spacing w:before="20" w:after="20"/>
-              <w:rPr>
-                <w:rFonts w:ascii="Consolas" w:hAnsi="Consolas"/>
-                <w:noProof/>
-              </w:rPr>
-            </w:pPr>
-            <w:r>
-              <w:rPr>
-                <w:rFonts w:ascii="Consolas" w:hAnsi="Consolas"/>
-                <w:noProof/>
-              </w:rPr>
-              <w:t>No</w:t>
-            </w:r>
-          </w:p>
-        </w:tc>
-        <w:tc>
-          <w:tcPr>
-            <w:tcW w:w="360" w:type="dxa"/>
-            <w:vMerge/>
-            <w:tcBorders>
-              <w:bottom w:val="nil"/>
-            </w:tcBorders>
-            <w:shd w:val="clear" w:color="auto" w:fill="auto"/>
-          </w:tcPr>
-          <w:p>
-            <w:pPr>
-              <w:spacing w:before="20" w:after="20"/>
-              <w:rPr>
-                <w:rFonts w:ascii="Consolas" w:hAnsi="Consolas"/>
-                <w:noProof/>
-              </w:rPr>
-            </w:pPr>
-          </w:p>
-        </w:tc>
-        <w:tc>
-          <w:tcPr>
-            <w:tcW w:w="736" w:type="dxa"/>
-          </w:tcPr>
-          <w:p>
-            <w:pPr>
-              <w:spacing w:before="20" w:after="20"/>
-              <w:rPr>
-                <w:rFonts w:ascii="Consolas" w:hAnsi="Consolas"/>
-                <w:noProof/>
-              </w:rPr>
-            </w:pPr>
-            <w:r>
-              <w:rPr>
-                <w:rFonts w:ascii="Consolas" w:hAnsi="Consolas"/>
-                <w:noProof/>
-              </w:rPr>
-              <w:t>25</w:t>
-            </w:r>
-          </w:p>
-        </w:tc>
-        <w:tc>
-          <w:tcPr>
-            <w:tcW w:w="844" w:type="dxa"/>
-          </w:tcPr>
-          <w:p>
-            <w:pPr>
-              <w:spacing w:before="20" w:after="20"/>
-              <w:rPr>
-                <w:rFonts w:ascii="Consolas" w:hAnsi="Consolas"/>
-                <w:noProof/>
-              </w:rPr>
-            </w:pPr>
-            <w:r>
-              <w:rPr>
-                <w:rFonts w:ascii="Consolas" w:hAnsi="Consolas"/>
-                <w:noProof/>
-              </w:rPr>
-              <w:t>Yes</w:t>
-            </w:r>
-          </w:p>
-        </w:tc>
-      </w:tr>
-    </w:tbl>
-    <w:p>
-      <w:pPr>
-        <w:pStyle w:val="Heading3"/>
-        <w:rPr>
-          <w:lang w:val="bg-BG"/>
-        </w:rPr>
-      </w:pPr>
-      <w:r>
-        <w:rPr>
-          <w:lang w:val="bg-BG"/>
-        </w:rPr>
-        <w:t>Насоки</w:t>
-      </w:r>
-    </w:p>
-    <w:p>
-      <w:pPr>
-        <w:pStyle w:val="ListParagraph"/>
-        <w:numPr>
-          <w:ilvl w:val="0"/>
-          <w:numId w:val="52"/>
-        </w:numPr>
-        <w:spacing w:before="120" w:after="60"/>
-        <w:ind w:left="357" w:hanging="357"/>
-        <w:contextualSpacing w:val="0"/>
-        <w:rPr>
-          <w:sz w:val="21"/>
-          <w:szCs w:val="21"/>
-          <w:lang w:val="bg-BG"/>
-        </w:rPr>
-      </w:pPr>
-      <w:r>
-        <w:rPr>
-          <w:lang w:val="bg-BG"/>
-        </w:rPr>
-        <w:t>Д</w:t>
-      </w:r>
-      <w:r>
-        <w:rPr>
-          <w:lang w:val="bg-BG"/>
-        </w:rPr>
-        <w:t xml:space="preserve">обавете </w:t>
-      </w:r>
-      <w:r>
-        <w:rPr>
-          <w:b/>
-          <w:lang w:val="bg-BG"/>
-        </w:rPr>
-        <w:t>нов конзолен проект</w:t>
-      </w:r>
-      <w:r>
-        <w:rPr>
-          <w:lang w:val="bg-BG"/>
-        </w:rPr>
-        <w:t xml:space="preserve"> към съществуващия проект</w:t>
-      </w:r>
-    </w:p>
-    <w:p>
-      <w:pPr>
-        <w:pStyle w:val="ListParagraph"/>
-        <w:numPr>
-          <w:ilvl w:val="0"/>
-          <w:numId w:val="52"/>
-        </w:numPr>
-        <w:spacing w:before="120" w:after="60"/>
-        <w:ind w:left="357" w:hanging="357"/>
-        <w:contextualSpacing w:val="0"/>
-        <w:rPr>
-          <w:sz w:val="21"/>
-          <w:szCs w:val="21"/>
-          <w:lang w:val="bg-BG"/>
-        </w:rPr>
-      </w:pPr>
-      <w:r>
-        <w:rPr>
-          <w:lang w:val="bg-BG"/>
-        </w:rPr>
-        <w:t xml:space="preserve">Прочетете </w:t>
-      </w:r>
-      <w:r>
-        <w:rPr>
-          <w:b/>
-          <w:bCs/>
-          <w:lang w:val="bg-BG"/>
-        </w:rPr>
-        <w:t>едно цяло число</w:t>
-      </w:r>
-      <w:r>
-        <w:rPr>
-          <w:lang w:val="bg-BG"/>
-        </w:rPr>
-        <w:t xml:space="preserve"> от конзолата</w:t>
-      </w:r>
-    </w:p>
-    <w:p>
-      <w:pPr>
-        <w:pStyle w:val="ListParagraph"/>
-        <w:numPr>
-          <w:ilvl w:val="0"/>
-          <w:numId w:val="52"/>
-        </w:numPr>
-        <w:spacing w:before="120" w:after="60"/>
-        <w:ind w:left="357" w:hanging="357"/>
-        <w:contextualSpacing w:val="0"/>
-        <w:rPr>
-          <w:b/>
-          <w:bCs/>
-          <w:sz w:val="21"/>
-          <w:szCs w:val="21"/>
-          <w:lang w:val="bg-BG"/>
-        </w:rPr>
-      </w:pPr>
-      <w:r>
-        <w:rPr>
-          <w:lang w:val="bg-BG"/>
-        </w:rPr>
-        <w:t>Добавете</w:t>
-      </w:r>
-      <w:r>
-        <w:rPr>
-          <w:lang w:val="bg-BG"/>
-        </w:rPr>
-        <w:t xml:space="preserve"> </w:t>
-      </w:r>
-      <w:r>
-        <w:rPr>
-          <w:b/>
-          <w:bCs/>
-        </w:rPr>
-        <w:t>if</w:t>
-      </w:r>
-      <w:r>
-        <w:rPr>
-          <w:b/>
-          <w:bCs/>
-          <w:lang w:val="bg-BG"/>
-        </w:rPr>
-        <w:t>-</w:t>
-      </w:r>
-      <w:r>
-        <w:rPr>
-          <w:b/>
-          <w:bCs/>
-          <w:lang w:val="bg-BG"/>
-        </w:rPr>
-        <w:t>конструкция</w:t>
-      </w:r>
-      <w:r>
-        <w:rPr>
-          <w:lang w:val="bg-BG"/>
-        </w:rPr>
-        <w:t xml:space="preserve">, която проверява дали числото е </w:t>
-      </w:r>
-      <w:r>
-        <w:rPr>
-          <w:b/>
-          <w:bCs/>
-          <w:lang w:val="bg-BG"/>
-        </w:rPr>
-        <w:t>по-голямо или равно на -100</w:t>
-      </w:r>
-      <w:r>
-        <w:rPr>
-          <w:b/>
-          <w:bCs/>
-          <w:lang w:val="bg-BG"/>
-        </w:rPr>
-        <w:t xml:space="preserve"> </w:t>
-      </w:r>
-    </w:p>
-    <w:p>
-      <w:pPr>
-        <w:ind w:left="357"/>
-        <w:rPr>
-          <w:lang w:val="bg-BG"/>
-        </w:rPr>
-      </w:pPr>
-      <w:r>
-        <w:rPr>
-          <w:noProof/>
-          <w:lang w:val="bg-BG"/>
-        </w:rPr>
-        <w:drawing>
-          <wp:inline distT="0" distB="0" distL="0" distR="0" wp14:anchorId="0113080D" wp14:editId="3C518697">
-            <wp:extent cx="3222000" cy="1404000"/>
-            <wp:effectExtent l="12700" t="12700" r="16510" b="18415"/>
-            <wp:docPr id="11" name="Picture 11" descr="Graphical user interface, text, application&#10;&#10;Description automatically generated"/>
-            <wp:cNvGraphicFramePr>
-              <a:graphicFrameLocks xmlns:a="http://schemas.openxmlformats.org/drawingml/2006/main" noChangeAspect="1"/>
-            </wp:cNvGraphicFramePr>
-            <a:graphic xmlns:a="http://schemas.openxmlformats.org/drawingml/2006/main">
-              <a:graphicData uri="http://schemas.openxmlformats.org/drawingml/2006/picture">
-                <pic:pic xmlns:pic="http://schemas.openxmlformats.org/drawingml/2006/picture">
-                  <pic:nvPicPr>
-                    <pic:cNvPr id="11" name="Picture 11" descr="Graphical user interface, text, application&#10;&#10;Description automatically generated"/>
-                    <pic:cNvPicPr/>
-                  </pic:nvPicPr>
-                  <pic:blipFill>
-                    <a:blip r:embed="rId29"/>
-                    <a:stretch>
-                      <a:fillRect/>
-                    </a:stretch>
-                  </pic:blipFill>
-                  <pic:spPr>
-                    <a:xfrm>
-                      <a:off x="0" y="0"/>
-                      <a:ext cx="3222000" cy="1404000"/>
-                    </a:xfrm>
-                    <a:prstGeom prst="rect">
-                      <a:avLst/>
-                    </a:prstGeom>
-                    <a:ln>
-                      <a:solidFill>
-                        <a:schemeClr val="bg1">
-                          <a:lumMod val="75000"/>
-                        </a:schemeClr>
-                      </a:solidFill>
-                    </a:ln>
-                  </pic:spPr>
-                </pic:pic>
-              </a:graphicData>
-            </a:graphic>
-          </wp:inline>
-        </w:drawing>
-      </w:r>
-    </w:p>
-    <w:p>
-      <w:pPr>
-        <w:pStyle w:val="ListParagraph"/>
-        <w:numPr>
-          <w:ilvl w:val="0"/>
-          <w:numId w:val="52"/>
-        </w:numPr>
-        <w:spacing w:after="60"/>
-        <w:ind w:left="357" w:hanging="357"/>
-        <w:contextualSpacing w:val="0"/>
-        <w:rPr>
-          <w:b/>
-          <w:bCs/>
-          <w:lang w:val="bg-BG"/>
-        </w:rPr>
-      </w:pPr>
-      <w:r>
-        <w:rPr>
-          <w:lang w:val="bg-BG"/>
-        </w:rPr>
-        <w:t xml:space="preserve">Добавете </w:t>
-      </w:r>
-      <w:r>
-        <w:rPr>
-          <w:b/>
-          <w:bCs/>
-          <w:lang w:val="bg-BG"/>
-        </w:rPr>
-        <w:t>вложена</w:t>
-      </w:r>
-      <w:r>
-        <w:rPr>
-          <w:lang w:val="bg-BG"/>
-        </w:rPr>
-        <w:t xml:space="preserve"> </w:t>
-      </w:r>
-      <w:r>
-        <w:rPr>
-          <w:b/>
-          <w:bCs/>
-        </w:rPr>
-        <w:t>if</w:t>
-      </w:r>
-      <w:r>
-        <w:rPr>
-          <w:b/>
-          <w:bCs/>
-          <w:lang w:val="bg-BG"/>
-        </w:rPr>
-        <w:t>-</w:t>
-      </w:r>
-      <w:r>
-        <w:rPr>
-          <w:b/>
-          <w:bCs/>
-          <w:lang w:val="bg-BG"/>
-        </w:rPr>
-        <w:t>конструкция</w:t>
-      </w:r>
-      <w:r>
-        <w:rPr>
-          <w:lang w:val="bg-BG"/>
-        </w:rPr>
-        <w:t xml:space="preserve">, която проверява дали числото е </w:t>
-      </w:r>
-      <w:r>
-        <w:rPr>
-          <w:b/>
-          <w:bCs/>
-          <w:lang w:val="bg-BG"/>
-        </w:rPr>
-        <w:t>по-малко или равно на 100</w:t>
-      </w:r>
-    </w:p>
-    <w:p>
-      <w:pPr>
-        <w:pStyle w:val="ListParagraph"/>
-        <w:spacing w:before="240"/>
-        <w:ind w:left="357"/>
-        <w:contextualSpacing w:val="0"/>
-        <w:rPr>
-          <w:lang w:val="bg-BG"/>
-        </w:rPr>
-      </w:pPr>
-      <w:r>
-        <w:rPr>
-          <w:noProof/>
-          <w:lang w:val="bg-BG"/>
-        </w:rPr>
-        <w:drawing>
-          <wp:inline distT="0" distB="0" distL="0" distR="0" wp14:anchorId="3057F9AB" wp14:editId="1E6CA16B">
-            <wp:extent cx="4946400" cy="1386000"/>
-            <wp:effectExtent l="12700" t="12700" r="6985" b="11430"/>
-            <wp:docPr id="10" name="Picture 10" descr="Graphical user interface, text, application, email&#10;&#10;Description automatically generated"/>
-            <wp:cNvGraphicFramePr>
-              <a:graphicFrameLocks xmlns:a="http://schemas.openxmlformats.org/drawingml/2006/main" noChangeAspect="1"/>
-            </wp:cNvGraphicFramePr>
-            <a:graphic xmlns:a="http://schemas.openxmlformats.org/drawingml/2006/main">
-              <a:graphicData uri="http://schemas.openxmlformats.org/drawingml/2006/picture">
-                <pic:pic xmlns:pic="http://schemas.openxmlformats.org/drawingml/2006/picture">
-                  <pic:nvPicPr>
-                    <pic:cNvPr id="10" name="Picture 10" descr="Graphical user interface, text, application, email&#10;&#10;Description automatically generated"/>
-                    <pic:cNvPicPr/>
-                  </pic:nvPicPr>
-                  <pic:blipFill rotWithShape="1">
-                    <a:blip r:embed="rId30"/>
-                    <a:srcRect l="1699" t="8016" b="16164"/>
-                    <a:stretch/>
-                  </pic:blipFill>
-                  <pic:spPr bwMode="auto">
-                    <a:xfrm>
-                      <a:off x="0" y="0"/>
-                      <a:ext cx="4946400" cy="1386000"/>
-                    </a:xfrm>
-                    <a:prstGeom prst="rect">
-                      <a:avLst/>
-                    </a:prstGeom>
-                    <a:ln w="9525" cap="flat" cmpd="sng" algn="ctr">
-                      <a:solidFill>
-                        <a:sysClr val="window" lastClr="FFFFFF">
-                          <a:lumMod val="75000"/>
-                        </a:sysClr>
-                      </a:solidFill>
-                      <a:prstDash val="solid"/>
-                      <a:round/>
-                      <a:headEnd type="none" w="med" len="med"/>
-                      <a:tailEnd type="none" w="med" len="med"/>
-                      <a:extLst>
-                        <a:ext uri="{C807C97D-BFC1-408E-A445-0C87EB9F89A2}">
-                          <ask:lineSketchStyleProps xmlns:ask="http://schemas.microsoft.com/office/drawing/2018/sketchyshapes" sd="0">
-                            <a:custGeom>
-                              <a:avLst/>
-                              <a:gdLst/>
-                              <a:ahLst/>
-                              <a:cxnLst/>
-                              <a:rect l="0" t="0" r="0" b="0"/>
-                              <a:pathLst/>
-                            </a:custGeom>
-                            <ask:type/>
-                          </ask:lineSketchStyleProps>
-                        </a:ext>
-                      </a:extLst>
-                    </a:ln>
-                    <a:extLst>
-                      <a:ext uri="{53640926-AAD7-44D8-BBD7-CCE9431645EC}">
-                        <a14:shadowObscured xmlns:a14="http://schemas.microsoft.com/office/drawing/2010/main"/>
-                      </a:ext>
-                    </a:extLst>
-                  </pic:spPr>
-                </pic:pic>
-              </a:graphicData>
-            </a:graphic>
-          </wp:inline>
-        </w:drawing>
-      </w:r>
-    </w:p>
-    <w:p>
-      <w:pPr>
-        <w:pStyle w:val="Heading2"/>
-        <w:rPr>
-          <w:lang w:val="bg-BG"/>
-        </w:rPr>
-      </w:pPr>
-      <w:r>
-        <w:rPr>
-          <w:lang w:val="bg-BG"/>
-        </w:rPr>
-        <w:t>Билет за кино</w:t>
-      </w:r>
-    </w:p>
-    <w:p>
-      <w:pPr>
-        <w:rPr>
-          <w:lang w:val="bg-BG"/>
-        </w:rPr>
-      </w:pPr>
-      <w:r>
-        <w:rPr>
-          <w:lang w:val="bg-BG"/>
-        </w:rPr>
-        <w:t xml:space="preserve">Да се напише програма която чете ден от седмицата </w:t>
-      </w:r>
-      <w:r>
-        <w:rPr>
-          <w:noProof/>
-          <w:lang w:val="bg-BG"/>
-        </w:rPr>
-        <w:t>(</w:t>
-      </w:r>
-      <w:r>
-        <w:rPr>
-          <w:lang w:val="bg-BG"/>
-        </w:rPr>
-        <w:t>текст</w:t>
-      </w:r>
-      <w:r>
-        <w:rPr>
-          <w:noProof/>
-          <w:lang w:val="bg-BG"/>
-        </w:rPr>
-        <w:t xml:space="preserve">) </w:t>
-      </w:r>
-      <w:r>
-        <w:rPr>
-          <w:lang w:val="bg-BG"/>
-        </w:rPr>
-        <w:t xml:space="preserve">– </w:t>
-      </w:r>
-      <w:r>
-        <w:rPr>
-          <w:lang w:val="bg-BG"/>
-        </w:rPr>
-        <w:t>въведен от потребителя и принтира на конзолата цената на билет за кино според деня от седмицата</w:t>
-      </w:r>
-      <w:r>
-        <w:rPr>
-          <w:lang w:val="bg-BG"/>
-        </w:rPr>
-        <w:t>:</w:t>
-      </w:r>
-    </w:p>
-    <w:tbl>
-      <w:tblPr>
-        <w:tblStyle w:val="TableGrid"/>
-        <w:tblW w:w="0" w:type="auto"/>
-        <w:tblCellMar>
-          <w:top w:w="85" w:type="dxa"/>
-          <w:left w:w="142" w:type="dxa"/>
-          <w:bottom w:w="85" w:type="dxa"/>
-          <w:right w:w="142" w:type="dxa"/>
-        </w:tblCellMar>
-        <w:tblLook w:val="04A0" w:firstRow="1" w:lastRow="0" w:firstColumn="1" w:lastColumn="0" w:noHBand="0" w:noVBand="1"/>
-      </w:tblPr>
-      <w:tblGrid>
-        <w:gridCol w:w="1102"/>
-        <w:gridCol w:w="1099"/>
-        <w:gridCol w:w="1436"/>
-        <w:gridCol w:w="1189"/>
-        <w:gridCol w:w="1196"/>
-        <w:gridCol w:w="1180"/>
-        <w:gridCol w:w="1192"/>
-      </w:tblGrid>
-      <w:tr>
-        <w:trPr>
-          <w:trHeight w:val="340"/>
-        </w:trPr>
-        <w:tc>
-          <w:tcPr>
-            <w:tcW w:w="1102" w:type="dxa"/>
-            <w:shd w:val="clear" w:color="auto" w:fill="D9D9D9" w:themeFill="background1" w:themeFillShade="D9"/>
-          </w:tcPr>
-          <w:p>
-            <w:pPr>
-              <w:spacing w:before="20" w:after="20"/>
-              <w:jc w:val="center"/>
-              <w:rPr>
-                <w:b/>
-                <w:noProof/>
-              </w:rPr>
-            </w:pPr>
-            <w:r>
-              <w:rPr>
-                <w:b/>
-                <w:noProof/>
-              </w:rPr>
-              <w:t>Monday</w:t>
-            </w:r>
-          </w:p>
-        </w:tc>
-        <w:tc>
-          <w:tcPr>
-            <w:tcW w:w="1099" w:type="dxa"/>
-            <w:tcBorders>
-              <w:bottom w:val="single" w:sz="4" w:space="0" w:color="auto"/>
-            </w:tcBorders>
-            <w:shd w:val="clear" w:color="auto" w:fill="D9D9D9" w:themeFill="background1" w:themeFillShade="D9"/>
-          </w:tcPr>
-          <w:p>
-            <w:pPr>
-              <w:spacing w:before="20" w:after="20"/>
-              <w:jc w:val="center"/>
-              <w:rPr>
-                <w:b/>
-                <w:noProof/>
-              </w:rPr>
-            </w:pPr>
-            <w:r>
-              <w:rPr>
-                <w:b/>
-                <w:noProof/>
-              </w:rPr>
-              <w:t>Tuesday</w:t>
-            </w:r>
-          </w:p>
-        </w:tc>
-        <w:tc>
-          <w:tcPr>
-            <w:tcW w:w="1436" w:type="dxa"/>
-            <w:tcBorders>
-              <w:bottom w:val="single" w:sz="4" w:space="0" w:color="auto"/>
-            </w:tcBorders>
-            <w:shd w:val="clear" w:color="auto" w:fill="D9D9D9" w:themeFill="background1" w:themeFillShade="D9"/>
-          </w:tcPr>
-          <w:p>
-            <w:pPr>
-              <w:spacing w:before="20" w:after="20"/>
-              <w:jc w:val="center"/>
-              <w:rPr>
-                <w:b/>
-                <w:noProof/>
-              </w:rPr>
-            </w:pPr>
-            <w:r>
-              <w:rPr>
-                <w:b/>
-                <w:noProof/>
-              </w:rPr>
-              <w:t>Wednesday</w:t>
-            </w:r>
-          </w:p>
-        </w:tc>
-        <w:tc>
-          <w:tcPr>
-            <w:tcW w:w="1189" w:type="dxa"/>
-            <w:tcBorders>
-              <w:bottom w:val="single" w:sz="4" w:space="0" w:color="auto"/>
-            </w:tcBorders>
-            <w:shd w:val="clear" w:color="auto" w:fill="D9D9D9" w:themeFill="background1" w:themeFillShade="D9"/>
-          </w:tcPr>
-          <w:p>
-            <w:pPr>
-              <w:spacing w:before="20" w:after="20"/>
-              <w:jc w:val="center"/>
-              <w:rPr>
-                <w:b/>
-                <w:noProof/>
-              </w:rPr>
-            </w:pPr>
-            <w:r>
-              <w:rPr>
-                <w:b/>
-                <w:noProof/>
-              </w:rPr>
-              <w:t>Thursday</w:t>
-            </w:r>
-          </w:p>
-        </w:tc>
-        <w:tc>
-          <w:tcPr>
-            <w:tcW w:w="1196" w:type="dxa"/>
-            <w:tcBorders>
-              <w:bottom w:val="single" w:sz="4" w:space="0" w:color="auto"/>
-            </w:tcBorders>
-            <w:shd w:val="clear" w:color="auto" w:fill="D9D9D9" w:themeFill="background1" w:themeFillShade="D9"/>
-          </w:tcPr>
-          <w:p>
-            <w:pPr>
-              <w:spacing w:before="20" w:after="20"/>
-              <w:jc w:val="center"/>
-              <w:rPr>
-                <w:b/>
-                <w:noProof/>
-              </w:rPr>
-            </w:pPr>
-            <w:r>
-              <w:rPr>
-                <w:b/>
-                <w:noProof/>
-              </w:rPr>
-              <w:t>Friday</w:t>
-            </w:r>
-          </w:p>
-        </w:tc>
-        <w:tc>
-          <w:tcPr>
-            <w:tcW w:w="1180" w:type="dxa"/>
-            <w:tcBorders>
-              <w:bottom w:val="single" w:sz="4" w:space="0" w:color="auto"/>
-            </w:tcBorders>
-            <w:shd w:val="clear" w:color="auto" w:fill="D9D9D9" w:themeFill="background1" w:themeFillShade="D9"/>
-          </w:tcPr>
-          <w:p>
-            <w:pPr>
-              <w:spacing w:before="20" w:after="20"/>
-              <w:jc w:val="center"/>
-              <w:rPr>
-                <w:b/>
-                <w:noProof/>
-              </w:rPr>
-            </w:pPr>
-            <w:r>
-              <w:rPr>
-                <w:b/>
-                <w:noProof/>
-              </w:rPr>
-              <w:t>Saturday</w:t>
-            </w:r>
-          </w:p>
-        </w:tc>
-        <w:tc>
-          <w:tcPr>
-            <w:tcW w:w="1192" w:type="dxa"/>
-            <w:tcBorders>
-              <w:bottom w:val="single" w:sz="4" w:space="0" w:color="auto"/>
-            </w:tcBorders>
-            <w:shd w:val="clear" w:color="auto" w:fill="D9D9D9" w:themeFill="background1" w:themeFillShade="D9"/>
-          </w:tcPr>
-          <w:p>
-            <w:pPr>
-              <w:spacing w:before="20" w:after="20"/>
-              <w:jc w:val="center"/>
-              <w:rPr>
-                <w:b/>
-                <w:noProof/>
-              </w:rPr>
-            </w:pPr>
-            <w:r>
-              <w:rPr>
-                <w:b/>
-                <w:noProof/>
-              </w:rPr>
-              <w:t>Sunday</w:t>
-            </w:r>
-          </w:p>
-        </w:tc>
-      </w:tr>
-      <w:tr>
-        <w:trPr>
-          <w:trHeight w:val="340"/>
-        </w:trPr>
-        <w:tc>
-          <w:tcPr>
-            <w:tcW w:w="1102" w:type="dxa"/>
-            <w:shd w:val="clear" w:color="auto" w:fill="FFFFFF" w:themeFill="background1"/>
-          </w:tcPr>
-          <w:p>
-            <w:pPr>
-              <w:spacing w:before="20" w:after="20"/>
-              <w:jc w:val="center"/>
-              <w:rPr>
-                <w:bCs/>
-              </w:rPr>
-            </w:pPr>
-            <w:r>
-              <w:rPr>
-                <w:bCs/>
-              </w:rPr>
-              <w:t>12</w:t>
-            </w:r>
-          </w:p>
-        </w:tc>
-        <w:tc>
-          <w:tcPr>
-            <w:tcW w:w="1099" w:type="dxa"/>
-            <w:tcBorders>
-              <w:top w:val="single" w:sz="4" w:space="0" w:color="auto"/>
-            </w:tcBorders>
-          </w:tcPr>
-          <w:p>
-            <w:pPr>
-              <w:spacing w:before="20" w:after="20"/>
-              <w:jc w:val="center"/>
-            </w:pPr>
-            <w:r>
-              <w:t>12</w:t>
-            </w:r>
-          </w:p>
-        </w:tc>
-        <w:tc>
-          <w:tcPr>
-            <w:tcW w:w="1436" w:type="dxa"/>
-            <w:tcBorders>
-              <w:top w:val="single" w:sz="4" w:space="0" w:color="auto"/>
-            </w:tcBorders>
-          </w:tcPr>
-          <w:p>
-            <w:pPr>
-              <w:spacing w:before="20" w:after="20"/>
-              <w:jc w:val="center"/>
-            </w:pPr>
-            <w:r>
-              <w:t>14</w:t>
-            </w:r>
-          </w:p>
-        </w:tc>
-        <w:tc>
-          <w:tcPr>
-            <w:tcW w:w="1189" w:type="dxa"/>
-            <w:tcBorders>
-              <w:top w:val="single" w:sz="4" w:space="0" w:color="auto"/>
-            </w:tcBorders>
-            <w:shd w:val="clear" w:color="auto" w:fill="auto"/>
-          </w:tcPr>
-          <w:p>
-            <w:pPr>
-              <w:spacing w:before="20" w:after="20"/>
-              <w:jc w:val="center"/>
-            </w:pPr>
-            <w:r>
-              <w:t>14</w:t>
-            </w:r>
-          </w:p>
-        </w:tc>
-        <w:tc>
-          <w:tcPr>
-            <w:tcW w:w="1196" w:type="dxa"/>
-            <w:tcBorders>
-              <w:top w:val="single" w:sz="4" w:space="0" w:color="auto"/>
-            </w:tcBorders>
-          </w:tcPr>
-          <w:p>
-            <w:pPr>
-              <w:spacing w:before="20" w:after="20"/>
-              <w:jc w:val="center"/>
-            </w:pPr>
-            <w:r>
-              <w:t>12</w:t>
-            </w:r>
-          </w:p>
-        </w:tc>
-        <w:tc>
-          <w:tcPr>
-            <w:tcW w:w="1180" w:type="dxa"/>
-            <w:tcBorders>
-              <w:top w:val="single" w:sz="4" w:space="0" w:color="auto"/>
-            </w:tcBorders>
-          </w:tcPr>
-          <w:p>
-            <w:pPr>
-              <w:spacing w:before="20" w:after="20"/>
-              <w:jc w:val="center"/>
-            </w:pPr>
-            <w:r>
-              <w:t>16</w:t>
-            </w:r>
-          </w:p>
-        </w:tc>
-        <w:tc>
-          <w:tcPr>
-            <w:tcW w:w="1192" w:type="dxa"/>
-            <w:tcBorders>
-              <w:top w:val="single" w:sz="4" w:space="0" w:color="auto"/>
-            </w:tcBorders>
-          </w:tcPr>
-          <w:p>
-            <w:pPr>
-              <w:spacing w:before="20" w:after="20"/>
-              <w:jc w:val="center"/>
-            </w:pPr>
-            <w:r>
-              <w:t>16</w:t>
-            </w:r>
-          </w:p>
-        </w:tc>
-      </w:tr>
-    </w:tbl>
-    <w:p>
-      <w:pPr>
-        <w:pStyle w:val="Heading3"/>
-        <w:rPr>
-          <w:lang w:val="bg-BG"/>
-        </w:rPr>
-      </w:pPr>
-      <w:r>
-        <w:rPr>
-          <w:lang w:val="bg-BG"/>
-        </w:rPr>
-        <w:t>Примери</w:t>
-      </w:r>
-    </w:p>
-    <w:tbl>
-      <w:tblPr>
-        <w:tblStyle w:val="TableGrid"/>
-        <w:tblW w:w="8365" w:type="dxa"/>
-        <w:tblCellMar>
-          <w:top w:w="85" w:type="dxa"/>
-          <w:left w:w="142" w:type="dxa"/>
-          <w:bottom w:w="85" w:type="dxa"/>
-          <w:right w:w="142" w:type="dxa"/>
-        </w:tblCellMar>
-        <w:tblLook w:val="04A0" w:firstRow="1" w:lastRow="0" w:firstColumn="1" w:lastColumn="0" w:noHBand="0" w:noVBand="1"/>
-      </w:tblPr>
-      <w:tblGrid>
-        <w:gridCol w:w="1165"/>
-        <w:gridCol w:w="1260"/>
-        <w:gridCol w:w="540"/>
-        <w:gridCol w:w="1175"/>
-        <w:gridCol w:w="1255"/>
-        <w:gridCol w:w="545"/>
-        <w:gridCol w:w="1165"/>
-        <w:gridCol w:w="1260"/>
-      </w:tblGrid>
-      <w:tr>
-        <w:trPr>
-          <w:trHeight w:val="347"/>
-        </w:trPr>
-        <w:tc>
-          <w:tcPr>
-            <w:tcW w:w="1165" w:type="dxa"/>
-            <w:shd w:val="clear" w:color="auto" w:fill="D9D9D9" w:themeFill="background1" w:themeFillShade="D9"/>
-            <w:vAlign w:val="center"/>
-          </w:tcPr>
-          <w:p>
-            <w:pPr>
-              <w:spacing w:before="20" w:after="20"/>
-              <w:jc w:val="center"/>
-              <w:rPr>
-                <w:b/>
-              </w:rPr>
-            </w:pPr>
-            <w:r>
-              <w:rPr>
-                <w:b/>
-                <w:lang w:val="bg-BG"/>
-              </w:rPr>
-              <w:t>Вход</w:t>
-            </w:r>
-          </w:p>
-        </w:tc>
-        <w:tc>
-          <w:tcPr>
-            <w:tcW w:w="1260" w:type="dxa"/>
-            <w:shd w:val="clear" w:color="auto" w:fill="D9D9D9" w:themeFill="background1" w:themeFillShade="D9"/>
-            <w:vAlign w:val="center"/>
-          </w:tcPr>
-          <w:p>
-            <w:pPr>
-              <w:spacing w:before="20" w:after="20"/>
-              <w:jc w:val="center"/>
-              <w:rPr>
-                <w:b/>
-              </w:rPr>
-            </w:pPr>
-            <w:r>
-              <w:rPr>
-                <w:b/>
-                <w:lang w:val="bg-BG"/>
-              </w:rPr>
-              <w:t>Изход</w:t>
-            </w:r>
-          </w:p>
-        </w:tc>
-        <w:tc>
-          <w:tcPr>
-            <w:tcW w:w="540" w:type="dxa"/>
-            <w:vMerge w:val="restart"/>
-            <w:tcBorders>
-              <w:top w:val="nil"/>
-              <w:bottom w:val="nil"/>
-            </w:tcBorders>
-            <w:shd w:val="clear" w:color="auto" w:fill="auto"/>
-          </w:tcPr>
-          <w:p>
-            <w:pPr>
-              <w:spacing w:before="20" w:after="20"/>
-              <w:jc w:val="center"/>
-              <w:rPr>
-                <w:b/>
-              </w:rPr>
-            </w:pPr>
-          </w:p>
-        </w:tc>
-        <w:tc>
-          <w:tcPr>
-            <w:tcW w:w="1175" w:type="dxa"/>
-            <w:shd w:val="clear" w:color="auto" w:fill="D9D9D9" w:themeFill="background1" w:themeFillShade="D9"/>
-            <w:vAlign w:val="center"/>
-          </w:tcPr>
-          <w:p>
-            <w:pPr>
-              <w:spacing w:before="20" w:after="20"/>
-              <w:jc w:val="center"/>
-              <w:rPr>
-                <w:b/>
-              </w:rPr>
-            </w:pPr>
-            <w:r>
-              <w:rPr>
-                <w:b/>
-                <w:lang w:val="bg-BG"/>
-              </w:rPr>
-              <w:t>Вход</w:t>
-            </w:r>
-          </w:p>
-        </w:tc>
-        <w:tc>
-          <w:tcPr>
-            <w:tcW w:w="1255" w:type="dxa"/>
-            <w:shd w:val="clear" w:color="auto" w:fill="D9D9D9" w:themeFill="background1" w:themeFillShade="D9"/>
-            <w:vAlign w:val="center"/>
-          </w:tcPr>
-          <w:p>
-            <w:pPr>
-              <w:spacing w:before="20" w:after="20"/>
-              <w:jc w:val="center"/>
-              <w:rPr>
-                <w:b/>
-              </w:rPr>
-            </w:pPr>
-            <w:r>
-              <w:rPr>
-                <w:b/>
-                <w:lang w:val="bg-BG"/>
-              </w:rPr>
-              <w:t>Изход</w:t>
-            </w:r>
-          </w:p>
-        </w:tc>
-        <w:tc>
-          <w:tcPr>
-            <w:tcW w:w="545" w:type="dxa"/>
-            <w:vMerge w:val="restart"/>
-            <w:tcBorders>
-              <w:top w:val="nil"/>
-              <w:bottom w:val="nil"/>
-            </w:tcBorders>
-            <w:shd w:val="clear" w:color="auto" w:fill="auto"/>
-          </w:tcPr>
-          <w:p>
-            <w:pPr>
-              <w:spacing w:before="20" w:after="20"/>
-              <w:rPr>
-                <w:b/>
-              </w:rPr>
-            </w:pPr>
-            <w:r>
-              <w:rPr>
-                <w:b/>
-                <w:lang w:val="bg-BG"/>
-              </w:rPr>
-              <w:t xml:space="preserve"> </w:t>
-            </w:r>
-          </w:p>
-        </w:tc>
-        <w:tc>
-          <w:tcPr>
-            <w:tcW w:w="1165" w:type="dxa"/>
-            <w:shd w:val="clear" w:color="auto" w:fill="D9D9D9" w:themeFill="background1" w:themeFillShade="D9"/>
-            <w:vAlign w:val="center"/>
-          </w:tcPr>
-          <w:p>
-            <w:pPr>
-              <w:spacing w:before="20" w:after="20"/>
-              <w:jc w:val="center"/>
-              <w:rPr>
-                <w:b/>
-              </w:rPr>
-            </w:pPr>
-            <w:r>
-              <w:rPr>
-                <w:b/>
-                <w:lang w:val="bg-BG"/>
-              </w:rPr>
-              <w:t>Вход</w:t>
-            </w:r>
-          </w:p>
-        </w:tc>
-        <w:tc>
-          <w:tcPr>
-            <w:tcW w:w="1260" w:type="dxa"/>
-            <w:shd w:val="clear" w:color="auto" w:fill="D9D9D9" w:themeFill="background1" w:themeFillShade="D9"/>
-            <w:vAlign w:val="center"/>
-          </w:tcPr>
-          <w:p>
-            <w:pPr>
-              <w:spacing w:before="20" w:after="20"/>
-              <w:jc w:val="center"/>
-              <w:rPr>
-                <w:b/>
-              </w:rPr>
-            </w:pPr>
-            <w:r>
-              <w:rPr>
-                <w:b/>
-                <w:lang w:val="bg-BG"/>
-              </w:rPr>
-              <w:t>Изход</w:t>
-            </w:r>
-          </w:p>
-        </w:tc>
-      </w:tr>
-      <w:tr>
-        <w:trPr>
-          <w:trHeight w:val="320"/>
-        </w:trPr>
-        <w:tc>
-          <w:tcPr>
-            <w:tcW w:w="1165" w:type="dxa"/>
-          </w:tcPr>
-          <w:p>
-            <w:pPr>
-              <w:spacing w:before="20" w:after="20"/>
-              <w:rPr>
-                <w:rFonts w:ascii="Consolas" w:hAnsi="Consolas"/>
-                <w:noProof/>
-              </w:rPr>
-            </w:pPr>
-            <w:r>
-              <w:rPr>
-                <w:rFonts w:ascii="Consolas" w:hAnsi="Consolas"/>
-                <w:noProof/>
-              </w:rPr>
-              <w:lastRenderedPageBreak/>
-              <w:t>Monday</w:t>
-            </w:r>
-          </w:p>
-        </w:tc>
-        <w:tc>
-          <w:tcPr>
-            <w:tcW w:w="1260" w:type="dxa"/>
-            <w:vAlign w:val="center"/>
-          </w:tcPr>
-          <w:p>
-            <w:pPr>
-              <w:spacing w:before="20" w:after="20"/>
-              <w:jc w:val="center"/>
-              <w:rPr>
-                <w:rFonts w:ascii="Consolas" w:hAnsi="Consolas"/>
-                <w:noProof/>
-              </w:rPr>
-            </w:pPr>
-            <w:r>
-              <w:rPr>
-                <w:rFonts w:ascii="Consolas" w:hAnsi="Consolas"/>
-                <w:noProof/>
-              </w:rPr>
-              <w:t>12</w:t>
-            </w:r>
-          </w:p>
-        </w:tc>
-        <w:tc>
-          <w:tcPr>
-            <w:tcW w:w="540" w:type="dxa"/>
-            <w:vMerge/>
-            <w:tcBorders>
-              <w:bottom w:val="nil"/>
-            </w:tcBorders>
-            <w:shd w:val="clear" w:color="auto" w:fill="auto"/>
-          </w:tcPr>
-          <w:p>
-            <w:pPr>
-              <w:spacing w:before="20" w:after="20"/>
-              <w:rPr>
-                <w:rFonts w:ascii="Consolas" w:hAnsi="Consolas"/>
-                <w:noProof/>
-              </w:rPr>
-            </w:pPr>
-          </w:p>
-        </w:tc>
-        <w:tc>
-          <w:tcPr>
-            <w:tcW w:w="1175" w:type="dxa"/>
-          </w:tcPr>
-          <w:p>
-            <w:pPr>
-              <w:spacing w:before="20" w:after="20"/>
-              <w:rPr>
-                <w:rFonts w:ascii="Consolas" w:hAnsi="Consolas"/>
-                <w:noProof/>
-              </w:rPr>
-            </w:pPr>
-            <w:r>
-              <w:rPr>
-                <w:rFonts w:ascii="Consolas" w:hAnsi="Consolas"/>
-                <w:noProof/>
-              </w:rPr>
-              <w:t>Friday</w:t>
-            </w:r>
-          </w:p>
-        </w:tc>
-        <w:tc>
-          <w:tcPr>
-            <w:tcW w:w="1255" w:type="dxa"/>
-            <w:vAlign w:val="center"/>
-          </w:tcPr>
-          <w:p>
-            <w:pPr>
-              <w:spacing w:before="20" w:after="20"/>
-              <w:jc w:val="center"/>
-              <w:rPr>
-                <w:rFonts w:ascii="Consolas" w:hAnsi="Consolas"/>
-                <w:noProof/>
-              </w:rPr>
-            </w:pPr>
-            <w:r>
-              <w:rPr>
-                <w:rFonts w:ascii="Consolas" w:hAnsi="Consolas"/>
-                <w:noProof/>
-              </w:rPr>
-              <w:t>12</w:t>
-            </w:r>
-          </w:p>
-        </w:tc>
-        <w:tc>
-          <w:tcPr>
-            <w:tcW w:w="545" w:type="dxa"/>
-            <w:vMerge/>
-            <w:tcBorders>
-              <w:bottom w:val="nil"/>
-            </w:tcBorders>
-            <w:shd w:val="clear" w:color="auto" w:fill="auto"/>
-          </w:tcPr>
-          <w:p>
-            <w:pPr>
-              <w:spacing w:before="20" w:after="20"/>
-              <w:rPr>
-                <w:rFonts w:ascii="Consolas" w:hAnsi="Consolas"/>
-                <w:noProof/>
-              </w:rPr>
-            </w:pPr>
-          </w:p>
-        </w:tc>
-        <w:tc>
-          <w:tcPr>
-            <w:tcW w:w="1165" w:type="dxa"/>
-          </w:tcPr>
-          <w:p>
-            <w:pPr>
-              <w:spacing w:before="20" w:after="20"/>
-              <w:rPr>
-                <w:rFonts w:ascii="Consolas" w:hAnsi="Consolas"/>
-                <w:noProof/>
-              </w:rPr>
-            </w:pPr>
-            <w:r>
-              <w:rPr>
-                <w:rFonts w:ascii="Consolas" w:hAnsi="Consolas"/>
-                <w:noProof/>
-              </w:rPr>
-              <w:t>Sunday</w:t>
-            </w:r>
-          </w:p>
-        </w:tc>
-        <w:tc>
-          <w:tcPr>
-            <w:tcW w:w="1260" w:type="dxa"/>
-            <w:vAlign w:val="center"/>
-          </w:tcPr>
-          <w:p>
-            <w:pPr>
-              <w:spacing w:before="20" w:after="20"/>
-              <w:jc w:val="center"/>
-              <w:rPr>
-                <w:rFonts w:ascii="Consolas" w:hAnsi="Consolas"/>
-                <w:noProof/>
-              </w:rPr>
-            </w:pPr>
-            <w:r>
-              <w:rPr>
-                <w:rFonts w:ascii="Consolas" w:hAnsi="Consolas"/>
-                <w:noProof/>
-              </w:rPr>
-              <w:t>16</w:t>
-            </w:r>
-          </w:p>
-        </w:tc>
-      </w:tr>
-    </w:tbl>
-    <w:p>
-      <w:pPr>
-        <w:pStyle w:val="Heading3"/>
-        <w:rPr>
-          <w:lang w:val="bg-BG"/>
-        </w:rPr>
-      </w:pPr>
-      <w:r>
-        <w:rPr>
-          <w:lang w:val="bg-BG"/>
-        </w:rPr>
-        <w:t>Насоки</w:t>
-      </w:r>
-    </w:p>
-    <w:p>
-      <w:pPr>
-        <w:pStyle w:val="ListParagraph"/>
-        <w:numPr>
-          <w:ilvl w:val="0"/>
-          <w:numId w:val="53"/>
-        </w:numPr>
-        <w:spacing w:before="120" w:after="60"/>
-        <w:rPr>
-          <w:sz w:val="21"/>
-          <w:szCs w:val="21"/>
-          <w:lang w:val="bg-BG"/>
-        </w:rPr>
-      </w:pPr>
-      <w:r>
-        <w:rPr>
-          <w:lang w:val="bg-BG"/>
-        </w:rPr>
-        <w:t>Д</w:t>
-      </w:r>
-      <w:r>
-        <w:rPr>
-          <w:lang w:val="bg-BG"/>
-        </w:rPr>
-        <w:t xml:space="preserve">обавете </w:t>
-      </w:r>
-      <w:r>
-        <w:rPr>
-          <w:b/>
-          <w:lang w:val="bg-BG"/>
-        </w:rPr>
-        <w:t>нов конзолен проект</w:t>
-      </w:r>
-      <w:r>
-        <w:rPr>
-          <w:lang w:val="bg-BG"/>
-        </w:rPr>
-        <w:t xml:space="preserve"> към съществуващия проект</w:t>
-      </w:r>
-    </w:p>
-    <w:p>
-      <w:pPr>
-        <w:pStyle w:val="ListParagraph"/>
-        <w:numPr>
-          <w:ilvl w:val="0"/>
-          <w:numId w:val="53"/>
-        </w:numPr>
-        <w:spacing w:before="120" w:after="60"/>
-        <w:rPr>
-          <w:sz w:val="21"/>
-          <w:szCs w:val="21"/>
-          <w:lang w:val="bg-BG"/>
-        </w:rPr>
-      </w:pPr>
-      <w:r>
-        <w:rPr>
-          <w:lang w:val="bg-BG"/>
-        </w:rPr>
-        <w:t xml:space="preserve">Прочетете </w:t>
-      </w:r>
-      <w:r>
-        <w:rPr>
-          <w:b/>
-          <w:bCs/>
-          <w:lang w:val="bg-BG"/>
-        </w:rPr>
-        <w:t xml:space="preserve">един стринг </w:t>
-      </w:r>
-      <w:r>
-        <w:rPr>
-          <w:lang w:val="bg-BG"/>
-        </w:rPr>
-        <w:t xml:space="preserve">от конзолата – </w:t>
-      </w:r>
-      <w:r>
-        <w:rPr>
-          <w:lang w:val="bg-BG"/>
-        </w:rPr>
-        <w:t>въведения</w:t>
-      </w:r>
-      <w:r>
-        <w:rPr>
-          <w:lang w:val="bg-BG"/>
-        </w:rPr>
-        <w:t xml:space="preserve"> ден</w:t>
-      </w:r>
-    </w:p>
-    <w:p>
-      <w:pPr>
-        <w:pStyle w:val="ListParagraph"/>
-        <w:numPr>
-          <w:ilvl w:val="0"/>
-          <w:numId w:val="53"/>
-        </w:numPr>
-        <w:spacing w:before="120" w:after="60"/>
-        <w:rPr>
-          <w:sz w:val="21"/>
-          <w:szCs w:val="21"/>
-          <w:lang w:val="bg-BG"/>
-        </w:rPr>
-      </w:pPr>
-      <w:r>
-        <w:rPr>
-          <w:lang w:val="bg-BG"/>
-        </w:rPr>
-        <w:t xml:space="preserve">Създайте </w:t>
-      </w:r>
-      <w:r>
-        <w:rPr>
-          <w:b/>
-          <w:bCs/>
-        </w:rPr>
-        <w:t>switch</w:t>
-      </w:r>
-      <w:r>
-        <w:rPr>
-          <w:b/>
-          <w:bCs/>
-          <w:lang w:val="bg-BG"/>
-        </w:rPr>
-        <w:t>-</w:t>
-      </w:r>
-      <w:r>
-        <w:rPr>
-          <w:b/>
-          <w:bCs/>
-          <w:lang w:val="bg-BG"/>
-        </w:rPr>
-        <w:t>конструкция</w:t>
-      </w:r>
-      <w:r>
-        <w:rPr>
-          <w:lang w:val="bg-BG"/>
-        </w:rPr>
-        <w:t>, за да отпечатате цената на билета в зависимост от деня</w:t>
-      </w:r>
-    </w:p>
-    <w:p>
-      <w:pPr>
-        <w:ind w:left="357"/>
-        <w:rPr>
-          <w:lang w:val="bg-BG"/>
-        </w:rPr>
-      </w:pPr>
-      <w:r>
-        <w:rPr>
-          <w:noProof/>
-          <w:lang w:val="bg-BG"/>
-        </w:rPr>
-        <w:drawing>
-          <wp:inline distT="0" distB="0" distL="0" distR="0" wp14:anchorId="7388FC2B" wp14:editId="1212A58A">
-            <wp:extent cx="3592800" cy="1764000"/>
-            <wp:effectExtent l="12700" t="12700" r="14605" b="14605"/>
-            <wp:docPr id="13" name="Picture 13" descr="Graphical user interface, text, application&#10;&#10;Description automatically generated"/>
-            <wp:cNvGraphicFramePr>
-              <a:graphicFrameLocks xmlns:a="http://schemas.openxmlformats.org/drawingml/2006/main" noChangeAspect="1"/>
-            </wp:cNvGraphicFramePr>
-            <a:graphic xmlns:a="http://schemas.openxmlformats.org/drawingml/2006/main">
-              <a:graphicData uri="http://schemas.openxmlformats.org/drawingml/2006/picture">
-                <pic:pic xmlns:pic="http://schemas.openxmlformats.org/drawingml/2006/picture">
-                  <pic:nvPicPr>
-                    <pic:cNvPr id="13" name="Picture 13" descr="Graphical user interface, text, application&#10;&#10;Description automatically generated"/>
-                    <pic:cNvPicPr/>
-                  </pic:nvPicPr>
-                  <pic:blipFill>
-                    <a:blip r:embed="rId31"/>
-                    <a:stretch>
-                      <a:fillRect/>
-                    </a:stretch>
-                  </pic:blipFill>
-                  <pic:spPr>
-                    <a:xfrm>
-                      <a:off x="0" y="0"/>
-                      <a:ext cx="3592800" cy="1764000"/>
-                    </a:xfrm>
-                    <a:prstGeom prst="rect">
-                      <a:avLst/>
-                    </a:prstGeom>
-                    <a:ln>
-                      <a:solidFill>
-                        <a:schemeClr val="bg1">
-                          <a:lumMod val="75000"/>
-                        </a:schemeClr>
-                      </a:solidFill>
-                    </a:ln>
-                  </pic:spPr>
-                </pic:pic>
-              </a:graphicData>
-            </a:graphic>
-          </wp:inline>
-        </w:drawing>
-      </w:r>
-    </w:p>
-    <w:p>
-      <w:pPr>
-        <w:pStyle w:val="Heading2"/>
-        <w:rPr>
-          <w:lang w:val="bg-BG"/>
-        </w:rPr>
-      </w:pPr>
-      <w:r>
-        <w:rPr>
-          <w:lang w:val="bg-BG"/>
-        </w:rPr>
-        <w:t xml:space="preserve">Невалидно </w:t>
-      </w:r>
-      <w:r>
-        <w:rPr>
-          <w:lang w:val="bg-BG"/>
-        </w:rPr>
-        <w:t>число</w:t>
-      </w:r>
-    </w:p>
-    <w:p>
-      <w:pPr>
-        <w:rPr>
-          <w:lang w:val="bg-BG"/>
-        </w:rPr>
-      </w:pPr>
-      <w:r>
-        <w:rPr>
-          <w:lang w:val="bg-BG"/>
-        </w:rPr>
-        <w:t xml:space="preserve">Дадено </w:t>
-      </w:r>
-      <w:r>
-        <w:rPr>
-          <w:b/>
-          <w:lang w:val="bg-BG"/>
-        </w:rPr>
-        <w:t>число е валидно</w:t>
-      </w:r>
-      <w:r>
-        <w:rPr>
-          <w:lang w:val="bg-BG"/>
-        </w:rPr>
-        <w:t xml:space="preserve">, </w:t>
-      </w:r>
-      <w:r>
-        <w:rPr>
-          <w:lang w:val="bg-BG"/>
-        </w:rPr>
-        <w:t xml:space="preserve">ако е в диапазона </w:t>
-      </w:r>
-      <w:r>
-        <w:rPr>
-          <w:lang w:val="bg-BG"/>
-        </w:rPr>
-        <w:t>[</w:t>
-      </w:r>
-      <w:r>
-        <w:rPr>
-          <w:b/>
-          <w:lang w:val="bg-BG"/>
-        </w:rPr>
-        <w:t>100</w:t>
-      </w:r>
-      <w:r>
-        <w:rPr>
-          <w:lang w:val="bg-BG"/>
-        </w:rPr>
-        <w:t>…</w:t>
-      </w:r>
-      <w:r>
-        <w:rPr>
-          <w:b/>
-          <w:lang w:val="bg-BG"/>
-        </w:rPr>
-        <w:t>200</w:t>
-      </w:r>
-      <w:r>
-        <w:rPr>
-          <w:lang w:val="bg-BG"/>
-        </w:rPr>
-        <w:t xml:space="preserve">]. </w:t>
-      </w:r>
-      <w:r>
-        <w:rPr>
-          <w:lang w:val="bg-BG"/>
-        </w:rPr>
-        <w:t>Да се напише програма</w:t>
-      </w:r>
-      <w:r>
-        <w:rPr>
-          <w:lang w:val="bg-BG"/>
-        </w:rPr>
-        <w:t xml:space="preserve">, </w:t>
-      </w:r>
-      <w:r>
-        <w:rPr>
-          <w:lang w:val="bg-BG"/>
-        </w:rPr>
-        <w:t xml:space="preserve">която </w:t>
-      </w:r>
-      <w:r>
-        <w:rPr>
-          <w:b/>
-          <w:lang w:val="bg-BG"/>
-        </w:rPr>
-        <w:t>чете цяло число</w:t>
-      </w:r>
-      <w:r>
-        <w:rPr>
-          <w:lang w:val="bg-BG"/>
-        </w:rPr>
-        <w:t xml:space="preserve">, </w:t>
-      </w:r>
-      <w:r>
-        <w:rPr>
-          <w:lang w:val="bg-BG"/>
-        </w:rPr>
-        <w:t>въведено от потребителя</w:t>
-      </w:r>
-      <w:r>
-        <w:rPr>
-          <w:lang w:val="bg-BG"/>
-        </w:rPr>
-        <w:t xml:space="preserve">, </w:t>
-      </w:r>
-      <w:r>
-        <w:rPr>
-          <w:lang w:val="bg-BG"/>
-        </w:rPr>
-        <w:t xml:space="preserve">и печата </w:t>
-      </w:r>
-      <w:r>
-        <w:rPr>
-          <w:lang w:val="bg-BG"/>
-        </w:rPr>
-        <w:t>"</w:t>
-      </w:r>
-      <w:r>
-        <w:rPr>
-          <w:rStyle w:val="CodeChar"/>
-        </w:rPr>
-        <w:t>invalid</w:t>
-      </w:r>
-      <w:r>
-        <w:rPr>
-          <w:lang w:val="bg-BG"/>
-        </w:rPr>
-        <w:t xml:space="preserve">" </w:t>
-      </w:r>
-      <w:r>
-        <w:rPr>
-          <w:lang w:val="bg-BG"/>
-        </w:rPr>
-        <w:t xml:space="preserve">ако въведеното число </w:t>
-      </w:r>
-      <w:r>
-        <w:rPr>
-          <w:b/>
-          <w:lang w:val="bg-BG"/>
-        </w:rPr>
-        <w:t>не е валидно</w:t>
-      </w:r>
-      <w:r>
-        <w:rPr>
-          <w:lang w:val="bg-BG"/>
-        </w:rPr>
-        <w:t>.</w:t>
-      </w:r>
-    </w:p>
-    <w:p>
-      <w:pPr>
-        <w:pStyle w:val="Heading3"/>
-        <w:rPr>
-          <w:lang w:val="bg-BG"/>
-        </w:rPr>
-      </w:pPr>
-      <w:r>
-        <w:rPr>
-          <w:lang w:val="bg-BG"/>
-        </w:rPr>
-        <w:t>Пример</w:t>
-      </w:r>
-      <w:r>
-        <w:rPr>
-          <w:lang w:val="bg-BG"/>
-        </w:rPr>
-        <w:t>и</w:t>
-      </w:r>
-    </w:p>
-    <w:tbl>
-      <w:tblPr>
-        <w:tblStyle w:val="TableGrid"/>
-        <w:tblW w:w="10765" w:type="dxa"/>
-        <w:tblInd w:w="23" w:type="dxa"/>
-        <w:tblCellMar>
-          <w:top w:w="85" w:type="dxa"/>
-          <w:left w:w="142" w:type="dxa"/>
-          <w:bottom w:w="85" w:type="dxa"/>
-          <w:right w:w="142" w:type="dxa"/>
-        </w:tblCellMar>
-        <w:tblLook w:val="04A0" w:firstRow="1" w:lastRow="0" w:firstColumn="1" w:lastColumn="0" w:noHBand="0" w:noVBand="1"/>
-      </w:tblPr>
-      <w:tblGrid>
-        <w:gridCol w:w="795"/>
-        <w:gridCol w:w="1189"/>
-        <w:gridCol w:w="357"/>
-        <w:gridCol w:w="794"/>
-        <w:gridCol w:w="1741"/>
-        <w:gridCol w:w="357"/>
-        <w:gridCol w:w="794"/>
-        <w:gridCol w:w="1798"/>
-        <w:gridCol w:w="357"/>
-        <w:gridCol w:w="794"/>
-        <w:gridCol w:w="1789"/>
-      </w:tblGrid>
-      <w:tr>
-        <w:trPr>
-          <w:trHeight w:val="346"/>
-        </w:trPr>
-        <w:tc>
-          <w:tcPr>
-            <w:tcW w:w="795" w:type="dxa"/>
-            <w:shd w:val="clear" w:color="auto" w:fill="D9D9D9" w:themeFill="background1" w:themeFillShade="D9"/>
-            <w:vAlign w:val="center"/>
-          </w:tcPr>
-          <w:p>
-            <w:pPr>
-              <w:spacing w:before="20" w:after="20"/>
-              <w:jc w:val="center"/>
-              <w:rPr>
-                <w:b/>
-              </w:rPr>
-            </w:pPr>
-            <w:r>
-              <w:rPr>
-                <w:b/>
-                <w:lang w:val="bg-BG"/>
-              </w:rPr>
-              <w:t>Вход</w:t>
-            </w:r>
-          </w:p>
-        </w:tc>
-        <w:tc>
-          <w:tcPr>
-            <w:tcW w:w="1189" w:type="dxa"/>
-            <w:shd w:val="clear" w:color="auto" w:fill="D9D9D9" w:themeFill="background1" w:themeFillShade="D9"/>
-            <w:vAlign w:val="center"/>
-          </w:tcPr>
-          <w:p>
-            <w:pPr>
-              <w:spacing w:before="20" w:after="20"/>
-              <w:jc w:val="center"/>
-              <w:rPr>
-                <w:b/>
-              </w:rPr>
-            </w:pPr>
-            <w:r>
-              <w:rPr>
-                <w:b/>
-                <w:lang w:val="bg-BG"/>
-              </w:rPr>
-              <w:t>Изход</w:t>
-            </w:r>
-          </w:p>
-        </w:tc>
-        <w:tc>
-          <w:tcPr>
-            <w:tcW w:w="357" w:type="dxa"/>
-            <w:vMerge w:val="restart"/>
-            <w:tcBorders>
-              <w:top w:val="nil"/>
-              <w:bottom w:val="nil"/>
-            </w:tcBorders>
-            <w:shd w:val="clear" w:color="auto" w:fill="auto"/>
-          </w:tcPr>
-          <w:p>
-            <w:pPr>
-              <w:spacing w:before="20" w:after="20"/>
-              <w:jc w:val="center"/>
-              <w:rPr>
-                <w:b/>
-              </w:rPr>
-            </w:pPr>
-          </w:p>
-        </w:tc>
-        <w:tc>
-          <w:tcPr>
-            <w:tcW w:w="794" w:type="dxa"/>
-            <w:shd w:val="clear" w:color="auto" w:fill="D9D9D9" w:themeFill="background1" w:themeFillShade="D9"/>
-            <w:vAlign w:val="center"/>
-          </w:tcPr>
-          <w:p>
-            <w:pPr>
-              <w:spacing w:before="20" w:after="20"/>
-              <w:jc w:val="center"/>
-              <w:rPr>
-                <w:b/>
-              </w:rPr>
-            </w:pPr>
-            <w:r>
-              <w:rPr>
-                <w:b/>
-                <w:lang w:val="bg-BG"/>
-              </w:rPr>
-              <w:t>Вход</w:t>
-            </w:r>
-          </w:p>
-        </w:tc>
-        <w:tc>
-          <w:tcPr>
-            <w:tcW w:w="1741" w:type="dxa"/>
-            <w:shd w:val="clear" w:color="auto" w:fill="D9D9D9" w:themeFill="background1" w:themeFillShade="D9"/>
-            <w:vAlign w:val="center"/>
-          </w:tcPr>
-          <w:p>
-            <w:pPr>
-              <w:spacing w:before="20" w:after="20"/>
-              <w:jc w:val="center"/>
-              <w:rPr>
-                <w:b/>
-              </w:rPr>
-            </w:pPr>
-            <w:r>
-              <w:rPr>
-                <w:b/>
-                <w:lang w:val="bg-BG"/>
-              </w:rPr>
-              <w:t>Изход</w:t>
-            </w:r>
-          </w:p>
-        </w:tc>
-        <w:tc>
-          <w:tcPr>
-            <w:tcW w:w="357" w:type="dxa"/>
-            <w:vMerge w:val="restart"/>
-            <w:tcBorders>
-              <w:top w:val="nil"/>
-              <w:bottom w:val="nil"/>
-            </w:tcBorders>
-            <w:shd w:val="clear" w:color="auto" w:fill="auto"/>
-          </w:tcPr>
-          <w:p>
-            <w:pPr>
-              <w:spacing w:before="20" w:after="20"/>
-              <w:jc w:val="center"/>
-              <w:rPr>
-                <w:b/>
-              </w:rPr>
-            </w:pPr>
-          </w:p>
-        </w:tc>
-        <w:tc>
-          <w:tcPr>
-            <w:tcW w:w="794" w:type="dxa"/>
-            <w:shd w:val="clear" w:color="auto" w:fill="D9D9D9" w:themeFill="background1" w:themeFillShade="D9"/>
-            <w:vAlign w:val="center"/>
-          </w:tcPr>
-          <w:p>
-            <w:pPr>
-              <w:spacing w:before="20" w:after="20"/>
-              <w:jc w:val="center"/>
-              <w:rPr>
-                <w:b/>
-              </w:rPr>
-            </w:pPr>
-            <w:r>
-              <w:rPr>
-                <w:b/>
-                <w:lang w:val="bg-BG"/>
-              </w:rPr>
-              <w:t>Вход</w:t>
-            </w:r>
-          </w:p>
-        </w:tc>
-        <w:tc>
-          <w:tcPr>
-            <w:tcW w:w="1798" w:type="dxa"/>
-            <w:shd w:val="clear" w:color="auto" w:fill="D9D9D9" w:themeFill="background1" w:themeFillShade="D9"/>
-            <w:vAlign w:val="center"/>
-          </w:tcPr>
-          <w:p>
-            <w:pPr>
-              <w:spacing w:before="20" w:after="20"/>
-              <w:jc w:val="center"/>
-              <w:rPr>
-                <w:b/>
-              </w:rPr>
-            </w:pPr>
-            <w:r>
-              <w:rPr>
-                <w:b/>
-                <w:lang w:val="bg-BG"/>
-              </w:rPr>
-              <w:t>Изход</w:t>
-            </w:r>
-          </w:p>
-        </w:tc>
-        <w:tc>
-          <w:tcPr>
-            <w:tcW w:w="357" w:type="dxa"/>
-            <w:vMerge w:val="restart"/>
-            <w:tcBorders>
-              <w:top w:val="nil"/>
-              <w:bottom w:val="nil"/>
-            </w:tcBorders>
-            <w:shd w:val="clear" w:color="auto" w:fill="auto"/>
-          </w:tcPr>
-          <w:p>
-            <w:pPr>
-              <w:spacing w:before="20" w:after="20"/>
-              <w:jc w:val="center"/>
-              <w:rPr>
-                <w:b/>
-              </w:rPr>
-            </w:pPr>
-          </w:p>
-        </w:tc>
-        <w:tc>
-          <w:tcPr>
-            <w:tcW w:w="794" w:type="dxa"/>
-            <w:shd w:val="clear" w:color="auto" w:fill="D9D9D9" w:themeFill="background1" w:themeFillShade="D9"/>
-            <w:vAlign w:val="center"/>
-          </w:tcPr>
-          <w:p>
-            <w:pPr>
-              <w:spacing w:before="20" w:after="20"/>
-              <w:jc w:val="center"/>
-              <w:rPr>
-                <w:b/>
-              </w:rPr>
-            </w:pPr>
-            <w:r>
-              <w:rPr>
-                <w:b/>
-                <w:lang w:val="bg-BG"/>
-              </w:rPr>
-              <w:t>Вход</w:t>
-            </w:r>
-          </w:p>
-        </w:tc>
-        <w:tc>
-          <w:tcPr>
-            <w:tcW w:w="1789" w:type="dxa"/>
-            <w:shd w:val="clear" w:color="auto" w:fill="D9D9D9" w:themeFill="background1" w:themeFillShade="D9"/>
-            <w:vAlign w:val="center"/>
-          </w:tcPr>
-          <w:p>
-            <w:pPr>
-              <w:spacing w:before="20" w:after="20"/>
-              <w:jc w:val="center"/>
-              <w:rPr>
-                <w:b/>
-              </w:rPr>
-            </w:pPr>
-            <w:r>
-              <w:rPr>
-                <w:b/>
-                <w:lang w:val="bg-BG"/>
-              </w:rPr>
-              <w:t>Изход</w:t>
-            </w:r>
-          </w:p>
-        </w:tc>
-      </w:tr>
-      <w:tr>
-        <w:trPr>
-          <w:trHeight w:val="613"/>
-        </w:trPr>
-        <w:tc>
-          <w:tcPr>
-            <w:tcW w:w="795" w:type="dxa"/>
-            <w:vAlign w:val="center"/>
-          </w:tcPr>
-          <w:p>
-            <w:pPr>
-              <w:spacing w:before="20" w:after="20"/>
-              <w:rPr>
-                <w:rFonts w:ascii="Consolas" w:hAnsi="Consolas"/>
-                <w:noProof/>
-              </w:rPr>
-            </w:pPr>
-            <w:r>
-              <w:rPr>
-                <w:rFonts w:ascii="Consolas" w:hAnsi="Consolas"/>
-                <w:noProof/>
-              </w:rPr>
-              <w:t>75</w:t>
-            </w:r>
-          </w:p>
-        </w:tc>
-        <w:tc>
-          <w:tcPr>
-            <w:tcW w:w="1189" w:type="dxa"/>
-            <w:vAlign w:val="center"/>
-          </w:tcPr>
-          <w:p>
-            <w:pPr>
-              <w:spacing w:before="20" w:after="20"/>
-              <w:rPr>
-                <w:rFonts w:ascii="Consolas" w:hAnsi="Consolas"/>
-                <w:noProof/>
-              </w:rPr>
-            </w:pPr>
-            <w:r>
-              <w:rPr>
-                <w:rFonts w:ascii="Consolas" w:hAnsi="Consolas"/>
-                <w:noProof/>
-              </w:rPr>
-              <w:t>invalid</w:t>
-            </w:r>
-          </w:p>
-        </w:tc>
-        <w:tc>
-          <w:tcPr>
-            <w:tcW w:w="357" w:type="dxa"/>
-            <w:vMerge/>
-            <w:tcBorders>
-              <w:bottom w:val="nil"/>
-            </w:tcBorders>
-            <w:shd w:val="clear" w:color="auto" w:fill="auto"/>
-          </w:tcPr>
-          <w:p>
-            <w:pPr>
-              <w:spacing w:before="20" w:after="20"/>
-              <w:rPr>
-                <w:rFonts w:ascii="Consolas" w:hAnsi="Consolas"/>
-                <w:noProof/>
-              </w:rPr>
-            </w:pPr>
-          </w:p>
-        </w:tc>
-        <w:tc>
-          <w:tcPr>
-            <w:tcW w:w="794" w:type="dxa"/>
-            <w:vAlign w:val="center"/>
-          </w:tcPr>
-          <w:p>
-            <w:pPr>
-              <w:spacing w:before="20" w:after="20"/>
-              <w:rPr>
-                <w:rFonts w:ascii="Consolas" w:hAnsi="Consolas"/>
-                <w:noProof/>
-              </w:rPr>
-            </w:pPr>
-            <w:r>
-              <w:rPr>
-                <w:rFonts w:ascii="Consolas" w:hAnsi="Consolas"/>
-                <w:noProof/>
-              </w:rPr>
-              <w:t>150</w:t>
-            </w:r>
-          </w:p>
-        </w:tc>
-        <w:tc>
-          <w:tcPr>
-            <w:tcW w:w="1741" w:type="dxa"/>
-            <w:vAlign w:val="center"/>
-          </w:tcPr>
-          <w:p>
-            <w:pPr>
-              <w:spacing w:before="20" w:after="20"/>
-              <w:rPr>
-                <w:rFonts w:ascii="Consolas" w:hAnsi="Consolas"/>
-                <w:i/>
-                <w:noProof/>
-              </w:rPr>
-            </w:pPr>
-            <w:r>
-              <w:rPr>
-                <w:rFonts w:ascii="Consolas" w:hAnsi="Consolas"/>
-                <w:i/>
-                <w:noProof/>
-              </w:rPr>
-              <w:t>(</w:t>
-            </w:r>
-            <w:r>
-              <w:rPr>
-                <w:rFonts w:ascii="Consolas" w:hAnsi="Consolas"/>
-                <w:i/>
-                <w:noProof/>
-                <w:lang w:val="bg-BG"/>
-              </w:rPr>
-              <w:t>няма изход</w:t>
-            </w:r>
-            <w:r>
-              <w:rPr>
-                <w:rFonts w:ascii="Consolas" w:hAnsi="Consolas"/>
-                <w:i/>
-                <w:noProof/>
-              </w:rPr>
-              <w:t>)</w:t>
-            </w:r>
-          </w:p>
-        </w:tc>
-        <w:tc>
-          <w:tcPr>
-            <w:tcW w:w="357" w:type="dxa"/>
-            <w:vMerge/>
-            <w:tcBorders>
-              <w:bottom w:val="nil"/>
-            </w:tcBorders>
-            <w:shd w:val="clear" w:color="auto" w:fill="auto"/>
-          </w:tcPr>
-          <w:p>
-            <w:pPr>
-              <w:spacing w:before="20" w:after="20"/>
-              <w:rPr>
-                <w:rFonts w:ascii="Consolas" w:hAnsi="Consolas"/>
-                <w:noProof/>
-              </w:rPr>
-            </w:pPr>
-          </w:p>
-        </w:tc>
-        <w:tc>
-          <w:tcPr>
-            <w:tcW w:w="794" w:type="dxa"/>
-            <w:vAlign w:val="center"/>
-          </w:tcPr>
-          <w:p>
-            <w:pPr>
-              <w:spacing w:before="20" w:after="20"/>
-              <w:rPr>
-                <w:rFonts w:ascii="Consolas" w:hAnsi="Consolas"/>
-                <w:noProof/>
-              </w:rPr>
-            </w:pPr>
-            <w:r>
-              <w:rPr>
-                <w:rFonts w:ascii="Consolas" w:hAnsi="Consolas"/>
-                <w:noProof/>
-              </w:rPr>
-              <w:t>220</w:t>
-            </w:r>
-          </w:p>
-        </w:tc>
-        <w:tc>
-          <w:tcPr>
-            <w:tcW w:w="1798" w:type="dxa"/>
-            <w:vAlign w:val="center"/>
-          </w:tcPr>
-          <w:p>
-            <w:pPr>
-              <w:spacing w:before="20" w:after="20"/>
-              <w:rPr>
-                <w:rFonts w:ascii="Consolas" w:hAnsi="Consolas"/>
-                <w:noProof/>
-              </w:rPr>
-            </w:pPr>
-            <w:r>
-              <w:rPr>
-                <w:rFonts w:ascii="Consolas" w:hAnsi="Consolas"/>
-                <w:noProof/>
-              </w:rPr>
-              <w:t>invalid</w:t>
-            </w:r>
-          </w:p>
-        </w:tc>
-        <w:tc>
-          <w:tcPr>
-            <w:tcW w:w="357" w:type="dxa"/>
-            <w:vMerge/>
-            <w:tcBorders>
-              <w:bottom w:val="nil"/>
-            </w:tcBorders>
-            <w:shd w:val="clear" w:color="auto" w:fill="auto"/>
-          </w:tcPr>
-          <w:p>
-            <w:pPr>
-              <w:spacing w:before="20" w:after="20"/>
-              <w:rPr>
-                <w:rFonts w:ascii="Consolas" w:hAnsi="Consolas"/>
-                <w:noProof/>
-              </w:rPr>
-            </w:pPr>
-          </w:p>
-        </w:tc>
-        <w:tc>
-          <w:tcPr>
-            <w:tcW w:w="794" w:type="dxa"/>
-            <w:vAlign w:val="center"/>
-          </w:tcPr>
-          <w:p>
-            <w:pPr>
-              <w:spacing w:before="20" w:after="20"/>
-              <w:rPr>
-                <w:rFonts w:ascii="Consolas" w:hAnsi="Consolas"/>
-                <w:noProof/>
-              </w:rPr>
-            </w:pPr>
-            <w:r>
-              <w:rPr>
-                <w:rFonts w:ascii="Consolas" w:hAnsi="Consolas"/>
-                <w:noProof/>
-              </w:rPr>
-              <w:t>199</w:t>
-            </w:r>
-          </w:p>
-        </w:tc>
-        <w:tc>
-          <w:tcPr>
-            <w:tcW w:w="1789" w:type="dxa"/>
-            <w:vAlign w:val="center"/>
-          </w:tcPr>
-          <w:p>
-            <w:pPr>
-              <w:spacing w:before="20" w:after="20"/>
-              <w:rPr>
-                <w:rFonts w:ascii="Consolas" w:hAnsi="Consolas"/>
-                <w:i/>
-                <w:noProof/>
-              </w:rPr>
-            </w:pPr>
-            <w:r>
-              <w:rPr>
-                <w:rFonts w:ascii="Consolas" w:hAnsi="Consolas"/>
-                <w:i/>
-                <w:noProof/>
-              </w:rPr>
-              <w:t>(</w:t>
-            </w:r>
-            <w:r>
-              <w:rPr>
-                <w:rFonts w:ascii="Consolas" w:hAnsi="Consolas"/>
-                <w:i/>
-                <w:noProof/>
-                <w:lang w:val="bg-BG"/>
-              </w:rPr>
-              <w:t>няма изход</w:t>
-            </w:r>
-            <w:r>
-              <w:rPr>
-                <w:rFonts w:ascii="Consolas" w:hAnsi="Consolas"/>
-                <w:i/>
-                <w:noProof/>
-              </w:rPr>
-              <w:t>)</w:t>
-            </w:r>
-          </w:p>
-        </w:tc>
-      </w:tr>
-    </w:tbl>
-    <w:p>
-      <w:pPr>
-        <w:spacing w:before="20" w:after="20" w:line="240" w:lineRule="auto"/>
-        <w:rPr>
-          <w:lang w:val="bg-BG"/>
-        </w:rPr>
-      </w:pPr>
-    </w:p>
-    <w:tbl>
-      <w:tblPr>
-        <w:tblStyle w:val="TableGrid"/>
-        <w:tblW w:w="10777" w:type="dxa"/>
-        <w:tblInd w:w="23" w:type="dxa"/>
-        <w:tblCellMar>
-          <w:top w:w="85" w:type="dxa"/>
-          <w:left w:w="142" w:type="dxa"/>
-          <w:bottom w:w="85" w:type="dxa"/>
-          <w:right w:w="142" w:type="dxa"/>
-        </w:tblCellMar>
-        <w:tblLook w:val="04A0" w:firstRow="1" w:lastRow="0" w:firstColumn="1" w:lastColumn="0" w:noHBand="0" w:noVBand="1"/>
-      </w:tblPr>
-      <w:tblGrid>
-        <w:gridCol w:w="796"/>
-        <w:gridCol w:w="1191"/>
-        <w:gridCol w:w="358"/>
-        <w:gridCol w:w="795"/>
-        <w:gridCol w:w="1742"/>
-        <w:gridCol w:w="358"/>
-        <w:gridCol w:w="795"/>
-        <w:gridCol w:w="1791"/>
-        <w:gridCol w:w="358"/>
-        <w:gridCol w:w="795"/>
-        <w:gridCol w:w="1798"/>
-      </w:tblGrid>
-      <w:tr>
-        <w:trPr>
-          <w:trHeight w:val="325"/>
-        </w:trPr>
-        <w:tc>
-          <w:tcPr>
-            <w:tcW w:w="796" w:type="dxa"/>
-            <w:shd w:val="clear" w:color="auto" w:fill="D9D9D9" w:themeFill="background1" w:themeFillShade="D9"/>
-            <w:vAlign w:val="center"/>
-          </w:tcPr>
-          <w:p>
-            <w:pPr>
-              <w:spacing w:before="20" w:after="20"/>
-              <w:jc w:val="center"/>
-              <w:rPr>
-                <w:b/>
-              </w:rPr>
-            </w:pPr>
-            <w:r>
-              <w:rPr>
-                <w:b/>
-                <w:lang w:val="bg-BG"/>
-              </w:rPr>
-              <w:t>Вход</w:t>
-            </w:r>
-          </w:p>
-        </w:tc>
-        <w:tc>
-          <w:tcPr>
-            <w:tcW w:w="1191" w:type="dxa"/>
-            <w:shd w:val="clear" w:color="auto" w:fill="D9D9D9" w:themeFill="background1" w:themeFillShade="D9"/>
-            <w:vAlign w:val="center"/>
-          </w:tcPr>
-          <w:p>
-            <w:pPr>
-              <w:spacing w:before="20" w:after="20"/>
-              <w:jc w:val="center"/>
-              <w:rPr>
-                <w:b/>
-              </w:rPr>
-            </w:pPr>
-            <w:r>
-              <w:rPr>
-                <w:b/>
-                <w:lang w:val="bg-BG"/>
-              </w:rPr>
-              <w:t>Изход</w:t>
-            </w:r>
-          </w:p>
-        </w:tc>
-        <w:tc>
-          <w:tcPr>
-            <w:tcW w:w="358" w:type="dxa"/>
-            <w:vMerge w:val="restart"/>
-            <w:tcBorders>
-              <w:top w:val="nil"/>
-              <w:bottom w:val="nil"/>
-            </w:tcBorders>
-            <w:shd w:val="clear" w:color="auto" w:fill="auto"/>
-          </w:tcPr>
-          <w:p>
-            <w:pPr>
-              <w:spacing w:before="20" w:after="20"/>
-              <w:jc w:val="center"/>
-              <w:rPr>
-                <w:b/>
-              </w:rPr>
-            </w:pPr>
-          </w:p>
-        </w:tc>
-        <w:tc>
-          <w:tcPr>
-            <w:tcW w:w="795" w:type="dxa"/>
-            <w:shd w:val="clear" w:color="auto" w:fill="D9D9D9" w:themeFill="background1" w:themeFillShade="D9"/>
-            <w:vAlign w:val="center"/>
-          </w:tcPr>
-          <w:p>
-            <w:pPr>
-              <w:spacing w:before="20" w:after="20"/>
-              <w:jc w:val="center"/>
-              <w:rPr>
-                <w:b/>
-              </w:rPr>
-            </w:pPr>
-            <w:r>
-              <w:rPr>
-                <w:b/>
-                <w:lang w:val="bg-BG"/>
-              </w:rPr>
-              <w:t>Вход</w:t>
-            </w:r>
-          </w:p>
-        </w:tc>
-        <w:tc>
-          <w:tcPr>
-            <w:tcW w:w="1742" w:type="dxa"/>
-            <w:shd w:val="clear" w:color="auto" w:fill="D9D9D9" w:themeFill="background1" w:themeFillShade="D9"/>
-            <w:vAlign w:val="center"/>
-          </w:tcPr>
-          <w:p>
-            <w:pPr>
-              <w:spacing w:before="20" w:after="20"/>
-              <w:jc w:val="center"/>
-              <w:rPr>
-                <w:b/>
-              </w:rPr>
-            </w:pPr>
-            <w:r>
-              <w:rPr>
-                <w:b/>
-                <w:lang w:val="bg-BG"/>
-              </w:rPr>
-              <w:t>Изход</w:t>
-            </w:r>
-          </w:p>
-        </w:tc>
-        <w:tc>
-          <w:tcPr>
-            <w:tcW w:w="358" w:type="dxa"/>
-            <w:vMerge w:val="restart"/>
-            <w:tcBorders>
-              <w:top w:val="nil"/>
-              <w:bottom w:val="nil"/>
-            </w:tcBorders>
-            <w:shd w:val="clear" w:color="auto" w:fill="auto"/>
-          </w:tcPr>
-          <w:p>
-            <w:pPr>
-              <w:spacing w:before="20" w:after="20"/>
-              <w:jc w:val="center"/>
-              <w:rPr>
-                <w:b/>
-              </w:rPr>
-            </w:pPr>
-          </w:p>
-        </w:tc>
-        <w:tc>
-          <w:tcPr>
-            <w:tcW w:w="795" w:type="dxa"/>
-            <w:shd w:val="clear" w:color="auto" w:fill="D9D9D9" w:themeFill="background1" w:themeFillShade="D9"/>
-            <w:vAlign w:val="center"/>
-          </w:tcPr>
-          <w:p>
-            <w:pPr>
-              <w:spacing w:before="20" w:after="20"/>
-              <w:jc w:val="center"/>
-              <w:rPr>
-                <w:b/>
-              </w:rPr>
-            </w:pPr>
-            <w:r>
-              <w:rPr>
-                <w:b/>
-                <w:lang w:val="bg-BG"/>
-              </w:rPr>
-              <w:t>Вход</w:t>
-            </w:r>
-          </w:p>
-        </w:tc>
-        <w:tc>
-          <w:tcPr>
-            <w:tcW w:w="1791" w:type="dxa"/>
-            <w:shd w:val="clear" w:color="auto" w:fill="D9D9D9" w:themeFill="background1" w:themeFillShade="D9"/>
-            <w:vAlign w:val="center"/>
-          </w:tcPr>
-          <w:p>
-            <w:pPr>
-              <w:spacing w:before="20" w:after="20"/>
-              <w:jc w:val="center"/>
-              <w:rPr>
-                <w:b/>
-              </w:rPr>
-            </w:pPr>
-            <w:r>
-              <w:rPr>
-                <w:b/>
-                <w:lang w:val="bg-BG"/>
-              </w:rPr>
-              <w:t>Изход</w:t>
-            </w:r>
-          </w:p>
-        </w:tc>
-        <w:tc>
-          <w:tcPr>
-            <w:tcW w:w="358" w:type="dxa"/>
-            <w:vMerge w:val="restart"/>
-            <w:tcBorders>
-              <w:top w:val="nil"/>
-              <w:bottom w:val="nil"/>
-            </w:tcBorders>
-            <w:shd w:val="clear" w:color="auto" w:fill="auto"/>
-          </w:tcPr>
-          <w:p>
-            <w:pPr>
-              <w:spacing w:before="20" w:after="20"/>
-              <w:jc w:val="center"/>
-              <w:rPr>
-                <w:b/>
-              </w:rPr>
-            </w:pPr>
-          </w:p>
-        </w:tc>
-        <w:tc>
-          <w:tcPr>
-            <w:tcW w:w="795" w:type="dxa"/>
-            <w:shd w:val="clear" w:color="auto" w:fill="D9D9D9" w:themeFill="background1" w:themeFillShade="D9"/>
-            <w:vAlign w:val="center"/>
-          </w:tcPr>
-          <w:p>
-            <w:pPr>
-              <w:spacing w:before="20" w:after="20"/>
-              <w:jc w:val="center"/>
-              <w:rPr>
-                <w:b/>
-              </w:rPr>
-            </w:pPr>
-            <w:r>
-              <w:rPr>
-                <w:b/>
-                <w:lang w:val="bg-BG"/>
-              </w:rPr>
-              <w:t>Вход</w:t>
-            </w:r>
-          </w:p>
-        </w:tc>
-        <w:tc>
-          <w:tcPr>
-            <w:tcW w:w="1798" w:type="dxa"/>
-            <w:shd w:val="clear" w:color="auto" w:fill="D9D9D9" w:themeFill="background1" w:themeFillShade="D9"/>
-            <w:vAlign w:val="center"/>
-          </w:tcPr>
-          <w:p>
-            <w:pPr>
-              <w:spacing w:before="20" w:after="20"/>
-              <w:jc w:val="center"/>
-              <w:rPr>
-                <w:b/>
-              </w:rPr>
-            </w:pPr>
-            <w:r>
-              <w:rPr>
-                <w:b/>
-                <w:lang w:val="bg-BG"/>
-              </w:rPr>
-              <w:t>Изход</w:t>
-            </w:r>
-          </w:p>
-        </w:tc>
-      </w:tr>
-      <w:tr>
-        <w:trPr>
-          <w:trHeight w:val="576"/>
-        </w:trPr>
-        <w:tc>
-          <w:tcPr>
-            <w:tcW w:w="796" w:type="dxa"/>
-            <w:vAlign w:val="center"/>
-          </w:tcPr>
-          <w:p>
-            <w:pPr>
-              <w:spacing w:before="20" w:after="20"/>
-              <w:rPr>
-                <w:rFonts w:ascii="Consolas" w:hAnsi="Consolas"/>
-                <w:noProof/>
-              </w:rPr>
-            </w:pPr>
-            <w:r>
-              <w:rPr>
-                <w:rFonts w:ascii="Consolas" w:hAnsi="Consolas"/>
-                <w:noProof/>
-              </w:rPr>
-              <w:t>-1</w:t>
-            </w:r>
-          </w:p>
-        </w:tc>
-        <w:tc>
-          <w:tcPr>
-            <w:tcW w:w="1191" w:type="dxa"/>
-            <w:vAlign w:val="center"/>
-          </w:tcPr>
-          <w:p>
-            <w:pPr>
-              <w:spacing w:before="20" w:after="20"/>
-              <w:rPr>
-                <w:rFonts w:ascii="Consolas" w:hAnsi="Consolas"/>
-                <w:noProof/>
-              </w:rPr>
-            </w:pPr>
-            <w:r>
-              <w:rPr>
-                <w:rFonts w:ascii="Consolas" w:hAnsi="Consolas"/>
-                <w:noProof/>
-              </w:rPr>
-              <w:t>invalid</w:t>
-            </w:r>
-          </w:p>
-        </w:tc>
-        <w:tc>
-          <w:tcPr>
-            <w:tcW w:w="358" w:type="dxa"/>
-            <w:vMerge/>
-            <w:tcBorders>
-              <w:bottom w:val="nil"/>
-            </w:tcBorders>
-            <w:shd w:val="clear" w:color="auto" w:fill="auto"/>
-          </w:tcPr>
-          <w:p>
-            <w:pPr>
-              <w:spacing w:before="20" w:after="20"/>
-              <w:rPr>
-                <w:rFonts w:ascii="Consolas" w:hAnsi="Consolas"/>
-                <w:noProof/>
-              </w:rPr>
-            </w:pPr>
-          </w:p>
-        </w:tc>
-        <w:tc>
-          <w:tcPr>
-            <w:tcW w:w="795" w:type="dxa"/>
-            <w:vAlign w:val="center"/>
-          </w:tcPr>
-          <w:p>
-            <w:pPr>
-              <w:spacing w:before="20" w:after="20"/>
-              <w:rPr>
-                <w:rFonts w:ascii="Consolas" w:hAnsi="Consolas"/>
-                <w:noProof/>
-              </w:rPr>
-            </w:pPr>
-            <w:r>
-              <w:rPr>
-                <w:rFonts w:ascii="Consolas" w:hAnsi="Consolas"/>
-                <w:noProof/>
-              </w:rPr>
-              <w:t>100</w:t>
-            </w:r>
-          </w:p>
-        </w:tc>
-        <w:tc>
-          <w:tcPr>
-            <w:tcW w:w="1742" w:type="dxa"/>
-            <w:vAlign w:val="center"/>
-          </w:tcPr>
-          <w:p>
-            <w:pPr>
-              <w:spacing w:before="20" w:after="20"/>
-              <w:rPr>
-                <w:rFonts w:ascii="Consolas" w:hAnsi="Consolas"/>
-                <w:i/>
-                <w:noProof/>
-              </w:rPr>
-            </w:pPr>
-            <w:r>
-              <w:rPr>
-                <w:rFonts w:ascii="Consolas" w:hAnsi="Consolas"/>
-                <w:i/>
-                <w:noProof/>
-              </w:rPr>
-              <w:t>(</w:t>
-            </w:r>
-            <w:r>
-              <w:rPr>
-                <w:rFonts w:ascii="Consolas" w:hAnsi="Consolas"/>
-                <w:i/>
-                <w:noProof/>
-                <w:lang w:val="bg-BG"/>
-              </w:rPr>
-              <w:t>няма изход</w:t>
-            </w:r>
-            <w:r>
-              <w:rPr>
-                <w:rFonts w:ascii="Consolas" w:hAnsi="Consolas"/>
-                <w:i/>
-                <w:noProof/>
-              </w:rPr>
-              <w:t>)</w:t>
-            </w:r>
-          </w:p>
-        </w:tc>
-        <w:tc>
-          <w:tcPr>
-            <w:tcW w:w="358" w:type="dxa"/>
-            <w:vMerge/>
-            <w:tcBorders>
-              <w:bottom w:val="nil"/>
-            </w:tcBorders>
-            <w:shd w:val="clear" w:color="auto" w:fill="auto"/>
-          </w:tcPr>
-          <w:p>
-            <w:pPr>
-              <w:spacing w:before="20" w:after="20"/>
-              <w:rPr>
-                <w:rFonts w:ascii="Consolas" w:hAnsi="Consolas"/>
-                <w:noProof/>
-              </w:rPr>
-            </w:pPr>
-          </w:p>
-        </w:tc>
-        <w:tc>
-          <w:tcPr>
-            <w:tcW w:w="795" w:type="dxa"/>
-            <w:vAlign w:val="center"/>
-          </w:tcPr>
-          <w:p>
-            <w:pPr>
-              <w:spacing w:before="20" w:after="20"/>
-              <w:rPr>
-                <w:rFonts w:ascii="Consolas" w:hAnsi="Consolas"/>
-                <w:noProof/>
-              </w:rPr>
-            </w:pPr>
-            <w:r>
-              <w:rPr>
-                <w:rFonts w:ascii="Consolas" w:hAnsi="Consolas"/>
-                <w:noProof/>
-              </w:rPr>
-              <w:t>200</w:t>
-            </w:r>
-          </w:p>
-        </w:tc>
-        <w:tc>
-          <w:tcPr>
-            <w:tcW w:w="1791" w:type="dxa"/>
-            <w:vAlign w:val="center"/>
-          </w:tcPr>
-          <w:p>
-            <w:pPr>
-              <w:spacing w:before="20" w:after="20"/>
-              <w:rPr>
-                <w:rFonts w:ascii="Consolas" w:hAnsi="Consolas"/>
-                <w:i/>
-                <w:noProof/>
-              </w:rPr>
-            </w:pPr>
-            <w:r>
-              <w:rPr>
-                <w:rFonts w:ascii="Consolas" w:hAnsi="Consolas"/>
-                <w:i/>
-                <w:noProof/>
-              </w:rPr>
-              <w:t>(</w:t>
-            </w:r>
-            <w:r>
-              <w:rPr>
-                <w:rFonts w:ascii="Consolas" w:hAnsi="Consolas"/>
-                <w:i/>
-                <w:noProof/>
-                <w:lang w:val="bg-BG"/>
-              </w:rPr>
-              <w:t>няма изход</w:t>
-            </w:r>
-            <w:r>
-              <w:rPr>
-                <w:rFonts w:ascii="Consolas" w:hAnsi="Consolas"/>
-                <w:i/>
-                <w:noProof/>
-              </w:rPr>
-              <w:t>)</w:t>
-            </w:r>
-          </w:p>
-        </w:tc>
-        <w:tc>
-          <w:tcPr>
-            <w:tcW w:w="358" w:type="dxa"/>
-            <w:vMerge/>
-            <w:tcBorders>
-              <w:bottom w:val="nil"/>
-            </w:tcBorders>
-            <w:shd w:val="clear" w:color="auto" w:fill="auto"/>
-          </w:tcPr>
-          <w:p>
-            <w:pPr>
-              <w:spacing w:before="20" w:after="20"/>
-              <w:rPr>
-                <w:rFonts w:ascii="Consolas" w:hAnsi="Consolas"/>
-                <w:noProof/>
-              </w:rPr>
-            </w:pPr>
-          </w:p>
-        </w:tc>
-        <w:tc>
-          <w:tcPr>
-            <w:tcW w:w="795" w:type="dxa"/>
-            <w:vAlign w:val="center"/>
-          </w:tcPr>
-          <w:p>
-            <w:pPr>
-              <w:spacing w:before="20" w:after="20"/>
-              <w:rPr>
-                <w:rFonts w:ascii="Consolas" w:hAnsi="Consolas"/>
-                <w:noProof/>
-              </w:rPr>
-            </w:pPr>
-            <w:r>
-              <w:rPr>
-                <w:rFonts w:ascii="Consolas" w:hAnsi="Consolas"/>
-                <w:noProof/>
-              </w:rPr>
-              <w:t>0</w:t>
-            </w:r>
-          </w:p>
-        </w:tc>
-        <w:tc>
-          <w:tcPr>
-            <w:tcW w:w="1798" w:type="dxa"/>
-            <w:vAlign w:val="center"/>
-          </w:tcPr>
-          <w:p>
-            <w:pPr>
-              <w:spacing w:before="20" w:after="20"/>
-              <w:rPr>
-                <w:rFonts w:ascii="Consolas" w:hAnsi="Consolas"/>
-                <w:i/>
-                <w:noProof/>
-              </w:rPr>
-            </w:pPr>
-            <w:r>
-              <w:rPr>
-                <w:rFonts w:ascii="Consolas" w:hAnsi="Consolas"/>
-                <w:noProof/>
-              </w:rPr>
-              <w:t>invalid</w:t>
-            </w:r>
-          </w:p>
-        </w:tc>
-      </w:tr>
-    </w:tbl>
-    <w:p>
-      <w:pPr>
-        <w:pStyle w:val="Heading3"/>
-        <w:rPr>
-          <w:lang w:val="bg-BG"/>
-        </w:rPr>
-      </w:pPr>
-      <w:r>
-        <w:rPr>
-          <w:lang w:val="bg-BG"/>
-        </w:rPr>
-        <w:t>Насоки</w:t>
-      </w:r>
-    </w:p>
-    <w:p>
-      <w:pPr>
-        <w:pStyle w:val="ListParagraph"/>
-        <w:numPr>
-          <w:ilvl w:val="0"/>
-          <w:numId w:val="54"/>
-        </w:numPr>
-        <w:spacing w:before="120" w:after="60"/>
-        <w:rPr>
-          <w:lang w:val="bg-BG"/>
-        </w:rPr>
-      </w:pPr>
-      <w:r>
-        <w:rPr>
-          <w:lang w:val="bg-BG"/>
-        </w:rPr>
-        <w:t xml:space="preserve">Добавете </w:t>
-      </w:r>
-      <w:r>
-        <w:rPr>
-          <w:b/>
-          <w:lang w:val="bg-BG"/>
-        </w:rPr>
-        <w:t>нов конзолен проект</w:t>
-      </w:r>
-      <w:r>
-        <w:rPr>
-          <w:lang w:val="bg-BG"/>
-        </w:rPr>
-        <w:t xml:space="preserve"> към съществуващия проект</w:t>
-      </w:r>
-    </w:p>
-    <w:p>
-      <w:pPr>
-        <w:pStyle w:val="ListParagraph"/>
-        <w:numPr>
-          <w:ilvl w:val="0"/>
-          <w:numId w:val="54"/>
-        </w:numPr>
-        <w:spacing w:before="120" w:after="60"/>
-        <w:rPr>
-          <w:lang w:val="bg-BG"/>
-        </w:rPr>
-      </w:pPr>
-      <w:r>
-        <w:rPr>
-          <w:lang w:val="bg-BG"/>
-        </w:rPr>
-        <w:t xml:space="preserve">Прочетете </w:t>
-      </w:r>
-      <w:r>
-        <w:rPr>
-          <w:b/>
-          <w:bCs/>
-          <w:lang w:val="bg-BG"/>
-        </w:rPr>
-        <w:t xml:space="preserve">едно цяло число </w:t>
-      </w:r>
-      <w:r>
-        <w:rPr>
-          <w:lang w:val="bg-BG"/>
-        </w:rPr>
-        <w:t>от конзолата</w:t>
-      </w:r>
-    </w:p>
-    <w:p>
-      <w:pPr>
-        <w:pStyle w:val="ListParagraph"/>
-        <w:numPr>
-          <w:ilvl w:val="0"/>
-          <w:numId w:val="54"/>
-        </w:numPr>
-        <w:spacing w:before="120" w:after="60"/>
-        <w:rPr>
-          <w:lang w:val="bg-BG"/>
-        </w:rPr>
-      </w:pPr>
-      <w:r>
-        <w:rPr>
-          <w:lang w:val="bg-BG"/>
-        </w:rPr>
-        <w:t xml:space="preserve">Добавете </w:t>
-      </w:r>
-      <w:r>
-        <w:rPr>
-          <w:b/>
-          <w:bCs/>
-          <w:lang w:val="bg-BG"/>
-        </w:rPr>
-        <w:t xml:space="preserve">вложени </w:t>
-      </w:r>
-      <w:r>
-        <w:rPr>
-          <w:b/>
-          <w:bCs/>
-        </w:rPr>
-        <w:t>if</w:t>
-      </w:r>
-      <w:r>
-        <w:rPr>
-          <w:b/>
-          <w:bCs/>
-          <w:lang w:val="bg-BG"/>
-        </w:rPr>
-        <w:t>-</w:t>
-      </w:r>
-      <w:r>
-        <w:rPr>
-          <w:b/>
-          <w:bCs/>
-          <w:lang w:val="bg-BG"/>
-        </w:rPr>
-        <w:t>конструкции</w:t>
-      </w:r>
-      <w:r>
-        <w:rPr>
-          <w:lang w:val="bg-BG"/>
-        </w:rPr>
-        <w:t xml:space="preserve">, за да проверите дали числото е в диапазона между 100 и 200. </w:t>
-      </w:r>
-    </w:p>
-    <w:p>
-      <w:pPr>
-        <w:pStyle w:val="ListParagraph"/>
-        <w:numPr>
-          <w:ilvl w:val="0"/>
-          <w:numId w:val="54"/>
-        </w:numPr>
-        <w:spacing w:before="120" w:after="60"/>
-        <w:rPr>
-          <w:b/>
-          <w:bCs/>
-          <w:lang w:val="bg-BG"/>
-        </w:rPr>
-      </w:pPr>
-      <w:r>
-        <w:rPr>
-          <w:lang w:val="bg-BG"/>
-        </w:rPr>
-        <w:t xml:space="preserve">Отпечатайте </w:t>
-      </w:r>
-      <w:r>
-        <w:rPr>
-          <w:b/>
-          <w:bCs/>
-          <w:lang w:val="bg-BG"/>
-        </w:rPr>
-        <w:t>“</w:t>
-      </w:r>
-      <w:r>
-        <w:rPr>
-          <w:b/>
-          <w:bCs/>
-        </w:rPr>
-        <w:t>invalid</w:t>
-      </w:r>
-      <w:r>
-        <w:rPr>
-          <w:b/>
-          <w:bCs/>
-          <w:lang w:val="bg-BG"/>
-        </w:rPr>
-        <w:t>”</w:t>
-      </w:r>
-      <w:r>
-        <w:rPr>
-          <w:lang w:val="bg-BG"/>
-        </w:rPr>
-        <w:t xml:space="preserve">, </w:t>
-      </w:r>
-      <w:r>
-        <w:rPr>
-          <w:lang w:val="bg-BG"/>
-        </w:rPr>
-        <w:t xml:space="preserve">ако числото </w:t>
-      </w:r>
-      <w:r>
-        <w:rPr>
-          <w:b/>
-          <w:bCs/>
-          <w:lang w:val="bg-BG"/>
-        </w:rPr>
-        <w:t>не е валидно</w:t>
-      </w:r>
-      <w:r>
-        <w:rPr>
-          <w:lang w:val="bg-BG"/>
-        </w:rPr>
-        <w:t>.</w:t>
-      </w:r>
-    </w:p>
-    <w:p>
-      <w:pPr>
-        <w:pStyle w:val="Heading2"/>
-        <w:rPr>
-          <w:lang w:val="bg-BG"/>
-        </w:rPr>
-      </w:pPr>
-      <w:r>
-        <w:rPr>
-          <w:lang w:val="bg-BG"/>
-        </w:rPr>
-        <w:t>Познай паролата</w:t>
-      </w:r>
-    </w:p>
-    <w:p>
-      <w:pPr>
-        <w:rPr>
-          <w:lang w:val="bg-BG"/>
-        </w:rPr>
-      </w:pPr>
-      <w:r>
-        <w:rPr>
-          <w:lang w:val="bg-BG"/>
-        </w:rPr>
-        <w:t>Да се напише програма</w:t>
-      </w:r>
-      <w:r>
-        <w:rPr>
-          <w:lang w:val="bg-BG"/>
-        </w:rPr>
-        <w:t xml:space="preserve">, </w:t>
-      </w:r>
-      <w:r>
-        <w:rPr>
-          <w:lang w:val="bg-BG"/>
-        </w:rPr>
-        <w:t xml:space="preserve">която </w:t>
-      </w:r>
-      <w:r>
-        <w:rPr>
-          <w:b/>
-          <w:lang w:val="bg-BG"/>
-        </w:rPr>
-        <w:t>чете парола</w:t>
-      </w:r>
-      <w:r>
-        <w:rPr>
-          <w:lang w:val="bg-BG"/>
-        </w:rPr>
-        <w:t xml:space="preserve"> </w:t>
-      </w:r>
-      <w:r>
-        <w:rPr>
-          <w:noProof/>
-          <w:lang w:val="bg-BG"/>
-        </w:rPr>
-        <w:t>(</w:t>
-      </w:r>
-      <w:r>
-        <w:rPr>
-          <w:lang w:val="bg-BG"/>
-        </w:rPr>
-        <w:t>един ред с произволен текст</w:t>
-      </w:r>
-      <w:r>
-        <w:rPr>
-          <w:lang w:val="bg-BG"/>
-        </w:rPr>
-        <w:t xml:space="preserve">), </w:t>
-      </w:r>
-      <w:r>
-        <w:rPr>
-          <w:lang w:val="bg-BG"/>
-        </w:rPr>
-        <w:t>въведена от потребителя и проверява</w:t>
-      </w:r>
-      <w:r>
-        <w:rPr>
-          <w:lang w:val="bg-BG"/>
-        </w:rPr>
-        <w:t xml:space="preserve">, </w:t>
-      </w:r>
-      <w:r>
-        <w:rPr>
-          <w:lang w:val="bg-BG"/>
-        </w:rPr>
-        <w:t xml:space="preserve">дали въведеното </w:t>
-      </w:r>
-      <w:r>
-        <w:rPr>
-          <w:b/>
-          <w:lang w:val="bg-BG"/>
-        </w:rPr>
-        <w:t>съвпада</w:t>
-      </w:r>
-      <w:r>
-        <w:rPr>
-          <w:lang w:val="bg-BG"/>
-        </w:rPr>
-        <w:t xml:space="preserve"> с фразата </w:t>
-      </w:r>
-      <w:r>
-        <w:rPr>
-          <w:lang w:val="bg-BG"/>
-        </w:rPr>
-        <w:t>"</w:t>
-      </w:r>
-      <w:r>
-        <w:rPr>
-          <w:rStyle w:val="CodeChar"/>
-        </w:rPr>
-        <w:t>s</w:t>
-      </w:r>
-      <w:r>
-        <w:rPr>
-          <w:rStyle w:val="CodeChar"/>
-          <w:lang w:val="bg-BG"/>
-        </w:rPr>
-        <w:t>3</w:t>
-      </w:r>
-      <w:r>
-        <w:rPr>
-          <w:rStyle w:val="CodeChar"/>
-        </w:rPr>
-        <w:t>cr</w:t>
-      </w:r>
-      <w:r>
-        <w:rPr>
-          <w:rStyle w:val="CodeChar"/>
-          <w:lang w:val="bg-BG"/>
-        </w:rPr>
-        <w:t>3</w:t>
-      </w:r>
-      <w:r>
-        <w:rPr>
-          <w:rStyle w:val="CodeChar"/>
-        </w:rPr>
-        <w:t>t</w:t>
-      </w:r>
-      <w:r>
-        <w:rPr>
-          <w:rStyle w:val="CodeChar"/>
-          <w:lang w:val="bg-BG"/>
-        </w:rPr>
-        <w:t>!</w:t>
-      </w:r>
-      <w:r>
-        <w:rPr>
-          <w:rStyle w:val="CodeChar"/>
-        </w:rPr>
-        <w:t>P</w:t>
-      </w:r>
-      <w:r>
-        <w:rPr>
-          <w:rStyle w:val="CodeChar"/>
-          <w:lang w:val="bg-BG"/>
-        </w:rPr>
-        <w:t>@</w:t>
-      </w:r>
-      <w:r>
-        <w:rPr>
-          <w:rStyle w:val="CodeChar"/>
-        </w:rPr>
-        <w:t>ssw</w:t>
-      </w:r>
-      <w:r>
-        <w:rPr>
-          <w:rStyle w:val="CodeChar"/>
-          <w:lang w:val="bg-BG"/>
-        </w:rPr>
-        <w:t>0</w:t>
-      </w:r>
-      <w:r>
-        <w:rPr>
-          <w:rStyle w:val="CodeChar"/>
-        </w:rPr>
-        <w:t>rd</w:t>
-      </w:r>
-      <w:r>
-        <w:rPr>
-          <w:lang w:val="bg-BG"/>
-        </w:rPr>
-        <w:t>".</w:t>
-      </w:r>
-      <w:r>
-        <w:rPr>
-          <w:b/>
-          <w:lang w:val="bg-BG"/>
-        </w:rPr>
-        <w:t xml:space="preserve"> </w:t>
-      </w:r>
-      <w:r>
-        <w:rPr>
-          <w:lang w:val="bg-BG"/>
-        </w:rPr>
-        <w:t xml:space="preserve">При съвпадение да се изведе </w:t>
-      </w:r>
-      <w:r>
-        <w:rPr>
-          <w:lang w:val="bg-BG"/>
-        </w:rPr>
-        <w:t>"</w:t>
-      </w:r>
-      <w:r>
-        <w:rPr>
-          <w:b/>
-        </w:rPr>
-        <w:t>Welcome</w:t>
-      </w:r>
-      <w:r>
-        <w:rPr>
-          <w:lang w:val="bg-BG"/>
-        </w:rPr>
-        <w:t xml:space="preserve">". </w:t>
-      </w:r>
-      <w:r>
-        <w:rPr>
-          <w:lang w:val="bg-BG"/>
-        </w:rPr>
-        <w:t xml:space="preserve">При несъвпадение да се изведе </w:t>
-      </w:r>
-      <w:r>
-        <w:rPr>
-          <w:lang w:val="bg-BG"/>
-        </w:rPr>
-        <w:t>"</w:t>
-      </w:r>
-      <w:r>
-        <w:rPr>
-          <w:b/>
-        </w:rPr>
-        <w:t>Wrong</w:t>
-      </w:r>
-      <w:r>
-        <w:rPr>
-          <w:b/>
-          <w:lang w:val="bg-BG"/>
-        </w:rPr>
-        <w:t xml:space="preserve"> </w:t>
-      </w:r>
-      <w:r>
-        <w:rPr>
-          <w:b/>
-        </w:rPr>
-        <w:t>password</w:t>
-      </w:r>
-      <w:r>
-        <w:rPr>
-          <w:b/>
-          <w:lang w:val="bg-BG"/>
-        </w:rPr>
-        <w:t>!</w:t>
-      </w:r>
-      <w:r>
-        <w:rPr>
-          <w:lang w:val="bg-BG"/>
-        </w:rPr>
-        <w:t xml:space="preserve">". </w:t>
-      </w:r>
-    </w:p>
-    <w:p>
-      <w:pPr>
-        <w:pStyle w:val="Heading3"/>
-        <w:rPr>
-          <w:lang w:val="bg-BG"/>
-        </w:rPr>
-      </w:pPr>
-      <w:r>
-        <w:rPr>
-          <w:lang w:val="bg-BG"/>
-        </w:rPr>
-        <w:lastRenderedPageBreak/>
         <w:t>Пример</w:t>
       </w:r>
       <w:r>
@@ -13003,6 +9579,7 @@
         <w:rPr>
           <w:lang w:val="bg-BG"/>
         </w:rPr>
+        <w:lastRenderedPageBreak/>
         <w:t>Пример</w:t>
       </w:r>
       <w:r>
@@ -13488,7 +10065,6 @@
         <w:rPr>
           <w:lang w:val="bg-BG"/>
         </w:rPr>
-        <w:lastRenderedPageBreak/>
         <w:t>Плод или зеленчук</w:t>
       </w:r>
     </w:p>
@@ -15556,6 +12132,7 @@
         </w:rPr>
       </w:pPr>
       <w:r>
+        <w:lastRenderedPageBreak/>
         <w:t xml:space="preserve">GUI </w:t>
       </w:r>
       <w:r>
@@ -15639,7 +12216,6 @@
         <w:rPr>
           <w:noProof/>
         </w:rPr>
-        <w:lastRenderedPageBreak/>
         <w:drawing>
           <wp:inline distT="0" distB="0" distL="0" distR="0" wp14:anchorId="505F62DA" wp14:editId="551E5E20">
             <wp:extent cx="3585172" cy="2025137"/>
@@ -15656,7 +12232,7 @@
                     <pic:cNvPicPr/>
                   </pic:nvPicPr>
                   <pic:blipFill>
-                    <a:blip r:embed="rId32"/>
+                    <a:blip r:embed="rId29"/>
                     <a:stretch>
                       <a:fillRect/>
                     </a:stretch>
@@ -15829,7 +12405,7 @@
                     </pic:cNvPicPr>
                   </pic:nvPicPr>
                   <pic:blipFill>
-                    <a:blip r:embed="rId33"/>
+                    <a:blip r:embed="rId30"/>
                     <a:stretch>
                       <a:fillRect/>
                     </a:stretch>
@@ -15886,7 +12462,7 @@
                     <pic:cNvPicPr/>
                   </pic:nvPicPr>
                   <pic:blipFill>
-                    <a:blip r:embed="rId34"/>
+                    <a:blip r:embed="rId31"/>
                     <a:stretch>
                       <a:fillRect/>
                     </a:stretch>
@@ -16198,7 +12774,7 @@
                     <pic:cNvPicPr/>
                   </pic:nvPicPr>
                   <pic:blipFill rotWithShape="1">
-                    <a:blip r:embed="rId35"/>
+                    <a:blip r:embed="rId32"/>
                     <a:srcRect b="2799"/>
                     <a:stretch/>
                   </pic:blipFill>
@@ -16940,7 +13516,7 @@
                     <pic:cNvPicPr/>
                   </pic:nvPicPr>
                   <pic:blipFill>
-                    <a:blip r:embed="rId36"/>
+                    <a:blip r:embed="rId33"/>
                     <a:stretch>
                       <a:fillRect/>
                     </a:stretch>
@@ -16990,7 +13566,7 @@
                     <pic:cNvPicPr/>
                   </pic:nvPicPr>
                   <pic:blipFill rotWithShape="1">
-                    <a:blip r:embed="rId37"/>
+                    <a:blip r:embed="rId34"/>
                     <a:srcRect l="788"/>
                     <a:stretch/>
                   </pic:blipFill>
@@ -17143,7 +13719,7 @@
                     <pic:cNvPicPr/>
                   </pic:nvPicPr>
                   <pic:blipFill>
-                    <a:blip r:embed="rId38"/>
+                    <a:blip r:embed="rId35"/>
                     <a:stretch>
                       <a:fillRect/>
                     </a:stretch>
@@ -17286,7 +13862,7 @@
                     <pic:cNvPicPr/>
                   </pic:nvPicPr>
                   <pic:blipFill>
-                    <a:blip r:embed="rId39"/>
+                    <a:blip r:embed="rId36"/>
                     <a:stretch>
                       <a:fillRect/>
                     </a:stretch>
@@ -17547,7 +14123,7 @@
                     <pic:cNvPicPr/>
                   </pic:nvPicPr>
                   <pic:blipFill>
-                    <a:blip r:embed="rId40"/>
+                    <a:blip r:embed="rId37"/>
                     <a:stretch>
                       <a:fillRect/>
                     </a:stretch>
@@ -17649,7 +14225,7 @@
                     <pic:cNvPicPr/>
                   </pic:nvPicPr>
                   <pic:blipFill>
-                    <a:blip r:embed="rId41"/>
+                    <a:blip r:embed="rId38"/>
                     <a:stretch>
                       <a:fillRect/>
                     </a:stretch>
@@ -17695,7 +14271,7 @@
                     <pic:cNvPicPr/>
                   </pic:nvPicPr>
                   <pic:blipFill>
-                    <a:blip r:embed="rId42"/>
+                    <a:blip r:embed="rId39"/>
                     <a:stretch>
                       <a:fillRect/>
                     </a:stretch>
@@ -17737,7 +14313,7 @@
                     <pic:cNvPicPr/>
                   </pic:nvPicPr>
                   <pic:blipFill>
-                    <a:blip r:embed="rId32"/>
+                    <a:blip r:embed="rId29"/>
                     <a:stretch>
                       <a:fillRect/>
                     </a:stretch>
@@ -17886,7 +14462,7 @@
                     <pic:cNvPicPr/>
                   </pic:nvPicPr>
                   <pic:blipFill>
-                    <a:blip r:embed="rId43"/>
+                    <a:blip r:embed="rId40"/>
                     <a:stretch>
                       <a:fillRect/>
                     </a:stretch>
@@ -17976,7 +14552,7 @@
                     <pic:cNvPicPr/>
                   </pic:nvPicPr>
                   <pic:blipFill>
-                    <a:blip r:embed="rId44"/>
+                    <a:blip r:embed="rId41"/>
                     <a:stretch>
                       <a:fillRect/>
                     </a:stretch>
@@ -18048,7 +14624,7 @@
                     <pic:cNvPicPr/>
                   </pic:nvPicPr>
                   <pic:blipFill>
-                    <a:blip r:embed="rId45"/>
+                    <a:blip r:embed="rId42"/>
                     <a:stretch>
                       <a:fillRect/>
                     </a:stretch>
@@ -18078,8 +14654,8 @@
     </w:p>
     <w:p/>
     <w:sectPr>
-      <w:headerReference w:type="default" r:id="rId46"/>
-      <w:footerReference w:type="default" r:id="rId47"/>
+      <w:headerReference w:type="default" r:id="rId43"/>
+      <w:footerReference w:type="default" r:id="rId44"/>
       <w:pgSz w:w="11909" w:h="16834" w:code="9"/>
       <w:pgMar w:top="567" w:right="737" w:bottom="1077" w:left="737" w:header="567" w:footer="794" w:gutter="0"/>
       <w:cols w:space="720"/>
@@ -19152,7 +15728,7 @@
                                   </pic:cNvPicPr>
                                 </pic:nvPicPr>
                                 <pic:blipFill>
-                                  <a:blip r:embed="rId2">
+                                  <a:blip r:embed="rId21">
                                     <a:extLst>
                                       <a:ext uri="{28A0092B-C50C-407E-A947-70E740481C1C}">
                                         <a14:useLocalDpi xmlns:a14="http://schemas.microsoft.com/office/drawing/2010/main" val="0"/>
@@ -19201,7 +15777,7 @@
                           <wp:extent cx="180000" cy="180000"/>
                           <wp:effectExtent l="0" t="0" r="0" b="0"/>
                           <wp:docPr id="2" name="Picture 2">
-                            <a:hlinkClick xmlns:a="http://schemas.openxmlformats.org/drawingml/2006/main" r:id="rId3"/>
+                            <a:hlinkClick xmlns:a="http://schemas.openxmlformats.org/drawingml/2006/main" r:id="rId22"/>
                           </wp:docPr>
                           <wp:cNvGraphicFramePr>
                             <a:graphicFrameLocks xmlns:a="http://schemas.openxmlformats.org/drawingml/2006/main" noChangeAspect="1"/>
@@ -19211,14 +15787,14 @@
                               <pic:pic xmlns:pic="http://schemas.openxmlformats.org/drawingml/2006/picture">
                                 <pic:nvPicPr>
                                   <pic:cNvPr id="2" name="Picture 2">
-                                    <a:hlinkClick r:id="rId3"/>
+                                    <a:hlinkClick r:id="rId22"/>
                                   </pic:cNvPr>
                                   <pic:cNvPicPr>
                                     <a:picLocks noChangeAspect="1" noChangeArrowheads="1"/>
                                   </pic:cNvPicPr>
                                 </pic:nvPicPr>
                                 <pic:blipFill>
-                                  <a:blip r:embed="rId4">
+                                  <a:blip r:embed="rId23">
                                     <a:extLst>
                                       <a:ext uri="{28A0092B-C50C-407E-A947-70E740481C1C}">
                                         <a14:useLocalDpi xmlns:a14="http://schemas.microsoft.com/office/drawing/2010/main" val="0"/>
@@ -19267,7 +15843,7 @@
                           <wp:extent cx="180000" cy="180000"/>
                           <wp:effectExtent l="0" t="0" r="0" b="0"/>
                           <wp:docPr id="5" name="Picture 5" title="Software University @ Facebook">
-                            <a:hlinkClick xmlns:a="http://schemas.openxmlformats.org/drawingml/2006/main" r:id="rId5"/>
+                            <a:hlinkClick xmlns:a="http://schemas.openxmlformats.org/drawingml/2006/main" r:id="rId24"/>
                           </wp:docPr>
                           <wp:cNvGraphicFramePr>
                             <a:graphicFrameLocks xmlns:a="http://schemas.openxmlformats.org/drawingml/2006/main" noChangeAspect="1"/>
@@ -19277,12 +15853,12 @@
                               <pic:pic xmlns:pic="http://schemas.openxmlformats.org/drawingml/2006/picture">
                                 <pic:nvPicPr>
                                   <pic:cNvPr id="5" name="Picture 5" title="Software University @ Facebook">
-                                    <a:hlinkClick r:id="rId5"/>
+                                    <a:hlinkClick r:id="rId24"/>
                                   </pic:cNvPr>
                                   <pic:cNvPicPr/>
                                 </pic:nvPicPr>
                                 <pic:blipFill>
-                                  <a:blip r:embed="rId6"/>
+                                  <a:blip r:embed="rId25"/>
                                   <a:stretch>
                                     <a:fillRect/>
                                   </a:stretch>
@@ -19320,7 +15896,7 @@
                           <wp:extent cx="180000" cy="180000"/>
                           <wp:effectExtent l="0" t="0" r="0" b="0"/>
                           <wp:docPr id="20" name="Picture 20">
-                            <a:hlinkClick xmlns:a="http://schemas.openxmlformats.org/drawingml/2006/main" r:id="rId7"/>
+                            <a:hlinkClick xmlns:a="http://schemas.openxmlformats.org/drawingml/2006/main" r:id="rId26"/>
                           </wp:docPr>
                           <wp:cNvGraphicFramePr>
                             <a:graphicFrameLocks xmlns:a="http://schemas.openxmlformats.org/drawingml/2006/main" noChangeAspect="1"/>
@@ -19330,20 +15906,20 @@
                               <pic:pic xmlns:pic="http://schemas.openxmlformats.org/drawingml/2006/picture">
                                 <pic:nvPicPr>
                                   <pic:cNvPr id="20" name="Picture 20">
-                                    <a:hlinkClick r:id="rId7"/>
+                                    <a:hlinkClick r:id="rId26"/>
                                   </pic:cNvPr>
                                   <pic:cNvPicPr>
                                     <a:picLocks noChangeAspect="1" noChangeArrowheads="1"/>
                                   </pic:cNvPicPr>
                                 </pic:nvPicPr>
                                 <pic:blipFill>
-                                  <a:blip r:embed="rId8">
+                                  <a:blip r:embed="rId27">
                                     <a:extLst>
                                       <a:ext uri="{28A0092B-C50C-407E-A947-70E740481C1C}">
                                         <a14:useLocalDpi xmlns:a14="http://schemas.microsoft.com/office/drawing/2010/main" val="0"/>
                                       </a:ext>
                                       <a:ext uri="{837473B0-CC2E-450A-ABE3-18F120FF3D39}">
-                                        <a1611:picAttrSrcUrl xmlns:a1611="http://schemas.microsoft.com/office/drawing/2016/11/main" r:id="rId9"/>
+                                        <a1611:picAttrSrcUrl xmlns:a1611="http://schemas.microsoft.com/office/drawing/2016/11/main" r:id="rId28"/>
                                       </a:ext>
                                     </a:extLst>
                                   </a:blip>
@@ -19389,7 +15965,7 @@
                           <wp:extent cx="180000" cy="180000"/>
                           <wp:effectExtent l="0" t="0" r="0" b="0"/>
                           <wp:docPr id="7" name="Picture 7" title="Software University @ Twitter">
-                            <a:hlinkClick xmlns:a="http://schemas.openxmlformats.org/drawingml/2006/main" r:id="rId10"/>
+                            <a:hlinkClick xmlns:a="http://schemas.openxmlformats.org/drawingml/2006/main" r:id="rId29"/>
                           </wp:docPr>
                           <wp:cNvGraphicFramePr>
                             <a:graphicFrameLocks xmlns:a="http://schemas.openxmlformats.org/drawingml/2006/main" noChangeAspect="1"/>
@@ -19399,12 +15975,12 @@
                               <pic:pic xmlns:pic="http://schemas.openxmlformats.org/drawingml/2006/picture">
                                 <pic:nvPicPr>
                                   <pic:cNvPr id="7" name="Picture 7" title="Software University @ Twitter">
-                                    <a:hlinkClick r:id="rId10"/>
+                                    <a:hlinkClick r:id="rId29"/>
                                   </pic:cNvPr>
                                   <pic:cNvPicPr/>
                                 </pic:nvPicPr>
                                 <pic:blipFill>
-                                  <a:blip r:embed="rId11"/>
+                                  <a:blip r:embed="rId30"/>
                                   <a:stretch>
                                     <a:fillRect/>
                                   </a:stretch>
@@ -19442,7 +16018,7 @@
                           <wp:extent cx="180000" cy="180000"/>
                           <wp:effectExtent l="0" t="0" r="0" b="0"/>
                           <wp:docPr id="17" name="Picture 17" title="Software University @ YouTube">
-                            <a:hlinkClick xmlns:a="http://schemas.openxmlformats.org/drawingml/2006/main" r:id="rId12"/>
+                            <a:hlinkClick xmlns:a="http://schemas.openxmlformats.org/drawingml/2006/main" r:id="rId31"/>
                           </wp:docPr>
                           <wp:cNvGraphicFramePr>
                             <a:graphicFrameLocks xmlns:a="http://schemas.openxmlformats.org/drawingml/2006/main" noChangeAspect="1"/>
@@ -19452,12 +16028,12 @@
                               <pic:pic xmlns:pic="http://schemas.openxmlformats.org/drawingml/2006/picture">
                                 <pic:nvPicPr>
                                   <pic:cNvPr id="17" name="Picture 17" title="Software University @ YouTube">
-                                    <a:hlinkClick r:id="rId12"/>
+                                    <a:hlinkClick r:id="rId31"/>
                                   </pic:cNvPr>
                                   <pic:cNvPicPr/>
                                 </pic:nvPicPr>
                                 <pic:blipFill>
-                                  <a:blip r:embed="rId13"/>
+                                  <a:blip r:embed="rId32"/>
                                   <a:stretch>
                                     <a:fillRect/>
                                   </a:stretch>
@@ -19495,7 +16071,7 @@
                           <wp:extent cx="180000" cy="180000"/>
                           <wp:effectExtent l="0" t="0" r="0" b="0"/>
                           <wp:docPr id="21" name="Picture 21">
-                            <a:hlinkClick xmlns:a="http://schemas.openxmlformats.org/drawingml/2006/main" r:id="rId14"/>
+                            <a:hlinkClick xmlns:a="http://schemas.openxmlformats.org/drawingml/2006/main" r:id="rId33"/>
                           </wp:docPr>
                           <wp:cNvGraphicFramePr>
                             <a:graphicFrameLocks xmlns:a="http://schemas.openxmlformats.org/drawingml/2006/main" noChangeAspect="1"/>
@@ -19505,14 +16081,14 @@
                               <pic:pic xmlns:pic="http://schemas.openxmlformats.org/drawingml/2006/picture">
                                 <pic:nvPicPr>
                                   <pic:cNvPr id="21" name="Picture 21">
-                                    <a:hlinkClick r:id="rId14"/>
+                                    <a:hlinkClick r:id="rId33"/>
                                   </pic:cNvPr>
                                   <pic:cNvPicPr>
                                     <a:picLocks noChangeAspect="1" noChangeArrowheads="1"/>
                                   </pic:cNvPicPr>
                                 </pic:nvPicPr>
                                 <pic:blipFill rotWithShape="1">
-                                  <a:blip r:embed="rId15">
+                                  <a:blip r:embed="rId34">
                                     <a:extLst>
                                       <a:ext uri="{28A0092B-C50C-407E-A947-70E740481C1C}">
                                         <a14:useLocalDpi xmlns:a14="http://schemas.microsoft.com/office/drawing/2010/main" val="0"/>
@@ -19564,7 +16140,7 @@
                           <wp:extent cx="180000" cy="180000"/>
                           <wp:effectExtent l="0" t="0" r="0" b="0"/>
                           <wp:docPr id="22" name="Picture 22">
-                            <a:hlinkClick xmlns:a="http://schemas.openxmlformats.org/drawingml/2006/main" r:id="rId16"/>
+                            <a:hlinkClick xmlns:a="http://schemas.openxmlformats.org/drawingml/2006/main" r:id="rId35"/>
                           </wp:docPr>
                           <wp:cNvGraphicFramePr>
                             <a:graphicFrameLocks xmlns:a="http://schemas.openxmlformats.org/drawingml/2006/main" noChangeAspect="1"/>
@@ -19574,14 +16150,14 @@
                               <pic:pic xmlns:pic="http://schemas.openxmlformats.org/drawingml/2006/picture">
                                 <pic:nvPicPr>
                                   <pic:cNvPr id="22" name="Picture 22">
-                                    <a:hlinkClick r:id="rId16"/>
+                                    <a:hlinkClick r:id="rId35"/>
                                   </pic:cNvPr>
                                   <pic:cNvPicPr>
                                     <a:picLocks noChangeAspect="1" noChangeArrowheads="1"/>
                                   </pic:cNvPicPr>
                                 </pic:nvPicPr>
                                 <pic:blipFill>
-                                  <a:blip r:embed="rId17">
+                                  <a:blip r:embed="rId36">
                                     <a:extLst>
                                       <a:ext uri="{28A0092B-C50C-407E-A947-70E740481C1C}">
                                         <a14:useLocalDpi xmlns:a14="http://schemas.microsoft.com/office/drawing/2010/main" val="0"/>
@@ -19630,7 +16206,7 @@
                           <wp:extent cx="180000" cy="180000"/>
                           <wp:effectExtent l="0" t="0" r="0" b="0"/>
                           <wp:docPr id="23" name="Picture 23" title="Software University: Email Us">
-                            <a:hlinkClick xmlns:a="http://schemas.openxmlformats.org/drawingml/2006/main" r:id="rId18"/>
+                            <a:hlinkClick xmlns:a="http://schemas.openxmlformats.org/drawingml/2006/main" r:id="rId37"/>
                           </wp:docPr>
                           <wp:cNvGraphicFramePr>
                             <a:graphicFrameLocks xmlns:a="http://schemas.openxmlformats.org/drawingml/2006/main" noChangeAspect="1"/>
@@ -19640,12 +16216,12 @@
                               <pic:pic xmlns:pic="http://schemas.openxmlformats.org/drawingml/2006/picture">
                                 <pic:nvPicPr>
                                   <pic:cNvPr id="23" name="Picture 23" title="Software University: Email Us">
-                                    <a:hlinkClick r:id="rId18"/>
+                                    <a:hlinkClick r:id="rId37"/>
                                   </pic:cNvPr>
                                   <pic:cNvPicPr/>
                                 </pic:nvPicPr>
                                 <pic:blipFill>
-                                  <a:blip r:embed="rId19"/>
+                                  <a:blip r:embed="rId38"/>
                                   <a:stretch>
                                     <a:fillRect/>
                                   </a:stretch>
@@ -19707,7 +16283,7 @@
                   </pic:cNvPicPr>
                 </pic:nvPicPr>
                 <pic:blipFill>
-                  <a:blip r:embed="rId21">
+                  <a:blip r:embed="rId39">
                     <a:extLst>
                       <a:ext uri="{28A0092B-C50C-407E-A947-70E740481C1C}">
                         <a14:useLocalDpi xmlns:a14="http://schemas.microsoft.com/office/drawing/2010/main" val="0"/>

</xml_diff>